<commit_message>
attempted software development methodologies
add the study guide as well
</commit_message>
<xml_diff>
--- a/Educational robots for teaching programming to youths.docx
+++ b/Educational robots for teaching programming to youths.docx
@@ -231,77 +231,6 @@
       </w:r>
     </w:p>
     <w:p/>
-    <w:p>
-      <w:r>
-        <w:t>What have I done</w:t>
-      </w:r>
-      <w:r>
-        <w:t>?</w:t>
-      </w:r>
-      <w:r>
-        <w:t xml:space="preserve"> – </w:t>
-      </w:r>
-      <w:bookmarkStart w:id="4" w:name="_GoBack"/>
-      <w:bookmarkEnd w:id="4"/>
-      <w:r>
-        <w:t>Not concise, mostly not relevant right now</w:t>
-      </w:r>
-    </w:p>
-    <w:p/>
-    <w:p>
-      <w:r>
-        <w:t>In this project an interface has been produced which allows Scratch, a simple and accessible</w:t>
-      </w:r>
-      <w:r>
-        <w:t xml:space="preserve"> programming development environment</w:t>
-      </w:r>
-      <w:r>
-        <w:t>, to be used to send commands to a Thymio-II rob</w:t>
-      </w:r>
-      <w:r>
-        <w:t>ot locally on one computer or using multiple machines over a Local Area Network (LAN). This interface allows programmers to see sensor data from the Thymio-II and send commands to control the wheels of the Thymio-II.</w:t>
-      </w:r>
-    </w:p>
-    <w:p>
-      <w:r>
-        <w:t xml:space="preserve">Three </w:t>
-      </w:r>
-      <w:r>
-        <w:t>types</w:t>
-      </w:r>
-      <w:r>
-        <w:t xml:space="preserve"> </w:t>
-      </w:r>
-      <w:r>
-        <w:t>o</w:t>
-      </w:r>
-      <w:r>
-        <w:t>f sensor data can be received</w:t>
-      </w:r>
-      <w:r>
-        <w:t>, these are the proximity sensors, the floor detection sensors and an accelerometer.</w:t>
-      </w:r>
-      <w:r>
-        <w:t xml:space="preserve"> The proximity sensors are a series of 7 infra-red distance sensors which can detect an object up to approximately 10 centimetres away. The floor detection uses the same infra-red sensors but they also make use of ambient light to try and detect if there is a surface beneath them. The accelerometer</w:t>
-      </w:r>
-      <w:r>
-        <w:t xml:space="preserve"> is used to detect the Thymio-II’s orientation and has 3 axis.</w:t>
-      </w:r>
-    </w:p>
-    <w:p>
-      <w:r>
-        <w:t xml:space="preserve">Three types of wheel control exist, these are, discrete commands, direct control and arc movement. Discrete commands make use of time and speed variables to determine the parameters for each action. Each action is sent via a broadcast and contains a string of what action should be performed, such as “forward” or “right”. These commands cause the robot to, for example, move forwards in a straight line or turn to the right on the spot. Direct controls allow 2 variable to be used to store and set the speed of the left and right wheel allowing for more variety in movement but also makes the input more complex. The arc movement uses the </w:t>
-      </w:r>
-      <w:r>
-        <w:t>speed variable and</w:t>
-      </w:r>
-      <w:r>
-        <w:t xml:space="preserve"> length and </w:t>
-      </w:r>
-      <w:r>
-        <w:t>radius variables to set the parameters of an arc, then broadcasting the arc command cause the robot to follow this arc.</w:t>
-      </w:r>
-    </w:p>
     <w:p/>
     <w:p/>
     <w:p>
@@ -313,15 +242,22 @@
       <w:pPr>
         <w:pStyle w:val="Heading1"/>
       </w:pPr>
-      <w:bookmarkStart w:id="5" w:name="_Toc413512946"/>
+      <w:bookmarkStart w:id="4" w:name="_Toc413512946"/>
       <w:r>
         <w:lastRenderedPageBreak/>
         <w:t>Table of Contents</w:t>
       </w:r>
-      <w:bookmarkEnd w:id="5"/>
+      <w:bookmarkEnd w:id="4"/>
     </w:p>
     <w:sdt>
       <w:sdtPr>
+        <w:rPr>
+          <w:rFonts w:asciiTheme="minorHAnsi" w:eastAsiaTheme="minorEastAsia" w:hAnsiTheme="minorHAnsi" w:cs="Times New Roman"/>
+          <w:b/>
+          <w:bCs/>
+          <w:sz w:val="24"/>
+          <w:szCs w:val="24"/>
+        </w:rPr>
         <w:id w:val="1230580288"/>
         <w:docPartObj>
           <w:docPartGallery w:val="Table of Contents"/>
@@ -330,11 +266,13 @@
       </w:sdtPr>
       <w:sdtEndPr>
         <w:rPr>
-          <w:rFonts w:asciiTheme="minorHAnsi" w:eastAsiaTheme="minorEastAsia" w:hAnsiTheme="minorHAnsi" w:cs="Times New Roman"/>
+          <w:rFonts w:cstheme="minorBidi"/>
+          <w:b w:val="0"/>
+          <w:bCs w:val="0"/>
           <w:noProof/>
-          <w:kern w:val="0"/>
-          <w:sz w:val="24"/>
-          <w:szCs w:val="24"/>
+          <w:color w:val="auto"/>
+          <w:sz w:val="22"/>
+          <w:szCs w:val="22"/>
         </w:rPr>
       </w:sdtEndPr>
       <w:sdtContent>
@@ -346,12 +284,22 @@
             </w:rPr>
           </w:pPr>
           <w:r>
+            <w:rPr>
+              <w:kern w:val="32"/>
+              <w:sz w:val="32"/>
+              <w:szCs w:val="32"/>
+            </w:rPr>
             <w:fldChar w:fldCharType="begin"/>
           </w:r>
           <w:r>
             <w:instrText xml:space="preserve"> TOC \o "1-3" \h \z \u </w:instrText>
           </w:r>
           <w:r>
+            <w:rPr>
+              <w:kern w:val="32"/>
+              <w:sz w:val="32"/>
+              <w:szCs w:val="32"/>
+            </w:rPr>
             <w:fldChar w:fldCharType="separate"/>
           </w:r>
         </w:p>
@@ -921,14 +869,57 @@
       <w:pPr>
         <w:pStyle w:val="Heading1"/>
       </w:pPr>
-      <w:bookmarkStart w:id="6" w:name="_Toc413512947"/>
+      <w:bookmarkStart w:id="5" w:name="_Toc413512947"/>
       <w:r>
         <w:lastRenderedPageBreak/>
         <w:t>Aims and Objectives</w:t>
       </w:r>
-      <w:bookmarkEnd w:id="6"/>
+      <w:bookmarkEnd w:id="5"/>
+    </w:p>
+    <w:p>
+      <w:r>
+        <w:t>Note - Not sure if this is needed or the format.</w:t>
+      </w:r>
     </w:p>
     <w:p/>
+    <w:p>
+      <w:r>
+        <w:t xml:space="preserve">Robots have been used to further education and to increase engagement in a range of topics. For example, in secondary school mathematics robots have been used to demonstrate geometric transformations. </w:t>
+      </w:r>
+      <w:r>
+        <w:t>Programming is a skill with which many have encountered difficulties understanding and persisting with, one cause is a lack of motivation and enthusiasm towards the topic. Another cause is that the interaction with the computer is limited to the computers screen preventing any physical or real wo</w:t>
+      </w:r>
+      <w:r>
+        <w:t xml:space="preserve">rld feedback. In this research I have </w:t>
+      </w:r>
+      <w:r>
+        <w:t>create</w:t>
+      </w:r>
+      <w:r>
+        <w:t>d</w:t>
+      </w:r>
+      <w:r>
+        <w:t xml:space="preserve"> an interface to allow the use of Scratch, a user friendly programming language to control a Thymio-II robot to allow users to have their programs affect the real world.</w:t>
+      </w:r>
+    </w:p>
+    <w:p/>
+    <w:p>
+      <w:r>
+        <w:t xml:space="preserve">In order to achieve this I </w:t>
+      </w:r>
+      <w:r>
+        <w:t xml:space="preserve">have </w:t>
+      </w:r>
+      <w:r>
+        <w:t>complete</w:t>
+      </w:r>
+      <w:r>
+        <w:t>d</w:t>
+      </w:r>
+      <w:r>
+        <w:t xml:space="preserve"> several objectives.</w:t>
+      </w:r>
+    </w:p>
     <w:p>
       <w:r>
         <w:br w:type="page"/>
@@ -938,12 +929,12 @@
       <w:pPr>
         <w:pStyle w:val="Heading1"/>
       </w:pPr>
-      <w:bookmarkStart w:id="7" w:name="_Toc413512948"/>
+      <w:bookmarkStart w:id="6" w:name="_Toc413512948"/>
       <w:r>
         <w:lastRenderedPageBreak/>
         <w:t>Literature Review</w:t>
       </w:r>
-      <w:bookmarkEnd w:id="7"/>
+      <w:bookmarkEnd w:id="6"/>
     </w:p>
     <w:p/>
     <w:p>
@@ -955,15 +946,260 @@
       <w:pPr>
         <w:pStyle w:val="Heading1"/>
       </w:pPr>
-      <w:bookmarkStart w:id="8" w:name="_Toc413512949"/>
+      <w:bookmarkStart w:id="7" w:name="_Toc413512949"/>
       <w:r>
         <w:lastRenderedPageBreak/>
         <w:t>Methodology</w:t>
       </w:r>
+      <w:bookmarkEnd w:id="7"/>
+    </w:p>
+    <w:p/>
+    <w:p>
+      <w:pPr>
+        <w:pStyle w:val="Heading2"/>
+      </w:pPr>
+      <w:r>
+        <w:t>Project management</w:t>
+      </w:r>
+    </w:p>
+    <w:p>
+      <w:r>
+        <w:t>Agile/learn/extreme</w:t>
+      </w:r>
+    </w:p>
+    <w:p>
+      <w:pPr>
+        <w:pStyle w:val="Heading2"/>
+      </w:pPr>
+      <w:r>
+        <w:t>Software Development</w:t>
+      </w:r>
+    </w:p>
+    <w:p>
+      <w:r>
+        <w:t>-software development methodology</w:t>
+      </w:r>
+      <w:r>
+        <w:br/>
+        <w:t>-characteristics of the software and the computer environments available.</w:t>
+      </w:r>
+      <w:r>
+        <w:br/>
+        <w:t>-simplistic review of strengths and weaknesses</w:t>
+      </w:r>
+    </w:p>
+    <w:p>
+      <w:r>
+        <w:t xml:space="preserve">This project required a piece of software to be developed. This software took form as an interface allowing communications between the programming language Scratch 1.4 and the Thymio-II robot. To create this interface the incremental software development method was applied. </w:t>
+      </w:r>
+      <w:r>
+        <w:t>Incremental development is a variation on the waterfall method which consists of multiple waterfalls with reviews between each allo</w:t>
+      </w:r>
+      <w:r>
+        <w:t xml:space="preserve">wing waterfall to be used on </w:t>
+      </w:r>
+      <w:r>
+        <w:t>flexible projects.</w:t>
+      </w:r>
+    </w:p>
+    <w:p>
+      <w:r>
+        <w:t>This method was chosen after considering the characteristics of the software being built and the environment in which it was constructed.</w:t>
+      </w:r>
+      <w:r>
+        <w:t xml:space="preserve"> </w:t>
+      </w:r>
+      <w:r>
+        <w:t>Developing the interface required overcom</w:t>
+      </w:r>
+      <w:r>
+        <w:t>ing</w:t>
+      </w:r>
+      <w:r>
+        <w:t xml:space="preserve"> unique challenges which </w:t>
+      </w:r>
+      <w:r>
+        <w:t>were</w:t>
+      </w:r>
+      <w:r>
+        <w:t xml:space="preserve"> largely unique to this type of software, as a result</w:t>
+      </w:r>
+      <w:r>
+        <w:t xml:space="preserve"> some</w:t>
+      </w:r>
+      <w:r>
+        <w:t xml:space="preserve"> seg</w:t>
+      </w:r>
+      <w:bookmarkStart w:id="8" w:name="_GoBack"/>
       <w:bookmarkEnd w:id="8"/>
+      <w:r>
+        <w:t>ments of the code needed to be rewritten and upgraded as new knowledge was gained. Incremental development allows for the software to be reviewed after each task is completed so that improvements to the code can added as tasks at suitable points in the development.</w:t>
+      </w:r>
+      <w:r>
+        <w:t xml:space="preserve"> Consistently improved code was important for this project as this meant the scope of the interface could expand without causing conflicts with obsolete code.</w:t>
+      </w:r>
+      <w:r>
+        <w:t xml:space="preserve"> </w:t>
+      </w:r>
+      <w:r>
+        <w:t>Scratch 1.4 and the Thymio-II robot both needed to communicate with the interface. As neither components were built with compatibilities for the other the development process had to account for impassable obstacles which could result in fundamental aspects of the interface needing to be changed such as the programming language or the methods of communication.</w:t>
+      </w:r>
+      <w:r>
+        <w:t xml:space="preserve"> Incremental development suited this as its review process gives an opportunity to evaluate the current state of the program in addition allowing newly acquired knowledge to be applied to the situation.</w:t>
+      </w:r>
+    </w:p>
+    <w:p>
+      <w:r>
+        <w:t xml:space="preserve">The result of using this method meant that during initial development when experimentation took place there was little commitment to carrying on with a particular plan. </w:t>
+      </w:r>
+      <w:r>
+        <w:t>Following this</w:t>
+      </w:r>
+      <w:r>
+        <w:t xml:space="preserve"> unsuccessful ideas </w:t>
+      </w:r>
+      <w:r>
+        <w:t>could be</w:t>
+      </w:r>
+      <w:r>
+        <w:t xml:space="preserve"> discarded quickly </w:t>
+      </w:r>
+      <w:r>
+        <w:t xml:space="preserve">and </w:t>
+      </w:r>
+      <w:r>
+        <w:t>so</w:t>
+      </w:r>
+      <w:r>
+        <w:t xml:space="preserve"> that the core functionality of the interface was more robust. The incremental</w:t>
+      </w:r>
+      <w:r>
+        <w:t xml:space="preserve"> aspect of the</w:t>
+      </w:r>
+      <w:r>
+        <w:t xml:space="preserve"> development meant that the software was completed in discrete and complete chunks such that each iteration resulted in a working prototype with </w:t>
+      </w:r>
+      <w:r>
+        <w:t>individually</w:t>
+      </w:r>
+      <w:r>
+        <w:t xml:space="preserve"> changing features. This discrete improvement meant that progress could be monitored easily by reviewing which feature</w:t>
+      </w:r>
+      <w:r>
+        <w:t>s</w:t>
+      </w:r>
+      <w:r>
+        <w:t xml:space="preserve"> had been added</w:t>
+      </w:r>
+      <w:r>
+        <w:t xml:space="preserve"> or changed</w:t>
+      </w:r>
+      <w:r>
+        <w:t xml:space="preserve">. </w:t>
+      </w:r>
+      <w:r>
+        <w:t>In addition to this the scope of the interface was expand where appropriate during the brief review periods to include feature which previously could not be planned for</w:t>
+      </w:r>
+      <w:r>
+        <w:t xml:space="preserve"> </w:t>
+      </w:r>
+      <w:r>
+        <w:t>as the relevant knowledge about the system was not known</w:t>
+      </w:r>
+      <w:r>
+        <w:t>.</w:t>
+      </w:r>
+    </w:p>
+    <w:p>
+      <w:r>
+        <w:t xml:space="preserve">One issue with the method was that features were often completed on their own without consideration for future </w:t>
+      </w:r>
+      <w:r>
+        <w:t>iterations</w:t>
+      </w:r>
+      <w:r>
+        <w:t xml:space="preserve">. This caused large amounts of the interface to </w:t>
+      </w:r>
+      <w:r>
+        <w:t xml:space="preserve">need to </w:t>
+      </w:r>
+      <w:r>
+        <w:t>be rewritten, although this had the advantage of ensuring the program was built with recently acquired knowledge it also caused the</w:t>
+      </w:r>
+      <w:r>
+        <w:t xml:space="preserve"> progress of the</w:t>
+      </w:r>
+      <w:r>
+        <w:t xml:space="preserve"> project to slow down. With a more rigid method features could be anticipated and pre</w:t>
+      </w:r>
+      <w:r>
+        <w:t>pared for</w:t>
+      </w:r>
+      <w:r>
+        <w:t xml:space="preserve"> better</w:t>
+      </w:r>
+      <w:r>
+        <w:t>.</w:t>
+      </w:r>
+      <w:r>
+        <w:t xml:space="preserve"> Another issue with the development method was that while it was useful for increasing the scope of the software and monitoring progress it </w:t>
+      </w:r>
+      <w:r>
+        <w:lastRenderedPageBreak/>
+        <w:t>wasn’t very useful for estimating the tasks remaining and the time they would take</w:t>
+      </w:r>
+      <w:r>
+        <w:t xml:space="preserve">. As the software needed to be functional before any testing or studies could take place </w:t>
+      </w:r>
+    </w:p>
+    <w:p>
+      <w:proofErr w:type="spellStart"/>
+      <w:r>
+        <w:t>Cms</w:t>
+      </w:r>
+      <w:proofErr w:type="spellEnd"/>
+      <w:r>
+        <w:t xml:space="preserve">, (2005) </w:t>
+      </w:r>
+      <w:r>
+        <w:rPr>
+          <w:i/>
+        </w:rPr>
+        <w:t>Selecting Developing Approach</w:t>
+      </w:r>
+      <w:r>
+        <w:t xml:space="preserve">. [Online] Available from: </w:t>
+      </w:r>
+      <w:r>
+        <w:t>www.cms.gov/Research-Statistics-Data-and-Systems/CMS-Information-Technology/XLC/Downloads/SelectingDevelopmentApproach.pdf</w:t>
+      </w:r>
+      <w:r>
+        <w:t xml:space="preserve"> [Accessed 18 October 2014].</w:t>
+      </w:r>
     </w:p>
     <w:p/>
     <w:p>
+      <w:pPr>
+        <w:pStyle w:val="Heading2"/>
+      </w:pPr>
+      <w:r>
+        <w:br w:type="page"/>
+      </w:r>
+    </w:p>
+    <w:p>
+      <w:pPr>
+        <w:pStyle w:val="Heading1"/>
+        <w:rPr>
+          <w:b/>
+          <w:bCs/>
+          <w:kern w:val="32"/>
+        </w:rPr>
+      </w:pPr>
+      <w:bookmarkStart w:id="9" w:name="_Toc413512950"/>
+      <w:r>
+        <w:lastRenderedPageBreak/>
+        <w:t>Implementation</w:t>
+      </w:r>
       <w:r>
         <w:br w:type="page"/>
       </w:r>
@@ -972,7 +1208,6 @@
       <w:pPr>
         <w:pStyle w:val="Heading1"/>
       </w:pPr>
-      <w:bookmarkStart w:id="9" w:name="_Toc413512950"/>
       <w:r>
         <w:lastRenderedPageBreak/>
         <w:t>Evaluation</w:t>
@@ -1025,7 +1260,7 @@
     </w:p>
     <w:sectPr>
       <w:pgSz w:w="11906" w:h="16838"/>
-      <w:pgMar w:top="1440" w:right="1440" w:bottom="1440" w:left="1440" w:header="708" w:footer="708" w:gutter="0"/>
+      <w:pgMar w:top="1440" w:right="1440" w:bottom="1440" w:left="1440" w:header="709" w:footer="709" w:gutter="0"/>
       <w:cols w:space="708"/>
       <w:docGrid w:linePitch="360"/>
     </w:sectPr>
@@ -1038,13 +1273,17 @@
   <w:docDefaults>
     <w:rPrDefault>
       <w:rPr>
-        <w:rFonts w:asciiTheme="minorHAnsi" w:eastAsiaTheme="minorEastAsia" w:hAnsiTheme="minorHAnsi" w:cs="Times New Roman"/>
+        <w:rFonts w:asciiTheme="minorHAnsi" w:eastAsiaTheme="minorEastAsia" w:hAnsiTheme="minorHAnsi" w:cstheme="minorBidi"/>
         <w:sz w:val="22"/>
         <w:szCs w:val="22"/>
         <w:lang w:val="en-GB" w:eastAsia="en-US" w:bidi="ar-SA"/>
       </w:rPr>
     </w:rPrDefault>
-    <w:pPrDefault/>
+    <w:pPrDefault>
+      <w:pPr>
+        <w:spacing w:after="160" w:line="259" w:lineRule="auto"/>
+      </w:pPr>
+    </w:pPrDefault>
   </w:docDefaults>
   <w:latentStyles w:defLockedState="0" w:defUIPriority="99" w:defSemiHidden="0" w:defUnhideWhenUsed="0" w:defQFormat="0" w:count="371">
     <w:lsdException w:name="Normal" w:uiPriority="0" w:qFormat="1"/>
@@ -1081,7 +1320,7 @@
     <w:lsdException w:name="header" w:semiHidden="1" w:unhideWhenUsed="1"/>
     <w:lsdException w:name="footer" w:semiHidden="1" w:unhideWhenUsed="1"/>
     <w:lsdException w:name="index heading" w:semiHidden="1" w:unhideWhenUsed="1"/>
-    <w:lsdException w:name="caption" w:semiHidden="1" w:uiPriority="35" w:unhideWhenUsed="1"/>
+    <w:lsdException w:name="caption" w:semiHidden="1" w:uiPriority="35" w:unhideWhenUsed="1" w:qFormat="1"/>
     <w:lsdException w:name="table of figures" w:semiHidden="1" w:unhideWhenUsed="1"/>
     <w:lsdException w:name="envelope address" w:semiHidden="1" w:unhideWhenUsed="1"/>
     <w:lsdException w:name="envelope return" w:semiHidden="1" w:unhideWhenUsed="1"/>
@@ -1422,11 +1661,7 @@
   <w:style w:type="paragraph" w:default="1" w:styleId="Normal">
     <w:name w:val="Normal"/>
     <w:qFormat/>
-    <w:rsid w:val="00393D95"/>
-    <w:rPr>
-      <w:sz w:val="24"/>
-      <w:szCs w:val="24"/>
-    </w:rPr>
+    <w:rsid w:val="00CA495B"/>
   </w:style>
   <w:style w:type="paragraph" w:styleId="Heading1">
     <w:name w:val="heading 1"/>
@@ -1435,19 +1670,18 @@
     <w:link w:val="Heading1Char"/>
     <w:uiPriority w:val="9"/>
     <w:qFormat/>
-    <w:rsid w:val="00393D95"/>
+    <w:rsid w:val="00CA495B"/>
     <w:pPr>
       <w:keepNext/>
-      <w:spacing w:before="240" w:after="60"/>
+      <w:keepLines/>
+      <w:spacing w:before="400" w:after="40" w:line="240" w:lineRule="auto"/>
       <w:outlineLvl w:val="0"/>
     </w:pPr>
     <w:rPr>
       <w:rFonts w:asciiTheme="majorHAnsi" w:eastAsiaTheme="majorEastAsia" w:hAnsiTheme="majorHAnsi" w:cstheme="majorBidi"/>
-      <w:b/>
-      <w:bCs/>
-      <w:kern w:val="32"/>
-      <w:sz w:val="32"/>
-      <w:szCs w:val="32"/>
+      <w:color w:val="1F4E79" w:themeColor="accent1" w:themeShade="80"/>
+      <w:sz w:val="36"/>
+      <w:szCs w:val="36"/>
     </w:rPr>
   </w:style>
   <w:style w:type="paragraph" w:styleId="Heading2">
@@ -1458,20 +1692,18 @@
     <w:uiPriority w:val="9"/>
     <w:unhideWhenUsed/>
     <w:qFormat/>
-    <w:rsid w:val="00393D95"/>
+    <w:rsid w:val="00CA495B"/>
     <w:pPr>
       <w:keepNext/>
-      <w:spacing w:before="240" w:after="60"/>
+      <w:keepLines/>
+      <w:spacing w:before="40" w:after="0" w:line="240" w:lineRule="auto"/>
       <w:outlineLvl w:val="1"/>
     </w:pPr>
     <w:rPr>
       <w:rFonts w:asciiTheme="majorHAnsi" w:eastAsiaTheme="majorEastAsia" w:hAnsiTheme="majorHAnsi" w:cstheme="majorBidi"/>
-      <w:b/>
-      <w:bCs/>
-      <w:i/>
-      <w:iCs/>
-      <w:sz w:val="28"/>
-      <w:szCs w:val="28"/>
+      <w:color w:val="2E74B5" w:themeColor="accent1" w:themeShade="BF"/>
+      <w:sz w:val="32"/>
+      <w:szCs w:val="32"/>
     </w:rPr>
   </w:style>
   <w:style w:type="paragraph" w:styleId="Heading3">
@@ -1483,18 +1715,18 @@
     <w:semiHidden/>
     <w:unhideWhenUsed/>
     <w:qFormat/>
-    <w:rsid w:val="00393D95"/>
+    <w:rsid w:val="00CA495B"/>
     <w:pPr>
       <w:keepNext/>
-      <w:spacing w:before="240" w:after="60"/>
+      <w:keepLines/>
+      <w:spacing w:before="40" w:after="0" w:line="240" w:lineRule="auto"/>
       <w:outlineLvl w:val="2"/>
     </w:pPr>
     <w:rPr>
       <w:rFonts w:asciiTheme="majorHAnsi" w:eastAsiaTheme="majorEastAsia" w:hAnsiTheme="majorHAnsi" w:cstheme="majorBidi"/>
-      <w:b/>
-      <w:bCs/>
-      <w:sz w:val="26"/>
-      <w:szCs w:val="26"/>
+      <w:color w:val="2E74B5" w:themeColor="accent1" w:themeShade="BF"/>
+      <w:sz w:val="28"/>
+      <w:szCs w:val="28"/>
     </w:rPr>
   </w:style>
   <w:style w:type="paragraph" w:styleId="Heading4">
@@ -1506,18 +1738,18 @@
     <w:semiHidden/>
     <w:unhideWhenUsed/>
     <w:qFormat/>
-    <w:rsid w:val="00393D95"/>
+    <w:rsid w:val="00CA495B"/>
     <w:pPr>
       <w:keepNext/>
-      <w:spacing w:before="240" w:after="60"/>
+      <w:keepLines/>
+      <w:spacing w:before="40" w:after="0"/>
       <w:outlineLvl w:val="3"/>
     </w:pPr>
     <w:rPr>
-      <w:rFonts w:cstheme="majorBidi"/>
-      <w:b/>
-      <w:bCs/>
-      <w:sz w:val="28"/>
-      <w:szCs w:val="28"/>
+      <w:rFonts w:asciiTheme="majorHAnsi" w:eastAsiaTheme="majorEastAsia" w:hAnsiTheme="majorHAnsi" w:cstheme="majorBidi"/>
+      <w:color w:val="2E74B5" w:themeColor="accent1" w:themeShade="BF"/>
+      <w:sz w:val="24"/>
+      <w:szCs w:val="24"/>
     </w:rPr>
   </w:style>
   <w:style w:type="paragraph" w:styleId="Heading5">
@@ -1529,19 +1761,17 @@
     <w:semiHidden/>
     <w:unhideWhenUsed/>
     <w:qFormat/>
-    <w:rsid w:val="00393D95"/>
+    <w:rsid w:val="00CA495B"/>
     <w:pPr>
-      <w:spacing w:before="240" w:after="60"/>
+      <w:keepNext/>
+      <w:keepLines/>
+      <w:spacing w:before="40" w:after="0"/>
       <w:outlineLvl w:val="4"/>
     </w:pPr>
     <w:rPr>
-      <w:rFonts w:cstheme="majorBidi"/>
-      <w:b/>
-      <w:bCs/>
-      <w:i/>
-      <w:iCs/>
-      <w:sz w:val="26"/>
-      <w:szCs w:val="26"/>
+      <w:rFonts w:asciiTheme="majorHAnsi" w:eastAsiaTheme="majorEastAsia" w:hAnsiTheme="majorHAnsi" w:cstheme="majorBidi"/>
+      <w:caps/>
+      <w:color w:val="2E74B5" w:themeColor="accent1" w:themeShade="BF"/>
     </w:rPr>
   </w:style>
   <w:style w:type="paragraph" w:styleId="Heading6">
@@ -1553,17 +1783,19 @@
     <w:semiHidden/>
     <w:unhideWhenUsed/>
     <w:qFormat/>
-    <w:rsid w:val="00393D95"/>
+    <w:rsid w:val="00CA495B"/>
     <w:pPr>
-      <w:spacing w:before="240" w:after="60"/>
+      <w:keepNext/>
+      <w:keepLines/>
+      <w:spacing w:before="40" w:after="0"/>
       <w:outlineLvl w:val="5"/>
     </w:pPr>
     <w:rPr>
-      <w:rFonts w:cstheme="majorBidi"/>
-      <w:b/>
-      <w:bCs/>
-      <w:sz w:val="22"/>
-      <w:szCs w:val="22"/>
+      <w:rFonts w:asciiTheme="majorHAnsi" w:eastAsiaTheme="majorEastAsia" w:hAnsiTheme="majorHAnsi" w:cstheme="majorBidi"/>
+      <w:i/>
+      <w:iCs/>
+      <w:caps/>
+      <w:color w:val="1F4E79" w:themeColor="accent1" w:themeShade="80"/>
     </w:rPr>
   </w:style>
   <w:style w:type="paragraph" w:styleId="Heading7">
@@ -1575,13 +1807,18 @@
     <w:semiHidden/>
     <w:unhideWhenUsed/>
     <w:qFormat/>
-    <w:rsid w:val="00393D95"/>
+    <w:rsid w:val="00CA495B"/>
     <w:pPr>
-      <w:spacing w:before="240" w:after="60"/>
+      <w:keepNext/>
+      <w:keepLines/>
+      <w:spacing w:before="40" w:after="0"/>
       <w:outlineLvl w:val="6"/>
     </w:pPr>
     <w:rPr>
-      <w:rFonts w:cstheme="majorBidi"/>
+      <w:rFonts w:asciiTheme="majorHAnsi" w:eastAsiaTheme="majorEastAsia" w:hAnsiTheme="majorHAnsi" w:cstheme="majorBidi"/>
+      <w:b/>
+      <w:bCs/>
+      <w:color w:val="1F4E79" w:themeColor="accent1" w:themeShade="80"/>
     </w:rPr>
   </w:style>
   <w:style w:type="paragraph" w:styleId="Heading8">
@@ -1593,15 +1830,20 @@
     <w:semiHidden/>
     <w:unhideWhenUsed/>
     <w:qFormat/>
-    <w:rsid w:val="00393D95"/>
+    <w:rsid w:val="00CA495B"/>
     <w:pPr>
-      <w:spacing w:before="240" w:after="60"/>
+      <w:keepNext/>
+      <w:keepLines/>
+      <w:spacing w:before="40" w:after="0"/>
       <w:outlineLvl w:val="7"/>
     </w:pPr>
     <w:rPr>
-      <w:rFonts w:cstheme="majorBidi"/>
+      <w:rFonts w:asciiTheme="majorHAnsi" w:eastAsiaTheme="majorEastAsia" w:hAnsiTheme="majorHAnsi" w:cstheme="majorBidi"/>
+      <w:b/>
+      <w:bCs/>
       <w:i/>
       <w:iCs/>
+      <w:color w:val="1F4E79" w:themeColor="accent1" w:themeShade="80"/>
     </w:rPr>
   </w:style>
   <w:style w:type="paragraph" w:styleId="Heading9">
@@ -1613,15 +1855,18 @@
     <w:semiHidden/>
     <w:unhideWhenUsed/>
     <w:qFormat/>
-    <w:rsid w:val="00393D95"/>
+    <w:rsid w:val="00CA495B"/>
     <w:pPr>
-      <w:spacing w:before="240" w:after="60"/>
+      <w:keepNext/>
+      <w:keepLines/>
+      <w:spacing w:before="40" w:after="0"/>
       <w:outlineLvl w:val="8"/>
     </w:pPr>
     <w:rPr>
       <w:rFonts w:asciiTheme="majorHAnsi" w:eastAsiaTheme="majorEastAsia" w:hAnsiTheme="majorHAnsi" w:cstheme="majorBidi"/>
-      <w:sz w:val="22"/>
-      <w:szCs w:val="22"/>
+      <w:i/>
+      <w:iCs/>
+      <w:color w:val="1F4E79" w:themeColor="accent1" w:themeShade="80"/>
     </w:rPr>
   </w:style>
   <w:style w:type="character" w:default="1" w:styleId="DefaultParagraphFont">
@@ -1656,14 +1901,12 @@
     <w:basedOn w:val="DefaultParagraphFont"/>
     <w:link w:val="Heading1"/>
     <w:uiPriority w:val="9"/>
-    <w:rsid w:val="00393D95"/>
+    <w:rsid w:val="00CA495B"/>
     <w:rPr>
       <w:rFonts w:asciiTheme="majorHAnsi" w:eastAsiaTheme="majorEastAsia" w:hAnsiTheme="majorHAnsi" w:cstheme="majorBidi"/>
-      <w:b/>
-      <w:bCs/>
-      <w:kern w:val="32"/>
-      <w:sz w:val="32"/>
-      <w:szCs w:val="32"/>
+      <w:color w:val="1F4E79" w:themeColor="accent1" w:themeShade="80"/>
+      <w:sz w:val="36"/>
+      <w:szCs w:val="36"/>
     </w:rPr>
   </w:style>
   <w:style w:type="character" w:customStyle="1" w:styleId="Heading2Char">
@@ -1671,15 +1914,12 @@
     <w:basedOn w:val="DefaultParagraphFont"/>
     <w:link w:val="Heading2"/>
     <w:uiPriority w:val="9"/>
-    <w:rsid w:val="00393D95"/>
+    <w:rsid w:val="00CA495B"/>
     <w:rPr>
       <w:rFonts w:asciiTheme="majorHAnsi" w:eastAsiaTheme="majorEastAsia" w:hAnsiTheme="majorHAnsi" w:cstheme="majorBidi"/>
-      <w:b/>
-      <w:bCs/>
-      <w:i/>
-      <w:iCs/>
-      <w:sz w:val="28"/>
-      <w:szCs w:val="28"/>
+      <w:color w:val="2E74B5" w:themeColor="accent1" w:themeShade="BF"/>
+      <w:sz w:val="32"/>
+      <w:szCs w:val="32"/>
     </w:rPr>
   </w:style>
   <w:style w:type="character" w:customStyle="1" w:styleId="Heading3Char">
@@ -1688,13 +1928,12 @@
     <w:link w:val="Heading3"/>
     <w:uiPriority w:val="9"/>
     <w:semiHidden/>
-    <w:rsid w:val="00393D95"/>
+    <w:rsid w:val="00CA495B"/>
     <w:rPr>
       <w:rFonts w:asciiTheme="majorHAnsi" w:eastAsiaTheme="majorEastAsia" w:hAnsiTheme="majorHAnsi" w:cstheme="majorBidi"/>
-      <w:b/>
-      <w:bCs/>
-      <w:sz w:val="26"/>
-      <w:szCs w:val="26"/>
+      <w:color w:val="2E74B5" w:themeColor="accent1" w:themeShade="BF"/>
+      <w:sz w:val="28"/>
+      <w:szCs w:val="28"/>
     </w:rPr>
   </w:style>
   <w:style w:type="character" w:customStyle="1" w:styleId="Heading4Char">
@@ -1703,13 +1942,12 @@
     <w:link w:val="Heading4"/>
     <w:uiPriority w:val="9"/>
     <w:semiHidden/>
-    <w:rsid w:val="00393D95"/>
-    <w:rPr>
-      <w:rFonts w:cstheme="majorBidi"/>
-      <w:b/>
-      <w:bCs/>
-      <w:sz w:val="28"/>
-      <w:szCs w:val="28"/>
+    <w:rsid w:val="00CA495B"/>
+    <w:rPr>
+      <w:rFonts w:asciiTheme="majorHAnsi" w:eastAsiaTheme="majorEastAsia" w:hAnsiTheme="majorHAnsi" w:cstheme="majorBidi"/>
+      <w:color w:val="2E74B5" w:themeColor="accent1" w:themeShade="BF"/>
+      <w:sz w:val="24"/>
+      <w:szCs w:val="24"/>
     </w:rPr>
   </w:style>
   <w:style w:type="character" w:customStyle="1" w:styleId="Heading5Char">
@@ -1718,15 +1956,11 @@
     <w:link w:val="Heading5"/>
     <w:uiPriority w:val="9"/>
     <w:semiHidden/>
-    <w:rsid w:val="00393D95"/>
-    <w:rPr>
-      <w:rFonts w:cstheme="majorBidi"/>
-      <w:b/>
-      <w:bCs/>
-      <w:i/>
-      <w:iCs/>
-      <w:sz w:val="26"/>
-      <w:szCs w:val="26"/>
+    <w:rsid w:val="00CA495B"/>
+    <w:rPr>
+      <w:rFonts w:asciiTheme="majorHAnsi" w:eastAsiaTheme="majorEastAsia" w:hAnsiTheme="majorHAnsi" w:cstheme="majorBidi"/>
+      <w:caps/>
+      <w:color w:val="2E74B5" w:themeColor="accent1" w:themeShade="BF"/>
     </w:rPr>
   </w:style>
   <w:style w:type="character" w:customStyle="1" w:styleId="Heading6Char">
@@ -1735,11 +1969,13 @@
     <w:link w:val="Heading6"/>
     <w:uiPriority w:val="9"/>
     <w:semiHidden/>
-    <w:rsid w:val="00393D95"/>
-    <w:rPr>
-      <w:rFonts w:cstheme="majorBidi"/>
-      <w:b/>
-      <w:bCs/>
+    <w:rsid w:val="00CA495B"/>
+    <w:rPr>
+      <w:rFonts w:asciiTheme="majorHAnsi" w:eastAsiaTheme="majorEastAsia" w:hAnsiTheme="majorHAnsi" w:cstheme="majorBidi"/>
+      <w:i/>
+      <w:iCs/>
+      <w:caps/>
+      <w:color w:val="1F4E79" w:themeColor="accent1" w:themeShade="80"/>
     </w:rPr>
   </w:style>
   <w:style w:type="character" w:customStyle="1" w:styleId="Heading7Char">
@@ -1748,11 +1984,12 @@
     <w:link w:val="Heading7"/>
     <w:uiPriority w:val="9"/>
     <w:semiHidden/>
-    <w:rsid w:val="00393D95"/>
-    <w:rPr>
-      <w:rFonts w:cstheme="majorBidi"/>
-      <w:sz w:val="24"/>
-      <w:szCs w:val="24"/>
+    <w:rsid w:val="00CA495B"/>
+    <w:rPr>
+      <w:rFonts w:asciiTheme="majorHAnsi" w:eastAsiaTheme="majorEastAsia" w:hAnsiTheme="majorHAnsi" w:cstheme="majorBidi"/>
+      <w:b/>
+      <w:bCs/>
+      <w:color w:val="1F4E79" w:themeColor="accent1" w:themeShade="80"/>
     </w:rPr>
   </w:style>
   <w:style w:type="character" w:customStyle="1" w:styleId="Heading8Char">
@@ -1761,13 +1998,14 @@
     <w:link w:val="Heading8"/>
     <w:uiPriority w:val="9"/>
     <w:semiHidden/>
-    <w:rsid w:val="00393D95"/>
-    <w:rPr>
-      <w:rFonts w:cstheme="majorBidi"/>
+    <w:rsid w:val="00CA495B"/>
+    <w:rPr>
+      <w:rFonts w:asciiTheme="majorHAnsi" w:eastAsiaTheme="majorEastAsia" w:hAnsiTheme="majorHAnsi" w:cstheme="majorBidi"/>
+      <w:b/>
+      <w:bCs/>
       <w:i/>
       <w:iCs/>
-      <w:sz w:val="24"/>
-      <w:szCs w:val="24"/>
+      <w:color w:val="1F4E79" w:themeColor="accent1" w:themeShade="80"/>
     </w:rPr>
   </w:style>
   <w:style w:type="character" w:customStyle="1" w:styleId="Heading9Char">
@@ -1776,9 +2014,12 @@
     <w:link w:val="Heading9"/>
     <w:uiPriority w:val="9"/>
     <w:semiHidden/>
-    <w:rsid w:val="00393D95"/>
+    <w:rsid w:val="00CA495B"/>
     <w:rPr>
       <w:rFonts w:asciiTheme="majorHAnsi" w:eastAsiaTheme="majorEastAsia" w:hAnsiTheme="majorHAnsi" w:cstheme="majorBidi"/>
+      <w:i/>
+      <w:iCs/>
+      <w:color w:val="1F4E79" w:themeColor="accent1" w:themeShade="80"/>
     </w:rPr>
   </w:style>
   <w:style w:type="paragraph" w:styleId="Caption">
@@ -1788,12 +2029,16 @@
     <w:uiPriority w:val="35"/>
     <w:semiHidden/>
     <w:unhideWhenUsed/>
-    <w:rsid w:val="00840132"/>
+    <w:qFormat/>
+    <w:rsid w:val="00CA495B"/>
+    <w:pPr>
+      <w:spacing w:line="240" w:lineRule="auto"/>
+    </w:pPr>
     <w:rPr>
       <w:b/>
       <w:bCs/>
       <w:smallCaps/>
-      <w:color w:val="595959" w:themeColor="text1" w:themeTint="A6"/>
+      <w:color w:val="44546A" w:themeColor="text2"/>
     </w:rPr>
   </w:style>
   <w:style w:type="paragraph" w:styleId="Title">
@@ -1803,19 +2048,18 @@
     <w:link w:val="TitleChar"/>
     <w:uiPriority w:val="10"/>
     <w:qFormat/>
-    <w:rsid w:val="00393D95"/>
+    <w:rsid w:val="00CA495B"/>
     <w:pPr>
-      <w:spacing w:before="240" w:after="60"/>
-      <w:jc w:val="center"/>
-      <w:outlineLvl w:val="0"/>
+      <w:spacing w:after="0" w:line="204" w:lineRule="auto"/>
+      <w:contextualSpacing/>
     </w:pPr>
     <w:rPr>
       <w:rFonts w:asciiTheme="majorHAnsi" w:eastAsiaTheme="majorEastAsia" w:hAnsiTheme="majorHAnsi" w:cstheme="majorBidi"/>
-      <w:b/>
-      <w:bCs/>
-      <w:kern w:val="28"/>
-      <w:sz w:val="32"/>
-      <w:szCs w:val="32"/>
+      <w:caps/>
+      <w:color w:val="44546A" w:themeColor="text2"/>
+      <w:spacing w:val="-15"/>
+      <w:sz w:val="72"/>
+      <w:szCs w:val="72"/>
     </w:rPr>
   </w:style>
   <w:style w:type="character" w:customStyle="1" w:styleId="TitleChar">
@@ -1823,14 +2067,14 @@
     <w:basedOn w:val="DefaultParagraphFont"/>
     <w:link w:val="Title"/>
     <w:uiPriority w:val="10"/>
-    <w:rsid w:val="00393D95"/>
+    <w:rsid w:val="00CA495B"/>
     <w:rPr>
       <w:rFonts w:asciiTheme="majorHAnsi" w:eastAsiaTheme="majorEastAsia" w:hAnsiTheme="majorHAnsi" w:cstheme="majorBidi"/>
-      <w:b/>
-      <w:bCs/>
-      <w:kern w:val="28"/>
-      <w:sz w:val="32"/>
-      <w:szCs w:val="32"/>
+      <w:caps/>
+      <w:color w:val="44546A" w:themeColor="text2"/>
+      <w:spacing w:val="-15"/>
+      <w:sz w:val="72"/>
+      <w:szCs w:val="72"/>
     </w:rPr>
   </w:style>
   <w:style w:type="paragraph" w:styleId="Subtitle">
@@ -1840,14 +2084,18 @@
     <w:link w:val="SubtitleChar"/>
     <w:uiPriority w:val="11"/>
     <w:qFormat/>
-    <w:rsid w:val="00393D95"/>
+    <w:rsid w:val="00CA495B"/>
     <w:pPr>
-      <w:spacing w:after="60"/>
-      <w:jc w:val="center"/>
-      <w:outlineLvl w:val="1"/>
+      <w:numPr>
+        <w:ilvl w:val="1"/>
+      </w:numPr>
+      <w:spacing w:after="240" w:line="240" w:lineRule="auto"/>
     </w:pPr>
     <w:rPr>
       <w:rFonts w:asciiTheme="majorHAnsi" w:eastAsiaTheme="majorEastAsia" w:hAnsiTheme="majorHAnsi" w:cstheme="majorBidi"/>
+      <w:color w:val="5B9BD5" w:themeColor="accent1"/>
+      <w:sz w:val="28"/>
+      <w:szCs w:val="28"/>
     </w:rPr>
   </w:style>
   <w:style w:type="character" w:customStyle="1" w:styleId="SubtitleChar">
@@ -1855,11 +2103,12 @@
     <w:basedOn w:val="DefaultParagraphFont"/>
     <w:link w:val="Subtitle"/>
     <w:uiPriority w:val="11"/>
-    <w:rsid w:val="00393D95"/>
+    <w:rsid w:val="00CA495B"/>
     <w:rPr>
       <w:rFonts w:asciiTheme="majorHAnsi" w:eastAsiaTheme="majorEastAsia" w:hAnsiTheme="majorHAnsi" w:cstheme="majorBidi"/>
-      <w:sz w:val="24"/>
-      <w:szCs w:val="24"/>
+      <w:color w:val="5B9BD5" w:themeColor="accent1"/>
+      <w:sz w:val="28"/>
+      <w:szCs w:val="28"/>
     </w:rPr>
   </w:style>
   <w:style w:type="character" w:styleId="Strong">
@@ -1867,7 +2116,7 @@
     <w:basedOn w:val="DefaultParagraphFont"/>
     <w:uiPriority w:val="22"/>
     <w:qFormat/>
-    <w:rsid w:val="00393D95"/>
+    <w:rsid w:val="00CA495B"/>
     <w:rPr>
       <w:b/>
       <w:bCs/>
@@ -1878,23 +2127,20 @@
     <w:basedOn w:val="DefaultParagraphFont"/>
     <w:uiPriority w:val="20"/>
     <w:qFormat/>
-    <w:rsid w:val="00393D95"/>
-    <w:rPr>
-      <w:rFonts w:asciiTheme="minorHAnsi" w:hAnsiTheme="minorHAnsi"/>
-      <w:b/>
+    <w:rsid w:val="00CA495B"/>
+    <w:rPr>
       <w:i/>
       <w:iCs/>
     </w:rPr>
   </w:style>
   <w:style w:type="paragraph" w:styleId="NoSpacing">
     <w:name w:val="No Spacing"/>
-    <w:basedOn w:val="Normal"/>
     <w:uiPriority w:val="1"/>
     <w:qFormat/>
-    <w:rsid w:val="00393D95"/>
-    <w:rPr>
-      <w:szCs w:val="32"/>
-    </w:rPr>
+    <w:rsid w:val="00CA495B"/>
+    <w:pPr>
+      <w:spacing w:after="0" w:line="240" w:lineRule="auto"/>
+    </w:pPr>
   </w:style>
   <w:style w:type="paragraph" w:styleId="Quote">
     <w:name w:val="Quote"/>
@@ -1903,10 +2149,15 @@
     <w:link w:val="QuoteChar"/>
     <w:uiPriority w:val="29"/>
     <w:qFormat/>
-    <w:rsid w:val="00393D95"/>
-    <w:rPr>
-      <w:rFonts w:cstheme="majorBidi"/>
-      <w:i/>
+    <w:rsid w:val="00CA495B"/>
+    <w:pPr>
+      <w:spacing w:before="120" w:after="120"/>
+      <w:ind w:left="720"/>
+    </w:pPr>
+    <w:rPr>
+      <w:color w:val="44546A" w:themeColor="text2"/>
+      <w:sz w:val="24"/>
+      <w:szCs w:val="24"/>
     </w:rPr>
   </w:style>
   <w:style w:type="character" w:customStyle="1" w:styleId="QuoteChar">
@@ -1914,10 +2165,9 @@
     <w:basedOn w:val="DefaultParagraphFont"/>
     <w:link w:val="Quote"/>
     <w:uiPriority w:val="29"/>
-    <w:rsid w:val="00393D95"/>
-    <w:rPr>
-      <w:rFonts w:cstheme="majorBidi"/>
-      <w:i/>
+    <w:rsid w:val="00CA495B"/>
+    <w:rPr>
+      <w:color w:val="44546A" w:themeColor="text2"/>
       <w:sz w:val="24"/>
       <w:szCs w:val="24"/>
     </w:rPr>
@@ -1929,14 +2179,18 @@
     <w:link w:val="IntenseQuoteChar"/>
     <w:uiPriority w:val="30"/>
     <w:qFormat/>
-    <w:rsid w:val="00393D95"/>
+    <w:rsid w:val="00CA495B"/>
     <w:pPr>
-      <w:ind w:left="720" w:right="720"/>
+      <w:spacing w:before="100" w:beforeAutospacing="1" w:after="240" w:line="240" w:lineRule="auto"/>
+      <w:ind w:left="720"/>
+      <w:jc w:val="center"/>
     </w:pPr>
     <w:rPr>
-      <w:b/>
-      <w:i/>
-      <w:szCs w:val="22"/>
+      <w:rFonts w:asciiTheme="majorHAnsi" w:eastAsiaTheme="majorEastAsia" w:hAnsiTheme="majorHAnsi" w:cstheme="majorBidi"/>
+      <w:color w:val="44546A" w:themeColor="text2"/>
+      <w:spacing w:val="-6"/>
+      <w:sz w:val="32"/>
+      <w:szCs w:val="32"/>
     </w:rPr>
   </w:style>
   <w:style w:type="character" w:customStyle="1" w:styleId="IntenseQuoteChar">
@@ -1944,21 +2198,25 @@
     <w:basedOn w:val="DefaultParagraphFont"/>
     <w:link w:val="IntenseQuote"/>
     <w:uiPriority w:val="30"/>
-    <w:rsid w:val="00393D95"/>
-    <w:rPr>
-      <w:b/>
-      <w:i/>
-      <w:sz w:val="24"/>
+    <w:rsid w:val="00CA495B"/>
+    <w:rPr>
+      <w:rFonts w:asciiTheme="majorHAnsi" w:eastAsiaTheme="majorEastAsia" w:hAnsiTheme="majorHAnsi" w:cstheme="majorBidi"/>
+      <w:color w:val="44546A" w:themeColor="text2"/>
+      <w:spacing w:val="-6"/>
+      <w:sz w:val="32"/>
+      <w:szCs w:val="32"/>
     </w:rPr>
   </w:style>
   <w:style w:type="character" w:styleId="SubtleEmphasis">
     <w:name w:val="Subtle Emphasis"/>
+    <w:basedOn w:val="DefaultParagraphFont"/>
     <w:uiPriority w:val="19"/>
     <w:qFormat/>
-    <w:rsid w:val="00393D95"/>
+    <w:rsid w:val="00CA495B"/>
     <w:rPr>
       <w:i/>
-      <w:color w:val="5A5A5A" w:themeColor="text1" w:themeTint="A5"/>
+      <w:iCs/>
+      <w:color w:val="595959" w:themeColor="text1" w:themeTint="A6"/>
     </w:rPr>
   </w:style>
   <w:style w:type="character" w:styleId="IntenseEmphasis">
@@ -1966,13 +2224,12 @@
     <w:basedOn w:val="DefaultParagraphFont"/>
     <w:uiPriority w:val="21"/>
     <w:qFormat/>
-    <w:rsid w:val="00393D95"/>
+    <w:rsid w:val="00CA495B"/>
     <w:rPr>
       <w:b/>
+      <w:bCs/>
       <w:i/>
-      <w:sz w:val="24"/>
-      <w:szCs w:val="24"/>
-      <w:u w:val="single"/>
+      <w:iCs/>
     </w:rPr>
   </w:style>
   <w:style w:type="character" w:styleId="SubtleReference">
@@ -1980,11 +2237,12 @@
     <w:basedOn w:val="DefaultParagraphFont"/>
     <w:uiPriority w:val="31"/>
     <w:qFormat/>
-    <w:rsid w:val="00393D95"/>
-    <w:rPr>
-      <w:sz w:val="24"/>
-      <w:szCs w:val="24"/>
-      <w:u w:val="single"/>
+    <w:rsid w:val="00CA495B"/>
+    <w:rPr>
+      <w:smallCaps/>
+      <w:color w:val="595959" w:themeColor="text1" w:themeTint="A6"/>
+      <w:u w:val="none" w:color="7F7F7F" w:themeColor="text1" w:themeTint="80"/>
+      <w:bdr w:val="none" w:sz="0" w:space="0" w:color="auto"/>
     </w:rPr>
   </w:style>
   <w:style w:type="character" w:styleId="IntenseReference">
@@ -1992,10 +2250,12 @@
     <w:basedOn w:val="DefaultParagraphFont"/>
     <w:uiPriority w:val="32"/>
     <w:qFormat/>
-    <w:rsid w:val="00393D95"/>
+    <w:rsid w:val="00CA495B"/>
     <w:rPr>
       <w:b/>
-      <w:sz w:val="24"/>
+      <w:bCs/>
+      <w:smallCaps/>
+      <w:color w:val="44546A" w:themeColor="text2"/>
       <w:u w:val="single"/>
     </w:rPr>
   </w:style>
@@ -2004,13 +2264,12 @@
     <w:basedOn w:val="DefaultParagraphFont"/>
     <w:uiPriority w:val="33"/>
     <w:qFormat/>
-    <w:rsid w:val="00393D95"/>
-    <w:rPr>
-      <w:rFonts w:asciiTheme="majorHAnsi" w:eastAsiaTheme="majorEastAsia" w:hAnsiTheme="majorHAnsi"/>
+    <w:rsid w:val="00CA495B"/>
+    <w:rPr>
       <w:b/>
-      <w:i/>
-      <w:sz w:val="24"/>
-      <w:szCs w:val="24"/>
+      <w:bCs/>
+      <w:smallCaps/>
+      <w:spacing w:val="10"/>
     </w:rPr>
   </w:style>
   <w:style w:type="paragraph" w:styleId="TOCHeading">
@@ -2020,7 +2279,7 @@
     <w:uiPriority w:val="39"/>
     <w:unhideWhenUsed/>
     <w:qFormat/>
-    <w:rsid w:val="00393D95"/>
+    <w:rsid w:val="00CA495B"/>
     <w:pPr>
       <w:outlineLvl w:val="9"/>
     </w:pPr>
@@ -2328,7 +2587,7 @@
 </file>
 
 <file path=customXml/itemProps1.xml><?xml version="1.0" encoding="utf-8"?>
-<ds:datastoreItem xmlns:ds="http://schemas.openxmlformats.org/officeDocument/2006/customXml" ds:itemID="{BDE8C092-7B21-4179-829A-A95C0DD62C64}">
+<ds:datastoreItem xmlns:ds="http://schemas.openxmlformats.org/officeDocument/2006/customXml" ds:itemID="{FC09EF01-D9C2-43D5-AEB4-55BD419DA46B}">
   <ds:schemaRefs>
     <ds:schemaRef ds:uri="http://schemas.openxmlformats.org/officeDocument/2006/bibliography"/>
   </ds:schemaRefs>

</xml_diff>

<commit_message>
Added design + literature review
copied lit review from proposal.
Wrote about the communication abilities of scratch and the thymio
</commit_message>
<xml_diff>
--- a/Educational robots for teaching programming to youths.docx
+++ b/Educational robots for teaching programming to youths.docx
@@ -903,12 +903,7 @@
         <w:t>Programming is a skill with which many have encountered difficulties understanding and persisting with, one cause is a lack of motivation and enthusiasm towards the topic. Another cause is that the interaction with the computer is limited to the computers screen preventing any physical or real wo</w:t>
       </w:r>
       <w:r>
-        <w:t>rld feedback. In this researc</w:t>
-      </w:r>
-      <w:bookmarkStart w:id="6" w:name="_GoBack"/>
-      <w:bookmarkEnd w:id="6"/>
-      <w:r>
-        <w:t xml:space="preserve">h I have </w:t>
+        <w:t xml:space="preserve">rld feedback. In this research I have </w:t>
       </w:r>
       <w:r>
         <w:t>create</w:t>
@@ -947,14 +942,173 @@
       <w:pPr>
         <w:pStyle w:val="Heading1"/>
       </w:pPr>
-      <w:bookmarkStart w:id="7" w:name="_Toc413512948"/>
+      <w:bookmarkStart w:id="6" w:name="_Toc413512948"/>
       <w:r>
         <w:lastRenderedPageBreak/>
         <w:t>Literature Review</w:t>
       </w:r>
-      <w:bookmarkEnd w:id="7"/>
-    </w:p>
-    <w:p/>
+      <w:bookmarkEnd w:id="6"/>
+    </w:p>
+    <w:p>
+      <w:r>
+        <w:t>Programming and computer skills are becoming increasingly important as the influence of the internet and the power of computers grows, programming has even been called the 'second literacy'. Despite this there are still significant barriers to education in this field and few attempts to integrate it in to other computer related topics. This project will use the language Scratch and the Thymio II as they have both been shown to be good at introducing people to the topic of programming and robots as well as maintaining interest and creating enthusiasm.</w:t>
+      </w:r>
+    </w:p>
+    <w:p>
+      <w:r>
+        <w:t xml:space="preserve">Scratch is a language developed at MIT which has been used in education with broad success. Scratch allows for the use of most programming concept without requiring the user to be aware of syntax through the use of blocks. As well as being easy to use it is also free to use and has a large community with a wide range of users from 4 to 60 year olds meaning support can be found relating to the most basic of tasks to complex ones. One study found that during a </w:t>
+      </w:r>
+      <w:r>
+        <w:t>Har</w:t>
+      </w:r>
+      <w:r>
+        <w:rPr>
+          <w:lang w:eastAsia="en-GB"/>
+        </w:rPr>
+        <w:t>vard Summer School for</w:t>
+      </w:r>
+      <w:r>
+        <w:rPr>
+          <w:lang w:eastAsia="en-GB"/>
+        </w:rPr>
+        <w:t xml:space="preserve"> Computer Scienc</w:t>
+      </w:r>
+      <w:r>
+        <w:t>e</w:t>
+      </w:r>
+      <w:r>
+        <w:t xml:space="preserve"> course that 76% of students felt that using Scratch as an introduction help them when they later moved on to java, students also found it was more rewarding to have visual feedback on what they had programmed than just having a text window (Malan and </w:t>
+      </w:r>
+      <w:proofErr w:type="spellStart"/>
+      <w:r>
+        <w:t>Leitner</w:t>
+      </w:r>
+      <w:proofErr w:type="spellEnd"/>
+      <w:r>
+        <w:t>, 2007).</w:t>
+      </w:r>
+    </w:p>
+    <w:p>
+      <w:r>
+        <w:t>Amongst the reasons why teachers don't accept technology in to the class as readily as they do other tool are stress and fear of failure. When a teacher tries to teach using methods in which they have little experience they often find that it can be daunting and cause stress. Introducing people to Scratch has both caused people to be more likely to include programming in lessons and to worry about failing less when they consider programming courses or sessions. A study of students learning to become preschool teachers were given an introductory lesson in computer programming and found that interest in using technology in the classroom increased from 80% to 92%. As well as this they found that 65% found Scratch easy to use and 85% found it simple and understandable (</w:t>
+      </w:r>
+      <w:proofErr w:type="spellStart"/>
+      <w:r>
+        <w:t>Fesakis</w:t>
+      </w:r>
+      <w:proofErr w:type="spellEnd"/>
+      <w:r>
+        <w:t xml:space="preserve"> and </w:t>
+      </w:r>
+      <w:proofErr w:type="spellStart"/>
+      <w:r>
+        <w:t>Kiriaki</w:t>
+      </w:r>
+      <w:proofErr w:type="spellEnd"/>
+      <w:r>
+        <w:t>, 2009).</w:t>
+      </w:r>
+    </w:p>
+    <w:p>
+      <w:r>
+        <w:t xml:space="preserve">One challenge facing robotics in education is the price of the platforms and how easy they are to use. The Thymio II can be bought for around £100 which is cheaper than alternatives such as the LEGO </w:t>
+      </w:r>
+      <w:proofErr w:type="spellStart"/>
+      <w:r>
+        <w:t>Mindstorm</w:t>
+      </w:r>
+      <w:proofErr w:type="spellEnd"/>
+      <w:r>
+        <w:t xml:space="preserve"> while still having most of the feature. Besides the LEGO robot there are few available robotics platforms that are simple enough that they can be used for an introduction to the topic while also being capable enough that they can perform complex programs. The Thymio II is a powerful system and with Scratch it would mean that it can be easily picked up by beginners while still being able to perform some complicated programs. Scratch include features such as the ability to create object orientate programs as well as use multithreading, and is seen to have one major limitation which is recursion which has been purposely left out so that beginners would not feel threatened by the complexity (Harvey, B. 2010).</w:t>
+      </w:r>
+    </w:p>
+    <w:p>
+      <w:pPr>
+        <w:rPr>
+          <w:lang w:eastAsia="en-GB"/>
+        </w:rPr>
+      </w:pPr>
+      <w:r>
+        <w:t>Robots have been used before with other aspects of programming to create courses that have proven to create very enthusiastic students. For example, at the University of Lincoln robotics was taught alongside computer vision, this lead to positive results in practical sessions including some students ended up going far beyond the brief of their assignments with some advanced feature that they researched and implemented under their own direction.</w:t>
+      </w:r>
+      <w:r>
+        <w:t xml:space="preserve"> </w:t>
+      </w:r>
+      <w:r>
+        <w:t>(</w:t>
+      </w:r>
+      <w:proofErr w:type="spellStart"/>
+      <w:r>
+        <w:rPr>
+          <w:lang w:eastAsia="en-GB"/>
+        </w:rPr>
+        <w:t>Cielniak</w:t>
+      </w:r>
+      <w:proofErr w:type="spellEnd"/>
+      <w:r>
+        <w:rPr>
+          <w:lang w:eastAsia="en-GB"/>
+        </w:rPr>
+        <w:t>,</w:t>
+      </w:r>
+      <w:r>
+        <w:rPr>
+          <w:lang w:eastAsia="en-GB"/>
+        </w:rPr>
+        <w:t xml:space="preserve"> G. et al,</w:t>
+      </w:r>
+      <w:r>
+        <w:rPr>
+          <w:lang w:eastAsia="en-GB"/>
+        </w:rPr>
+        <w:t xml:space="preserve"> </w:t>
+      </w:r>
+      <w:r>
+        <w:rPr>
+          <w:lang w:eastAsia="en-GB"/>
+        </w:rPr>
+        <w:t>2013), this suggests that enthusiasm can be created with practical assignments using robots.</w:t>
+      </w:r>
+    </w:p>
+    <w:p>
+      <w:r>
+        <w:rPr>
+          <w:lang w:eastAsia="en-GB"/>
+        </w:rPr>
+        <w:t xml:space="preserve">The Thymio II is a programmable robot with a wide variety of sensors and methods for feedback. It has 2 wheels for movement, a speaker for audio output and several lights, some of which are programmable and others which indicate the feedback from the distance sensors. There are 9 </w:t>
+      </w:r>
+      <w:r>
+        <w:rPr>
+          <w:lang w:eastAsia="en-GB"/>
+        </w:rPr>
+        <w:lastRenderedPageBreak/>
+        <w:t xml:space="preserve">distance sensors to prevent it from falling off objects and to detect thing in front or behind it. It also has a 3 axis accelerometer, a microphone and an infrared sensor for remote input. With these features the Thymio II is well suited to education as it can be applied to a lot of situations. The Thymio II is the result of testing amongst children with the Thymio II. After running courses with the Thymio 89.2% of parents thought the session was educational and 78.5% thought that it had increased their child's interest in robotics </w:t>
+      </w:r>
+      <w:r>
+        <w:t>(</w:t>
+      </w:r>
+      <w:proofErr w:type="spellStart"/>
+      <w:r>
+        <w:t>Riedo</w:t>
+      </w:r>
+      <w:proofErr w:type="spellEnd"/>
+      <w:r>
+        <w:t>, F. et al 2012)</w:t>
+      </w:r>
+    </w:p>
+    <w:p>
+      <w:pPr>
+        <w:pStyle w:val="Heading3"/>
+      </w:pPr>
+      <w:r>
+        <w:t>Conclusion</w:t>
+      </w:r>
+    </w:p>
+    <w:p>
+      <w:r>
+        <w:t>Several conclusions can be drawn from this research. Firstly, that robots used in education can lead to increased practical achievement and can motivate students to go beyond the constraints of an assignment. Secondly, that Scratch is a very powerful but simple language with a majority of standard features while still remaining user friendly and accessible to beginner programmers. As a result of this it can be used to introduce a variety of people to programming and to reduce their anxiety and discomfort with programming. Thirdly, that the Thymio II is the second iteration of a robot produced through extensive user feedback and as a result is very capable and adaptable platform.</w:t>
+      </w:r>
+    </w:p>
     <w:p>
       <w:r>
         <w:br w:type="page"/>
@@ -964,12 +1118,12 @@
       <w:pPr>
         <w:pStyle w:val="Heading1"/>
       </w:pPr>
-      <w:bookmarkStart w:id="8" w:name="_Toc413512949"/>
+      <w:bookmarkStart w:id="7" w:name="_Toc413512949"/>
       <w:r>
         <w:lastRenderedPageBreak/>
         <w:t>Methodology</w:t>
       </w:r>
-      <w:bookmarkEnd w:id="8"/>
+      <w:bookmarkEnd w:id="7"/>
     </w:p>
     <w:p/>
     <w:p>
@@ -1025,6 +1179,20 @@
         </w:rPr>
         <w:t>?</w:t>
       </w:r>
+      <w:r>
+        <w:rPr>
+          <w:b/>
+        </w:rPr>
+        <w:t xml:space="preserve"> - </w:t>
+      </w:r>
+      <w:proofErr w:type="gramStart"/>
+      <w:r>
+        <w:rPr>
+          <w:b/>
+        </w:rPr>
+        <w:t>yes</w:t>
+      </w:r>
+      <w:proofErr w:type="gramEnd"/>
     </w:p>
     <w:p>
       <w:r>
@@ -1223,10 +1391,10 @@
       <w:pPr>
         <w:pStyle w:val="Heading1"/>
       </w:pPr>
-      <w:bookmarkStart w:id="9" w:name="_Toc413512950"/>
+      <w:bookmarkStart w:id="8" w:name="_Toc413512950"/>
       <w:r>
         <w:lastRenderedPageBreak/>
-        <w:t>Implementation</w:t>
+        <w:t>Design</w:t>
       </w:r>
     </w:p>
     <w:p>
@@ -1239,12 +1407,237 @@
     </w:p>
     <w:p>
       <w:r>
-        <w:t xml:space="preserve">This section will explain the development process of the project and will go over the steps taken to create and use the interface. In addition any issues encountered will be described along with their solutions. The interface will be explained first followed by the </w:t>
-      </w:r>
-      <w:r>
-        <w:t>theory behind connecting the interface to the robot.</w:t>
-      </w:r>
-    </w:p>
+        <w:t>In this section the components of the interface will be broken down and the external communication options will be analysed. After this the design of the Interface will be presented.</w:t>
+      </w:r>
+    </w:p>
+    <w:p>
+      <w:r>
+        <w:t>For this project an interface between Scratch 1.4 and the Thymio-II robot was developed. In order to build this the architecture and functionality of each component had to be evaluated and designed for.</w:t>
+      </w:r>
+      <w:r>
+        <w:t xml:space="preserve"> The Scratch 1.4 programming language </w:t>
+      </w:r>
+      <w:r>
+        <w:t>contains trigger blocks which react to events allowing for event based programs to be developed. On top of this Scratch 1.4 supports concurrent processes and thread based programming</w:t>
+      </w:r>
+      <w:r>
+        <w:t xml:space="preserve"> </w:t>
+      </w:r>
+      <w:r>
+        <w:t xml:space="preserve">(Maloney, J. et al, 2010). </w:t>
+      </w:r>
+      <w:r>
+        <w:t xml:space="preserve">In relation to building an interface this flexibility allows </w:t>
+      </w:r>
+      <w:r>
+        <w:t>for a range of approaches to be made.</w:t>
+      </w:r>
+      <w:r>
+        <w:t xml:space="preserve"> </w:t>
+      </w:r>
+      <w:r>
+        <w:t>The Thymio-II makes use of its own programming language where code is executed when event</w:t>
+      </w:r>
+      <w:r>
+        <w:t>s are triggered. These events include timers, sensor updates and user created functions</w:t>
+      </w:r>
+      <w:r>
+        <w:t xml:space="preserve"> (</w:t>
+      </w:r>
+      <w:r>
+        <w:rPr>
+          <w:rFonts w:ascii="Times New Roman" w:eastAsia="Times New Roman" w:hAnsi="Times New Roman" w:cs="Times New Roman"/>
+          <w:sz w:val="24"/>
+          <w:szCs w:val="24"/>
+          <w:lang w:eastAsia="en-GB"/>
+        </w:rPr>
+        <w:t xml:space="preserve">Shin, J., and </w:t>
+      </w:r>
+      <w:proofErr w:type="spellStart"/>
+      <w:r>
+        <w:rPr>
+          <w:rFonts w:ascii="Times New Roman" w:eastAsia="Times New Roman" w:hAnsi="Times New Roman" w:cs="Times New Roman"/>
+          <w:sz w:val="24"/>
+          <w:szCs w:val="24"/>
+          <w:lang w:eastAsia="en-GB"/>
+        </w:rPr>
+        <w:t>Magnenat</w:t>
+      </w:r>
+      <w:proofErr w:type="spellEnd"/>
+      <w:r>
+        <w:rPr>
+          <w:rFonts w:ascii="Times New Roman" w:eastAsia="Times New Roman" w:hAnsi="Times New Roman" w:cs="Times New Roman"/>
+          <w:sz w:val="24"/>
+          <w:szCs w:val="24"/>
+          <w:lang w:eastAsia="en-GB"/>
+        </w:rPr>
+        <w:t xml:space="preserve">, S. </w:t>
+      </w:r>
+      <w:r>
+        <w:rPr>
+          <w:rFonts w:ascii="Times New Roman" w:eastAsia="Times New Roman" w:hAnsi="Times New Roman" w:cs="Times New Roman"/>
+          <w:sz w:val="24"/>
+          <w:szCs w:val="24"/>
+          <w:lang w:eastAsia="en-GB"/>
+        </w:rPr>
+        <w:t>2014)</w:t>
+      </w:r>
+      <w:r>
+        <w:t>.</w:t>
+      </w:r>
+      <w:r>
+        <w:t xml:space="preserve"> </w:t>
+      </w:r>
+      <w:r>
+        <w:t>This event</w:t>
+      </w:r>
+      <w:r>
+        <w:t xml:space="preserve"> based pro</w:t>
+      </w:r>
+      <w:r>
+        <w:t>gramming caused conflicts with thread based programs in Scratch 1.4. The interface was decided to be built using python which supports multithreading as well as event based programming.</w:t>
+      </w:r>
+    </w:p>
+    <w:p>
+      <w:pPr>
+        <w:pStyle w:val="Heading2"/>
+      </w:pPr>
+      <w:r>
+        <w:t>Scratch 1.4 communication</w:t>
+      </w:r>
+    </w:p>
+    <w:p>
+      <w:r>
+        <w:t>Internally Scratch 1.4 uses broadcasts which sends a message to all objects in the project, if an object contains a trigger for that specific message then it will be executed. As well as broadcast the variables in Scratch 1.4 are global allowing objects to communicate values directly.</w:t>
+      </w:r>
+    </w:p>
+    <w:p>
+      <w:r>
+        <w:t xml:space="preserve">Scratch 1.4 already has support for external sensors in the form of remote sensor connections </w:t>
+      </w:r>
+      <w:r>
+        <w:t>(RSC)</w:t>
+      </w:r>
+      <w:r>
+        <w:t>. Enabling the RSC causes scratch to run a server which will transmit all variable changes</w:t>
+      </w:r>
+      <w:r>
+        <w:t>, variable creation</w:t>
+      </w:r>
+      <w:r>
+        <w:t xml:space="preserve"> and broadcast to all connected devices.</w:t>
+      </w:r>
+      <w:r>
+        <w:t xml:space="preserve"> Broadcast are sent as a string containing the value of the message being broadcast. Variable changes and creation are sent with the variable name and the new value</w:t>
+      </w:r>
+      <w:r>
+        <w:t>. Unlike standard variables in Scratch 1.4 variable sent over the RSC will be received as sensor values which cannot be edited.</w:t>
+      </w:r>
+      <w:r>
+        <w:t xml:space="preserve"> </w:t>
+      </w:r>
+      <w:r>
+        <w:t>Broadcasts can also be received by the RSC server which will broadcast the message to all objects in the Scratch project.</w:t>
+      </w:r>
+      <w:r>
+        <w:t xml:space="preserve"> Variables can set and created by send the RSC server the variable name and its value.</w:t>
+      </w:r>
+    </w:p>
+    <w:p>
+      <w:r>
+        <w:t>The ability for variables to be created through the RSC server allows for the interface to send any value without Scratch or the interface encountering a fatal error. Sensor values is the main way for data to be communicated in to Scratch 1.4 through the RSC server, as the value can’t be edited it also won’t be transmitted back to the interface. Due to the inability to easily edit</w:t>
+      </w:r>
+      <w:r>
+        <w:t xml:space="preserve"> standard</w:t>
+      </w:r>
+      <w:r>
+        <w:t xml:space="preserve"> variables in Scratch 1.4</w:t>
+      </w:r>
+      <w:r>
+        <w:t xml:space="preserve"> from the interface feedback to the user about parameters entered cannot be easily given.</w:t>
+      </w:r>
+    </w:p>
+    <w:p>
+      <w:pPr>
+        <w:pStyle w:val="Heading2"/>
+      </w:pPr>
+      <w:r>
+        <w:t>Thymio-II communication</w:t>
+      </w:r>
+    </w:p>
+    <w:p>
+      <w:r>
+        <w:t>Besides the custom built software the Thymio-II supports communication over D-Bus, a proprietary Linux protocol for communicati</w:t>
+      </w:r>
+      <w:r>
+        <w:t>o</w:t>
+      </w:r>
+      <w:r>
+        <w:t xml:space="preserve">n. Using D-Bus variables can be requested. Requesting variables requires a handler to manager the different variable type that </w:t>
+      </w:r>
+      <w:r>
+        <w:t xml:space="preserve">can be received. </w:t>
+      </w:r>
+      <w:r>
+        <w:t xml:space="preserve">Variables on the Thymio-II can also be adjusted. The Thymio-II changes its state based of its local variable such that a variable corresponding to a LED </w:t>
+      </w:r>
+      <w:r>
+        <w:t>can be altered to change the brightness of that LED.</w:t>
+      </w:r>
+    </w:p>
+    <w:p>
+      <w:r>
+        <w:t xml:space="preserve">Receiving messages from the Thymio-II requires a command to be sent first and then a response containing data to be sent back. Requesting large amounts of data often can cause network latency to increase and prevent other messages from being received. Sending commands to the </w:t>
+      </w:r>
+      <w:r>
+        <w:lastRenderedPageBreak/>
+        <w:t xml:space="preserve">Thymio-II requires variables to be changed, after this the Thymio-II will then have to recognise these changes and then relay the changes to the actuators. This method of sending commands is simple and handles </w:t>
+      </w:r>
+      <w:r>
+        <w:t>timing and optimisation automatically, however as the Thymio-II might not react instantly some commands might be delayed.</w:t>
+      </w:r>
+    </w:p>
+    <w:p>
+      <w:pPr>
+        <w:pStyle w:val="Heading1"/>
+      </w:pPr>
+      <w:r>
+        <w:t>Interface</w:t>
+      </w:r>
+    </w:p>
+    <w:p>
+      <w:r>
+        <w:t>[Diagram]</w:t>
+      </w:r>
+      <w:r>
+        <w:br w:type="page"/>
+      </w:r>
+      <w:bookmarkStart w:id="9" w:name="_GoBack"/>
+      <w:bookmarkEnd w:id="9"/>
+    </w:p>
+    <w:p/>
+    <w:p>
+      <w:pPr>
+        <w:pStyle w:val="Heading1"/>
+      </w:pPr>
+      <w:r>
+        <w:t>Development</w:t>
+      </w:r>
+    </w:p>
+    <w:p>
+      <w:pPr>
+        <w:pStyle w:val="Heading2"/>
+      </w:pPr>
+      <w:r>
+        <w:t>Introduction</w:t>
+      </w:r>
+    </w:p>
+    <w:p>
+      <w:r>
+        <w:t>This section will explain the development process of the project and will go over the steps taken to create and use the interface. In addition any issues encountered will be described along with their solutions. The interface will be explained first followed by the theory behind connecting the interface to the robot.</w:t>
+      </w:r>
+    </w:p>
+    <w:p/>
     <w:p>
       <w:pPr>
         <w:pStyle w:val="Heading2"/>
@@ -1343,17 +1736,38 @@
       <w:r>
         <w:t xml:space="preserve">Figure </w:t>
       </w:r>
-      <w:fldSimple w:instr=" SEQ Figure \* ARABIC ">
-        <w:r>
-          <w:rPr>
-            <w:noProof/>
-          </w:rPr>
-          <w:t>1</w:t>
-        </w:r>
-      </w:fldSimple>
+      <w:r>
+        <w:fldChar w:fldCharType="begin"/>
+      </w:r>
+      <w:r>
+        <w:instrText xml:space="preserve"> SEQ Figure \* ARABIC </w:instrText>
+      </w:r>
+      <w:r>
+        <w:fldChar w:fldCharType="separate"/>
+      </w:r>
+      <w:r>
+        <w:rPr>
+          <w:noProof/>
+        </w:rPr>
+        <w:t>1</w:t>
+      </w:r>
+      <w:r>
+        <w:rPr>
+          <w:noProof/>
+        </w:rPr>
+        <w:fldChar w:fldCharType="end"/>
+      </w:r>
       <w:r>
         <w:t>: The D-Bus network being created</w:t>
       </w:r>
+      <w:r>
+        <w:t xml:space="preserve"> to </w:t>
+      </w:r>
+      <w:proofErr w:type="spellStart"/>
+      <w:r>
+        <w:t>asebamedulla</w:t>
+      </w:r>
+      <w:proofErr w:type="spellEnd"/>
     </w:p>
     <w:p>
       <w:r>
@@ -1416,14 +1830,27 @@
                             <w:r>
                               <w:t xml:space="preserve">Figure </w:t>
                             </w:r>
-                            <w:fldSimple w:instr=" SEQ Figure \* ARABIC ">
-                              <w:r>
-                                <w:rPr>
-                                  <w:noProof/>
-                                </w:rPr>
-                                <w:t>2</w:t>
-                              </w:r>
-                            </w:fldSimple>
+                            <w:r>
+                              <w:fldChar w:fldCharType="begin"/>
+                            </w:r>
+                            <w:r>
+                              <w:instrText xml:space="preserve"> SEQ Figure \* ARABIC </w:instrText>
+                            </w:r>
+                            <w:r>
+                              <w:fldChar w:fldCharType="separate"/>
+                            </w:r>
+                            <w:r>
+                              <w:rPr>
+                                <w:noProof/>
+                              </w:rPr>
+                              <w:t>2</w:t>
+                            </w:r>
+                            <w:r>
+                              <w:rPr>
+                                <w:noProof/>
+                              </w:rPr>
+                              <w:fldChar w:fldCharType="end"/>
+                            </w:r>
                             <w:r>
                               <w:t>: The variable handling for receiving a variable</w:t>
                             </w:r>
@@ -1461,14 +1888,27 @@
                       <w:r>
                         <w:t xml:space="preserve">Figure </w:t>
                       </w:r>
-                      <w:fldSimple w:instr=" SEQ Figure \* ARABIC ">
-                        <w:r>
-                          <w:rPr>
-                            <w:noProof/>
-                          </w:rPr>
-                          <w:t>2</w:t>
-                        </w:r>
-                      </w:fldSimple>
+                      <w:r>
+                        <w:fldChar w:fldCharType="begin"/>
+                      </w:r>
+                      <w:r>
+                        <w:instrText xml:space="preserve"> SEQ Figure \* ARABIC </w:instrText>
+                      </w:r>
+                      <w:r>
+                        <w:fldChar w:fldCharType="separate"/>
+                      </w:r>
+                      <w:r>
+                        <w:rPr>
+                          <w:noProof/>
+                        </w:rPr>
+                        <w:t>2</w:t>
+                      </w:r>
+                      <w:r>
+                        <w:rPr>
+                          <w:noProof/>
+                        </w:rPr>
+                        <w:fldChar w:fldCharType="end"/>
+                      </w:r>
                       <w:r>
                         <w:t>: The variable handling for receiving a variable</w:t>
                       </w:r>
@@ -1637,17 +2077,14 @@
     </w:p>
     <w:p>
       <w:r>
+        <w:lastRenderedPageBreak/>
         <w:t>Before the interface and send commands the code first needs a way of dealing with user input. An arra</w:t>
       </w:r>
       <w:r>
         <w:t xml:space="preserve">y of strings is used where each string is the text for a command (e.g. “forward”). This array is used to set a single string to a variable called command which stores the current command. </w:t>
       </w:r>
       <w:r>
-        <w:t xml:space="preserve">As </w:t>
-      </w:r>
-      <w:r>
-        <w:lastRenderedPageBreak/>
-        <w:t xml:space="preserve">the loop progresses a series of if statements check for the different commands and runs the appropriate command. </w:t>
+        <w:t xml:space="preserve">As the loop progresses a series of if statements check for the different commands and runs the appropriate command. </w:t>
       </w:r>
     </w:p>
     <w:p>
@@ -1743,14 +2180,27 @@
       <w:r>
         <w:t xml:space="preserve">Figure </w:t>
       </w:r>
-      <w:fldSimple w:instr=" SEQ Figure \* ARABIC ">
-        <w:r>
-          <w:rPr>
-            <w:noProof/>
-          </w:rPr>
-          <w:t>3</w:t>
-        </w:r>
-      </w:fldSimple>
+      <w:r>
+        <w:fldChar w:fldCharType="begin"/>
+      </w:r>
+      <w:r>
+        <w:instrText xml:space="preserve"> SEQ Figure \* ARABIC </w:instrText>
+      </w:r>
+      <w:r>
+        <w:fldChar w:fldCharType="separate"/>
+      </w:r>
+      <w:r>
+        <w:rPr>
+          <w:noProof/>
+        </w:rPr>
+        <w:t>3</w:t>
+      </w:r>
+      <w:r>
+        <w:rPr>
+          <w:noProof/>
+        </w:rPr>
+        <w:fldChar w:fldCharType="end"/>
+      </w:r>
       <w:r>
         <w:t>: Setting wheel target speed depending on command</w:t>
       </w:r>
@@ -1855,6 +2305,7 @@
     <w:p/>
     <w:p>
       <w:r>
+        <w:lastRenderedPageBreak/>
         <w:br w:type="page"/>
       </w:r>
     </w:p>
@@ -1866,7 +2317,7 @@
         <w:lastRenderedPageBreak/>
         <w:t>Evaluation</w:t>
       </w:r>
-      <w:bookmarkEnd w:id="9"/>
+      <w:bookmarkEnd w:id="8"/>
     </w:p>
     <w:p/>
     <w:p>
@@ -1903,12 +2354,613 @@
       <w:bookmarkEnd w:id="11"/>
     </w:p>
     <w:p/>
-    <w:p/>
+    <w:p>
+      <w:proofErr w:type="spellStart"/>
+      <w:r>
+        <w:t>Riano</w:t>
+      </w:r>
+      <w:proofErr w:type="spellEnd"/>
+      <w:r>
+        <w:t xml:space="preserve">, L. </w:t>
+      </w:r>
+      <w:proofErr w:type="gramStart"/>
+      <w:r>
+        <w:t xml:space="preserve">and  </w:t>
+      </w:r>
+      <w:proofErr w:type="spellStart"/>
+      <w:r>
+        <w:t>McGinnity</w:t>
+      </w:r>
+      <w:proofErr w:type="spellEnd"/>
+      <w:proofErr w:type="gramEnd"/>
+      <w:r>
+        <w:t xml:space="preserve"> ,T. (2010) Design and validation of a robotic system to interactively teach geometry, </w:t>
+      </w:r>
+      <w:r>
+        <w:rPr>
+          <w:i/>
+          <w:iCs/>
+        </w:rPr>
+        <w:t>AT&amp;P Journal</w:t>
+      </w:r>
+      <w:r>
+        <w:t xml:space="preserve"> (</w:t>
+      </w:r>
+      <w:r>
+        <w:rPr>
+          <w:i/>
+          <w:iCs/>
+        </w:rPr>
+        <w:t xml:space="preserve">2) </w:t>
+      </w:r>
+      <w:r>
+        <w:t xml:space="preserve"> 91-96</w:t>
+      </w:r>
+    </w:p>
+    <w:p>
+      <w:proofErr w:type="spellStart"/>
+      <w:r>
+        <w:t>Cms</w:t>
+      </w:r>
+      <w:proofErr w:type="spellEnd"/>
+      <w:r>
+        <w:t xml:space="preserve">, (2005) </w:t>
+      </w:r>
+      <w:r>
+        <w:rPr>
+          <w:i/>
+        </w:rPr>
+        <w:t>Selecting Developing Approach</w:t>
+      </w:r>
+      <w:r>
+        <w:t xml:space="preserve">. [Online] Available from: </w:t>
+      </w:r>
+      <w:r>
+        <w:t>www.cms.gov/Research-Statistics-Data-and-Systems/CMS-Information-Technology/XLC/Downloads/SelectingDevelopmentApproach.pdf</w:t>
+      </w:r>
+      <w:r>
+        <w:t xml:space="preserve"> [Accessed 18 October 2014].</w:t>
+      </w:r>
+    </w:p>
     <w:p>
       <w:pPr>
         <w:rPr>
-          <w:rFonts w:ascii="Times New Roman" w:hAnsi="Times New Roman"/>
-          <w:b/>
+          <w:lang w:eastAsia="en-GB"/>
+        </w:rPr>
+      </w:pPr>
+      <w:r>
+        <w:rPr>
+          <w:lang w:eastAsia="en-GB"/>
+        </w:rPr>
+        <w:t>Malan, J</w:t>
+      </w:r>
+      <w:r>
+        <w:rPr>
+          <w:lang w:eastAsia="en-GB"/>
+        </w:rPr>
+        <w:t>.</w:t>
+      </w:r>
+      <w:r>
+        <w:rPr>
+          <w:lang w:eastAsia="en-GB"/>
+        </w:rPr>
+        <w:t>,</w:t>
+      </w:r>
+      <w:r>
+        <w:rPr>
+          <w:lang w:eastAsia="en-GB"/>
+        </w:rPr>
+        <w:t xml:space="preserve"> and </w:t>
+      </w:r>
+      <w:proofErr w:type="spellStart"/>
+      <w:r>
+        <w:rPr>
+          <w:lang w:eastAsia="en-GB"/>
+        </w:rPr>
+        <w:t>Leitner</w:t>
+      </w:r>
+      <w:proofErr w:type="spellEnd"/>
+      <w:r>
+        <w:rPr>
+          <w:lang w:eastAsia="en-GB"/>
+        </w:rPr>
+        <w:t xml:space="preserve">, </w:t>
+      </w:r>
+      <w:r>
+        <w:rPr>
+          <w:lang w:eastAsia="en-GB"/>
+        </w:rPr>
+        <w:t xml:space="preserve">H. </w:t>
+      </w:r>
+      <w:r>
+        <w:rPr>
+          <w:lang w:eastAsia="en-GB"/>
+        </w:rPr>
+        <w:t>(</w:t>
+      </w:r>
+      <w:r>
+        <w:rPr>
+          <w:lang w:eastAsia="en-GB"/>
+        </w:rPr>
+        <w:t>2007</w:t>
+      </w:r>
+      <w:r>
+        <w:rPr>
+          <w:lang w:eastAsia="en-GB"/>
+        </w:rPr>
+        <w:t>)</w:t>
+      </w:r>
+      <w:r>
+        <w:rPr>
+          <w:lang w:eastAsia="en-GB"/>
+        </w:rPr>
+        <w:t xml:space="preserve"> </w:t>
+      </w:r>
+      <w:r>
+        <w:rPr>
+          <w:lang w:eastAsia="en-GB"/>
+        </w:rPr>
+        <w:t>Scratch</w:t>
+      </w:r>
+      <w:r>
+        <w:rPr>
+          <w:lang w:eastAsia="en-GB"/>
+        </w:rPr>
+        <w:t xml:space="preserve"> </w:t>
+      </w:r>
+      <w:r>
+        <w:rPr>
+          <w:lang w:eastAsia="en-GB"/>
+        </w:rPr>
+        <w:t xml:space="preserve">for Budding Computer Scientists, </w:t>
+      </w:r>
+      <w:r>
+        <w:rPr>
+          <w:i/>
+          <w:lang w:eastAsia="en-GB"/>
+        </w:rPr>
+        <w:t xml:space="preserve">ACM SIGCSE Bulletin </w:t>
+      </w:r>
+      <w:r>
+        <w:rPr>
+          <w:lang w:eastAsia="en-GB"/>
+        </w:rPr>
+        <w:t>39(1)</w:t>
+      </w:r>
+      <w:r>
+        <w:rPr>
+          <w:lang w:eastAsia="en-GB"/>
+        </w:rPr>
+        <w:t xml:space="preserve"> 223-227.</w:t>
+      </w:r>
+    </w:p>
+    <w:p>
+      <w:proofErr w:type="spellStart"/>
+      <w:r>
+        <w:rPr>
+          <w:lang w:eastAsia="en-GB"/>
+        </w:rPr>
+        <w:t>Fesakis</w:t>
+      </w:r>
+      <w:proofErr w:type="spellEnd"/>
+      <w:r>
+        <w:rPr>
+          <w:lang w:eastAsia="en-GB"/>
+        </w:rPr>
+        <w:t xml:space="preserve">, </w:t>
+      </w:r>
+      <w:r>
+        <w:rPr>
+          <w:lang w:eastAsia="en-GB"/>
+        </w:rPr>
+        <w:t>G</w:t>
+      </w:r>
+      <w:r>
+        <w:rPr>
+          <w:lang w:eastAsia="en-GB"/>
+        </w:rPr>
+        <w:t>.</w:t>
+      </w:r>
+      <w:r>
+        <w:rPr>
+          <w:lang w:eastAsia="en-GB"/>
+        </w:rPr>
+        <w:t xml:space="preserve">, and </w:t>
+      </w:r>
+      <w:proofErr w:type="spellStart"/>
+      <w:r>
+        <w:rPr>
+          <w:lang w:eastAsia="en-GB"/>
+        </w:rPr>
+        <w:t>Kiriaki</w:t>
+      </w:r>
+      <w:proofErr w:type="spellEnd"/>
+      <w:r>
+        <w:rPr>
+          <w:lang w:eastAsia="en-GB"/>
+        </w:rPr>
+        <w:t>,</w:t>
+      </w:r>
+      <w:r>
+        <w:rPr>
+          <w:lang w:eastAsia="en-GB"/>
+        </w:rPr>
+        <w:t xml:space="preserve"> S.</w:t>
+      </w:r>
+      <w:r>
+        <w:rPr>
+          <w:lang w:eastAsia="en-GB"/>
+        </w:rPr>
+        <w:t xml:space="preserve"> (2009) </w:t>
+      </w:r>
+      <w:r>
+        <w:rPr>
+          <w:lang w:eastAsia="en-GB"/>
+        </w:rPr>
+        <w:t xml:space="preserve">Influence of the familiarization with </w:t>
+      </w:r>
+      <w:r>
+        <w:rPr>
+          <w:lang w:eastAsia="en-GB"/>
+        </w:rPr>
+        <w:t>Scratch</w:t>
+      </w:r>
+      <w:r>
+        <w:rPr>
+          <w:lang w:eastAsia="en-GB"/>
+        </w:rPr>
+        <w:t xml:space="preserve"> on future teachers' opinions and attitudes about programming and ICT in education</w:t>
+      </w:r>
+      <w:r>
+        <w:rPr>
+          <w:lang w:eastAsia="en-GB"/>
+        </w:rPr>
+        <w:t>,</w:t>
+      </w:r>
+      <w:r>
+        <w:rPr>
+          <w:lang w:eastAsia="en-GB"/>
+        </w:rPr>
+        <w:t xml:space="preserve"> </w:t>
+      </w:r>
+      <w:r>
+        <w:rPr>
+          <w:i/>
+          <w:iCs/>
+          <w:lang w:eastAsia="en-GB"/>
+        </w:rPr>
+        <w:t>ACM SIGCSE Bulletin</w:t>
+      </w:r>
+      <w:r>
+        <w:rPr>
+          <w:lang w:eastAsia="en-GB"/>
+        </w:rPr>
+        <w:t>,</w:t>
+      </w:r>
+      <w:r>
+        <w:rPr>
+          <w:lang w:eastAsia="en-GB"/>
+        </w:rPr>
+        <w:t xml:space="preserve"> 41</w:t>
+      </w:r>
+      <w:r>
+        <w:rPr>
+          <w:lang w:eastAsia="en-GB"/>
+        </w:rPr>
+        <w:t xml:space="preserve"> (</w:t>
+      </w:r>
+      <w:r>
+        <w:rPr>
+          <w:lang w:eastAsia="en-GB"/>
+        </w:rPr>
+        <w:t>3</w:t>
+      </w:r>
+      <w:r>
+        <w:rPr>
+          <w:lang w:eastAsia="en-GB"/>
+        </w:rPr>
+        <w:t xml:space="preserve">) </w:t>
+      </w:r>
+      <w:r>
+        <w:t xml:space="preserve">258-262. </w:t>
+      </w:r>
+    </w:p>
+    <w:p>
+      <w:r>
+        <w:t>Harvey, B.</w:t>
+      </w:r>
+      <w:r>
+        <w:t>,</w:t>
+      </w:r>
+      <w:r>
+        <w:t xml:space="preserve"> and </w:t>
+      </w:r>
+      <w:proofErr w:type="spellStart"/>
+      <w:r>
+        <w:t>Mönig</w:t>
+      </w:r>
+      <w:proofErr w:type="spellEnd"/>
+      <w:r>
+        <w:t xml:space="preserve">, J. (2010). Bringing “No ceiling” to Scratch: can one language serve kids and computer scientists, </w:t>
+      </w:r>
+      <w:r>
+        <w:rPr>
+          <w:i/>
+          <w:iCs/>
+        </w:rPr>
+        <w:t>Proc. Constructionism</w:t>
+      </w:r>
+      <w:r>
+        <w:t>.</w:t>
+      </w:r>
+    </w:p>
+    <w:p>
+      <w:pPr>
+        <w:rPr>
+          <w:lang w:eastAsia="en-GB"/>
+        </w:rPr>
+      </w:pPr>
+      <w:proofErr w:type="spellStart"/>
+      <w:r>
+        <w:rPr>
+          <w:lang w:eastAsia="en-GB"/>
+        </w:rPr>
+        <w:t>Cielniak</w:t>
+      </w:r>
+      <w:proofErr w:type="spellEnd"/>
+      <w:r>
+        <w:rPr>
+          <w:lang w:eastAsia="en-GB"/>
+        </w:rPr>
+        <w:t>, G</w:t>
+      </w:r>
+      <w:r>
+        <w:rPr>
+          <w:lang w:eastAsia="en-GB"/>
+        </w:rPr>
+        <w:t>.,</w:t>
+      </w:r>
+      <w:r>
+        <w:rPr>
+          <w:lang w:eastAsia="en-GB"/>
+        </w:rPr>
+        <w:t xml:space="preserve"> </w:t>
+      </w:r>
+      <w:proofErr w:type="spellStart"/>
+      <w:r>
+        <w:rPr>
+          <w:lang w:eastAsia="en-GB"/>
+        </w:rPr>
+        <w:t>Bellotto</w:t>
+      </w:r>
+      <w:proofErr w:type="spellEnd"/>
+      <w:r>
+        <w:rPr>
+          <w:lang w:eastAsia="en-GB"/>
+        </w:rPr>
+        <w:t xml:space="preserve">, N. and </w:t>
+      </w:r>
+      <w:proofErr w:type="spellStart"/>
+      <w:r>
+        <w:rPr>
+          <w:lang w:eastAsia="en-GB"/>
+        </w:rPr>
+        <w:t>Duckett</w:t>
+      </w:r>
+      <w:proofErr w:type="spellEnd"/>
+      <w:r>
+        <w:rPr>
+          <w:lang w:eastAsia="en-GB"/>
+        </w:rPr>
+        <w:t>, T</w:t>
+      </w:r>
+      <w:r>
+        <w:rPr>
+          <w:lang w:eastAsia="en-GB"/>
+        </w:rPr>
+        <w:t xml:space="preserve">. </w:t>
+      </w:r>
+      <w:r>
+        <w:rPr>
+          <w:lang w:eastAsia="en-GB"/>
+        </w:rPr>
+        <w:t xml:space="preserve">(2013) </w:t>
+      </w:r>
+      <w:r>
+        <w:rPr>
+          <w:lang w:eastAsia="en-GB"/>
+        </w:rPr>
+        <w:t xml:space="preserve">Integrating mobile robotics and vision with </w:t>
+      </w:r>
+      <w:r>
+        <w:rPr>
+          <w:lang w:eastAsia="en-GB"/>
+        </w:rPr>
+        <w:t>undergraduate computer science,</w:t>
+      </w:r>
+      <w:r>
+        <w:rPr>
+          <w:lang w:eastAsia="en-GB"/>
+        </w:rPr>
+        <w:t xml:space="preserve"> </w:t>
+      </w:r>
+      <w:r>
+        <w:rPr>
+          <w:i/>
+          <w:iCs/>
+          <w:lang w:eastAsia="en-GB"/>
+        </w:rPr>
+        <w:t>Education, IEEE Transactions on</w:t>
+      </w:r>
+      <w:r>
+        <w:rPr>
+          <w:lang w:eastAsia="en-GB"/>
+        </w:rPr>
+        <w:t xml:space="preserve"> 56</w:t>
+      </w:r>
+      <w:r>
+        <w:rPr>
+          <w:lang w:eastAsia="en-GB"/>
+        </w:rPr>
+        <w:t>(</w:t>
+      </w:r>
+      <w:r>
+        <w:rPr>
+          <w:lang w:eastAsia="en-GB"/>
+        </w:rPr>
+        <w:t>1</w:t>
+      </w:r>
+      <w:r>
+        <w:rPr>
+          <w:lang w:eastAsia="en-GB"/>
+        </w:rPr>
+        <w:t>)</w:t>
+      </w:r>
+      <w:r>
+        <w:rPr>
+          <w:lang w:eastAsia="en-GB"/>
+        </w:rPr>
+        <w:t xml:space="preserve"> 48-53.</w:t>
+      </w:r>
+    </w:p>
+    <w:p>
+      <w:r>
+        <w:t xml:space="preserve">Maloney, </w:t>
+      </w:r>
+      <w:r>
+        <w:t xml:space="preserve">J., Resnick, M., Rusk, </w:t>
+      </w:r>
+      <w:proofErr w:type="spellStart"/>
+      <w:r>
+        <w:t>N.</w:t>
+      </w:r>
+      <w:proofErr w:type="gramStart"/>
+      <w:r>
+        <w:t>,Silverman</w:t>
+      </w:r>
+      <w:proofErr w:type="spellEnd"/>
+      <w:proofErr w:type="gramEnd"/>
+      <w:r>
+        <w:t xml:space="preserve">, B. and </w:t>
+      </w:r>
+      <w:proofErr w:type="spellStart"/>
+      <w:r>
+        <w:t>Eastmond</w:t>
+      </w:r>
+      <w:proofErr w:type="spellEnd"/>
+      <w:r>
+        <w:t>, E. (</w:t>
+      </w:r>
+      <w:r>
+        <w:t>2010</w:t>
+      </w:r>
+      <w:r>
+        <w:t>)</w:t>
+      </w:r>
+      <w:r>
+        <w:t xml:space="preserve"> The scratch progra</w:t>
+      </w:r>
+      <w:r>
+        <w:t>mming language and environment,</w:t>
+      </w:r>
+      <w:r>
+        <w:t xml:space="preserve"> </w:t>
+      </w:r>
+      <w:r>
+        <w:rPr>
+          <w:i/>
+          <w:iCs/>
+        </w:rPr>
+        <w:t>ACM Transactions on Computing Education (TOCE)</w:t>
+      </w:r>
+      <w:r>
+        <w:t xml:space="preserve"> 10 (4) </w:t>
+      </w:r>
+      <w:r>
+        <w:t>16.</w:t>
+      </w:r>
+    </w:p>
+    <w:p>
+      <w:pPr>
+        <w:rPr>
+          <w:rFonts w:ascii="Times New Roman" w:eastAsia="Times New Roman" w:hAnsi="Times New Roman" w:cs="Times New Roman"/>
+          <w:sz w:val="24"/>
+          <w:szCs w:val="24"/>
+          <w:lang w:eastAsia="en-GB"/>
+        </w:rPr>
+      </w:pPr>
+      <w:r>
+        <w:rPr>
+          <w:rFonts w:ascii="Times New Roman" w:eastAsia="Times New Roman" w:hAnsi="Times New Roman" w:cs="Times New Roman"/>
+          <w:sz w:val="24"/>
+          <w:szCs w:val="24"/>
+          <w:lang w:eastAsia="en-GB"/>
+        </w:rPr>
+        <w:t xml:space="preserve">Shin, J., </w:t>
+      </w:r>
+      <w:r>
+        <w:rPr>
+          <w:rFonts w:ascii="Times New Roman" w:eastAsia="Times New Roman" w:hAnsi="Times New Roman" w:cs="Times New Roman"/>
+          <w:sz w:val="24"/>
+          <w:szCs w:val="24"/>
+          <w:lang w:eastAsia="en-GB"/>
+        </w:rPr>
+        <w:t>and</w:t>
+      </w:r>
+      <w:r>
+        <w:rPr>
+          <w:rFonts w:ascii="Times New Roman" w:eastAsia="Times New Roman" w:hAnsi="Times New Roman" w:cs="Times New Roman"/>
+          <w:sz w:val="24"/>
+          <w:szCs w:val="24"/>
+          <w:lang w:eastAsia="en-GB"/>
+        </w:rPr>
+        <w:t xml:space="preserve"> </w:t>
+      </w:r>
+      <w:proofErr w:type="spellStart"/>
+      <w:r>
+        <w:rPr>
+          <w:rFonts w:ascii="Times New Roman" w:eastAsia="Times New Roman" w:hAnsi="Times New Roman" w:cs="Times New Roman"/>
+          <w:sz w:val="24"/>
+          <w:szCs w:val="24"/>
+          <w:lang w:eastAsia="en-GB"/>
+        </w:rPr>
+        <w:t>Magnenat</w:t>
+      </w:r>
+      <w:proofErr w:type="spellEnd"/>
+      <w:r>
+        <w:rPr>
+          <w:rFonts w:ascii="Times New Roman" w:eastAsia="Times New Roman" w:hAnsi="Times New Roman" w:cs="Times New Roman"/>
+          <w:sz w:val="24"/>
+          <w:szCs w:val="24"/>
+          <w:lang w:eastAsia="en-GB"/>
+        </w:rPr>
+        <w:t xml:space="preserve">, S. (2014). </w:t>
+      </w:r>
+      <w:r>
+        <w:rPr>
+          <w:rFonts w:ascii="Times New Roman" w:eastAsia="Times New Roman" w:hAnsi="Times New Roman" w:cs="Times New Roman"/>
+          <w:i/>
+          <w:iCs/>
+          <w:sz w:val="24"/>
+          <w:szCs w:val="24"/>
+          <w:lang w:eastAsia="en-GB"/>
+        </w:rPr>
+        <w:t>Visual programming language for Thymio II robot</w:t>
+      </w:r>
+      <w:r>
+        <w:rPr>
+          <w:rFonts w:ascii="Times New Roman" w:eastAsia="Times New Roman" w:hAnsi="Times New Roman" w:cs="Times New Roman"/>
+          <w:sz w:val="24"/>
+          <w:szCs w:val="24"/>
+          <w:lang w:eastAsia="en-GB"/>
+        </w:rPr>
+        <w:t>. ETH-Zürich.</w:t>
+      </w:r>
+    </w:p>
+    <w:p>
+      <w:pPr>
+        <w:rPr>
+          <w:lang w:eastAsia="en-GB"/>
         </w:rPr>
       </w:pPr>
     </w:p>
@@ -1993,7 +3045,7 @@
           <w:rPr>
             <w:noProof/>
           </w:rPr>
-          <w:t>9</w:t>
+          <w:t>10</w:t>
         </w:r>
         <w:r>
           <w:rPr>
@@ -3429,7 +4481,7 @@
 </file>
 
 <file path=customXml/itemProps1.xml><?xml version="1.0" encoding="utf-8"?>
-<ds:datastoreItem xmlns:ds="http://schemas.openxmlformats.org/officeDocument/2006/customXml" ds:itemID="{DBFE36AE-5504-43C8-853B-2CDD85202063}">
+<ds:datastoreItem xmlns:ds="http://schemas.openxmlformats.org/officeDocument/2006/customXml" ds:itemID="{5BDA825A-0E8F-4B03-8B1B-212288711244}">
   <ds:schemaRefs>
     <ds:schemaRef ds:uri="http://schemas.openxmlformats.org/officeDocument/2006/bibliography"/>
   </ds:schemaRefs>

</xml_diff>

<commit_message>
started scratch tool evaluation
</commit_message>
<xml_diff>
--- a/Educational robots for teaching programming to youths.docx
+++ b/Educational robots for teaching programming to youths.docx
@@ -74,6 +74,7 @@
           <w:lang w:eastAsia="en-GB"/>
         </w:rPr>
       </w:pPr>
+      <w:proofErr w:type="gramStart"/>
       <w:r>
         <w:rPr>
           <w:rFonts w:ascii="Times New Roman" w:eastAsia="Times New Roman" w:hAnsi="Symbol"/>
@@ -97,37 +98,9 @@
           <w:szCs w:val="20"/>
           <w:lang w:eastAsia="en-GB"/>
         </w:rPr>
-        <w:t>What you set out to do and why</w:t>
-      </w:r>
-      <w:r>
-        <w:rPr>
-          <w:rFonts w:ascii="Times New Roman" w:eastAsia="Times New Roman" w:hAnsi="Times New Roman"/>
-          <w:lang w:eastAsia="en-GB"/>
-        </w:rPr>
-        <w:t xml:space="preserve"> </w:t>
-      </w:r>
-    </w:p>
-    <w:p>
-      <w:pPr>
-        <w:rPr>
-          <w:rFonts w:ascii="Times New Roman" w:eastAsia="Times New Roman" w:hAnsi="Times New Roman"/>
-          <w:lang w:eastAsia="en-GB"/>
-        </w:rPr>
-      </w:pPr>
-      <w:r>
-        <w:rPr>
-          <w:rFonts w:ascii="Times New Roman" w:eastAsia="Times New Roman" w:hAnsi="Symbol"/>
-          <w:lang w:eastAsia="en-GB"/>
-        </w:rPr>
-        <w:t></w:t>
-      </w:r>
-      <w:r>
-        <w:rPr>
-          <w:rFonts w:ascii="Times New Roman" w:eastAsia="Times New Roman" w:hAnsi="Times New Roman"/>
-          <w:lang w:eastAsia="en-GB"/>
-        </w:rPr>
-        <w:t xml:space="preserve">  </w:t>
-      </w:r>
+        <w:t>What</w:t>
+      </w:r>
+      <w:proofErr w:type="gramEnd"/>
       <w:r>
         <w:rPr>
           <w:rFonts w:ascii="Arial" w:eastAsia="Times New Roman" w:hAnsi="Arial" w:cs="Arial"/>
@@ -137,7 +110,7 @@
           <w:szCs w:val="20"/>
           <w:lang w:eastAsia="en-GB"/>
         </w:rPr>
-        <w:t>How you did it</w:t>
+        <w:t xml:space="preserve"> you set out to do and why</w:t>
       </w:r>
       <w:r>
         <w:rPr>
@@ -149,6 +122,27 @@
     </w:p>
     <w:p>
       <w:pPr>
+        <w:rPr>
+          <w:rFonts w:ascii="Times New Roman" w:eastAsia="Times New Roman" w:hAnsi="Times New Roman"/>
+          <w:lang w:eastAsia="en-GB"/>
+        </w:rPr>
+      </w:pPr>
+      <w:proofErr w:type="gramStart"/>
+      <w:r>
+        <w:rPr>
+          <w:rFonts w:ascii="Times New Roman" w:eastAsia="Times New Roman" w:hAnsi="Symbol"/>
+          <w:lang w:eastAsia="en-GB"/>
+        </w:rPr>
+        <w:t></w:t>
+      </w:r>
+      <w:r>
+        <w:rPr>
+          <w:rFonts w:ascii="Times New Roman" w:eastAsia="Times New Roman" w:hAnsi="Times New Roman"/>
+          <w:lang w:eastAsia="en-GB"/>
+        </w:rPr>
+        <w:t xml:space="preserve">  </w:t>
+      </w:r>
+      <w:r>
         <w:rPr>
           <w:rFonts w:ascii="Arial" w:eastAsia="Times New Roman" w:hAnsi="Arial" w:cs="Arial"/>
           <w:b/>
@@ -157,21 +151,9 @@
           <w:szCs w:val="20"/>
           <w:lang w:eastAsia="en-GB"/>
         </w:rPr>
-      </w:pPr>
-      <w:r>
-        <w:rPr>
-          <w:rFonts w:ascii="Times New Roman" w:eastAsia="Times New Roman" w:hAnsi="Symbol"/>
-          <w:lang w:eastAsia="en-GB"/>
-        </w:rPr>
-        <w:t></w:t>
-      </w:r>
-      <w:r>
-        <w:rPr>
-          <w:rFonts w:ascii="Times New Roman" w:eastAsia="Times New Roman" w:hAnsi="Times New Roman"/>
-          <w:lang w:eastAsia="en-GB"/>
-        </w:rPr>
-        <w:t xml:space="preserve">  </w:t>
-      </w:r>
+        <w:t>How</w:t>
+      </w:r>
+      <w:proofErr w:type="gramEnd"/>
       <w:r>
         <w:rPr>
           <w:rFonts w:ascii="Arial" w:eastAsia="Times New Roman" w:hAnsi="Arial" w:cs="Arial"/>
@@ -181,7 +163,64 @@
           <w:szCs w:val="20"/>
           <w:lang w:eastAsia="en-GB"/>
         </w:rPr>
-        <w:t>What you found</w:t>
+        <w:t xml:space="preserve"> you did it</w:t>
+      </w:r>
+      <w:r>
+        <w:rPr>
+          <w:rFonts w:ascii="Times New Roman" w:eastAsia="Times New Roman" w:hAnsi="Times New Roman"/>
+          <w:lang w:eastAsia="en-GB"/>
+        </w:rPr>
+        <w:t xml:space="preserve"> </w:t>
+      </w:r>
+    </w:p>
+    <w:p>
+      <w:pPr>
+        <w:rPr>
+          <w:rFonts w:ascii="Arial" w:eastAsia="Times New Roman" w:hAnsi="Arial" w:cs="Arial"/>
+          <w:b/>
+          <w:bCs/>
+          <w:sz w:val="20"/>
+          <w:szCs w:val="20"/>
+          <w:lang w:eastAsia="en-GB"/>
+        </w:rPr>
+      </w:pPr>
+      <w:proofErr w:type="gramStart"/>
+      <w:r>
+        <w:rPr>
+          <w:rFonts w:ascii="Times New Roman" w:eastAsia="Times New Roman" w:hAnsi="Symbol"/>
+          <w:lang w:eastAsia="en-GB"/>
+        </w:rPr>
+        <w:t></w:t>
+      </w:r>
+      <w:r>
+        <w:rPr>
+          <w:rFonts w:ascii="Times New Roman" w:eastAsia="Times New Roman" w:hAnsi="Times New Roman"/>
+          <w:lang w:eastAsia="en-GB"/>
+        </w:rPr>
+        <w:t xml:space="preserve">  </w:t>
+      </w:r>
+      <w:r>
+        <w:rPr>
+          <w:rFonts w:ascii="Arial" w:eastAsia="Times New Roman" w:hAnsi="Arial" w:cs="Arial"/>
+          <w:b/>
+          <w:bCs/>
+          <w:sz w:val="20"/>
+          <w:szCs w:val="20"/>
+          <w:lang w:eastAsia="en-GB"/>
+        </w:rPr>
+        <w:t>What</w:t>
+      </w:r>
+      <w:proofErr w:type="gramEnd"/>
+      <w:r>
+        <w:rPr>
+          <w:rFonts w:ascii="Arial" w:eastAsia="Times New Roman" w:hAnsi="Arial" w:cs="Arial"/>
+          <w:b/>
+          <w:bCs/>
+          <w:sz w:val="20"/>
+          <w:szCs w:val="20"/>
+          <w:lang w:eastAsia="en-GB"/>
+        </w:rPr>
+        <w:t xml:space="preserve"> you found</w:t>
       </w:r>
     </w:p>
     <w:p>
@@ -1039,21 +1078,7 @@
                 <w:rStyle w:val="Hyperlink"/>
                 <w:noProof/>
               </w:rPr>
-              <w:t>Thymi</w:t>
-            </w:r>
-            <w:r>
-              <w:rPr>
-                <w:rStyle w:val="Hyperlink"/>
-                <w:noProof/>
-              </w:rPr>
-              <w:t>o</w:t>
-            </w:r>
-            <w:r>
-              <w:rPr>
-                <w:rStyle w:val="Hyperlink"/>
-                <w:noProof/>
-              </w:rPr>
-              <w:t>-II communication</w:t>
+              <w:t>Thymio-II communication</w:t>
             </w:r>
             <w:r>
               <w:rPr>
@@ -1706,12 +1731,36 @@
         <w:t>e</w:t>
       </w:r>
       <w:r>
-        <w:t xml:space="preserve"> course that 76% of students felt that using Scratch as an introduction help them when they later moved on to java, students also found it was more rewarding to have visual feedback on what they had programmed than just having a text window (Malan and Leitner, 2007).</w:t>
-      </w:r>
-    </w:p>
-    <w:p>
-      <w:r>
-        <w:t>Amongst the reasons why teachers don't accept technology in to the class as readily as they do other tool are stress and fear of failure. When a teacher tries to teach using methods in which they have little experience they often find that it can be daunting and cause stress. Introducing people to Scratch has both caused people to be more likely to include programming in lessons and to worry about failing less when they consider programming courses or sessions. A study of students learning to become preschool teachers were given an introductory lesson in computer programming and found that interest in using technology in the classroom increased from 80% to 92%. As well as this they found that 65% found Scratch easy to use and 85% found it simple and understandable (Fesakis and Kiriaki, 2009).</w:t>
+        <w:t xml:space="preserve"> course that 76% of students felt that using Scratch as an introduction help them when they later moved on to java, students also found it was more rewarding to have visual feedback on what they had programmed than just having a text window (Malan and </w:t>
+      </w:r>
+      <w:proofErr w:type="spellStart"/>
+      <w:r>
+        <w:t>Leitner</w:t>
+      </w:r>
+      <w:proofErr w:type="spellEnd"/>
+      <w:r>
+        <w:t>, 2007).</w:t>
+      </w:r>
+    </w:p>
+    <w:p>
+      <w:r>
+        <w:t>Amongst the reasons why teachers don't accept technology in to the class as readily as they do other tool are stress and fear of failure. When a teacher tries to teach using methods in which they have little experience they often find that it can be daunting and cause stress. Introducing people to Scratch has both caused people to be more likely to include programming in lessons and to worry about failing less when they consider programming courses or sessions. A study of students learning to become preschool teachers were given an introductory lesson in computer programming and found that interest in using technology in the classroom increased from 80% to 92%. As well as this they found that 65% found Scratch easy to use and 85% found it simple and understandable (</w:t>
+      </w:r>
+      <w:proofErr w:type="spellStart"/>
+      <w:r>
+        <w:t>Fesakis</w:t>
+      </w:r>
+      <w:proofErr w:type="spellEnd"/>
+      <w:r>
+        <w:t xml:space="preserve"> and </w:t>
+      </w:r>
+      <w:proofErr w:type="spellStart"/>
+      <w:r>
+        <w:t>Kiriaki</w:t>
+      </w:r>
+      <w:proofErr w:type="spellEnd"/>
+      <w:r>
+        <w:t>, 2009).</w:t>
       </w:r>
     </w:p>
     <w:p>
@@ -1734,11 +1783,19 @@
       <w:r>
         <w:t>(</w:t>
       </w:r>
-      <w:r>
-        <w:rPr>
-          <w:lang w:eastAsia="en-GB"/>
-        </w:rPr>
-        <w:t>Cielniak,</w:t>
+      <w:proofErr w:type="spellStart"/>
+      <w:r>
+        <w:rPr>
+          <w:lang w:eastAsia="en-GB"/>
+        </w:rPr>
+        <w:t>Cielniak</w:t>
+      </w:r>
+      <w:proofErr w:type="spellEnd"/>
+      <w:r>
+        <w:rPr>
+          <w:lang w:eastAsia="en-GB"/>
+        </w:rPr>
+        <w:t>,</w:t>
       </w:r>
       <w:r>
         <w:rPr>
@@ -1774,7 +1831,15 @@
         <w:t xml:space="preserve">distance sensors to prevent it from falling off objects and to detect thing in front or behind it. It also has a 3 axis accelerometer, a microphone and an infrared sensor for remote input. With these features the Thymio II is well suited to education as it can be applied to a lot of situations. The Thymio II is the result of testing amongst children with the Thymio II. After running courses with the Thymio 89.2% of parents thought the session was educational and 78.5% thought that it had increased their child's interest in robotics </w:t>
       </w:r>
       <w:r>
-        <w:t>(Riedo, F. et al 2012)</w:t>
+        <w:t>(</w:t>
+      </w:r>
+      <w:proofErr w:type="spellStart"/>
+      <w:r>
+        <w:t>Riedo</w:t>
+      </w:r>
+      <w:proofErr w:type="spellEnd"/>
+      <w:r>
+        <w:t>, F. et al 2012)</w:t>
       </w:r>
     </w:p>
     <w:p>
@@ -1856,8 +1921,16 @@
         <w:rPr>
           <w:b/>
         </w:rPr>
-        <w:t xml:space="preserve"> - yes</w:t>
-      </w:r>
+        <w:t xml:space="preserve"> - </w:t>
+      </w:r>
+      <w:proofErr w:type="gramStart"/>
+      <w:r>
+        <w:rPr>
+          <w:b/>
+        </w:rPr>
+        <w:t>yes</w:t>
+      </w:r>
+      <w:proofErr w:type="gramEnd"/>
     </w:p>
     <w:p>
       <w:r>
@@ -2019,8 +2092,13 @@
       </w:r>
     </w:p>
     <w:p>
-      <w:r>
-        <w:t xml:space="preserve">Cms, (2005) </w:t>
+      <w:proofErr w:type="spellStart"/>
+      <w:r>
+        <w:t>Cms</w:t>
+      </w:r>
+      <w:proofErr w:type="spellEnd"/>
+      <w:r>
+        <w:t xml:space="preserve">, (2005) </w:t>
       </w:r>
       <w:r>
         <w:rPr>
@@ -2155,6 +2233,14 @@
       </w:r>
     </w:p>
     <w:p>
+      <w:pPr>
+        <w:pStyle w:val="Heading3"/>
+      </w:pPr>
+      <w:r>
+        <w:t>Thymio-II</w:t>
+      </w:r>
+    </w:p>
+    <w:p>
       <w:r>
         <w:t xml:space="preserve">As the aim of this project is to create the tools to enable education using robots, a suitable robot was needed to work with. </w:t>
       </w:r>
@@ -2171,7 +2257,15 @@
         <w:t xml:space="preserve"> NXT</w:t>
       </w:r>
       <w:r>
-        <w:t>, the WowWee Rovio and the Aseba Thymio-II were compared and the results are shown in the table below. As the robots were going to be used in an interface some normally prevalent aspects such as ease of use were not important as they would be hidden by the interface.</w:t>
+        <w:t xml:space="preserve">, the </w:t>
+      </w:r>
+      <w:proofErr w:type="spellStart"/>
+      <w:r>
+        <w:t>WowWee</w:t>
+      </w:r>
+      <w:proofErr w:type="spellEnd"/>
+      <w:r>
+        <w:t xml:space="preserve"> Rovio and the Aseba Thymio-II were compared and the results are shown in the table below. As the robots were going to be used in an interface some normally prevalent aspects such as ease of use were not important as they would be hidden by the interface.</w:t>
       </w:r>
     </w:p>
     <w:tbl>
@@ -2337,8 +2431,13 @@
           </w:p>
           <w:p>
             <w:r>
-              <w:t>1500 mAh</w:t>
-            </w:r>
+              <w:t xml:space="preserve">1500 </w:t>
+            </w:r>
+            <w:proofErr w:type="spellStart"/>
+            <w:r>
+              <w:t>mAh</w:t>
+            </w:r>
+            <w:proofErr w:type="spellEnd"/>
           </w:p>
         </w:tc>
       </w:tr>
@@ -2427,8 +2526,13 @@
           </w:p>
           <w:p>
             <w:r>
-              <w:t>2100 mAh</w:t>
-            </w:r>
+              <w:t xml:space="preserve">2100 </w:t>
+            </w:r>
+            <w:proofErr w:type="spellStart"/>
+            <w:r>
+              <w:t>mAh</w:t>
+            </w:r>
+            <w:proofErr w:type="spellEnd"/>
           </w:p>
         </w:tc>
       </w:tr>
@@ -2519,8 +2623,13 @@
           </w:p>
           <w:p>
             <w:r>
-              <w:t>3000 mAh</w:t>
-            </w:r>
+              <w:t xml:space="preserve">3000 </w:t>
+            </w:r>
+            <w:proofErr w:type="spellStart"/>
+            <w:r>
+              <w:t>mAh</w:t>
+            </w:r>
+            <w:proofErr w:type="spellEnd"/>
           </w:p>
         </w:tc>
       </w:tr>
@@ -2549,11 +2658,19 @@
         <w:t>The camera and the microphone</w:t>
       </w:r>
       <w:r>
-        <w:t xml:space="preserve"> on the Rovio cannot easily be integrated in to Scratch 1.4 and so would have little functionality remaining. The NXT has a variety of sensors that can be used in Scratch 1.4 as they can be simplified in to raw numbers. The Thymio-II sensors are also varied, on top of this there are lots of them for users to make use of. The camera mount on the Rovio is largely useless </w:t>
+        <w:t xml:space="preserve"> on the Rovio cannot easily be integrated in to Scratch 1.4 and so would have little functionality remaining. The NXT has a variety of sensors that can be used in Scratch 1.4 as they can be simplified in to raw numbers. The Thymio-II sensors are also varied, on top of this </w:t>
       </w:r>
       <w:r>
         <w:lastRenderedPageBreak/>
-        <w:t xml:space="preserve">without using the camera. However the wheels on the Rovio allow for omni-directional travel due to rollers on the wheels making the Rovio quite mobile. The three motors on the NXT can have wheels attached or they can be used in other configurations such as the power tracks or simple legs. The Thymio-II has two wheels and a small plastic nub that slides over surfaces. The wheels </w:t>
+        <w:t xml:space="preserve">there are lots of them for users to make use of. The camera mount on the Rovio is largely useless without using the camera. However the wheels on the Rovio allow for </w:t>
+      </w:r>
+      <w:proofErr w:type="spellStart"/>
+      <w:r>
+        <w:t>omni</w:t>
+      </w:r>
+      <w:proofErr w:type="spellEnd"/>
+      <w:r>
+        <w:t xml:space="preserve">-directional travel due to rollers on the wheels making the Rovio quite mobile. The three motors on the NXT can have wheels attached or they can be used in other configurations such as the power tracks or simple legs. The Thymio-II has two wheels and a small plastic nub that slides over surfaces. The wheels </w:t>
       </w:r>
       <w:r>
         <w:t>on the Thymio-II have generic construction points that are compatible with Lego, but unlike the NXT the Thymio-IIs wheels are in fixed positions. The length of time a battery charge will last in one of the robots is dependent on the actions the robot is taking. Although the NXT and the Rovio have larger capacity batteries</w:t>
@@ -2564,6 +2681,7 @@
       <w:r>
         <w:t>nificant impact on battery life (</w:t>
       </w:r>
+      <w:proofErr w:type="spellStart"/>
       <w:r>
         <w:rPr>
           <w:rFonts w:eastAsia="Times New Roman"/>
@@ -2571,40 +2689,50 @@
         </w:rPr>
         <w:t>Retornaz</w:t>
       </w:r>
+      <w:proofErr w:type="spellEnd"/>
       <w:r>
         <w:rPr>
           <w:rFonts w:eastAsia="Times New Roman"/>
           <w:lang w:eastAsia="en-GB"/>
         </w:rPr>
-        <w:t>, P.</w:t>
+        <w:t>, P. et al, 2013).</w:t>
       </w:r>
       <w:r>
         <w:rPr>
           <w:rFonts w:eastAsia="Times New Roman"/>
           <w:lang w:eastAsia="en-GB"/>
         </w:rPr>
-        <w:t xml:space="preserve"> et al, 2013).</w:t>
-      </w:r>
-      <w:r>
+        <w:t xml:space="preserve"> After considering these three robots the Thymio-II stood out as the most suitable mostly due to its price and quantity of sensors.</w:t>
+      </w:r>
+    </w:p>
+    <w:p>
+      <w:pPr>
+        <w:pStyle w:val="Heading3"/>
         <w:rPr>
           <w:rFonts w:eastAsia="Times New Roman"/>
           <w:lang w:eastAsia="en-GB"/>
         </w:rPr>
-        <w:t xml:space="preserve"> After considering these three robots the Thymio-II stood out as the most suitable mostly due to its price and quantity of sensors.</w:t>
-      </w:r>
-    </w:p>
-    <w:p>
-      <w:pPr>
+      </w:pPr>
+      <w:r>
         <w:rPr>
           <w:rFonts w:eastAsia="Times New Roman"/>
           <w:lang w:eastAsia="en-GB"/>
         </w:rPr>
-      </w:pPr>
-      <w:r>
+        <w:t xml:space="preserve">Aseba </w:t>
+      </w:r>
+    </w:p>
+    <w:p>
+      <w:pPr>
         <w:rPr>
           <w:rFonts w:eastAsia="Times New Roman"/>
           <w:lang w:eastAsia="en-GB"/>
         </w:rPr>
+      </w:pPr>
+      <w:r>
+        <w:rPr>
+          <w:rFonts w:eastAsia="Times New Roman"/>
+          <w:lang w:eastAsia="en-GB"/>
+        </w:rPr>
         <w:t>The Aseba software package gives the user access to the Thymio-II programming environm</w:t>
       </w:r>
       <w:r>
@@ -2617,6 +2745,7 @@
     </w:p>
     <w:p>
       <w:pPr>
+        <w:pStyle w:val="Heading3"/>
         <w:rPr>
           <w:rFonts w:eastAsia="Times New Roman"/>
           <w:lang w:eastAsia="en-GB"/>
@@ -2627,70 +2756,177 @@
           <w:rFonts w:eastAsia="Times New Roman"/>
           <w:lang w:eastAsia="en-GB"/>
         </w:rPr>
-        <w:t>Scratch 1.4 not scratch 2</w:t>
-      </w:r>
-    </w:p>
-    <w:p>
-      <w:pPr>
-        <w:rPr>
-          <w:rFonts w:eastAsia="Times New Roman"/>
-          <w:lang w:eastAsia="en-GB"/>
-        </w:rPr>
-      </w:pPr>
-      <w:r>
-        <w:rPr>
-          <w:rFonts w:eastAsia="Times New Roman"/>
-          <w:lang w:eastAsia="en-GB"/>
-        </w:rPr>
-        <w:t>Python 2.7.9 not 3.4.3</w:t>
-      </w:r>
-    </w:p>
-    <w:p>
-      <w:pPr>
-        <w:rPr>
-          <w:rFonts w:eastAsia="Times New Roman"/>
-          <w:lang w:eastAsia="en-GB"/>
-        </w:rPr>
-      </w:pPr>
-      <w:r>
-        <w:rPr>
-          <w:rFonts w:eastAsia="Times New Roman"/>
-          <w:lang w:eastAsia="en-GB"/>
-        </w:rPr>
-        <w:t>Gedit, idle</w:t>
-      </w:r>
-    </w:p>
-    <w:p>
-      <w:pPr>
-        <w:rPr>
-          <w:rFonts w:eastAsia="Times New Roman"/>
-          <w:lang w:eastAsia="en-GB"/>
-        </w:rPr>
-      </w:pPr>
-      <w:r>
-        <w:rPr>
-          <w:rFonts w:eastAsia="Times New Roman"/>
-          <w:lang w:eastAsia="en-GB"/>
-        </w:rPr>
-        <w:t>Github?</w:t>
-      </w:r>
-    </w:p>
-    <w:p>
-      <w:pPr>
-        <w:rPr>
-          <w:rFonts w:eastAsia="Times New Roman"/>
-          <w:lang w:eastAsia="en-GB"/>
-        </w:rPr>
-      </w:pPr>
-      <w:r>
-        <w:rPr>
-          <w:rFonts w:eastAsia="Times New Roman"/>
-          <w:lang w:eastAsia="en-GB"/>
-        </w:rPr>
-        <w:t>Microsoft office – questionnaires, graphs</w:t>
+        <w:t>Scratch 1.4</w:t>
+      </w:r>
+    </w:p>
+    <w:p>
+      <w:pPr>
+        <w:rPr>
+          <w:lang w:eastAsia="en-GB"/>
+        </w:rPr>
+      </w:pPr>
+      <w:r>
+        <w:rPr>
+          <w:lang w:eastAsia="en-GB"/>
+        </w:rPr>
+        <w:t xml:space="preserve">A programming environment is required so that the user has a means of interacting with the interface. This </w:t>
+      </w:r>
+      <w:r>
+        <w:rPr>
+          <w:lang w:eastAsia="en-GB"/>
+        </w:rPr>
+        <w:t>artefact of this project is aimed at young people and people new to programming. As such the environment user’s use will need to be easy to use and intuitive. As well as this the environment will also need to allow for remote input.</w:t>
+      </w:r>
+    </w:p>
+    <w:p>
+      <w:pPr>
+        <w:rPr>
+          <w:lang w:eastAsia="en-GB"/>
+        </w:rPr>
+      </w:pPr>
+      <w:r>
+        <w:rPr>
+          <w:lang w:eastAsia="en-GB"/>
+        </w:rPr>
+        <w:t xml:space="preserve">Scratch makes use of </w:t>
+      </w:r>
+      <w:r>
+        <w:rPr>
+          <w:lang w:eastAsia="en-GB"/>
+        </w:rPr>
+        <w:t>blocks rather than text for coding. This prevents users from encountering syntax errors and means that they are not required to memorise key words or commands.</w:t>
+      </w:r>
+      <w:r>
+        <w:rPr>
+          <w:lang w:eastAsia="en-GB"/>
+        </w:rPr>
+        <w:t xml:space="preserve"> All of the blocks that a user can use are</w:t>
       </w:r>
       <w:bookmarkStart w:id="11" w:name="_GoBack"/>
       <w:bookmarkEnd w:id="11"/>
+    </w:p>
+    <w:p>
+      <w:pPr>
+        <w:rPr>
+          <w:lang w:eastAsia="en-GB"/>
+        </w:rPr>
+      </w:pPr>
+    </w:p>
+    <w:p>
+      <w:pPr>
+        <w:rPr>
+          <w:rFonts w:eastAsia="Times New Roman"/>
+          <w:lang w:eastAsia="en-GB"/>
+        </w:rPr>
+      </w:pPr>
+      <w:r>
+        <w:rPr>
+          <w:rFonts w:eastAsia="Times New Roman"/>
+          <w:lang w:eastAsia="en-GB"/>
+        </w:rPr>
+        <w:t>Scratch 1.4 not scratch 2</w:t>
+      </w:r>
+    </w:p>
+    <w:p>
+      <w:pPr>
+        <w:rPr>
+          <w:rFonts w:eastAsia="Times New Roman"/>
+          <w:lang w:eastAsia="en-GB"/>
+        </w:rPr>
+      </w:pPr>
+      <w:r>
+        <w:rPr>
+          <w:rFonts w:eastAsia="Times New Roman"/>
+          <w:lang w:eastAsia="en-GB"/>
+        </w:rPr>
+        <w:t>Python 2.7.9 not 3.4.3</w:t>
+      </w:r>
+    </w:p>
+    <w:p>
+      <w:pPr>
+        <w:rPr>
+          <w:rFonts w:eastAsia="Times New Roman"/>
+          <w:lang w:eastAsia="en-GB"/>
+        </w:rPr>
+      </w:pPr>
+      <w:r>
+        <w:rPr>
+          <w:rFonts w:eastAsia="Times New Roman"/>
+          <w:lang w:eastAsia="en-GB"/>
+        </w:rPr>
+        <w:t>Gedit, idle</w:t>
+      </w:r>
+    </w:p>
+    <w:p>
+      <w:pPr>
+        <w:rPr>
+          <w:rFonts w:eastAsia="Times New Roman"/>
+          <w:lang w:eastAsia="en-GB"/>
+        </w:rPr>
+      </w:pPr>
+      <w:proofErr w:type="spellStart"/>
+      <w:r>
+        <w:rPr>
+          <w:rFonts w:eastAsia="Times New Roman"/>
+          <w:lang w:eastAsia="en-GB"/>
+        </w:rPr>
+        <w:t>Github</w:t>
+      </w:r>
+      <w:proofErr w:type="spellEnd"/>
+      <w:r>
+        <w:rPr>
+          <w:rFonts w:eastAsia="Times New Roman"/>
+          <w:lang w:eastAsia="en-GB"/>
+        </w:rPr>
+        <w:t>?</w:t>
+      </w:r>
+      <w:r>
+        <w:rPr>
+          <w:rFonts w:eastAsia="Times New Roman"/>
+          <w:lang w:eastAsia="en-GB"/>
+        </w:rPr>
+        <w:t xml:space="preserve"> – </w:t>
+      </w:r>
+      <w:proofErr w:type="gramStart"/>
+      <w:r>
+        <w:rPr>
+          <w:rFonts w:eastAsia="Times New Roman"/>
+          <w:lang w:eastAsia="en-GB"/>
+        </w:rPr>
+        <w:t>project</w:t>
+      </w:r>
+      <w:proofErr w:type="gramEnd"/>
+      <w:r>
+        <w:rPr>
+          <w:rFonts w:eastAsia="Times New Roman"/>
+          <w:lang w:eastAsia="en-GB"/>
+        </w:rPr>
+        <w:t xml:space="preserve"> </w:t>
+      </w:r>
+      <w:proofErr w:type="spellStart"/>
+      <w:r>
+        <w:rPr>
+          <w:rFonts w:eastAsia="Times New Roman"/>
+          <w:lang w:eastAsia="en-GB"/>
+        </w:rPr>
+        <w:t>managment</w:t>
+      </w:r>
+      <w:proofErr w:type="spellEnd"/>
+    </w:p>
+    <w:p>
+      <w:pPr>
+        <w:rPr>
+          <w:rFonts w:eastAsia="Times New Roman"/>
+          <w:lang w:eastAsia="en-GB"/>
+        </w:rPr>
+      </w:pPr>
+      <w:r>
+        <w:rPr>
+          <w:rFonts w:eastAsia="Times New Roman"/>
+          <w:lang w:eastAsia="en-GB"/>
+        </w:rPr>
+        <w:t>Microsoft office – questionnaires, graphs</w:t>
+      </w:r>
     </w:p>
     <w:p>
       <w:r>
@@ -2761,7 +2997,27 @@
           <w:szCs w:val="24"/>
           <w:lang w:eastAsia="en-GB"/>
         </w:rPr>
-        <w:t xml:space="preserve">Shin, J., and Magnenat, S. </w:t>
+        <w:t xml:space="preserve">Shin, J., and </w:t>
+      </w:r>
+      <w:proofErr w:type="spellStart"/>
+      <w:r>
+        <w:rPr>
+          <w:rFonts w:ascii="Times New Roman" w:eastAsia="Times New Roman" w:hAnsi="Times New Roman" w:cs="Times New Roman"/>
+          <w:sz w:val="24"/>
+          <w:szCs w:val="24"/>
+          <w:lang w:eastAsia="en-GB"/>
+        </w:rPr>
+        <w:t>Magnenat</w:t>
+      </w:r>
+      <w:proofErr w:type="spellEnd"/>
+      <w:r>
+        <w:rPr>
+          <w:rFonts w:ascii="Times New Roman" w:eastAsia="Times New Roman" w:hAnsi="Times New Roman" w:cs="Times New Roman"/>
+          <w:sz w:val="24"/>
+          <w:szCs w:val="24"/>
+          <w:lang w:eastAsia="en-GB"/>
+        </w:rPr>
+        <w:t xml:space="preserve">, S. </w:t>
       </w:r>
       <w:r>
         <w:rPr>
@@ -3030,20 +3286,38 @@
       <w:r>
         <w:t xml:space="preserve">Figure </w:t>
       </w:r>
-      <w:fldSimple w:instr=" SEQ Figure \* ARABIC ">
-        <w:r>
-          <w:rPr>
-            <w:noProof/>
-          </w:rPr>
-          <w:t>1</w:t>
-        </w:r>
-      </w:fldSimple>
+      <w:r>
+        <w:fldChar w:fldCharType="begin"/>
+      </w:r>
+      <w:r>
+        <w:instrText xml:space="preserve"> SEQ Figure \* ARABIC </w:instrText>
+      </w:r>
+      <w:r>
+        <w:fldChar w:fldCharType="separate"/>
+      </w:r>
+      <w:r>
+        <w:rPr>
+          <w:noProof/>
+        </w:rPr>
+        <w:t>1</w:t>
+      </w:r>
+      <w:r>
+        <w:rPr>
+          <w:noProof/>
+        </w:rPr>
+        <w:fldChar w:fldCharType="end"/>
+      </w:r>
       <w:r>
         <w:t>: The D-Bus network being created</w:t>
       </w:r>
       <w:r>
-        <w:t xml:space="preserve"> to asebamedulla</w:t>
-      </w:r>
+        <w:t xml:space="preserve"> to </w:t>
+      </w:r>
+      <w:proofErr w:type="spellStart"/>
+      <w:r>
+        <w:t>asebamedulla</w:t>
+      </w:r>
+      <w:proofErr w:type="spellEnd"/>
     </w:p>
     <w:p>
       <w:r>
@@ -3106,14 +3380,27 @@
                             <w:r>
                               <w:t xml:space="preserve">Figure </w:t>
                             </w:r>
-                            <w:fldSimple w:instr=" SEQ Figure \* ARABIC ">
-                              <w:r>
-                                <w:rPr>
-                                  <w:noProof/>
-                                </w:rPr>
-                                <w:t>2</w:t>
-                              </w:r>
-                            </w:fldSimple>
+                            <w:r>
+                              <w:fldChar w:fldCharType="begin"/>
+                            </w:r>
+                            <w:r>
+                              <w:instrText xml:space="preserve"> SEQ Figure \* ARABIC </w:instrText>
+                            </w:r>
+                            <w:r>
+                              <w:fldChar w:fldCharType="separate"/>
+                            </w:r>
+                            <w:r>
+                              <w:rPr>
+                                <w:noProof/>
+                              </w:rPr>
+                              <w:t>2</w:t>
+                            </w:r>
+                            <w:r>
+                              <w:rPr>
+                                <w:noProof/>
+                              </w:rPr>
+                              <w:fldChar w:fldCharType="end"/>
+                            </w:r>
                             <w:r>
                               <w:t>: The variable handling for receiving a variable</w:t>
                             </w:r>
@@ -3151,14 +3438,27 @@
                       <w:r>
                         <w:t xml:space="preserve">Figure </w:t>
                       </w:r>
-                      <w:fldSimple w:instr=" SEQ Figure \* ARABIC ">
-                        <w:r>
-                          <w:rPr>
-                            <w:noProof/>
-                          </w:rPr>
-                          <w:t>2</w:t>
-                        </w:r>
-                      </w:fldSimple>
+                      <w:r>
+                        <w:fldChar w:fldCharType="begin"/>
+                      </w:r>
+                      <w:r>
+                        <w:instrText xml:space="preserve"> SEQ Figure \* ARABIC </w:instrText>
+                      </w:r>
+                      <w:r>
+                        <w:fldChar w:fldCharType="separate"/>
+                      </w:r>
+                      <w:r>
+                        <w:rPr>
+                          <w:noProof/>
+                        </w:rPr>
+                        <w:t>2</w:t>
+                      </w:r>
+                      <w:r>
+                        <w:rPr>
+                          <w:noProof/>
+                        </w:rPr>
+                        <w:fldChar w:fldCharType="end"/>
+                      </w:r>
                       <w:r>
                         <w:t>: The variable handling for receiving a variable</w:t>
                       </w:r>
@@ -3254,10 +3554,34 @@
         <w:t>Thymio-II robot which would apply them as appropriate. The Python code now needs to retrieve and store the current values from the Thymio. To do this a loop was created that would send a command every 100 milliseconds telling the Thymio to send the current values from its proximity sensors.</w:t>
       </w:r>
       <w:r>
-        <w:t xml:space="preserve"> The sensor data could be accessed using the previously declared network variable along with the GetVariable command. The GetVariable command required several </w:t>
-      </w:r>
-      <w:r>
-        <w:t>parameters to function. Firstly it needs the device to be specified which in this case is the Thymio-II. Next the variable that is meant to be returned is set, for the proximity sensor the string “prox.horizontal” is sent. The next parameter is a function to handle the data and finally there needs to be a function to handle any errors</w:t>
+        <w:t xml:space="preserve"> The sensor data could be accessed using the previously declared network variable along with the </w:t>
+      </w:r>
+      <w:proofErr w:type="spellStart"/>
+      <w:r>
+        <w:t>GetVariable</w:t>
+      </w:r>
+      <w:proofErr w:type="spellEnd"/>
+      <w:r>
+        <w:t xml:space="preserve"> command. The </w:t>
+      </w:r>
+      <w:proofErr w:type="spellStart"/>
+      <w:r>
+        <w:t>GetVariable</w:t>
+      </w:r>
+      <w:proofErr w:type="spellEnd"/>
+      <w:r>
+        <w:t xml:space="preserve"> command required several </w:t>
+      </w:r>
+      <w:r>
+        <w:t>parameters to function. Firstly it needs the device to be specified which in this case is the Thymio-II. Next the variable that is meant to be returned is set, for the proximity sensor the string “</w:t>
+      </w:r>
+      <w:proofErr w:type="spellStart"/>
+      <w:r>
+        <w:t>prox.horizontal</w:t>
+      </w:r>
+      <w:proofErr w:type="spellEnd"/>
+      <w:r>
+        <w:t>” is sent. The next parameter is a function to handle the data and finally there needs to be a function to handle any errors</w:t>
       </w:r>
       <w:r>
         <w:t>. The variable handling functions make use of variables declared with appropriate types meaning that for each sensor type the data can be stored directly in to a variable. The error handling receives an error message in the form of a string and cause the current code to quit (figure [X]).</w:t>
@@ -3265,7 +3589,15 @@
     </w:p>
     <w:p>
       <w:r>
-        <w:t xml:space="preserve">Due to the nature of Python variables can be declared with a type and then referred to outside of their initial scope by using the key word “global”.  The proxSensorVal holds an array of 7 floating point variables where each is the current distance </w:t>
+        <w:t xml:space="preserve">Due to the nature of Python variables can be declared with a type and then referred to outside of their initial scope by using the key word “global”.  The </w:t>
+      </w:r>
+      <w:proofErr w:type="spellStart"/>
+      <w:r>
+        <w:t>proxSensorVal</w:t>
+      </w:r>
+      <w:proofErr w:type="spellEnd"/>
+      <w:r>
+        <w:t xml:space="preserve"> holds an array of 7 floating point variables where each is the current distance </w:t>
       </w:r>
       <w:r>
         <w:t>the corresponding</w:t>
@@ -3274,7 +3606,23 @@
         <w:t xml:space="preserve"> proximity sensor</w:t>
       </w:r>
       <w:r>
-        <w:t>. The groundDeltaVal stores 2 values for the downward facing proximity sensors which are used to tell if there is a surface below the front of the robot. The accVal stores 3 floating point variables, each of which representing an axis from the Thymio-II’s accelerometer.</w:t>
+        <w:t xml:space="preserve">. The </w:t>
+      </w:r>
+      <w:proofErr w:type="spellStart"/>
+      <w:r>
+        <w:t>groundDeltaVal</w:t>
+      </w:r>
+      <w:proofErr w:type="spellEnd"/>
+      <w:r>
+        <w:t xml:space="preserve"> stores 2 values for the downward facing proximity sensors which are used to tell if there is a surface below the front of the robot. The </w:t>
+      </w:r>
+      <w:proofErr w:type="spellStart"/>
+      <w:r>
+        <w:t>accVal</w:t>
+      </w:r>
+      <w:proofErr w:type="spellEnd"/>
+      <w:r>
+        <w:t xml:space="preserve"> stores 3 floating point variables, each of which representing an axis from the Thymio-II’s accelerometer.</w:t>
       </w:r>
     </w:p>
     <w:p>
@@ -3297,7 +3645,23 @@
         <w:t xml:space="preserve">.  The command to set the variables makes use of the network object </w:t>
       </w:r>
       <w:r>
-        <w:t>and is called SetVariable. This function is similar to the GetVariable function in that it requires the device and the variable name but then you send the value you want to set the motor to (figure [X]).</w:t>
+        <w:t xml:space="preserve">and is called </w:t>
+      </w:r>
+      <w:proofErr w:type="spellStart"/>
+      <w:r>
+        <w:t>SetVariable</w:t>
+      </w:r>
+      <w:proofErr w:type="spellEnd"/>
+      <w:r>
+        <w:t xml:space="preserve">. This function is similar to the </w:t>
+      </w:r>
+      <w:proofErr w:type="spellStart"/>
+      <w:r>
+        <w:t>GetVariable</w:t>
+      </w:r>
+      <w:proofErr w:type="spellEnd"/>
+      <w:r>
+        <w:t xml:space="preserve"> function in that it requires the device and the variable name but then you send the value you want to set the motor to (figure [X]).</w:t>
       </w:r>
     </w:p>
     <w:p>
@@ -3366,14 +3730,27 @@
       <w:r>
         <w:t xml:space="preserve">Figure </w:t>
       </w:r>
-      <w:fldSimple w:instr=" SEQ Figure \* ARABIC ">
-        <w:r>
-          <w:rPr>
-            <w:noProof/>
-          </w:rPr>
-          <w:t>3</w:t>
-        </w:r>
-      </w:fldSimple>
+      <w:r>
+        <w:fldChar w:fldCharType="begin"/>
+      </w:r>
+      <w:r>
+        <w:instrText xml:space="preserve"> SEQ Figure \* ARABIC </w:instrText>
+      </w:r>
+      <w:r>
+        <w:fldChar w:fldCharType="separate"/>
+      </w:r>
+      <w:r>
+        <w:rPr>
+          <w:noProof/>
+        </w:rPr>
+        <w:t>3</w:t>
+      </w:r>
+      <w:r>
+        <w:rPr>
+          <w:noProof/>
+        </w:rPr>
+        <w:fldChar w:fldCharType="end"/>
+      </w:r>
       <w:r>
         <w:t>: Setting wheel target speed depending on command</w:t>
       </w:r>
@@ -3460,7 +3837,15 @@
       </w:r>
       <w:r>
         <w:br/>
-        <w:t>7 transfer thymio data to scratch</w:t>
+        <w:t xml:space="preserve">7 transfer </w:t>
+      </w:r>
+      <w:proofErr w:type="spellStart"/>
+      <w:r>
+        <w:t>thymio</w:t>
+      </w:r>
+      <w:proofErr w:type="spellEnd"/>
+      <w:r>
+        <w:t xml:space="preserve"> data to scratch</w:t>
       </w:r>
       <w:r>
         <w:br/>
@@ -3521,12 +3906,22 @@
     </w:p>
     <w:p/>
     <w:p>
-      <w:r>
-        <w:t>Riano, L. and</w:t>
-      </w:r>
-      <w:r>
-        <w:t xml:space="preserve"> McGinnity</w:t>
-      </w:r>
+      <w:proofErr w:type="spellStart"/>
+      <w:r>
+        <w:t>Riano</w:t>
+      </w:r>
+      <w:proofErr w:type="spellEnd"/>
+      <w:r>
+        <w:t>, L. and</w:t>
+      </w:r>
+      <w:r>
+        <w:t xml:space="preserve"> </w:t>
+      </w:r>
+      <w:proofErr w:type="spellStart"/>
+      <w:r>
+        <w:t>McGinnity</w:t>
+      </w:r>
+      <w:proofErr w:type="spellEnd"/>
       <w:r>
         <w:t>,</w:t>
       </w:r>
@@ -3564,8 +3959,13 @@
       </w:r>
     </w:p>
     <w:p>
-      <w:r>
-        <w:t xml:space="preserve">Cms, (2005) </w:t>
+      <w:proofErr w:type="spellStart"/>
+      <w:r>
+        <w:t>Cms</w:t>
+      </w:r>
+      <w:proofErr w:type="spellEnd"/>
+      <w:r>
+        <w:t xml:space="preserve">, (2005) </w:t>
       </w:r>
       <w:r>
         <w:rPr>
@@ -3605,8 +4005,16 @@
         <w:rPr>
           <w:lang w:eastAsia="en-GB"/>
         </w:rPr>
-        <w:t xml:space="preserve"> and Leitner</w:t>
-      </w:r>
+        <w:t xml:space="preserve"> and </w:t>
+      </w:r>
+      <w:proofErr w:type="spellStart"/>
+      <w:r>
+        <w:rPr>
+          <w:lang w:eastAsia="en-GB"/>
+        </w:rPr>
+        <w:t>Leitner</w:t>
+      </w:r>
+      <w:proofErr w:type="spellEnd"/>
       <w:r>
         <w:rPr>
           <w:lang w:eastAsia="en-GB"/>
@@ -3694,11 +4102,19 @@
       </w:r>
     </w:p>
     <w:p>
-      <w:r>
-        <w:rPr>
-          <w:lang w:eastAsia="en-GB"/>
-        </w:rPr>
-        <w:t xml:space="preserve">Fesakis, </w:t>
+      <w:proofErr w:type="spellStart"/>
+      <w:r>
+        <w:rPr>
+          <w:lang w:eastAsia="en-GB"/>
+        </w:rPr>
+        <w:t>Fesakis</w:t>
+      </w:r>
+      <w:proofErr w:type="spellEnd"/>
+      <w:r>
+        <w:rPr>
+          <w:lang w:eastAsia="en-GB"/>
+        </w:rPr>
+        <w:t xml:space="preserve">, </w:t>
       </w:r>
       <w:r>
         <w:rPr>
@@ -3716,8 +4132,16 @@
         <w:rPr>
           <w:lang w:eastAsia="en-GB"/>
         </w:rPr>
-        <w:t xml:space="preserve"> and Kiriaki</w:t>
-      </w:r>
+        <w:t xml:space="preserve"> and </w:t>
+      </w:r>
+      <w:proofErr w:type="spellStart"/>
+      <w:r>
+        <w:rPr>
+          <w:lang w:eastAsia="en-GB"/>
+        </w:rPr>
+        <w:t>Kiriaki</w:t>
+      </w:r>
+      <w:proofErr w:type="spellEnd"/>
       <w:r>
         <w:rPr>
           <w:lang w:eastAsia="en-GB"/>
@@ -3810,7 +4234,15 @@
     </w:p>
     <w:p>
       <w:r>
-        <w:t>Harvey, B. and Mönig, J. (2010). Bringing “No ceiling” to Scratch: can one language ser</w:t>
+        <w:t xml:space="preserve">Harvey, B. and </w:t>
+      </w:r>
+      <w:proofErr w:type="spellStart"/>
+      <w:r>
+        <w:t>Mönig</w:t>
+      </w:r>
+      <w:proofErr w:type="spellEnd"/>
+      <w:r>
+        <w:t>, J. (2010). Bringing “No ceiling” to Scratch: can one language ser</w:t>
       </w:r>
       <w:r>
         <w:t>ve kids and computer scientists.</w:t>
@@ -3835,11 +4267,19 @@
           <w:lang w:eastAsia="en-GB"/>
         </w:rPr>
       </w:pPr>
-      <w:r>
-        <w:rPr>
-          <w:lang w:eastAsia="en-GB"/>
-        </w:rPr>
-        <w:t>Cielniak, G</w:t>
+      <w:proofErr w:type="spellStart"/>
+      <w:r>
+        <w:rPr>
+          <w:lang w:eastAsia="en-GB"/>
+        </w:rPr>
+        <w:t>Cielniak</w:t>
+      </w:r>
+      <w:proofErr w:type="spellEnd"/>
+      <w:r>
+        <w:rPr>
+          <w:lang w:eastAsia="en-GB"/>
+        </w:rPr>
+        <w:t>, G</w:t>
       </w:r>
       <w:r>
         <w:rPr>
@@ -3851,20 +4291,30 @@
         <w:rPr>
           <w:lang w:eastAsia="en-GB"/>
         </w:rPr>
-        <w:t xml:space="preserve"> Bellotto</w:t>
-      </w:r>
+        <w:t xml:space="preserve"> </w:t>
+      </w:r>
+      <w:proofErr w:type="spellStart"/>
+      <w:r>
+        <w:rPr>
+          <w:lang w:eastAsia="en-GB"/>
+        </w:rPr>
+        <w:t>Bellotto</w:t>
+      </w:r>
+      <w:proofErr w:type="spellEnd"/>
       <w:r>
         <w:rPr>
           <w:lang w:eastAsia="en-GB"/>
         </w:rPr>
         <w:t xml:space="preserve">, N. and </w:t>
       </w:r>
+      <w:proofErr w:type="spellStart"/>
       <w:r>
         <w:rPr>
           <w:lang w:eastAsia="en-GB"/>
         </w:rPr>
         <w:t>Duckett</w:t>
       </w:r>
+      <w:proofErr w:type="spellEnd"/>
       <w:r>
         <w:rPr>
           <w:lang w:eastAsia="en-GB"/>
@@ -3946,6 +4396,7 @@
           <w:lang w:eastAsia="en-GB"/>
         </w:rPr>
       </w:pPr>
+      <w:proofErr w:type="spellStart"/>
       <w:r>
         <w:rPr>
           <w:rFonts w:eastAsia="Times New Roman"/>
@@ -3953,20 +4404,30 @@
         </w:rPr>
         <w:t>Retornaz</w:t>
       </w:r>
+      <w:proofErr w:type="spellEnd"/>
       <w:r>
         <w:rPr>
           <w:rFonts w:eastAsia="Times New Roman"/>
           <w:lang w:eastAsia="en-GB"/>
         </w:rPr>
-        <w:t>, P., R</w:t>
-      </w:r>
+        <w:t xml:space="preserve">, P., </w:t>
+      </w:r>
+      <w:proofErr w:type="spellStart"/>
       <w:r>
         <w:rPr>
           <w:rFonts w:eastAsia="Times New Roman"/>
           <w:lang w:eastAsia="en-GB"/>
         </w:rPr>
+        <w:t>R</w:t>
+      </w:r>
+      <w:r>
+        <w:rPr>
+          <w:rFonts w:eastAsia="Times New Roman"/>
+          <w:lang w:eastAsia="en-GB"/>
+        </w:rPr>
         <w:t>iedo</w:t>
       </w:r>
+      <w:proofErr w:type="spellEnd"/>
       <w:r>
         <w:rPr>
           <w:rFonts w:eastAsia="Times New Roman"/>
@@ -3974,6 +4435,7 @@
         </w:rPr>
         <w:t xml:space="preserve">, F., </w:t>
       </w:r>
+      <w:proofErr w:type="spellStart"/>
       <w:r>
         <w:rPr>
           <w:rFonts w:eastAsia="Times New Roman"/>
@@ -3981,20 +4443,30 @@
         </w:rPr>
         <w:t>Magnenat</w:t>
       </w:r>
+      <w:proofErr w:type="spellEnd"/>
       <w:r>
         <w:rPr>
           <w:rFonts w:eastAsia="Times New Roman"/>
           <w:lang w:eastAsia="en-GB"/>
         </w:rPr>
-        <w:t>, S., V</w:t>
-      </w:r>
+        <w:t xml:space="preserve">, S., </w:t>
+      </w:r>
+      <w:proofErr w:type="spellStart"/>
       <w:r>
         <w:rPr>
           <w:rFonts w:eastAsia="Times New Roman"/>
           <w:lang w:eastAsia="en-GB"/>
         </w:rPr>
+        <w:t>V</w:t>
+      </w:r>
+      <w:r>
+        <w:rPr>
+          <w:rFonts w:eastAsia="Times New Roman"/>
+          <w:lang w:eastAsia="en-GB"/>
+        </w:rPr>
         <w:t>aussard</w:t>
       </w:r>
+      <w:proofErr w:type="spellEnd"/>
       <w:r>
         <w:rPr>
           <w:rFonts w:eastAsia="Times New Roman"/>
@@ -4002,6 +4474,7 @@
         </w:rPr>
         <w:t xml:space="preserve">, F., </w:t>
       </w:r>
+      <w:proofErr w:type="spellStart"/>
       <w:r>
         <w:rPr>
           <w:rFonts w:eastAsia="Times New Roman"/>
@@ -4009,20 +4482,30 @@
         </w:rPr>
         <w:t>Bonani</w:t>
       </w:r>
+      <w:proofErr w:type="spellEnd"/>
       <w:r>
         <w:rPr>
           <w:rFonts w:eastAsia="Times New Roman"/>
           <w:lang w:eastAsia="en-GB"/>
         </w:rPr>
-        <w:t>, M. and M</w:t>
-      </w:r>
+        <w:t xml:space="preserve">, M. and </w:t>
+      </w:r>
+      <w:proofErr w:type="spellStart"/>
       <w:r>
         <w:rPr>
           <w:rFonts w:eastAsia="Times New Roman"/>
           <w:lang w:eastAsia="en-GB"/>
         </w:rPr>
+        <w:t>M</w:t>
+      </w:r>
+      <w:r>
+        <w:rPr>
+          <w:rFonts w:eastAsia="Times New Roman"/>
+          <w:lang w:eastAsia="en-GB"/>
+        </w:rPr>
         <w:t>ondada</w:t>
       </w:r>
+      <w:proofErr w:type="spellEnd"/>
       <w:r>
         <w:rPr>
           <w:rFonts w:eastAsia="Times New Roman"/>
@@ -4049,15 +4532,33 @@
         <w:t xml:space="preserve">Information and Automation, </w:t>
       </w:r>
       <w:r>
-        <w:t>No. EPFL-CONF-188402 337-343</w:t>
-      </w:r>
-      <w:r>
-        <w:t>.</w:t>
-      </w:r>
-    </w:p>
-    <w:p>
-      <w:r>
-        <w:t xml:space="preserve">Maloney, J., Resnick, M., Rusk, N.,Silverman, B. and Eastmond, E. (2010) The scratch programming language and environment, </w:t>
+        <w:t>No. EPFL-CONF-188402 337-343.</w:t>
+      </w:r>
+    </w:p>
+    <w:p>
+      <w:r>
+        <w:t xml:space="preserve">Maloney, J., Resnick, M., Rusk, </w:t>
+      </w:r>
+      <w:proofErr w:type="spellStart"/>
+      <w:r>
+        <w:t>N.</w:t>
+      </w:r>
+      <w:proofErr w:type="gramStart"/>
+      <w:r>
+        <w:t>,Silverman</w:t>
+      </w:r>
+      <w:proofErr w:type="spellEnd"/>
+      <w:proofErr w:type="gramEnd"/>
+      <w:r>
+        <w:t xml:space="preserve">, B. and </w:t>
+      </w:r>
+      <w:proofErr w:type="spellStart"/>
+      <w:r>
+        <w:t>Eastmond</w:t>
+      </w:r>
+      <w:proofErr w:type="spellEnd"/>
+      <w:r>
+        <w:t xml:space="preserve">, E. (2010) The scratch programming language and environment, </w:t>
       </w:r>
       <w:r>
         <w:rPr>
@@ -4113,7 +4614,27 @@
           <w:szCs w:val="24"/>
           <w:lang w:eastAsia="en-GB"/>
         </w:rPr>
-        <w:t xml:space="preserve"> Magnenat, S. (2014). </w:t>
+        <w:t xml:space="preserve"> </w:t>
+      </w:r>
+      <w:proofErr w:type="spellStart"/>
+      <w:r>
+        <w:rPr>
+          <w:rFonts w:ascii="Times New Roman" w:eastAsia="Times New Roman" w:hAnsi="Times New Roman" w:cs="Times New Roman"/>
+          <w:sz w:val="24"/>
+          <w:szCs w:val="24"/>
+          <w:lang w:eastAsia="en-GB"/>
+        </w:rPr>
+        <w:t>Magnenat</w:t>
+      </w:r>
+      <w:proofErr w:type="spellEnd"/>
+      <w:r>
+        <w:rPr>
+          <w:rFonts w:ascii="Times New Roman" w:eastAsia="Times New Roman" w:hAnsi="Times New Roman" w:cs="Times New Roman"/>
+          <w:sz w:val="24"/>
+          <w:szCs w:val="24"/>
+          <w:lang w:eastAsia="en-GB"/>
+        </w:rPr>
+        <w:t xml:space="preserve">, S. (2014). </w:t>
       </w:r>
       <w:r>
         <w:rPr>
@@ -4224,7 +4745,7 @@
           <w:rPr>
             <w:noProof/>
           </w:rPr>
-          <w:t>17</w:t>
+          <w:t>16</w:t>
         </w:r>
         <w:r>
           <w:rPr>
@@ -4833,7 +5354,6 @@
     <w:next w:val="Normal"/>
     <w:link w:val="Heading3Char"/>
     <w:uiPriority w:val="9"/>
-    <w:semiHidden/>
     <w:unhideWhenUsed/>
     <w:qFormat/>
     <w:rsid w:val="00CA495B"/>
@@ -4993,6 +5513,7 @@
   <w:style w:type="character" w:default="1" w:styleId="DefaultParagraphFont">
     <w:name w:val="Default Paragraph Font"/>
     <w:uiPriority w:val="1"/>
+    <w:semiHidden/>
     <w:unhideWhenUsed/>
   </w:style>
   <w:style w:type="table" w:default="1" w:styleId="TableNormal">
@@ -5047,7 +5568,6 @@
     <w:basedOn w:val="DefaultParagraphFont"/>
     <w:link w:val="Heading3"/>
     <w:uiPriority w:val="9"/>
-    <w:semiHidden/>
     <w:rsid w:val="00CA495B"/>
     <w:rPr>
       <w:rFonts w:asciiTheme="majorHAnsi" w:eastAsiaTheme="majorEastAsia" w:hAnsiTheme="majorHAnsi" w:cstheme="majorBidi"/>
@@ -5825,7 +6345,7 @@
 </file>
 
 <file path=customXml/itemProps1.xml><?xml version="1.0" encoding="utf-8"?>
-<ds:datastoreItem xmlns:ds="http://schemas.openxmlformats.org/officeDocument/2006/customXml" ds:itemID="{54C704BC-57FE-43DA-B359-5A0E6B117FEE}">
+<ds:datastoreItem xmlns:ds="http://schemas.openxmlformats.org/officeDocument/2006/customXml" ds:itemID="{75D08797-4A85-4392-934C-80300D285BFA}">
   <ds:schemaRefs>
     <ds:schemaRef ds:uri="http://schemas.openxmlformats.org/officeDocument/2006/bibliography"/>
   </ds:schemaRefs>

</xml_diff>

<commit_message>
tools first draft finished
</commit_message>
<xml_diff>
--- a/Educational robots for teaching programming to youths.docx
+++ b/Educational robots for teaching programming to youths.docx
@@ -74,7 +74,6 @@
           <w:lang w:eastAsia="en-GB"/>
         </w:rPr>
       </w:pPr>
-      <w:proofErr w:type="gramStart"/>
       <w:r>
         <w:rPr>
           <w:rFonts w:ascii="Times New Roman" w:eastAsia="Times New Roman" w:hAnsi="Symbol"/>
@@ -98,9 +97,37 @@
           <w:szCs w:val="20"/>
           <w:lang w:eastAsia="en-GB"/>
         </w:rPr>
-        <w:t>What</w:t>
-      </w:r>
-      <w:proofErr w:type="gramEnd"/>
+        <w:t>What you set out to do and why</w:t>
+      </w:r>
+      <w:r>
+        <w:rPr>
+          <w:rFonts w:ascii="Times New Roman" w:eastAsia="Times New Roman" w:hAnsi="Times New Roman"/>
+          <w:lang w:eastAsia="en-GB"/>
+        </w:rPr>
+        <w:t xml:space="preserve"> </w:t>
+      </w:r>
+    </w:p>
+    <w:p>
+      <w:pPr>
+        <w:rPr>
+          <w:rFonts w:ascii="Times New Roman" w:eastAsia="Times New Roman" w:hAnsi="Times New Roman"/>
+          <w:lang w:eastAsia="en-GB"/>
+        </w:rPr>
+      </w:pPr>
+      <w:r>
+        <w:rPr>
+          <w:rFonts w:ascii="Times New Roman" w:eastAsia="Times New Roman" w:hAnsi="Symbol"/>
+          <w:lang w:eastAsia="en-GB"/>
+        </w:rPr>
+        <w:t></w:t>
+      </w:r>
+      <w:r>
+        <w:rPr>
+          <w:rFonts w:ascii="Times New Roman" w:eastAsia="Times New Roman" w:hAnsi="Times New Roman"/>
+          <w:lang w:eastAsia="en-GB"/>
+        </w:rPr>
+        <w:t xml:space="preserve">  </w:t>
+      </w:r>
       <w:r>
         <w:rPr>
           <w:rFonts w:ascii="Arial" w:eastAsia="Times New Roman" w:hAnsi="Arial" w:cs="Arial"/>
@@ -110,7 +137,7 @@
           <w:szCs w:val="20"/>
           <w:lang w:eastAsia="en-GB"/>
         </w:rPr>
-        <w:t xml:space="preserve"> you set out to do and why</w:t>
+        <w:t>How you did it</w:t>
       </w:r>
       <w:r>
         <w:rPr>
@@ -122,27 +149,6 @@
     </w:p>
     <w:p>
       <w:pPr>
-        <w:rPr>
-          <w:rFonts w:ascii="Times New Roman" w:eastAsia="Times New Roman" w:hAnsi="Times New Roman"/>
-          <w:lang w:eastAsia="en-GB"/>
-        </w:rPr>
-      </w:pPr>
-      <w:proofErr w:type="gramStart"/>
-      <w:r>
-        <w:rPr>
-          <w:rFonts w:ascii="Times New Roman" w:eastAsia="Times New Roman" w:hAnsi="Symbol"/>
-          <w:lang w:eastAsia="en-GB"/>
-        </w:rPr>
-        <w:t></w:t>
-      </w:r>
-      <w:r>
-        <w:rPr>
-          <w:rFonts w:ascii="Times New Roman" w:eastAsia="Times New Roman" w:hAnsi="Times New Roman"/>
-          <w:lang w:eastAsia="en-GB"/>
-        </w:rPr>
-        <w:t xml:space="preserve">  </w:t>
-      </w:r>
-      <w:r>
         <w:rPr>
           <w:rFonts w:ascii="Arial" w:eastAsia="Times New Roman" w:hAnsi="Arial" w:cs="Arial"/>
           <w:b/>
@@ -151,9 +157,21 @@
           <w:szCs w:val="20"/>
           <w:lang w:eastAsia="en-GB"/>
         </w:rPr>
-        <w:t>How</w:t>
-      </w:r>
-      <w:proofErr w:type="gramEnd"/>
+      </w:pPr>
+      <w:r>
+        <w:rPr>
+          <w:rFonts w:ascii="Times New Roman" w:eastAsia="Times New Roman" w:hAnsi="Symbol"/>
+          <w:lang w:eastAsia="en-GB"/>
+        </w:rPr>
+        <w:t></w:t>
+      </w:r>
+      <w:r>
+        <w:rPr>
+          <w:rFonts w:ascii="Times New Roman" w:eastAsia="Times New Roman" w:hAnsi="Times New Roman"/>
+          <w:lang w:eastAsia="en-GB"/>
+        </w:rPr>
+        <w:t xml:space="preserve">  </w:t>
+      </w:r>
       <w:r>
         <w:rPr>
           <w:rFonts w:ascii="Arial" w:eastAsia="Times New Roman" w:hAnsi="Arial" w:cs="Arial"/>
@@ -163,64 +181,7 @@
           <w:szCs w:val="20"/>
           <w:lang w:eastAsia="en-GB"/>
         </w:rPr>
-        <w:t xml:space="preserve"> you did it</w:t>
-      </w:r>
-      <w:r>
-        <w:rPr>
-          <w:rFonts w:ascii="Times New Roman" w:eastAsia="Times New Roman" w:hAnsi="Times New Roman"/>
-          <w:lang w:eastAsia="en-GB"/>
-        </w:rPr>
-        <w:t xml:space="preserve"> </w:t>
-      </w:r>
-    </w:p>
-    <w:p>
-      <w:pPr>
-        <w:rPr>
-          <w:rFonts w:ascii="Arial" w:eastAsia="Times New Roman" w:hAnsi="Arial" w:cs="Arial"/>
-          <w:b/>
-          <w:bCs/>
-          <w:sz w:val="20"/>
-          <w:szCs w:val="20"/>
-          <w:lang w:eastAsia="en-GB"/>
-        </w:rPr>
-      </w:pPr>
-      <w:proofErr w:type="gramStart"/>
-      <w:r>
-        <w:rPr>
-          <w:rFonts w:ascii="Times New Roman" w:eastAsia="Times New Roman" w:hAnsi="Symbol"/>
-          <w:lang w:eastAsia="en-GB"/>
-        </w:rPr>
-        <w:t></w:t>
-      </w:r>
-      <w:r>
-        <w:rPr>
-          <w:rFonts w:ascii="Times New Roman" w:eastAsia="Times New Roman" w:hAnsi="Times New Roman"/>
-          <w:lang w:eastAsia="en-GB"/>
-        </w:rPr>
-        <w:t xml:space="preserve">  </w:t>
-      </w:r>
-      <w:r>
-        <w:rPr>
-          <w:rFonts w:ascii="Arial" w:eastAsia="Times New Roman" w:hAnsi="Arial" w:cs="Arial"/>
-          <w:b/>
-          <w:bCs/>
-          <w:sz w:val="20"/>
-          <w:szCs w:val="20"/>
-          <w:lang w:eastAsia="en-GB"/>
-        </w:rPr>
-        <w:t>What</w:t>
-      </w:r>
-      <w:proofErr w:type="gramEnd"/>
-      <w:r>
-        <w:rPr>
-          <w:rFonts w:ascii="Arial" w:eastAsia="Times New Roman" w:hAnsi="Arial" w:cs="Arial"/>
-          <w:b/>
-          <w:bCs/>
-          <w:sz w:val="20"/>
-          <w:szCs w:val="20"/>
-          <w:lang w:eastAsia="en-GB"/>
-        </w:rPr>
-        <w:t xml:space="preserve"> you found</w:t>
+        <w:t>What you found</w:t>
       </w:r>
     </w:p>
     <w:p>
@@ -1731,36 +1692,12 @@
         <w:t>e</w:t>
       </w:r>
       <w:r>
-        <w:t xml:space="preserve"> course that 76% of students felt that using Scratch as an introduction help them when they later moved on to java, students also found it was more rewarding to have visual feedback on what they had programmed than just having a text window (Malan and </w:t>
-      </w:r>
-      <w:proofErr w:type="spellStart"/>
-      <w:r>
-        <w:t>Leitner</w:t>
-      </w:r>
-      <w:proofErr w:type="spellEnd"/>
-      <w:r>
-        <w:t>, 2007).</w:t>
-      </w:r>
-    </w:p>
-    <w:p>
-      <w:r>
-        <w:t>Amongst the reasons why teachers don't accept technology in to the class as readily as they do other tool are stress and fear of failure. When a teacher tries to teach using methods in which they have little experience they often find that it can be daunting and cause stress. Introducing people to Scratch has both caused people to be more likely to include programming in lessons and to worry about failing less when they consider programming courses or sessions. A study of students learning to become preschool teachers were given an introductory lesson in computer programming and found that interest in using technology in the classroom increased from 80% to 92%. As well as this they found that 65% found Scratch easy to use and 85% found it simple and understandable (</w:t>
-      </w:r>
-      <w:proofErr w:type="spellStart"/>
-      <w:r>
-        <w:t>Fesakis</w:t>
-      </w:r>
-      <w:proofErr w:type="spellEnd"/>
-      <w:r>
-        <w:t xml:space="preserve"> and </w:t>
-      </w:r>
-      <w:proofErr w:type="spellStart"/>
-      <w:r>
-        <w:t>Kiriaki</w:t>
-      </w:r>
-      <w:proofErr w:type="spellEnd"/>
-      <w:r>
-        <w:t>, 2009).</w:t>
+        <w:t xml:space="preserve"> course that 76% of students felt that using Scratch as an introduction help them when they later moved on to java, students also found it was more rewarding to have visual feedback on what they had programmed than just having a text window (Malan and Leitner, 2007).</w:t>
+      </w:r>
+    </w:p>
+    <w:p>
+      <w:r>
+        <w:t>Amongst the reasons why teachers don't accept technology in to the class as readily as they do other tool are stress and fear of failure. When a teacher tries to teach using methods in which they have little experience they often find that it can be daunting and cause stress. Introducing people to Scratch has both caused people to be more likely to include programming in lessons and to worry about failing less when they consider programming courses or sessions. A study of students learning to become preschool teachers were given an introductory lesson in computer programming and found that interest in using technology in the classroom increased from 80% to 92%. As well as this they found that 65% found Scratch easy to use and 85% found it simple and understandable (Fesakis and Kiriaki, 2009).</w:t>
       </w:r>
     </w:p>
     <w:p>
@@ -1783,19 +1720,11 @@
       <w:r>
         <w:t>(</w:t>
       </w:r>
-      <w:proofErr w:type="spellStart"/>
-      <w:r>
-        <w:rPr>
-          <w:lang w:eastAsia="en-GB"/>
-        </w:rPr>
-        <w:t>Cielniak</w:t>
-      </w:r>
-      <w:proofErr w:type="spellEnd"/>
-      <w:r>
-        <w:rPr>
-          <w:lang w:eastAsia="en-GB"/>
-        </w:rPr>
-        <w:t>,</w:t>
+      <w:r>
+        <w:rPr>
+          <w:lang w:eastAsia="en-GB"/>
+        </w:rPr>
+        <w:t>Cielniak,</w:t>
       </w:r>
       <w:r>
         <w:rPr>
@@ -1831,15 +1760,7 @@
         <w:t xml:space="preserve">distance sensors to prevent it from falling off objects and to detect thing in front or behind it. It also has a 3 axis accelerometer, a microphone and an infrared sensor for remote input. With these features the Thymio II is well suited to education as it can be applied to a lot of situations. The Thymio II is the result of testing amongst children with the Thymio II. After running courses with the Thymio 89.2% of parents thought the session was educational and 78.5% thought that it had increased their child's interest in robotics </w:t>
       </w:r>
       <w:r>
-        <w:t>(</w:t>
-      </w:r>
-      <w:proofErr w:type="spellStart"/>
-      <w:r>
-        <w:t>Riedo</w:t>
-      </w:r>
-      <w:proofErr w:type="spellEnd"/>
-      <w:r>
-        <w:t>, F. et al 2012)</w:t>
+        <w:t>(Riedo, F. et al 2012)</w:t>
       </w:r>
     </w:p>
     <w:p>
@@ -1921,16 +1842,8 @@
         <w:rPr>
           <w:b/>
         </w:rPr>
-        <w:t xml:space="preserve"> - </w:t>
-      </w:r>
-      <w:proofErr w:type="gramStart"/>
-      <w:r>
-        <w:rPr>
-          <w:b/>
-        </w:rPr>
-        <w:t>yes</w:t>
-      </w:r>
-      <w:proofErr w:type="gramEnd"/>
+        <w:t xml:space="preserve"> - yes</w:t>
+      </w:r>
     </w:p>
     <w:p>
       <w:r>
@@ -2092,13 +2005,8 @@
       </w:r>
     </w:p>
     <w:p>
-      <w:proofErr w:type="spellStart"/>
-      <w:r>
-        <w:t>Cms</w:t>
-      </w:r>
-      <w:proofErr w:type="spellEnd"/>
-      <w:r>
-        <w:t xml:space="preserve">, (2005) </w:t>
+      <w:r>
+        <w:t xml:space="preserve">Cms, (2005) </w:t>
       </w:r>
       <w:r>
         <w:rPr>
@@ -2124,6 +2032,8 @@
       <w:r>
         <w:t>Toolsets</w:t>
       </w:r>
+      <w:bookmarkStart w:id="11" w:name="_GoBack"/>
+      <w:bookmarkEnd w:id="11"/>
     </w:p>
     <w:p>
       <w:r>
@@ -2257,15 +2167,7 @@
         <w:t xml:space="preserve"> NXT</w:t>
       </w:r>
       <w:r>
-        <w:t xml:space="preserve">, the </w:t>
-      </w:r>
-      <w:proofErr w:type="spellStart"/>
-      <w:r>
-        <w:t>WowWee</w:t>
-      </w:r>
-      <w:proofErr w:type="spellEnd"/>
-      <w:r>
-        <w:t xml:space="preserve"> Rovio and the Aseba Thymio-II were compared and the results are shown in the table below. As the robots were going to be used in an interface some normally prevalent aspects such as ease of use were not important as they would be hidden by the interface.</w:t>
+        <w:t>, the WowWee Rovio and the Aseba Thymio-II were compared and the results are shown in the table below. As the robots were going to be used in an interface some normally prevalent aspects such as ease of use were not important as they would be hidden by the interface.</w:t>
       </w:r>
     </w:p>
     <w:tbl>
@@ -2431,13 +2333,8 @@
           </w:p>
           <w:p>
             <w:r>
-              <w:t xml:space="preserve">1500 </w:t>
-            </w:r>
-            <w:proofErr w:type="spellStart"/>
-            <w:r>
-              <w:t>mAh</w:t>
-            </w:r>
-            <w:proofErr w:type="spellEnd"/>
+              <w:t>1500 mAh</w:t>
+            </w:r>
           </w:p>
         </w:tc>
       </w:tr>
@@ -2526,13 +2423,8 @@
           </w:p>
           <w:p>
             <w:r>
-              <w:t xml:space="preserve">2100 </w:t>
-            </w:r>
-            <w:proofErr w:type="spellStart"/>
-            <w:r>
-              <w:t>mAh</w:t>
-            </w:r>
-            <w:proofErr w:type="spellEnd"/>
+              <w:t>2100 mAh</w:t>
+            </w:r>
           </w:p>
         </w:tc>
       </w:tr>
@@ -2623,13 +2515,8 @@
           </w:p>
           <w:p>
             <w:r>
-              <w:t xml:space="preserve">3000 </w:t>
-            </w:r>
-            <w:proofErr w:type="spellStart"/>
-            <w:r>
-              <w:t>mAh</w:t>
-            </w:r>
-            <w:proofErr w:type="spellEnd"/>
+              <w:t>3000 mAh</w:t>
+            </w:r>
           </w:p>
         </w:tc>
       </w:tr>
@@ -2662,15 +2549,7 @@
       </w:r>
       <w:r>
         <w:lastRenderedPageBreak/>
-        <w:t xml:space="preserve">there are lots of them for users to make use of. The camera mount on the Rovio is largely useless without using the camera. However the wheels on the Rovio allow for </w:t>
-      </w:r>
-      <w:proofErr w:type="spellStart"/>
-      <w:r>
-        <w:t>omni</w:t>
-      </w:r>
-      <w:proofErr w:type="spellEnd"/>
-      <w:r>
-        <w:t xml:space="preserve">-directional travel due to rollers on the wheels making the Rovio quite mobile. The three motors on the NXT can have wheels attached or they can be used in other configurations such as the power tracks or simple legs. The Thymio-II has two wheels and a small plastic nub that slides over surfaces. The wheels </w:t>
+        <w:t xml:space="preserve">there are lots of them for users to make use of. The camera mount on the Rovio is largely useless without using the camera. However the wheels on the Rovio allow for omni-directional travel due to rollers on the wheels making the Rovio quite mobile. The three motors on the NXT can have wheels attached or they can be used in other configurations such as the power tracks or simple legs. The Thymio-II has two wheels and a small plastic nub that slides over surfaces. The wheels </w:t>
       </w:r>
       <w:r>
         <w:t>on the Thymio-II have generic construction points that are compatible with Lego, but unlike the NXT the Thymio-IIs wheels are in fixed positions. The length of time a battery charge will last in one of the robots is dependent on the actions the robot is taking. Although the NXT and the Rovio have larger capacity batteries</w:t>
@@ -2681,7 +2560,6 @@
       <w:r>
         <w:t>nificant impact on battery life (</w:t>
       </w:r>
-      <w:proofErr w:type="spellStart"/>
       <w:r>
         <w:rPr>
           <w:rFonts w:eastAsia="Times New Roman"/>
@@ -2689,7 +2567,6 @@
         </w:rPr>
         <w:t>Retornaz</w:t>
       </w:r>
-      <w:proofErr w:type="spellEnd"/>
       <w:r>
         <w:rPr>
           <w:rFonts w:eastAsia="Times New Roman"/>
@@ -2802,133 +2679,385 @@
         </w:rPr>
         <w:t xml:space="preserve"> All of the blocks that a user can use are</w:t>
       </w:r>
-      <w:bookmarkStart w:id="11" w:name="_GoBack"/>
-      <w:bookmarkEnd w:id="11"/>
-    </w:p>
-    <w:p>
-      <w:pPr>
-        <w:rPr>
-          <w:lang w:eastAsia="en-GB"/>
-        </w:rPr>
-      </w:pPr>
-    </w:p>
-    <w:p>
-      <w:pPr>
-        <w:rPr>
-          <w:rFonts w:eastAsia="Times New Roman"/>
-          <w:lang w:eastAsia="en-GB"/>
-        </w:rPr>
-      </w:pPr>
-      <w:r>
-        <w:rPr>
-          <w:rFonts w:eastAsia="Times New Roman"/>
-          <w:lang w:eastAsia="en-GB"/>
-        </w:rPr>
-        <w:t>Scratch 1.4 not scratch 2</w:t>
-      </w:r>
-    </w:p>
-    <w:p>
-      <w:pPr>
-        <w:rPr>
-          <w:rFonts w:eastAsia="Times New Roman"/>
-          <w:lang w:eastAsia="en-GB"/>
-        </w:rPr>
-      </w:pPr>
-      <w:r>
-        <w:rPr>
-          <w:rFonts w:eastAsia="Times New Roman"/>
-          <w:lang w:eastAsia="en-GB"/>
-        </w:rPr>
-        <w:t>Python 2.7.9 not 3.4.3</w:t>
-      </w:r>
-    </w:p>
-    <w:p>
-      <w:pPr>
-        <w:rPr>
-          <w:rFonts w:eastAsia="Times New Roman"/>
-          <w:lang w:eastAsia="en-GB"/>
-        </w:rPr>
-      </w:pPr>
-      <w:r>
-        <w:rPr>
-          <w:rFonts w:eastAsia="Times New Roman"/>
-          <w:lang w:eastAsia="en-GB"/>
-        </w:rPr>
-        <w:t>Gedit, idle</w:t>
-      </w:r>
-    </w:p>
-    <w:p>
-      <w:pPr>
-        <w:rPr>
-          <w:rFonts w:eastAsia="Times New Roman"/>
-          <w:lang w:eastAsia="en-GB"/>
-        </w:rPr>
-      </w:pPr>
-      <w:proofErr w:type="spellStart"/>
-      <w:r>
-        <w:rPr>
-          <w:rFonts w:eastAsia="Times New Roman"/>
-          <w:lang w:eastAsia="en-GB"/>
-        </w:rPr>
-        <w:t>Github</w:t>
-      </w:r>
-      <w:proofErr w:type="spellEnd"/>
-      <w:r>
-        <w:rPr>
-          <w:rFonts w:eastAsia="Times New Roman"/>
-          <w:lang w:eastAsia="en-GB"/>
-        </w:rPr>
-        <w:t>?</w:t>
-      </w:r>
-      <w:r>
-        <w:rPr>
-          <w:rFonts w:eastAsia="Times New Roman"/>
-          <w:lang w:eastAsia="en-GB"/>
-        </w:rPr>
-        <w:t xml:space="preserve"> – </w:t>
-      </w:r>
-      <w:proofErr w:type="gramStart"/>
-      <w:r>
-        <w:rPr>
-          <w:rFonts w:eastAsia="Times New Roman"/>
-          <w:lang w:eastAsia="en-GB"/>
-        </w:rPr>
-        <w:t>project</w:t>
-      </w:r>
-      <w:proofErr w:type="gramEnd"/>
-      <w:r>
-        <w:rPr>
-          <w:rFonts w:eastAsia="Times New Roman"/>
-          <w:lang w:eastAsia="en-GB"/>
-        </w:rPr>
-        <w:t xml:space="preserve"> </w:t>
-      </w:r>
-      <w:proofErr w:type="spellStart"/>
-      <w:r>
-        <w:rPr>
-          <w:rFonts w:eastAsia="Times New Roman"/>
-          <w:lang w:eastAsia="en-GB"/>
-        </w:rPr>
-        <w:t>managment</w:t>
-      </w:r>
-      <w:proofErr w:type="spellEnd"/>
-    </w:p>
-    <w:p>
-      <w:pPr>
-        <w:rPr>
-          <w:rFonts w:eastAsia="Times New Roman"/>
-          <w:lang w:eastAsia="en-GB"/>
-        </w:rPr>
-      </w:pPr>
-      <w:r>
-        <w:rPr>
-          <w:rFonts w:eastAsia="Times New Roman"/>
-          <w:lang w:eastAsia="en-GB"/>
-        </w:rPr>
-        <w:t>Microsoft office – questionnaires, graphs</w:t>
-      </w:r>
-    </w:p>
-    <w:p>
+      <w:r>
+        <w:rPr>
+          <w:lang w:eastAsia="en-GB"/>
+        </w:rPr>
+        <w:t xml:space="preserve"> available in a window to the left. The blocks are also sorted by type with categories such as operators, control and variables so they can be easily found. All of the blocks in Scratch can be execute by themselves allowing programmers to test and explore code easily </w:t>
+      </w:r>
+      <w:r>
+        <w:t>(Maloney, J. et al, 2010)</w:t>
+      </w:r>
+      <w:r>
+        <w:rPr>
+          <w:lang w:eastAsia="en-GB"/>
+        </w:rPr>
+        <w:t>.</w:t>
+      </w:r>
+    </w:p>
+    <w:p>
+      <w:pPr>
+        <w:rPr>
+          <w:lang w:eastAsia="en-GB"/>
+        </w:rPr>
+      </w:pPr>
+      <w:r>
+        <w:rPr>
+          <w:lang w:eastAsia="en-GB"/>
+        </w:rPr>
+        <w:t>There are currently two versions of Scratch available</w:t>
+      </w:r>
+      <w:r>
+        <w:rPr>
+          <w:lang w:eastAsia="en-GB"/>
+        </w:rPr>
+        <w:t>, version 1.4 and 2.0</w:t>
+      </w:r>
+      <w:r>
+        <w:rPr>
+          <w:lang w:eastAsia="en-GB"/>
+        </w:rPr>
+        <w:t>.</w:t>
+      </w:r>
+      <w:r>
+        <w:rPr>
+          <w:lang w:eastAsia="en-GB"/>
+        </w:rPr>
+        <w:t xml:space="preserve"> Scratch 2.0 is an update to Scratch 1.4 and has been ported in to Adobe Flash to allow it to run in a web browser. The update includes customizable blocks, a sound editor, time blocks and image editing. Scratch 2.0 can be used offline but it requires Adobe Air to run which means installing Scratch 2.0 on Linux operating systems is difficult requiring use of the command line. Scratch 2.0 has also had its remote connections server removed as it now runs in a web browser. Scratch 1.4 however has a remote connections server as well as </w:t>
+      </w:r>
+      <w:r>
+        <w:rPr>
+          <w:lang w:eastAsia="en-GB"/>
+        </w:rPr>
+        <w:t>being easy to install on all operating systems.</w:t>
+      </w:r>
+    </w:p>
+    <w:p>
+      <w:pPr>
+        <w:rPr>
+          <w:lang w:eastAsia="en-GB"/>
+        </w:rPr>
+      </w:pPr>
+      <w:r>
+        <w:rPr>
+          <w:lang w:eastAsia="en-GB"/>
+        </w:rPr>
+        <w:t xml:space="preserve">Due to the remote connections as well as a standalone Linux version Scratch 1.4 </w:t>
+      </w:r>
+      <w:r>
+        <w:rPr>
+          <w:lang w:eastAsia="en-GB"/>
+        </w:rPr>
+        <w:t xml:space="preserve">was </w:t>
+      </w:r>
+      <w:r>
+        <w:rPr>
+          <w:lang w:eastAsia="en-GB"/>
+        </w:rPr>
+        <w:t xml:space="preserve"> be used for this project. Another significant advantage of using Scratch 1.4 is that it can be run on a Raspberry Pi, a cheap and accessible arm computer, making the interface more accessible.</w:t>
+      </w:r>
+    </w:p>
+    <w:p>
+      <w:pPr>
+        <w:pStyle w:val="Heading3"/>
+        <w:rPr>
+          <w:lang w:eastAsia="en-GB"/>
+        </w:rPr>
+      </w:pPr>
+      <w:r>
+        <w:rPr>
+          <w:lang w:eastAsia="en-GB"/>
+        </w:rPr>
+        <w:lastRenderedPageBreak/>
+        <w:t>Python 2.7.9</w:t>
+      </w:r>
+    </w:p>
+    <w:p>
+      <w:pPr>
+        <w:rPr>
+          <w:lang w:eastAsia="en-GB"/>
+        </w:rPr>
+      </w:pPr>
+      <w:r>
+        <w:rPr>
+          <w:lang w:eastAsia="en-GB"/>
+        </w:rPr>
+        <w:t>While the user facing side of the interface needs to be easy to use the actual interface itself needs to have the complexity to manage commands between a robot and a programming environment. With this in mind the language used to program the interface needs to be the most suitable to the two chosen components, in this instance Scratch 1.4 and the Thymio-II.</w:t>
+      </w:r>
+    </w:p>
+    <w:p>
+      <w:pPr>
+        <w:rPr>
+          <w:lang w:eastAsia="en-GB"/>
+        </w:rPr>
+      </w:pPr>
+      <w:r>
+        <w:rPr>
+          <w:lang w:eastAsia="en-GB"/>
+        </w:rPr>
+        <w:t xml:space="preserve">During research it was discovered </w:t>
+      </w:r>
+      <w:r>
+        <w:rPr>
+          <w:lang w:eastAsia="en-GB"/>
+        </w:rPr>
+        <w:t xml:space="preserve">that the Thymio-II allows for control over D-Bus. This was built primarily for debugging </w:t>
+      </w:r>
+      <w:r>
+        <w:rPr>
+          <w:lang w:eastAsia="en-GB"/>
+        </w:rPr>
+        <w:t>and allows access to all variables and functions and gives full control over Thymio-II. Scratch is a popular programming environment and already has modules to allow scratch to communicate with some programming languages.</w:t>
+      </w:r>
+    </w:p>
+    <w:p>
+      <w:pPr>
+        <w:rPr>
+          <w:lang w:eastAsia="en-GB"/>
+        </w:rPr>
+      </w:pPr>
+      <w:r>
+        <w:rPr>
+          <w:lang w:eastAsia="en-GB"/>
+        </w:rPr>
+        <w:t xml:space="preserve">Python is one of the languages with both a D-Bus module. The D-Bus module allows for connections to the Thymio-II such that it can be controlled. There is also a Scratch 1.4 connection module called scratchpy (available at: </w:t>
+      </w:r>
+      <w:hyperlink r:id="rId8" w:history="1">
+        <w:r>
+          <w:rPr>
+            <w:rStyle w:val="Hyperlink"/>
+            <w:lang w:eastAsia="en-GB"/>
+          </w:rPr>
+          <w:t>https://github.com/pilliq/scratchpy</w:t>
+        </w:r>
+      </w:hyperlink>
+      <w:r>
+        <w:rPr>
+          <w:lang w:eastAsia="en-GB"/>
+        </w:rPr>
+        <w:t>). Scratchpy manages all communication between Scratch 1.4 and Python allowing messages and variables to be sent and received.</w:t>
+      </w:r>
+    </w:p>
+    <w:p>
+      <w:pPr>
+        <w:rPr>
+          <w:lang w:eastAsia="en-GB"/>
+        </w:rPr>
+      </w:pPr>
+      <w:r>
+        <w:rPr>
+          <w:lang w:eastAsia="en-GB"/>
+        </w:rPr>
+        <w:t>Although the interface is not required to be accessible to users it is a desirable feature</w:t>
+      </w:r>
+      <w:r>
+        <w:rPr>
+          <w:lang w:eastAsia="en-GB"/>
+        </w:rPr>
+        <w:t xml:space="preserve"> as users may want to advance from Scratch 1.4 at some point while still using the interface. Python is popular language with lots of support and documentation available online. As well as this it also has a garbage collector meaning the user doesn’t need to manage the programs memory. Another attractive feature is the way that variables in python don’t need to be declared explicitly but instead are inferred by the interpreter.</w:t>
+      </w:r>
+    </w:p>
+    <w:p>
+      <w:pPr>
+        <w:rPr>
+          <w:lang w:eastAsia="en-GB"/>
+        </w:rPr>
+      </w:pPr>
+      <w:r>
+        <w:rPr>
+          <w:lang w:eastAsia="en-GB"/>
+        </w:rPr>
+        <w:t>Due to the ability for Python to communicate with both the Thymio-II and Scratch 1.4 as well as its support and user friendly features it is the most suitable for this project.</w:t>
+      </w:r>
+    </w:p>
+    <w:p>
+      <w:pPr>
+        <w:pStyle w:val="Heading3"/>
+        <w:rPr>
+          <w:lang w:eastAsia="en-GB"/>
+        </w:rPr>
+      </w:pPr>
+      <w:r>
+        <w:rPr>
+          <w:lang w:eastAsia="en-GB"/>
+        </w:rPr>
+        <w:t>Gedit and Idle</w:t>
+      </w:r>
+    </w:p>
+    <w:p>
+      <w:pPr>
+        <w:rPr>
+          <w:lang w:eastAsia="en-GB"/>
+        </w:rPr>
+      </w:pPr>
+      <w:r>
+        <w:rPr>
+          <w:lang w:eastAsia="en-GB"/>
+        </w:rPr>
+        <w:t xml:space="preserve">As the interface will need to be programmed in a Linux operating system a suitable editor is also required. Python is an interpreted language and so does not need a compiler and is instead read and executed at runtime by a Python interpreter. As a result creating the interface does not </w:t>
+      </w:r>
+      <w:r>
+        <w:rPr>
+          <w:lang w:eastAsia="en-GB"/>
+        </w:rPr>
+        <w:t xml:space="preserve">significantly </w:t>
+      </w:r>
+      <w:r>
+        <w:rPr>
+          <w:lang w:eastAsia="en-GB"/>
+        </w:rPr>
+        <w:t>benefit from an integrated development environment (IDE) like C based languages or Java. Instead Python can be programmed using a text editor.</w:t>
+      </w:r>
+    </w:p>
+    <w:p>
+      <w:pPr>
+        <w:rPr>
+          <w:lang w:eastAsia="en-GB"/>
+        </w:rPr>
+      </w:pPr>
+      <w:r>
+        <w:rPr>
+          <w:lang w:eastAsia="en-GB"/>
+        </w:rPr>
+        <w:t>For this project two editor were used. Gedit is the default text editor for GNOME based desktop environments. It supports line counting and simple syntax highlighting for recognised key words. Gedit is Light and quick to use allowing for a program to be amended quickly and then saved and run in the terminal. One advantage of this is that the f</w:t>
+      </w:r>
+      <w:r>
+        <w:rPr>
+          <w:lang w:eastAsia="en-GB"/>
+        </w:rPr>
+        <w:t>inished interface was executed from the terminal so while programming the output from the interface was the same as what a user would be expected to encounter.</w:t>
+      </w:r>
+    </w:p>
+    <w:p>
+      <w:pPr>
+        <w:rPr>
+          <w:lang w:eastAsia="en-GB"/>
+        </w:rPr>
+      </w:pPr>
+      <w:r>
+        <w:rPr>
+          <w:lang w:eastAsia="en-GB"/>
+        </w:rPr>
+        <w:t>The other editor was Idle. Idle is in actuality an IDE that has a built in interpreter allowing code to be tested quickly. Idle also has syntax highlighting like Gedit but Idle also has auto completion for object memb</w:t>
+      </w:r>
+      <w:r>
+        <w:rPr>
+          <w:lang w:eastAsia="en-GB"/>
+        </w:rPr>
+        <w:t>ers. Idle is useful for writing large segments of code as it can check for errors and help with auto completion. Python uses indents to define scope and Idle manages scope automatically again making development easier.</w:t>
+      </w:r>
+    </w:p>
+    <w:p>
+      <w:pPr>
+        <w:rPr>
+          <w:lang w:eastAsia="en-GB"/>
+        </w:rPr>
+      </w:pPr>
+      <w:r>
+        <w:rPr>
+          <w:lang w:eastAsia="en-GB"/>
+        </w:rPr>
+        <w:t>As Gedit is quick and easy to use but lacks some features and Idle is fully featured but not so quick to start and runs code in an environment different to the one the users will use both editors have been used.</w:t>
+      </w:r>
+    </w:p>
+    <w:p>
+      <w:pPr>
+        <w:pStyle w:val="Heading3"/>
+        <w:rPr>
+          <w:lang w:eastAsia="en-GB"/>
+        </w:rPr>
+      </w:pPr>
+      <w:r>
+        <w:rPr>
+          <w:lang w:eastAsia="en-GB"/>
+        </w:rPr>
+        <w:lastRenderedPageBreak/>
+        <w:t>Microsoft Office</w:t>
+      </w:r>
+    </w:p>
+    <w:p>
+      <w:pPr>
+        <w:rPr>
+          <w:lang w:eastAsia="en-GB"/>
+        </w:rPr>
+      </w:pPr>
+      <w:r>
+        <w:rPr>
+          <w:lang w:eastAsia="en-GB"/>
+        </w:rPr>
+        <w:t>As part of a study a questionnaire and a consent form will be required. The Microsoft Office suite includes a fully featured word processor with a range of formatting options allowing</w:t>
+      </w:r>
+      <w:r>
+        <w:rPr>
+          <w:lang w:eastAsia="en-GB"/>
+        </w:rPr>
+        <w:t xml:space="preserve"> it</w:t>
+      </w:r>
+      <w:r>
+        <w:rPr>
+          <w:lang w:eastAsia="en-GB"/>
+        </w:rPr>
+        <w:t xml:space="preserve"> to be used for creating a simple conse</w:t>
+      </w:r>
+      <w:r>
+        <w:rPr>
+          <w:lang w:eastAsia="en-GB"/>
+        </w:rPr>
+        <w:t xml:space="preserve">nt form and a questionnaire. </w:t>
+      </w:r>
+    </w:p>
+    <w:p>
+      <w:pPr>
+        <w:rPr>
+          <w:lang w:eastAsia="en-GB"/>
+        </w:rPr>
+      </w:pPr>
+      <w:r>
+        <w:rPr>
+          <w:lang w:eastAsia="en-GB"/>
+        </w:rPr>
+        <w:t>The Office suite also include Microsoft Excel which is a spreadsheet program. This program can be used for contacting and presenting data via its ability to tabulate and graph raw data. As it is part of the same suite as Word graphs and tables can be copied directly from one program to the other with no issues with formatting. On top of this changes to a table, a graph or the data in Excel are transferred directly in to word ensuring that word always has up to date data.</w:t>
+      </w:r>
+    </w:p>
+    <w:p>
+      <w:pPr>
+        <w:rPr>
+          <w:lang w:eastAsia="en-GB"/>
+        </w:rPr>
+      </w:pPr>
+      <w:r>
+        <w:rPr>
+          <w:lang w:eastAsia="en-GB"/>
+        </w:rPr>
+        <w:t>An alternative to word would be Libre Office, a free office suite similar to Microsoft Office. Libre Office contains both a spreadsheet program and a word processor but lack the formatting options of Word and the interconnectivity that Word and Excel share.</w:t>
+      </w:r>
+    </w:p>
+    <w:p>
+      <w:pPr>
+        <w:pStyle w:val="Heading3"/>
+      </w:pPr>
+      <w:r>
+        <w:t>GitHub</w:t>
+      </w:r>
+    </w:p>
+    <w:p>
+      <w:r>
+        <w:t>In order to effectively manage work as well as maintain backups and manage changes GitHub was used. Git is a version tracking software which allows a user to</w:t>
+      </w:r>
+      <w:r>
+        <w:t xml:space="preserve"> build a repository for a project and</w:t>
+      </w:r>
+      <w:r>
+        <w:t xml:space="preserve"> enter messages that are associated with changes they make, these changes are stored on a database allowing mistakes or errors to be reverted such that the repository returns to a functioning state</w:t>
+      </w:r>
+      <w:r>
+        <w:t>.</w:t>
+      </w:r>
+    </w:p>
+    <w:p>
+      <w:r>
+        <w:t>GitHub extends this versioning software so that repositories can be stored online. This means that a project is backed up on all computers it is stored on as well as on the GitHub servers. Being online the code is also public access allowing people to create forks in the project so that they can develop it themselves and download the project for use. This gives users an easy way to download the project as well as a safe way to back up and store the project.</w:t>
+      </w:r>
       <w:r>
         <w:br w:type="page"/>
       </w:r>
@@ -2997,27 +3126,7 @@
           <w:szCs w:val="24"/>
           <w:lang w:eastAsia="en-GB"/>
         </w:rPr>
-        <w:t xml:space="preserve">Shin, J., and </w:t>
-      </w:r>
-      <w:proofErr w:type="spellStart"/>
-      <w:r>
-        <w:rPr>
-          <w:rFonts w:ascii="Times New Roman" w:eastAsia="Times New Roman" w:hAnsi="Times New Roman" w:cs="Times New Roman"/>
-          <w:sz w:val="24"/>
-          <w:szCs w:val="24"/>
-          <w:lang w:eastAsia="en-GB"/>
-        </w:rPr>
-        <w:t>Magnenat</w:t>
-      </w:r>
-      <w:proofErr w:type="spellEnd"/>
-      <w:r>
-        <w:rPr>
-          <w:rFonts w:ascii="Times New Roman" w:eastAsia="Times New Roman" w:hAnsi="Times New Roman" w:cs="Times New Roman"/>
-          <w:sz w:val="24"/>
-          <w:szCs w:val="24"/>
-          <w:lang w:eastAsia="en-GB"/>
-        </w:rPr>
-        <w:t xml:space="preserve">, S. </w:t>
+        <w:t xml:space="preserve">Shin, J., and Magnenat, S. </w:t>
       </w:r>
       <w:r>
         <w:rPr>
@@ -3247,7 +3356,7 @@
                     </pic:cNvPicPr>
                   </pic:nvPicPr>
                   <pic:blipFill>
-                    <a:blip r:embed="rId8">
+                    <a:blip r:embed="rId9">
                       <a:extLst>
                         <a:ext uri="{28A0092B-C50C-407E-A947-70E740481C1C}">
                           <a14:useLocalDpi xmlns:a14="http://schemas.microsoft.com/office/drawing/2010/main" val="0"/>
@@ -3286,38 +3395,20 @@
       <w:r>
         <w:t xml:space="preserve">Figure </w:t>
       </w:r>
-      <w:r>
-        <w:fldChar w:fldCharType="begin"/>
-      </w:r>
-      <w:r>
-        <w:instrText xml:space="preserve"> SEQ Figure \* ARABIC </w:instrText>
-      </w:r>
-      <w:r>
-        <w:fldChar w:fldCharType="separate"/>
-      </w:r>
-      <w:r>
-        <w:rPr>
-          <w:noProof/>
-        </w:rPr>
-        <w:t>1</w:t>
-      </w:r>
-      <w:r>
-        <w:rPr>
-          <w:noProof/>
-        </w:rPr>
-        <w:fldChar w:fldCharType="end"/>
-      </w:r>
+      <w:fldSimple w:instr=" SEQ Figure \* ARABIC ">
+        <w:r>
+          <w:rPr>
+            <w:noProof/>
+          </w:rPr>
+          <w:t>1</w:t>
+        </w:r>
+      </w:fldSimple>
       <w:r>
         <w:t>: The D-Bus network being created</w:t>
       </w:r>
       <w:r>
-        <w:t xml:space="preserve"> to </w:t>
-      </w:r>
-      <w:proofErr w:type="spellStart"/>
-      <w:r>
-        <w:t>asebamedulla</w:t>
-      </w:r>
-      <w:proofErr w:type="spellEnd"/>
+        <w:t xml:space="preserve"> to asebamedulla</w:t>
+      </w:r>
     </w:p>
     <w:p>
       <w:r>
@@ -3380,27 +3471,14 @@
                             <w:r>
                               <w:t xml:space="preserve">Figure </w:t>
                             </w:r>
-                            <w:r>
-                              <w:fldChar w:fldCharType="begin"/>
-                            </w:r>
-                            <w:r>
-                              <w:instrText xml:space="preserve"> SEQ Figure \* ARABIC </w:instrText>
-                            </w:r>
-                            <w:r>
-                              <w:fldChar w:fldCharType="separate"/>
-                            </w:r>
-                            <w:r>
-                              <w:rPr>
-                                <w:noProof/>
-                              </w:rPr>
-                              <w:t>2</w:t>
-                            </w:r>
-                            <w:r>
-                              <w:rPr>
-                                <w:noProof/>
-                              </w:rPr>
-                              <w:fldChar w:fldCharType="end"/>
-                            </w:r>
+                            <w:fldSimple w:instr=" SEQ Figure \* ARABIC ">
+                              <w:r>
+                                <w:rPr>
+                                  <w:noProof/>
+                                </w:rPr>
+                                <w:t>2</w:t>
+                              </w:r>
+                            </w:fldSimple>
                             <w:r>
                               <w:t>: The variable handling for receiving a variable</w:t>
                             </w:r>
@@ -3438,27 +3516,14 @@
                       <w:r>
                         <w:t xml:space="preserve">Figure </w:t>
                       </w:r>
-                      <w:r>
-                        <w:fldChar w:fldCharType="begin"/>
-                      </w:r>
-                      <w:r>
-                        <w:instrText xml:space="preserve"> SEQ Figure \* ARABIC </w:instrText>
-                      </w:r>
-                      <w:r>
-                        <w:fldChar w:fldCharType="separate"/>
-                      </w:r>
-                      <w:r>
-                        <w:rPr>
-                          <w:noProof/>
-                        </w:rPr>
-                        <w:t>2</w:t>
-                      </w:r>
-                      <w:r>
-                        <w:rPr>
-                          <w:noProof/>
-                        </w:rPr>
-                        <w:fldChar w:fldCharType="end"/>
-                      </w:r>
+                      <w:fldSimple w:instr=" SEQ Figure \* ARABIC ">
+                        <w:r>
+                          <w:rPr>
+                            <w:noProof/>
+                          </w:rPr>
+                          <w:t>2</w:t>
+                        </w:r>
+                      </w:fldSimple>
                       <w:r>
                         <w:t>: The variable handling for receiving a variable</w:t>
                       </w:r>
@@ -3510,7 +3575,7 @@
                     </pic:cNvPicPr>
                   </pic:nvPicPr>
                   <pic:blipFill>
-                    <a:blip r:embed="rId9">
+                    <a:blip r:embed="rId10">
                       <a:extLst>
                         <a:ext uri="{28A0092B-C50C-407E-A947-70E740481C1C}">
                           <a14:useLocalDpi xmlns:a14="http://schemas.microsoft.com/office/drawing/2010/main" val="0"/>
@@ -3554,34 +3619,10 @@
         <w:t>Thymio-II robot which would apply them as appropriate. The Python code now needs to retrieve and store the current values from the Thymio. To do this a loop was created that would send a command every 100 milliseconds telling the Thymio to send the current values from its proximity sensors.</w:t>
       </w:r>
       <w:r>
-        <w:t xml:space="preserve"> The sensor data could be accessed using the previously declared network variable along with the </w:t>
-      </w:r>
-      <w:proofErr w:type="spellStart"/>
-      <w:r>
-        <w:t>GetVariable</w:t>
-      </w:r>
-      <w:proofErr w:type="spellEnd"/>
-      <w:r>
-        <w:t xml:space="preserve"> command. The </w:t>
-      </w:r>
-      <w:proofErr w:type="spellStart"/>
-      <w:r>
-        <w:t>GetVariable</w:t>
-      </w:r>
-      <w:proofErr w:type="spellEnd"/>
-      <w:r>
-        <w:t xml:space="preserve"> command required several </w:t>
-      </w:r>
-      <w:r>
-        <w:t>parameters to function. Firstly it needs the device to be specified which in this case is the Thymio-II. Next the variable that is meant to be returned is set, for the proximity sensor the string “</w:t>
-      </w:r>
-      <w:proofErr w:type="spellStart"/>
-      <w:r>
-        <w:t>prox.horizontal</w:t>
-      </w:r>
-      <w:proofErr w:type="spellEnd"/>
-      <w:r>
-        <w:t>” is sent. The next parameter is a function to handle the data and finally there needs to be a function to handle any errors</w:t>
+        <w:t xml:space="preserve"> The sensor data could be accessed using the previously declared network variable along with the GetVariable command. The GetVariable command required several </w:t>
+      </w:r>
+      <w:r>
+        <w:t>parameters to function. Firstly it needs the device to be specified which in this case is the Thymio-II. Next the variable that is meant to be returned is set, for the proximity sensor the string “prox.horizontal” is sent. The next parameter is a function to handle the data and finally there needs to be a function to handle any errors</w:t>
       </w:r>
       <w:r>
         <w:t>. The variable handling functions make use of variables declared with appropriate types meaning that for each sensor type the data can be stored directly in to a variable. The error handling receives an error message in the form of a string and cause the current code to quit (figure [X]).</w:t>
@@ -3589,15 +3630,7 @@
     </w:p>
     <w:p>
       <w:r>
-        <w:t xml:space="preserve">Due to the nature of Python variables can be declared with a type and then referred to outside of their initial scope by using the key word “global”.  The </w:t>
-      </w:r>
-      <w:proofErr w:type="spellStart"/>
-      <w:r>
-        <w:t>proxSensorVal</w:t>
-      </w:r>
-      <w:proofErr w:type="spellEnd"/>
-      <w:r>
-        <w:t xml:space="preserve"> holds an array of 7 floating point variables where each is the current distance </w:t>
+        <w:t xml:space="preserve">Due to the nature of Python variables can be declared with a type and then referred to outside of their initial scope by using the key word “global”.  The proxSensorVal holds an array of 7 floating point variables where each is the current distance </w:t>
       </w:r>
       <w:r>
         <w:t>the corresponding</w:t>
@@ -3606,23 +3639,7 @@
         <w:t xml:space="preserve"> proximity sensor</w:t>
       </w:r>
       <w:r>
-        <w:t xml:space="preserve">. The </w:t>
-      </w:r>
-      <w:proofErr w:type="spellStart"/>
-      <w:r>
-        <w:t>groundDeltaVal</w:t>
-      </w:r>
-      <w:proofErr w:type="spellEnd"/>
-      <w:r>
-        <w:t xml:space="preserve"> stores 2 values for the downward facing proximity sensors which are used to tell if there is a surface below the front of the robot. The </w:t>
-      </w:r>
-      <w:proofErr w:type="spellStart"/>
-      <w:r>
-        <w:t>accVal</w:t>
-      </w:r>
-      <w:proofErr w:type="spellEnd"/>
-      <w:r>
-        <w:t xml:space="preserve"> stores 3 floating point variables, each of which representing an axis from the Thymio-II’s accelerometer.</w:t>
+        <w:t>. The groundDeltaVal stores 2 values for the downward facing proximity sensors which are used to tell if there is a surface below the front of the robot. The accVal stores 3 floating point variables, each of which representing an axis from the Thymio-II’s accelerometer.</w:t>
       </w:r>
     </w:p>
     <w:p>
@@ -3645,23 +3662,7 @@
         <w:t xml:space="preserve">.  The command to set the variables makes use of the network object </w:t>
       </w:r>
       <w:r>
-        <w:t xml:space="preserve">and is called </w:t>
-      </w:r>
-      <w:proofErr w:type="spellStart"/>
-      <w:r>
-        <w:t>SetVariable</w:t>
-      </w:r>
-      <w:proofErr w:type="spellEnd"/>
-      <w:r>
-        <w:t xml:space="preserve">. This function is similar to the </w:t>
-      </w:r>
-      <w:proofErr w:type="spellStart"/>
-      <w:r>
-        <w:t>GetVariable</w:t>
-      </w:r>
-      <w:proofErr w:type="spellEnd"/>
-      <w:r>
-        <w:t xml:space="preserve"> function in that it requires the device and the variable name but then you send the value you want to set the motor to (figure [X]).</w:t>
+        <w:t>and is called SetVariable. This function is similar to the GetVariable function in that it requires the device and the variable name but then you send the value you want to set the motor to (figure [X]).</w:t>
       </w:r>
     </w:p>
     <w:p>
@@ -3691,7 +3692,7 @@
                     </pic:cNvPicPr>
                   </pic:nvPicPr>
                   <pic:blipFill>
-                    <a:blip r:embed="rId10">
+                    <a:blip r:embed="rId11">
                       <a:extLst>
                         <a:ext uri="{28A0092B-C50C-407E-A947-70E740481C1C}">
                           <a14:useLocalDpi xmlns:a14="http://schemas.microsoft.com/office/drawing/2010/main" val="0"/>
@@ -3730,27 +3731,14 @@
       <w:r>
         <w:t xml:space="preserve">Figure </w:t>
       </w:r>
-      <w:r>
-        <w:fldChar w:fldCharType="begin"/>
-      </w:r>
-      <w:r>
-        <w:instrText xml:space="preserve"> SEQ Figure \* ARABIC </w:instrText>
-      </w:r>
-      <w:r>
-        <w:fldChar w:fldCharType="separate"/>
-      </w:r>
-      <w:r>
-        <w:rPr>
-          <w:noProof/>
-        </w:rPr>
-        <w:t>3</w:t>
-      </w:r>
-      <w:r>
-        <w:rPr>
-          <w:noProof/>
-        </w:rPr>
-        <w:fldChar w:fldCharType="end"/>
-      </w:r>
+      <w:fldSimple w:instr=" SEQ Figure \* ARABIC ">
+        <w:r>
+          <w:rPr>
+            <w:noProof/>
+          </w:rPr>
+          <w:t>3</w:t>
+        </w:r>
+      </w:fldSimple>
       <w:r>
         <w:t>: Setting wheel target speed depending on command</w:t>
       </w:r>
@@ -3837,15 +3825,7 @@
       </w:r>
       <w:r>
         <w:br/>
-        <w:t xml:space="preserve">7 transfer </w:t>
-      </w:r>
-      <w:proofErr w:type="spellStart"/>
-      <w:r>
-        <w:t>thymio</w:t>
-      </w:r>
-      <w:proofErr w:type="spellEnd"/>
-      <w:r>
-        <w:t xml:space="preserve"> data to scratch</w:t>
+        <w:t>7 transfer thymio data to scratch</w:t>
       </w:r>
       <w:r>
         <w:br/>
@@ -3906,22 +3886,12 @@
     </w:p>
     <w:p/>
     <w:p>
-      <w:proofErr w:type="spellStart"/>
-      <w:r>
-        <w:t>Riano</w:t>
-      </w:r>
-      <w:proofErr w:type="spellEnd"/>
-      <w:r>
-        <w:t>, L. and</w:t>
-      </w:r>
-      <w:r>
-        <w:t xml:space="preserve"> </w:t>
-      </w:r>
-      <w:proofErr w:type="spellStart"/>
-      <w:r>
-        <w:t>McGinnity</w:t>
-      </w:r>
-      <w:proofErr w:type="spellEnd"/>
+      <w:r>
+        <w:t>Riano, L. and</w:t>
+      </w:r>
+      <w:r>
+        <w:t xml:space="preserve"> McGinnity</w:t>
+      </w:r>
       <w:r>
         <w:t>,</w:t>
       </w:r>
@@ -3959,13 +3929,8 @@
       </w:r>
     </w:p>
     <w:p>
-      <w:proofErr w:type="spellStart"/>
-      <w:r>
-        <w:t>Cms</w:t>
-      </w:r>
-      <w:proofErr w:type="spellEnd"/>
-      <w:r>
-        <w:t xml:space="preserve">, (2005) </w:t>
+      <w:r>
+        <w:t xml:space="preserve">Cms, (2005) </w:t>
       </w:r>
       <w:r>
         <w:rPr>
@@ -4005,16 +3970,8 @@
         <w:rPr>
           <w:lang w:eastAsia="en-GB"/>
         </w:rPr>
-        <w:t xml:space="preserve"> and </w:t>
-      </w:r>
-      <w:proofErr w:type="spellStart"/>
-      <w:r>
-        <w:rPr>
-          <w:lang w:eastAsia="en-GB"/>
-        </w:rPr>
-        <w:t>Leitner</w:t>
-      </w:r>
-      <w:proofErr w:type="spellEnd"/>
+        <w:t xml:space="preserve"> and Leitner</w:t>
+      </w:r>
       <w:r>
         <w:rPr>
           <w:lang w:eastAsia="en-GB"/>
@@ -4102,19 +4059,11 @@
       </w:r>
     </w:p>
     <w:p>
-      <w:proofErr w:type="spellStart"/>
-      <w:r>
-        <w:rPr>
-          <w:lang w:eastAsia="en-GB"/>
-        </w:rPr>
-        <w:t>Fesakis</w:t>
-      </w:r>
-      <w:proofErr w:type="spellEnd"/>
-      <w:r>
-        <w:rPr>
-          <w:lang w:eastAsia="en-GB"/>
-        </w:rPr>
-        <w:t xml:space="preserve">, </w:t>
+      <w:r>
+        <w:rPr>
+          <w:lang w:eastAsia="en-GB"/>
+        </w:rPr>
+        <w:t xml:space="preserve">Fesakis, </w:t>
       </w:r>
       <w:r>
         <w:rPr>
@@ -4132,16 +4081,8 @@
         <w:rPr>
           <w:lang w:eastAsia="en-GB"/>
         </w:rPr>
-        <w:t xml:space="preserve"> and </w:t>
-      </w:r>
-      <w:proofErr w:type="spellStart"/>
-      <w:r>
-        <w:rPr>
-          <w:lang w:eastAsia="en-GB"/>
-        </w:rPr>
-        <w:t>Kiriaki</w:t>
-      </w:r>
-      <w:proofErr w:type="spellEnd"/>
+        <w:t xml:space="preserve"> and Kiriaki</w:t>
+      </w:r>
       <w:r>
         <w:rPr>
           <w:lang w:eastAsia="en-GB"/>
@@ -4234,15 +4175,7 @@
     </w:p>
     <w:p>
       <w:r>
-        <w:t xml:space="preserve">Harvey, B. and </w:t>
-      </w:r>
-      <w:proofErr w:type="spellStart"/>
-      <w:r>
-        <w:t>Mönig</w:t>
-      </w:r>
-      <w:proofErr w:type="spellEnd"/>
-      <w:r>
-        <w:t>, J. (2010). Bringing “No ceiling” to Scratch: can one language ser</w:t>
+        <w:t>Harvey, B. and Mönig, J. (2010). Bringing “No ceiling” to Scratch: can one language ser</w:t>
       </w:r>
       <w:r>
         <w:t>ve kids and computer scientists.</w:t>
@@ -4267,19 +4200,11 @@
           <w:lang w:eastAsia="en-GB"/>
         </w:rPr>
       </w:pPr>
-      <w:proofErr w:type="spellStart"/>
-      <w:r>
-        <w:rPr>
-          <w:lang w:eastAsia="en-GB"/>
-        </w:rPr>
-        <w:t>Cielniak</w:t>
-      </w:r>
-      <w:proofErr w:type="spellEnd"/>
-      <w:r>
-        <w:rPr>
-          <w:lang w:eastAsia="en-GB"/>
-        </w:rPr>
-        <w:t>, G</w:t>
+      <w:r>
+        <w:rPr>
+          <w:lang w:eastAsia="en-GB"/>
+        </w:rPr>
+        <w:t>Cielniak, G</w:t>
       </w:r>
       <w:r>
         <w:rPr>
@@ -4291,30 +4216,20 @@
         <w:rPr>
           <w:lang w:eastAsia="en-GB"/>
         </w:rPr>
-        <w:t xml:space="preserve"> </w:t>
-      </w:r>
-      <w:proofErr w:type="spellStart"/>
-      <w:r>
-        <w:rPr>
-          <w:lang w:eastAsia="en-GB"/>
-        </w:rPr>
-        <w:t>Bellotto</w:t>
-      </w:r>
-      <w:proofErr w:type="spellEnd"/>
+        <w:t xml:space="preserve"> Bellotto</w:t>
+      </w:r>
       <w:r>
         <w:rPr>
           <w:lang w:eastAsia="en-GB"/>
         </w:rPr>
         <w:t xml:space="preserve">, N. and </w:t>
       </w:r>
-      <w:proofErr w:type="spellStart"/>
       <w:r>
         <w:rPr>
           <w:lang w:eastAsia="en-GB"/>
         </w:rPr>
         <w:t>Duckett</w:t>
       </w:r>
-      <w:proofErr w:type="spellEnd"/>
       <w:r>
         <w:rPr>
           <w:lang w:eastAsia="en-GB"/>
@@ -4396,7 +4311,6 @@
           <w:lang w:eastAsia="en-GB"/>
         </w:rPr>
       </w:pPr>
-      <w:proofErr w:type="spellStart"/>
       <w:r>
         <w:rPr>
           <w:rFonts w:eastAsia="Times New Roman"/>
@@ -4404,113 +4318,81 @@
         </w:rPr>
         <w:t>Retornaz</w:t>
       </w:r>
-      <w:proofErr w:type="spellEnd"/>
       <w:r>
         <w:rPr>
           <w:rFonts w:eastAsia="Times New Roman"/>
           <w:lang w:eastAsia="en-GB"/>
         </w:rPr>
-        <w:t xml:space="preserve">, P., </w:t>
-      </w:r>
-      <w:proofErr w:type="spellStart"/>
+        <w:t>, P., R</w:t>
+      </w:r>
       <w:r>
         <w:rPr>
           <w:rFonts w:eastAsia="Times New Roman"/>
           <w:lang w:eastAsia="en-GB"/>
         </w:rPr>
-        <w:t>R</w:t>
+        <w:t>iedo</w:t>
       </w:r>
       <w:r>
         <w:rPr>
           <w:rFonts w:eastAsia="Times New Roman"/>
           <w:lang w:eastAsia="en-GB"/>
         </w:rPr>
-        <w:t>iedo</w:t>
-      </w:r>
-      <w:proofErr w:type="spellEnd"/>
+        <w:t xml:space="preserve">, F., </w:t>
+      </w:r>
       <w:r>
         <w:rPr>
           <w:rFonts w:eastAsia="Times New Roman"/>
           <w:lang w:eastAsia="en-GB"/>
         </w:rPr>
+        <w:t>Magnenat</w:t>
+      </w:r>
+      <w:r>
+        <w:rPr>
+          <w:rFonts w:eastAsia="Times New Roman"/>
+          <w:lang w:eastAsia="en-GB"/>
+        </w:rPr>
+        <w:t>, S., V</w:t>
+      </w:r>
+      <w:r>
+        <w:rPr>
+          <w:rFonts w:eastAsia="Times New Roman"/>
+          <w:lang w:eastAsia="en-GB"/>
+        </w:rPr>
+        <w:t>aussard</w:t>
+      </w:r>
+      <w:r>
+        <w:rPr>
+          <w:rFonts w:eastAsia="Times New Roman"/>
+          <w:lang w:eastAsia="en-GB"/>
+        </w:rPr>
         <w:t xml:space="preserve">, F., </w:t>
       </w:r>
-      <w:proofErr w:type="spellStart"/>
       <w:r>
         <w:rPr>
           <w:rFonts w:eastAsia="Times New Roman"/>
           <w:lang w:eastAsia="en-GB"/>
         </w:rPr>
-        <w:t>Magnenat</w:t>
-      </w:r>
-      <w:proofErr w:type="spellEnd"/>
+        <w:t>Bonani</w:t>
+      </w:r>
       <w:r>
         <w:rPr>
           <w:rFonts w:eastAsia="Times New Roman"/>
           <w:lang w:eastAsia="en-GB"/>
         </w:rPr>
-        <w:t xml:space="preserve">, S., </w:t>
-      </w:r>
-      <w:proofErr w:type="spellStart"/>
+        <w:t>, M. and M</w:t>
+      </w:r>
       <w:r>
         <w:rPr>
           <w:rFonts w:eastAsia="Times New Roman"/>
           <w:lang w:eastAsia="en-GB"/>
         </w:rPr>
-        <w:t>V</w:t>
+        <w:t>ondada</w:t>
       </w:r>
       <w:r>
         <w:rPr>
           <w:rFonts w:eastAsia="Times New Roman"/>
           <w:lang w:eastAsia="en-GB"/>
         </w:rPr>
-        <w:t>aussard</w:t>
-      </w:r>
-      <w:proofErr w:type="spellEnd"/>
-      <w:r>
-        <w:rPr>
-          <w:rFonts w:eastAsia="Times New Roman"/>
-          <w:lang w:eastAsia="en-GB"/>
-        </w:rPr>
-        <w:t xml:space="preserve">, F., </w:t>
-      </w:r>
-      <w:proofErr w:type="spellStart"/>
-      <w:r>
-        <w:rPr>
-          <w:rFonts w:eastAsia="Times New Roman"/>
-          <w:lang w:eastAsia="en-GB"/>
-        </w:rPr>
-        <w:t>Bonani</w:t>
-      </w:r>
-      <w:proofErr w:type="spellEnd"/>
-      <w:r>
-        <w:rPr>
-          <w:rFonts w:eastAsia="Times New Roman"/>
-          <w:lang w:eastAsia="en-GB"/>
-        </w:rPr>
-        <w:t xml:space="preserve">, M. and </w:t>
-      </w:r>
-      <w:proofErr w:type="spellStart"/>
-      <w:r>
-        <w:rPr>
-          <w:rFonts w:eastAsia="Times New Roman"/>
-          <w:lang w:eastAsia="en-GB"/>
-        </w:rPr>
-        <w:t>M</w:t>
-      </w:r>
-      <w:r>
-        <w:rPr>
-          <w:rFonts w:eastAsia="Times New Roman"/>
-          <w:lang w:eastAsia="en-GB"/>
-        </w:rPr>
-        <w:t>ondada</w:t>
-      </w:r>
-      <w:proofErr w:type="spellEnd"/>
-      <w:r>
-        <w:rPr>
-          <w:rFonts w:eastAsia="Times New Roman"/>
-          <w:lang w:eastAsia="en-GB"/>
-        </w:rPr>
         <w:t xml:space="preserve">, F. (2013) </w:t>
       </w:r>
       <w:r>
@@ -4537,35 +4419,21 @@
     </w:p>
     <w:p>
       <w:r>
-        <w:t xml:space="preserve">Maloney, J., Resnick, M., Rusk, </w:t>
-      </w:r>
-      <w:proofErr w:type="spellStart"/>
-      <w:r>
-        <w:t>N.</w:t>
-      </w:r>
-      <w:proofErr w:type="gramStart"/>
-      <w:r>
-        <w:t>,Silverman</w:t>
-      </w:r>
-      <w:proofErr w:type="spellEnd"/>
-      <w:proofErr w:type="gramEnd"/>
-      <w:r>
-        <w:t xml:space="preserve">, B. and </w:t>
-      </w:r>
-      <w:proofErr w:type="spellStart"/>
-      <w:r>
-        <w:t>Eastmond</w:t>
-      </w:r>
-      <w:proofErr w:type="spellEnd"/>
-      <w:r>
-        <w:t xml:space="preserve">, E. (2010) The scratch programming language and environment, </w:t>
+        <w:t xml:space="preserve">Maloney, J., Resnick, M., Rusk, N.,Silverman, B. and Eastmond, E. (2010) The scratch programming language and environment, </w:t>
       </w:r>
       <w:r>
         <w:rPr>
           <w:i/>
           <w:iCs/>
         </w:rPr>
-        <w:t>ACM Transactions on Computing Education (TOCE)</w:t>
+        <w:t>ACM Trans</w:t>
+      </w:r>
+      <w:r>
+        <w:rPr>
+          <w:i/>
+          <w:iCs/>
+        </w:rPr>
+        <w:t>actions on Computing Education</w:t>
       </w:r>
       <w:r>
         <w:t xml:space="preserve"> 10 (4) 16.</w:t>
@@ -4614,27 +4482,7 @@
           <w:szCs w:val="24"/>
           <w:lang w:eastAsia="en-GB"/>
         </w:rPr>
-        <w:t xml:space="preserve"> </w:t>
-      </w:r>
-      <w:proofErr w:type="spellStart"/>
-      <w:r>
-        <w:rPr>
-          <w:rFonts w:ascii="Times New Roman" w:eastAsia="Times New Roman" w:hAnsi="Times New Roman" w:cs="Times New Roman"/>
-          <w:sz w:val="24"/>
-          <w:szCs w:val="24"/>
-          <w:lang w:eastAsia="en-GB"/>
-        </w:rPr>
-        <w:t>Magnenat</w:t>
-      </w:r>
-      <w:proofErr w:type="spellEnd"/>
-      <w:r>
-        <w:rPr>
-          <w:rFonts w:ascii="Times New Roman" w:eastAsia="Times New Roman" w:hAnsi="Times New Roman" w:cs="Times New Roman"/>
-          <w:sz w:val="24"/>
-          <w:szCs w:val="24"/>
-          <w:lang w:eastAsia="en-GB"/>
-        </w:rPr>
-        <w:t xml:space="preserve">, S. (2014). </w:t>
+        <w:t xml:space="preserve"> Magnenat, S. (2014). </w:t>
       </w:r>
       <w:r>
         <w:rPr>
@@ -4657,15 +4505,8 @@
         <w:t>. ETH-Zürich.</w:t>
       </w:r>
     </w:p>
-    <w:p>
-      <w:pPr>
-        <w:rPr>
-          <w:lang w:eastAsia="en-GB"/>
-        </w:rPr>
-      </w:pPr>
-    </w:p>
     <w:sectPr>
-      <w:footerReference w:type="default" r:id="rId11"/>
+      <w:footerReference w:type="default" r:id="rId12"/>
       <w:pgSz w:w="11906" w:h="16838" w:code="9"/>
       <w:pgMar w:top="1440" w:right="1418" w:bottom="1440" w:left="1701" w:header="709" w:footer="709" w:gutter="0"/>
       <w:cols w:space="708"/>
@@ -4745,7 +4586,7 @@
           <w:rPr>
             <w:noProof/>
           </w:rPr>
-          <w:t>16</w:t>
+          <w:t>19</w:t>
         </w:r>
         <w:r>
           <w:rPr>
@@ -6076,6 +5917,11 @@
       </w:tblBorders>
     </w:tblPr>
   </w:style>
+  <w:style w:type="character" w:customStyle="1" w:styleId="apple-converted-space">
+    <w:name w:val="apple-converted-space"/>
+    <w:basedOn w:val="DefaultParagraphFont"/>
+    <w:rsid w:val="00546733"/>
+  </w:style>
 </w:styles>
 </file>
 
@@ -6345,7 +6191,7 @@
 </file>
 
 <file path=customXml/itemProps1.xml><?xml version="1.0" encoding="utf-8"?>
-<ds:datastoreItem xmlns:ds="http://schemas.openxmlformats.org/officeDocument/2006/customXml" ds:itemID="{75D08797-4A85-4392-934C-80300D285BFA}">
+<ds:datastoreItem xmlns:ds="http://schemas.openxmlformats.org/officeDocument/2006/customXml" ds:itemID="{6557B8C2-C750-40A2-90FC-5AC09B205E7B}">
   <ds:schemaRefs>
     <ds:schemaRef ds:uri="http://schemas.openxmlformats.org/officeDocument/2006/bibliography"/>
   </ds:schemaRefs>

</xml_diff>

<commit_message>
design finished - development next
development needs to be restructured in to sections and completed
</commit_message>
<xml_diff>
--- a/Educational robots for teaching programming to youths.docx
+++ b/Educational robots for teaching programming to youths.docx
@@ -59,7 +59,7 @@
       <w:pPr>
         <w:pStyle w:val="Heading1"/>
       </w:pPr>
-      <w:bookmarkStart w:id="3" w:name="_Toc415327582"/>
+      <w:bookmarkStart w:id="3" w:name="_Toc415682110"/>
       <w:r>
         <w:lastRenderedPageBreak/>
         <w:t>Abstract</w:t>
@@ -74,6 +74,7 @@
           <w:lang w:eastAsia="en-GB"/>
         </w:rPr>
       </w:pPr>
+      <w:proofErr w:type="gramStart"/>
       <w:r>
         <w:rPr>
           <w:rFonts w:ascii="Times New Roman" w:eastAsia="Times New Roman" w:hAnsi="Symbol"/>
@@ -97,37 +98,9 @@
           <w:szCs w:val="20"/>
           <w:lang w:eastAsia="en-GB"/>
         </w:rPr>
-        <w:t>What you set out to do and why</w:t>
-      </w:r>
-      <w:r>
-        <w:rPr>
-          <w:rFonts w:ascii="Times New Roman" w:eastAsia="Times New Roman" w:hAnsi="Times New Roman"/>
-          <w:lang w:eastAsia="en-GB"/>
-        </w:rPr>
-        <w:t xml:space="preserve"> </w:t>
-      </w:r>
-    </w:p>
-    <w:p>
-      <w:pPr>
-        <w:rPr>
-          <w:rFonts w:ascii="Times New Roman" w:eastAsia="Times New Roman" w:hAnsi="Times New Roman"/>
-          <w:lang w:eastAsia="en-GB"/>
-        </w:rPr>
-      </w:pPr>
-      <w:r>
-        <w:rPr>
-          <w:rFonts w:ascii="Times New Roman" w:eastAsia="Times New Roman" w:hAnsi="Symbol"/>
-          <w:lang w:eastAsia="en-GB"/>
-        </w:rPr>
-        <w:t></w:t>
-      </w:r>
-      <w:r>
-        <w:rPr>
-          <w:rFonts w:ascii="Times New Roman" w:eastAsia="Times New Roman" w:hAnsi="Times New Roman"/>
-          <w:lang w:eastAsia="en-GB"/>
-        </w:rPr>
-        <w:t xml:space="preserve">  </w:t>
-      </w:r>
+        <w:t>What</w:t>
+      </w:r>
+      <w:proofErr w:type="gramEnd"/>
       <w:r>
         <w:rPr>
           <w:rFonts w:ascii="Arial" w:eastAsia="Times New Roman" w:hAnsi="Arial" w:cs="Arial"/>
@@ -137,7 +110,7 @@
           <w:szCs w:val="20"/>
           <w:lang w:eastAsia="en-GB"/>
         </w:rPr>
-        <w:t>How you did it</w:t>
+        <w:t xml:space="preserve"> you set out to do and why</w:t>
       </w:r>
       <w:r>
         <w:rPr>
@@ -149,6 +122,27 @@
     </w:p>
     <w:p>
       <w:pPr>
+        <w:rPr>
+          <w:rFonts w:ascii="Times New Roman" w:eastAsia="Times New Roman" w:hAnsi="Times New Roman"/>
+          <w:lang w:eastAsia="en-GB"/>
+        </w:rPr>
+      </w:pPr>
+      <w:proofErr w:type="gramStart"/>
+      <w:r>
+        <w:rPr>
+          <w:rFonts w:ascii="Times New Roman" w:eastAsia="Times New Roman" w:hAnsi="Symbol"/>
+          <w:lang w:eastAsia="en-GB"/>
+        </w:rPr>
+        <w:t></w:t>
+      </w:r>
+      <w:r>
+        <w:rPr>
+          <w:rFonts w:ascii="Times New Roman" w:eastAsia="Times New Roman" w:hAnsi="Times New Roman"/>
+          <w:lang w:eastAsia="en-GB"/>
+        </w:rPr>
+        <w:t xml:space="preserve">  </w:t>
+      </w:r>
+      <w:r>
         <w:rPr>
           <w:rFonts w:ascii="Arial" w:eastAsia="Times New Roman" w:hAnsi="Arial" w:cs="Arial"/>
           <w:b/>
@@ -157,21 +151,9 @@
           <w:szCs w:val="20"/>
           <w:lang w:eastAsia="en-GB"/>
         </w:rPr>
-      </w:pPr>
-      <w:r>
-        <w:rPr>
-          <w:rFonts w:ascii="Times New Roman" w:eastAsia="Times New Roman" w:hAnsi="Symbol"/>
-          <w:lang w:eastAsia="en-GB"/>
-        </w:rPr>
-        <w:t></w:t>
-      </w:r>
-      <w:r>
-        <w:rPr>
-          <w:rFonts w:ascii="Times New Roman" w:eastAsia="Times New Roman" w:hAnsi="Times New Roman"/>
-          <w:lang w:eastAsia="en-GB"/>
-        </w:rPr>
-        <w:t xml:space="preserve">  </w:t>
-      </w:r>
+        <w:t>How</w:t>
+      </w:r>
+      <w:proofErr w:type="gramEnd"/>
       <w:r>
         <w:rPr>
           <w:rFonts w:ascii="Arial" w:eastAsia="Times New Roman" w:hAnsi="Arial" w:cs="Arial"/>
@@ -181,7 +163,14 @@
           <w:szCs w:val="20"/>
           <w:lang w:eastAsia="en-GB"/>
         </w:rPr>
-        <w:t>What you found</w:t>
+        <w:t xml:space="preserve"> you did it</w:t>
+      </w:r>
+      <w:r>
+        <w:rPr>
+          <w:rFonts w:ascii="Times New Roman" w:eastAsia="Times New Roman" w:hAnsi="Times New Roman"/>
+          <w:lang w:eastAsia="en-GB"/>
+        </w:rPr>
+        <w:t xml:space="preserve"> </w:t>
       </w:r>
     </w:p>
     <w:p>
@@ -195,6 +184,56 @@
           <w:lang w:eastAsia="en-GB"/>
         </w:rPr>
       </w:pPr>
+      <w:proofErr w:type="gramStart"/>
+      <w:r>
+        <w:rPr>
+          <w:rFonts w:ascii="Times New Roman" w:eastAsia="Times New Roman" w:hAnsi="Symbol"/>
+          <w:lang w:eastAsia="en-GB"/>
+        </w:rPr>
+        <w:t></w:t>
+      </w:r>
+      <w:r>
+        <w:rPr>
+          <w:rFonts w:ascii="Times New Roman" w:eastAsia="Times New Roman" w:hAnsi="Times New Roman"/>
+          <w:lang w:eastAsia="en-GB"/>
+        </w:rPr>
+        <w:t xml:space="preserve">  </w:t>
+      </w:r>
+      <w:r>
+        <w:rPr>
+          <w:rFonts w:ascii="Arial" w:eastAsia="Times New Roman" w:hAnsi="Arial" w:cs="Arial"/>
+          <w:b/>
+          <w:bCs/>
+          <w:sz w:val="20"/>
+          <w:szCs w:val="20"/>
+          <w:lang w:eastAsia="en-GB"/>
+        </w:rPr>
+        <w:t>What</w:t>
+      </w:r>
+      <w:proofErr w:type="gramEnd"/>
+      <w:r>
+        <w:rPr>
+          <w:rFonts w:ascii="Arial" w:eastAsia="Times New Roman" w:hAnsi="Arial" w:cs="Arial"/>
+          <w:b/>
+          <w:bCs/>
+          <w:sz w:val="20"/>
+          <w:szCs w:val="20"/>
+          <w:lang w:eastAsia="en-GB"/>
+        </w:rPr>
+        <w:t xml:space="preserve"> you found</w:t>
+      </w:r>
+    </w:p>
+    <w:p>
+      <w:pPr>
+        <w:rPr>
+          <w:rFonts w:ascii="Arial" w:eastAsia="Times New Roman" w:hAnsi="Arial" w:cs="Arial"/>
+          <w:b/>
+          <w:bCs/>
+          <w:sz w:val="20"/>
+          <w:szCs w:val="20"/>
+          <w:lang w:eastAsia="en-GB"/>
+        </w:rPr>
+      </w:pPr>
     </w:p>
     <w:p>
       <w:r>
@@ -213,7 +252,7 @@
       <w:pPr>
         <w:pStyle w:val="Heading1"/>
       </w:pPr>
-      <w:bookmarkStart w:id="4" w:name="_Toc415327583"/>
+      <w:bookmarkStart w:id="4" w:name="_Toc415682111"/>
       <w:r>
         <w:lastRenderedPageBreak/>
         <w:t>Table of Contents</w:t>
@@ -280,7 +319,7 @@
             </w:rPr>
             <w:fldChar w:fldCharType="separate"/>
           </w:r>
-          <w:hyperlink w:anchor="_Toc415327582" w:history="1">
+          <w:hyperlink w:anchor="_Toc415682110" w:history="1">
             <w:r>
               <w:rPr>
                 <w:rStyle w:val="Hyperlink"/>
@@ -307,7 +346,7 @@
                 <w:noProof/>
                 <w:webHidden/>
               </w:rPr>
-              <w:instrText xml:space="preserve"> PAGEREF _Toc415327582 \h </w:instrText>
+              <w:instrText xml:space="preserve"> PAGEREF _Toc415682110 \h </w:instrText>
             </w:r>
             <w:r>
               <w:rPr>
@@ -349,7 +388,7 @@
               <w:lang w:eastAsia="en-GB"/>
             </w:rPr>
           </w:pPr>
-          <w:hyperlink w:anchor="_Toc415327583" w:history="1">
+          <w:hyperlink w:anchor="_Toc415682111" w:history="1">
             <w:r>
               <w:rPr>
                 <w:rStyle w:val="Hyperlink"/>
@@ -376,7 +415,7 @@
                 <w:noProof/>
                 <w:webHidden/>
               </w:rPr>
-              <w:instrText xml:space="preserve"> PAGEREF _Toc415327583 \h </w:instrText>
+              <w:instrText xml:space="preserve"> PAGEREF _Toc415682111 \h </w:instrText>
             </w:r>
             <w:r>
               <w:rPr>
@@ -418,13 +457,13 @@
               <w:lang w:eastAsia="en-GB"/>
             </w:rPr>
           </w:pPr>
-          <w:hyperlink w:anchor="_Toc415327584" w:history="1">
+          <w:hyperlink w:anchor="_Toc415682112" w:history="1">
             <w:r>
               <w:rPr>
                 <w:rStyle w:val="Hyperlink"/>
                 <w:noProof/>
               </w:rPr>
-              <w:t>Introduction</w:t>
+              <w:t>1 Introduction</w:t>
             </w:r>
             <w:r>
               <w:rPr>
@@ -445,7 +484,7 @@
                 <w:noProof/>
                 <w:webHidden/>
               </w:rPr>
-              <w:instrText xml:space="preserve"> PAGEREF _Toc415327584 \h </w:instrText>
+              <w:instrText xml:space="preserve"> PAGEREF _Toc415682112 \h </w:instrText>
             </w:r>
             <w:r>
               <w:rPr>
@@ -487,13 +526,13 @@
               <w:lang w:eastAsia="en-GB"/>
             </w:rPr>
           </w:pPr>
-          <w:hyperlink w:anchor="_Toc415327585" w:history="1">
+          <w:hyperlink w:anchor="_Toc415682113" w:history="1">
             <w:r>
               <w:rPr>
                 <w:rStyle w:val="Hyperlink"/>
                 <w:noProof/>
               </w:rPr>
-              <w:t>Literature Review</w:t>
+              <w:t>2 Literature Review</w:t>
             </w:r>
             <w:r>
               <w:rPr>
@@ -514,7 +553,7 @@
                 <w:noProof/>
                 <w:webHidden/>
               </w:rPr>
-              <w:instrText xml:space="preserve"> PAGEREF _Toc415327585 \h </w:instrText>
+              <w:instrText xml:space="preserve"> PAGEREF _Toc415682113 \h </w:instrText>
             </w:r>
             <w:r>
               <w:rPr>
@@ -556,7 +595,7 @@
               <w:lang w:eastAsia="en-GB"/>
             </w:rPr>
           </w:pPr>
-          <w:hyperlink w:anchor="_Toc415327586" w:history="1">
+          <w:hyperlink w:anchor="_Toc415682114" w:history="1">
             <w:r>
               <w:rPr>
                 <w:rStyle w:val="Hyperlink"/>
@@ -583,7 +622,7 @@
                 <w:noProof/>
                 <w:webHidden/>
               </w:rPr>
-              <w:instrText xml:space="preserve"> PAGEREF _Toc415327586 \h </w:instrText>
+              <w:instrText xml:space="preserve"> PAGEREF _Toc415682114 \h </w:instrText>
             </w:r>
             <w:r>
               <w:rPr>
@@ -625,13 +664,13 @@
               <w:lang w:eastAsia="en-GB"/>
             </w:rPr>
           </w:pPr>
-          <w:hyperlink w:anchor="_Toc415327587" w:history="1">
+          <w:hyperlink w:anchor="_Toc415682115" w:history="1">
             <w:r>
               <w:rPr>
                 <w:rStyle w:val="Hyperlink"/>
                 <w:noProof/>
               </w:rPr>
-              <w:t>Methodology</w:t>
+              <w:t>3 Methodology</w:t>
             </w:r>
             <w:r>
               <w:rPr>
@@ -652,7 +691,7 @@
                 <w:noProof/>
                 <w:webHidden/>
               </w:rPr>
-              <w:instrText xml:space="preserve"> PAGEREF _Toc415327587 \h </w:instrText>
+              <w:instrText xml:space="preserve"> PAGEREF _Toc415682115 \h </w:instrText>
             </w:r>
             <w:r>
               <w:rPr>
@@ -694,13 +733,13 @@
               <w:lang w:eastAsia="en-GB"/>
             </w:rPr>
           </w:pPr>
-          <w:hyperlink w:anchor="_Toc415327588" w:history="1">
+          <w:hyperlink w:anchor="_Toc415682116" w:history="1">
             <w:r>
               <w:rPr>
                 <w:rStyle w:val="Hyperlink"/>
                 <w:noProof/>
               </w:rPr>
-              <w:t>Project management</w:t>
+              <w:t>3.1 Project management</w:t>
             </w:r>
             <w:r>
               <w:rPr>
@@ -721,7 +760,7 @@
                 <w:noProof/>
                 <w:webHidden/>
               </w:rPr>
-              <w:instrText xml:space="preserve"> PAGEREF _Toc415327588 \h </w:instrText>
+              <w:instrText xml:space="preserve"> PAGEREF _Toc415682116 \h </w:instrText>
             </w:r>
             <w:r>
               <w:rPr>
@@ -763,13 +802,13 @@
               <w:lang w:eastAsia="en-GB"/>
             </w:rPr>
           </w:pPr>
-          <w:hyperlink w:anchor="_Toc415327589" w:history="1">
+          <w:hyperlink w:anchor="_Toc415682117" w:history="1">
             <w:r>
               <w:rPr>
                 <w:rStyle w:val="Hyperlink"/>
                 <w:noProof/>
               </w:rPr>
-              <w:t>Software Development</w:t>
+              <w:t>3.2 Software Development</w:t>
             </w:r>
             <w:r>
               <w:rPr>
@@ -790,7 +829,7 @@
                 <w:noProof/>
                 <w:webHidden/>
               </w:rPr>
-              <w:instrText xml:space="preserve"> PAGEREF _Toc415327589 \h </w:instrText>
+              <w:instrText xml:space="preserve"> PAGEREF _Toc415682117 \h </w:instrText>
             </w:r>
             <w:r>
               <w:rPr>
@@ -832,13 +871,13 @@
               <w:lang w:eastAsia="en-GB"/>
             </w:rPr>
           </w:pPr>
-          <w:hyperlink w:anchor="_Toc415327590" w:history="1">
+          <w:hyperlink w:anchor="_Toc415682118" w:history="1">
             <w:r>
               <w:rPr>
                 <w:rStyle w:val="Hyperlink"/>
                 <w:noProof/>
               </w:rPr>
-              <w:t>Toolsets</w:t>
+              <w:t>3.3 Toolsets</w:t>
             </w:r>
             <w:r>
               <w:rPr>
@@ -859,7 +898,7 @@
                 <w:noProof/>
                 <w:webHidden/>
               </w:rPr>
-              <w:instrText xml:space="preserve"> PAGEREF _Toc415327590 \h </w:instrText>
+              <w:instrText xml:space="preserve"> PAGEREF _Toc415682118 \h </w:instrText>
             </w:r>
             <w:r>
               <w:rPr>
@@ -901,13 +940,13 @@
               <w:lang w:eastAsia="en-GB"/>
             </w:rPr>
           </w:pPr>
-          <w:hyperlink w:anchor="_Toc415327591" w:history="1">
+          <w:hyperlink w:anchor="_Toc415682119" w:history="1">
             <w:r>
               <w:rPr>
                 <w:rStyle w:val="Hyperlink"/>
                 <w:noProof/>
               </w:rPr>
-              <w:t>Thymio-II</w:t>
+              <w:t>3.3.1 Thymio-II</w:t>
             </w:r>
             <w:r>
               <w:rPr>
@@ -928,7 +967,7 @@
                 <w:noProof/>
                 <w:webHidden/>
               </w:rPr>
-              <w:instrText xml:space="preserve"> PAGEREF _Toc415327591 \h </w:instrText>
+              <w:instrText xml:space="preserve"> PAGEREF _Toc415682119 \h </w:instrText>
             </w:r>
             <w:r>
               <w:rPr>
@@ -970,7 +1009,7 @@
               <w:lang w:eastAsia="en-GB"/>
             </w:rPr>
           </w:pPr>
-          <w:hyperlink w:anchor="_Toc415327592" w:history="1">
+          <w:hyperlink w:anchor="_Toc415682120" w:history="1">
             <w:r>
               <w:rPr>
                 <w:rStyle w:val="Hyperlink"/>
@@ -978,7 +1017,7 @@
                 <w:noProof/>
                 <w:lang w:eastAsia="en-GB"/>
               </w:rPr>
-              <w:t>Aseba</w:t>
+              <w:t>3.3.2 Aseba</w:t>
             </w:r>
             <w:r>
               <w:rPr>
@@ -999,7 +1038,7 @@
                 <w:noProof/>
                 <w:webHidden/>
               </w:rPr>
-              <w:instrText xml:space="preserve"> PAGEREF _Toc415327592 \h </w:instrText>
+              <w:instrText xml:space="preserve"> PAGEREF _Toc415682120 \h </w:instrText>
             </w:r>
             <w:r>
               <w:rPr>
@@ -1041,7 +1080,7 @@
               <w:lang w:eastAsia="en-GB"/>
             </w:rPr>
           </w:pPr>
-          <w:hyperlink w:anchor="_Toc415327593" w:history="1">
+          <w:hyperlink w:anchor="_Toc415682121" w:history="1">
             <w:r>
               <w:rPr>
                 <w:rStyle w:val="Hyperlink"/>
@@ -1049,7 +1088,7 @@
                 <w:noProof/>
                 <w:lang w:eastAsia="en-GB"/>
               </w:rPr>
-              <w:t>Scratch 1.4</w:t>
+              <w:t>3.3.3 Scratch 1.4</w:t>
             </w:r>
             <w:r>
               <w:rPr>
@@ -1070,7 +1109,7 @@
                 <w:noProof/>
                 <w:webHidden/>
               </w:rPr>
-              <w:instrText xml:space="preserve"> PAGEREF _Toc415327593 \h </w:instrText>
+              <w:instrText xml:space="preserve"> PAGEREF _Toc415682121 \h </w:instrText>
             </w:r>
             <w:r>
               <w:rPr>
@@ -1112,14 +1151,14 @@
               <w:lang w:eastAsia="en-GB"/>
             </w:rPr>
           </w:pPr>
-          <w:hyperlink w:anchor="_Toc415327594" w:history="1">
+          <w:hyperlink w:anchor="_Toc415682122" w:history="1">
             <w:r>
               <w:rPr>
                 <w:rStyle w:val="Hyperlink"/>
                 <w:noProof/>
                 <w:lang w:eastAsia="en-GB"/>
               </w:rPr>
-              <w:t>Python 2.7.9</w:t>
+              <w:t>3.3.4 Python 2.7.9</w:t>
             </w:r>
             <w:r>
               <w:rPr>
@@ -1140,7 +1179,7 @@
                 <w:noProof/>
                 <w:webHidden/>
               </w:rPr>
-              <w:instrText xml:space="preserve"> PAGEREF _Toc415327594 \h </w:instrText>
+              <w:instrText xml:space="preserve"> PAGEREF _Toc415682122 \h </w:instrText>
             </w:r>
             <w:r>
               <w:rPr>
@@ -1160,7 +1199,7 @@
                 <w:noProof/>
                 <w:webHidden/>
               </w:rPr>
-              <w:t>10</w:t>
+              <w:t>9</w:t>
             </w:r>
             <w:r>
               <w:rPr>
@@ -1182,14 +1221,14 @@
               <w:lang w:eastAsia="en-GB"/>
             </w:rPr>
           </w:pPr>
-          <w:hyperlink w:anchor="_Toc415327595" w:history="1">
+          <w:hyperlink w:anchor="_Toc415682123" w:history="1">
             <w:r>
               <w:rPr>
                 <w:rStyle w:val="Hyperlink"/>
                 <w:noProof/>
                 <w:lang w:eastAsia="en-GB"/>
               </w:rPr>
-              <w:t>Gedit and Idle</w:t>
+              <w:t>3.3.5 Gedit and Idle</w:t>
             </w:r>
             <w:r>
               <w:rPr>
@@ -1210,7 +1249,7 @@
                 <w:noProof/>
                 <w:webHidden/>
               </w:rPr>
-              <w:instrText xml:space="preserve"> PAGEREF _Toc415327595 \h </w:instrText>
+              <w:instrText xml:space="preserve"> PAGEREF _Toc415682123 \h </w:instrText>
             </w:r>
             <w:r>
               <w:rPr>
@@ -1252,14 +1291,14 @@
               <w:lang w:eastAsia="en-GB"/>
             </w:rPr>
           </w:pPr>
-          <w:hyperlink w:anchor="_Toc415327596" w:history="1">
+          <w:hyperlink w:anchor="_Toc415682124" w:history="1">
             <w:r>
               <w:rPr>
                 <w:rStyle w:val="Hyperlink"/>
                 <w:noProof/>
                 <w:lang w:eastAsia="en-GB"/>
               </w:rPr>
-              <w:t>Microsoft Office</w:t>
+              <w:t>3.3.6 Microsoft Office</w:t>
             </w:r>
             <w:r>
               <w:rPr>
@@ -1280,7 +1319,7 @@
                 <w:noProof/>
                 <w:webHidden/>
               </w:rPr>
-              <w:instrText xml:space="preserve"> PAGEREF _Toc415327596 \h </w:instrText>
+              <w:instrText xml:space="preserve"> PAGEREF _Toc415682124 \h </w:instrText>
             </w:r>
             <w:r>
               <w:rPr>
@@ -1300,7 +1339,7 @@
                 <w:noProof/>
                 <w:webHidden/>
               </w:rPr>
-              <w:t>11</w:t>
+              <w:t>10</w:t>
             </w:r>
             <w:r>
               <w:rPr>
@@ -1322,13 +1361,13 @@
               <w:lang w:eastAsia="en-GB"/>
             </w:rPr>
           </w:pPr>
-          <w:hyperlink w:anchor="_Toc415327597" w:history="1">
+          <w:hyperlink w:anchor="_Toc415682125" w:history="1">
             <w:r>
               <w:rPr>
                 <w:rStyle w:val="Hyperlink"/>
                 <w:noProof/>
               </w:rPr>
-              <w:t>GitHub</w:t>
+              <w:t>3.3.7 GitHub</w:t>
             </w:r>
             <w:r>
               <w:rPr>
@@ -1349,7 +1388,76 @@
                 <w:noProof/>
                 <w:webHidden/>
               </w:rPr>
-              <w:instrText xml:space="preserve"> PAGEREF _Toc415327597 \h </w:instrText>
+              <w:instrText xml:space="preserve"> PAGEREF _Toc415682125 \h </w:instrText>
+            </w:r>
+            <w:r>
+              <w:rPr>
+                <w:noProof/>
+                <w:webHidden/>
+              </w:rPr>
+            </w:r>
+            <w:r>
+              <w:rPr>
+                <w:noProof/>
+                <w:webHidden/>
+              </w:rPr>
+              <w:fldChar w:fldCharType="separate"/>
+            </w:r>
+            <w:r>
+              <w:rPr>
+                <w:noProof/>
+                <w:webHidden/>
+              </w:rPr>
+              <w:t>11</w:t>
+            </w:r>
+            <w:r>
+              <w:rPr>
+                <w:noProof/>
+                <w:webHidden/>
+              </w:rPr>
+              <w:fldChar w:fldCharType="end"/>
+            </w:r>
+          </w:hyperlink>
+        </w:p>
+        <w:p>
+          <w:pPr>
+            <w:pStyle w:val="TOC2"/>
+            <w:tabs>
+              <w:tab w:val="right" w:leader="dot" w:pos="8777"/>
+            </w:tabs>
+            <w:rPr>
+              <w:noProof/>
+              <w:lang w:eastAsia="en-GB"/>
+            </w:rPr>
+          </w:pPr>
+          <w:hyperlink w:anchor="_Toc415682126" w:history="1">
+            <w:r>
+              <w:rPr>
+                <w:rStyle w:val="Hyperlink"/>
+                <w:noProof/>
+              </w:rPr>
+              <w:t>3.3.8 Research methods</w:t>
+            </w:r>
+            <w:r>
+              <w:rPr>
+                <w:noProof/>
+                <w:webHidden/>
+              </w:rPr>
+              <w:tab/>
+            </w:r>
+            <w:r>
+              <w:rPr>
+                <w:noProof/>
+                <w:webHidden/>
+              </w:rPr>
+              <w:fldChar w:fldCharType="begin"/>
+            </w:r>
+            <w:r>
+              <w:rPr>
+                <w:noProof/>
+                <w:webHidden/>
+              </w:rPr>
+              <w:instrText xml:space="preserve"> PAGEREF _Toc415682126 \h </w:instrText>
             </w:r>
             <w:r>
               <w:rPr>
@@ -1391,13 +1499,13 @@
               <w:lang w:eastAsia="en-GB"/>
             </w:rPr>
           </w:pPr>
-          <w:hyperlink w:anchor="_Toc415327598" w:history="1">
+          <w:hyperlink w:anchor="_Toc415682127" w:history="1">
             <w:r>
               <w:rPr>
                 <w:rStyle w:val="Hyperlink"/>
                 <w:noProof/>
               </w:rPr>
-              <w:t>Design</w:t>
+              <w:t>4 Design</w:t>
             </w:r>
             <w:r>
               <w:rPr>
@@ -1418,7 +1526,7 @@
                 <w:noProof/>
                 <w:webHidden/>
               </w:rPr>
-              <w:instrText xml:space="preserve"> PAGEREF _Toc415327598 \h </w:instrText>
+              <w:instrText xml:space="preserve"> PAGEREF _Toc415682127 \h </w:instrText>
             </w:r>
             <w:r>
               <w:rPr>
@@ -1460,13 +1568,13 @@
               <w:lang w:eastAsia="en-GB"/>
             </w:rPr>
           </w:pPr>
-          <w:hyperlink w:anchor="_Toc415327599" w:history="1">
+          <w:hyperlink w:anchor="_Toc415682128" w:history="1">
             <w:r>
               <w:rPr>
                 <w:rStyle w:val="Hyperlink"/>
                 <w:noProof/>
               </w:rPr>
-              <w:t>Introduction</w:t>
+              <w:t>4.1 Introduction</w:t>
             </w:r>
             <w:r>
               <w:rPr>
@@ -1487,7 +1595,7 @@
                 <w:noProof/>
                 <w:webHidden/>
               </w:rPr>
-              <w:instrText xml:space="preserve"> PAGEREF _Toc415327599 \h </w:instrText>
+              <w:instrText xml:space="preserve"> PAGEREF _Toc415682128 \h </w:instrText>
             </w:r>
             <w:r>
               <w:rPr>
@@ -1529,13 +1637,13 @@
               <w:lang w:eastAsia="en-GB"/>
             </w:rPr>
           </w:pPr>
-          <w:hyperlink w:anchor="_Toc415327600" w:history="1">
+          <w:hyperlink w:anchor="_Toc415682129" w:history="1">
             <w:r>
               <w:rPr>
                 <w:rStyle w:val="Hyperlink"/>
                 <w:noProof/>
               </w:rPr>
-              <w:t>Scratch 1.4 communication</w:t>
+              <w:t>4.2 Scratch 1.4 communication</w:t>
             </w:r>
             <w:r>
               <w:rPr>
@@ -1556,7 +1664,7 @@
                 <w:noProof/>
                 <w:webHidden/>
               </w:rPr>
-              <w:instrText xml:space="preserve"> PAGEREF _Toc415327600 \h </w:instrText>
+              <w:instrText xml:space="preserve"> PAGEREF _Toc415682129 \h </w:instrText>
             </w:r>
             <w:r>
               <w:rPr>
@@ -1598,13 +1706,13 @@
               <w:lang w:eastAsia="en-GB"/>
             </w:rPr>
           </w:pPr>
-          <w:hyperlink w:anchor="_Toc415327601" w:history="1">
+          <w:hyperlink w:anchor="_Toc415682130" w:history="1">
             <w:r>
               <w:rPr>
                 <w:rStyle w:val="Hyperlink"/>
                 <w:noProof/>
               </w:rPr>
-              <w:t>Thymio-II communication</w:t>
+              <w:t>4.3 Thymio-II communication</w:t>
             </w:r>
             <w:r>
               <w:rPr>
@@ -1625,7 +1733,7 @@
                 <w:noProof/>
                 <w:webHidden/>
               </w:rPr>
-              <w:instrText xml:space="preserve"> PAGEREF _Toc415327601 \h </w:instrText>
+              <w:instrText xml:space="preserve"> PAGEREF _Toc415682130 \h </w:instrText>
             </w:r>
             <w:r>
               <w:rPr>
@@ -1667,13 +1775,13 @@
               <w:lang w:eastAsia="en-GB"/>
             </w:rPr>
           </w:pPr>
-          <w:hyperlink w:anchor="_Toc415327602" w:history="1">
+          <w:hyperlink w:anchor="_Toc415682131" w:history="1">
             <w:r>
               <w:rPr>
                 <w:rStyle w:val="Hyperlink"/>
                 <w:noProof/>
               </w:rPr>
-              <w:t>Interface</w:t>
+              <w:t>4.4 Interface</w:t>
             </w:r>
             <w:r>
               <w:rPr>
@@ -1694,7 +1802,7 @@
                 <w:noProof/>
                 <w:webHidden/>
               </w:rPr>
-              <w:instrText xml:space="preserve"> PAGEREF _Toc415327602 \h </w:instrText>
+              <w:instrText xml:space="preserve"> PAGEREF _Toc415682131 \h </w:instrText>
             </w:r>
             <w:r>
               <w:rPr>
@@ -1736,13 +1844,13 @@
               <w:lang w:eastAsia="en-GB"/>
             </w:rPr>
           </w:pPr>
-          <w:hyperlink w:anchor="_Toc415327603" w:history="1">
+          <w:hyperlink w:anchor="_Toc415682132" w:history="1">
             <w:r>
               <w:rPr>
                 <w:rStyle w:val="Hyperlink"/>
                 <w:noProof/>
               </w:rPr>
-              <w:t>Development</w:t>
+              <w:t>5 Development</w:t>
             </w:r>
             <w:r>
               <w:rPr>
@@ -1763,7 +1871,7 @@
                 <w:noProof/>
                 <w:webHidden/>
               </w:rPr>
-              <w:instrText xml:space="preserve"> PAGEREF _Toc415327603 \h </w:instrText>
+              <w:instrText xml:space="preserve"> PAGEREF _Toc415682132 \h </w:instrText>
             </w:r>
             <w:r>
               <w:rPr>
@@ -1805,13 +1913,13 @@
               <w:lang w:eastAsia="en-GB"/>
             </w:rPr>
           </w:pPr>
-          <w:hyperlink w:anchor="_Toc415327604" w:history="1">
+          <w:hyperlink w:anchor="_Toc415682133" w:history="1">
             <w:r>
               <w:rPr>
                 <w:rStyle w:val="Hyperlink"/>
                 <w:noProof/>
               </w:rPr>
-              <w:t>Introduction</w:t>
+              <w:t>5.1 Introduction</w:t>
             </w:r>
             <w:r>
               <w:rPr>
@@ -1832,7 +1940,7 @@
                 <w:noProof/>
                 <w:webHidden/>
               </w:rPr>
-              <w:instrText xml:space="preserve"> PAGEREF _Toc415327604 \h </w:instrText>
+              <w:instrText xml:space="preserve"> PAGEREF _Toc415682133 \h </w:instrText>
             </w:r>
             <w:r>
               <w:rPr>
@@ -1874,13 +1982,13 @@
               <w:lang w:eastAsia="en-GB"/>
             </w:rPr>
           </w:pPr>
-          <w:hyperlink w:anchor="_Toc415327605" w:history="1">
+          <w:hyperlink w:anchor="_Toc415682134" w:history="1">
             <w:r>
               <w:rPr>
                 <w:rStyle w:val="Hyperlink"/>
                 <w:noProof/>
               </w:rPr>
-              <w:t>Interface implementation</w:t>
+              <w:t>5.2 Interface implementation</w:t>
             </w:r>
             <w:r>
               <w:rPr>
@@ -1901,7 +2009,7 @@
                 <w:noProof/>
                 <w:webHidden/>
               </w:rPr>
-              <w:instrText xml:space="preserve"> PAGEREF _Toc415327605 \h </w:instrText>
+              <w:instrText xml:space="preserve"> PAGEREF _Toc415682134 \h </w:instrText>
             </w:r>
             <w:r>
               <w:rPr>
@@ -1943,13 +2051,13 @@
               <w:lang w:eastAsia="en-GB"/>
             </w:rPr>
           </w:pPr>
-          <w:hyperlink w:anchor="_Toc415327606" w:history="1">
+          <w:hyperlink w:anchor="_Toc415682135" w:history="1">
             <w:r>
               <w:rPr>
                 <w:rStyle w:val="Hyperlink"/>
                 <w:noProof/>
               </w:rPr>
-              <w:t>Evaluation</w:t>
+              <w:t>6 Evaluation</w:t>
             </w:r>
             <w:r>
               <w:rPr>
@@ -1970,7 +2078,7 @@
                 <w:noProof/>
                 <w:webHidden/>
               </w:rPr>
-              <w:instrText xml:space="preserve"> PAGEREF _Toc415327606 \h </w:instrText>
+              <w:instrText xml:space="preserve"> PAGEREF _Toc415682135 \h </w:instrText>
             </w:r>
             <w:r>
               <w:rPr>
@@ -2012,13 +2120,13 @@
               <w:lang w:eastAsia="en-GB"/>
             </w:rPr>
           </w:pPr>
-          <w:hyperlink w:anchor="_Toc415327607" w:history="1">
+          <w:hyperlink w:anchor="_Toc415682136" w:history="1">
             <w:r>
               <w:rPr>
                 <w:rStyle w:val="Hyperlink"/>
                 <w:noProof/>
               </w:rPr>
-              <w:t>Critical Reflection</w:t>
+              <w:t>7 Critical Reflection</w:t>
             </w:r>
             <w:r>
               <w:rPr>
@@ -2039,7 +2147,7 @@
                 <w:noProof/>
                 <w:webHidden/>
               </w:rPr>
-              <w:instrText xml:space="preserve"> PAGEREF _Toc415327607 \h </w:instrText>
+              <w:instrText xml:space="preserve"> PAGEREF _Toc415682136 \h </w:instrText>
             </w:r>
             <w:r>
               <w:rPr>
@@ -2081,13 +2189,13 @@
               <w:lang w:eastAsia="en-GB"/>
             </w:rPr>
           </w:pPr>
-          <w:hyperlink w:anchor="_Toc415327608" w:history="1">
+          <w:hyperlink w:anchor="_Toc415682137" w:history="1">
             <w:r>
               <w:rPr>
                 <w:rStyle w:val="Hyperlink"/>
                 <w:noProof/>
               </w:rPr>
-              <w:t>Appendices</w:t>
+              <w:t>8 Appendices</w:t>
             </w:r>
             <w:r>
               <w:rPr>
@@ -2108,7 +2216,7 @@
                 <w:noProof/>
                 <w:webHidden/>
               </w:rPr>
-              <w:instrText xml:space="preserve"> PAGEREF _Toc415327608 \h </w:instrText>
+              <w:instrText xml:space="preserve"> PAGEREF _Toc415682137 \h </w:instrText>
             </w:r>
             <w:r>
               <w:rPr>
@@ -2161,9 +2269,12 @@
       <w:pPr>
         <w:pStyle w:val="Heading1"/>
       </w:pPr>
-      <w:bookmarkStart w:id="5" w:name="_Toc415327584"/>
+      <w:bookmarkStart w:id="5" w:name="_Toc415682112"/>
       <w:r>
         <w:lastRenderedPageBreak/>
+        <w:t xml:space="preserve">1 </w:t>
+      </w:r>
+      <w:r>
         <w:t>Introduction</w:t>
       </w:r>
       <w:bookmarkEnd w:id="5"/>
@@ -2319,9 +2430,12 @@
       <w:pPr>
         <w:pStyle w:val="Heading1"/>
       </w:pPr>
-      <w:bookmarkStart w:id="6" w:name="_Toc415327585"/>
+      <w:bookmarkStart w:id="6" w:name="_Toc415682113"/>
       <w:r>
         <w:lastRenderedPageBreak/>
+        <w:t xml:space="preserve">2 </w:t>
+      </w:r>
+      <w:r>
         <w:t>Literature Review</w:t>
       </w:r>
       <w:bookmarkEnd w:id="6"/>
@@ -2354,12 +2468,36 @@
         <w:t>e</w:t>
       </w:r>
       <w:r>
-        <w:t xml:space="preserve"> course that 76% of students felt that using Scratch as an introduction help them when they later moved on to java, students also found it was more rewarding to have visual feedback on what they had programmed than just having a text window (Malan and Leitner, 2007).</w:t>
-      </w:r>
-    </w:p>
-    <w:p>
-      <w:r>
-        <w:t>Amongst the reasons why teachers don't accept technology in to the class as readily as they do other tool are stress and fear of failure. When a teacher tries to teach using methods in which they have little experience they often find that it can be daunting and cause stress. Introducing people to Scratch has both caused people to be more likely to include programming in lessons and to worry about failing less when they consider programming courses or sessions. A study of students learning to become preschool teachers were given an introductory lesson in computer programming and found that interest in using technology in the classroom increased from 80% to 92%. As well as this they found that 65% found Scratch easy to use and 85% found it simple and understandable (Fesakis and Kiriaki, 2009).</w:t>
+        <w:t xml:space="preserve"> course that 76% of students felt that using Scratch as an introduction help them when they later moved on to java, students also found it was more rewarding to have visual feedback on what they had programmed than just having a text window (Malan and </w:t>
+      </w:r>
+      <w:proofErr w:type="spellStart"/>
+      <w:r>
+        <w:t>Leitner</w:t>
+      </w:r>
+      <w:proofErr w:type="spellEnd"/>
+      <w:r>
+        <w:t>, 2007).</w:t>
+      </w:r>
+    </w:p>
+    <w:p>
+      <w:r>
+        <w:t>Amongst the reasons why teachers don't accept technology in to the class as readily as they do other tool are stress and fear of failure. When a teacher tries to teach using methods in which they have little experience they often find that it can be daunting and cause stress. Introducing people to Scratch has both caused people to be more likely to include programming in lessons and to worry about failing less when they consider programming courses or sessions. A study of students learning to become preschool teachers were given an introductory lesson in computer programming and found that interest in using technology in the classroom increased from 80% to 92%. As well as this they found that 65% found Scratch easy to use and 85% found it simple and understandable (</w:t>
+      </w:r>
+      <w:proofErr w:type="spellStart"/>
+      <w:r>
+        <w:t>Fesakis</w:t>
+      </w:r>
+      <w:proofErr w:type="spellEnd"/>
+      <w:r>
+        <w:t xml:space="preserve"> and </w:t>
+      </w:r>
+      <w:proofErr w:type="spellStart"/>
+      <w:r>
+        <w:t>Kiriaki</w:t>
+      </w:r>
+      <w:proofErr w:type="spellEnd"/>
+      <w:r>
+        <w:t>, 2009).</w:t>
       </w:r>
     </w:p>
     <w:p>
@@ -2382,11 +2520,19 @@
       <w:r>
         <w:t>(</w:t>
       </w:r>
-      <w:r>
-        <w:rPr>
-          <w:lang w:eastAsia="en-GB"/>
-        </w:rPr>
-        <w:t>Cielniak,</w:t>
+      <w:proofErr w:type="spellStart"/>
+      <w:r>
+        <w:rPr>
+          <w:lang w:eastAsia="en-GB"/>
+        </w:rPr>
+        <w:t>Cielniak</w:t>
+      </w:r>
+      <w:proofErr w:type="spellEnd"/>
+      <w:r>
+        <w:rPr>
+          <w:lang w:eastAsia="en-GB"/>
+        </w:rPr>
+        <w:t>,</w:t>
       </w:r>
       <w:r>
         <w:rPr>
@@ -2422,14 +2568,22 @@
         <w:t xml:space="preserve">distance sensors to prevent it from falling off objects and to detect thing in front or behind it. It also has a 3 axis accelerometer, a microphone and an infrared sensor for remote input. With these features the Thymio II is well suited to education as it can be applied to a lot of situations. The Thymio II is the result of testing amongst children with the Thymio II. After running courses with the Thymio 89.2% of parents thought the session was educational and 78.5% thought that it had increased their child's interest in robotics </w:t>
       </w:r>
       <w:r>
-        <w:t>(Riedo, F. et al 2012)</w:t>
+        <w:t>(</w:t>
+      </w:r>
+      <w:proofErr w:type="spellStart"/>
+      <w:r>
+        <w:t>Riedo</w:t>
+      </w:r>
+      <w:proofErr w:type="spellEnd"/>
+      <w:r>
+        <w:t>, F. et al 2012)</w:t>
       </w:r>
     </w:p>
     <w:p>
       <w:pPr>
         <w:pStyle w:val="Heading3"/>
       </w:pPr>
-      <w:bookmarkStart w:id="7" w:name="_Toc415327586"/>
+      <w:bookmarkStart w:id="7" w:name="_Toc415682114"/>
       <w:r>
         <w:t>Conclusion</w:t>
       </w:r>
@@ -2449,9 +2603,12 @@
       <w:pPr>
         <w:pStyle w:val="Heading1"/>
       </w:pPr>
-      <w:bookmarkStart w:id="8" w:name="_Toc415327587"/>
+      <w:bookmarkStart w:id="8" w:name="_Toc415682115"/>
       <w:r>
         <w:lastRenderedPageBreak/>
+        <w:t xml:space="preserve">3 </w:t>
+      </w:r>
+      <w:r>
         <w:t>Methodology</w:t>
       </w:r>
       <w:bookmarkEnd w:id="8"/>
@@ -2461,7 +2618,10 @@
       <w:pPr>
         <w:pStyle w:val="Heading2"/>
       </w:pPr>
-      <w:bookmarkStart w:id="9" w:name="_Toc415327588"/>
+      <w:bookmarkStart w:id="9" w:name="_Toc415682116"/>
+      <w:r>
+        <w:t xml:space="preserve">3.1 </w:t>
+      </w:r>
       <w:r>
         <w:t>Project management</w:t>
       </w:r>
@@ -2472,140 +2632,151 @@
         <w:t>Agile/learn/extreme</w:t>
       </w:r>
     </w:p>
-    <w:p>
-      <w:bookmarkStart w:id="10" w:name="_GoBack"/>
+    <w:p/>
+    <w:p>
+      <w:pPr>
+        <w:pStyle w:val="Heading2"/>
+      </w:pPr>
+      <w:bookmarkStart w:id="10" w:name="_Toc415682117"/>
+      <w:r>
+        <w:t xml:space="preserve">3.2 </w:t>
+      </w:r>
+      <w:r>
+        <w:t>Software Development</w:t>
+      </w:r>
       <w:bookmarkEnd w:id="10"/>
     </w:p>
     <w:p>
+      <w:r>
+        <w:t>In order to carry out this project an interface needed to be developed. The interface needed to work with Scratch 1.4 and the Thymio-II robot. This piece of software is largely unique in its purpose and so it needed to be developed with a method which could accommodate the flexibility that would be necessary to complete it. A variation on the waterfall method was chosen called incremental. Incremental is a method which employs small waterfall stages allowing for reflection and adjustment after each (</w:t>
+      </w:r>
+      <w:proofErr w:type="spellStart"/>
+      <w:r>
+        <w:t>Cms</w:t>
+      </w:r>
+      <w:proofErr w:type="spellEnd"/>
+      <w:r>
+        <w:t>, 2005).</w:t>
+      </w:r>
+    </w:p>
+    <w:p>
+      <w:r>
+        <w:t>Developing the interface required overcoming unique challenges which were specific to this type of software, as a result some segments of the code needed to be rewritten or upgraded as new knowledge was gained. Incremental development allows for the software to be reviewed after each task is completed so that improvements to the code can added as tasks at suitable points in the development. Consistently improved code was important for this project as this meant the scope of the interface could expand without causing conflicts with obsolete code. Scratch 1.4 and the Thymio-II robot both needed to communicate with the interface and as neither components were built with compatibilities for the other the development process had to account for impassable obstacles which could result in fundamental aspects of the interface needing to be changed such as the programming language or the methods of communication. Incremental development suited this as its review process gives an opportunity to evaluate the current state of the program in addition allowing newly acquired knowledge to be applied to the situation.</w:t>
+      </w:r>
+    </w:p>
+    <w:p>
+      <w:r>
+        <w:t xml:space="preserve">The result of using this method meant that during initial development when experimentation took place there was little commitment to carrying on with a particular plan. </w:t>
+      </w:r>
+      <w:r>
+        <w:t>Following this</w:t>
+      </w:r>
+      <w:r>
+        <w:t xml:space="preserve"> unsuccessful ideas </w:t>
+      </w:r>
+      <w:r>
+        <w:t>could be</w:t>
+      </w:r>
+      <w:r>
+        <w:t xml:space="preserve"> discarded quickly </w:t>
+      </w:r>
+      <w:r>
+        <w:t xml:space="preserve">and </w:t>
+      </w:r>
+      <w:r>
+        <w:t>so</w:t>
+      </w:r>
+      <w:r>
+        <w:t xml:space="preserve"> that the core functionality of the interface was more robust. The incremental</w:t>
+      </w:r>
+      <w:r>
+        <w:t xml:space="preserve"> aspect of the</w:t>
+      </w:r>
+      <w:r>
+        <w:t xml:space="preserve"> development meant that the software was completed in discrete and complete chunks such that each iteration resulted in a working prototype with </w:t>
+      </w:r>
+      <w:r>
+        <w:t>individually</w:t>
+      </w:r>
+      <w:r>
+        <w:t xml:space="preserve"> changing features. This discrete improvement meant that progress could be monitored easily by reviewing which feature</w:t>
+      </w:r>
+      <w:r>
+        <w:t>s</w:t>
+      </w:r>
+      <w:r>
+        <w:t xml:space="preserve"> had been added</w:t>
+      </w:r>
+      <w:r>
+        <w:t xml:space="preserve"> or changed</w:t>
+      </w:r>
+      <w:r>
+        <w:t xml:space="preserve">. </w:t>
+      </w:r>
+      <w:r>
+        <w:t>In addition to this the scope of the interface was expand where appropriate during the brief review periods to include feature which previously could not be planned for</w:t>
+      </w:r>
+      <w:r>
+        <w:t xml:space="preserve"> </w:t>
+      </w:r>
+      <w:r>
+        <w:t>as the relevant knowledge about the system was not known</w:t>
+      </w:r>
+      <w:r>
+        <w:t>.</w:t>
+      </w:r>
+    </w:p>
+    <w:p>
+      <w:r>
+        <w:t xml:space="preserve">One issue with the method was that features were often completed on their own without consideration for future </w:t>
+      </w:r>
+      <w:r>
+        <w:t>iterations</w:t>
+      </w:r>
+      <w:r>
+        <w:t xml:space="preserve">. This caused large amounts of the interface to </w:t>
+      </w:r>
+      <w:r>
+        <w:t xml:space="preserve">need to </w:t>
+      </w:r>
+      <w:r>
+        <w:t>be rewritten, although this had the advantage of ensuring the program was built with recently acquired knowledge it also caused the</w:t>
+      </w:r>
+      <w:r>
+        <w:t xml:space="preserve"> progress of the</w:t>
+      </w:r>
+      <w:r>
+        <w:t xml:space="preserve"> project to slow down. With a more rigid method features could be anticipated and pre</w:t>
+      </w:r>
+      <w:r>
+        <w:t>pared for</w:t>
+      </w:r>
+      <w:r>
+        <w:t xml:space="preserve"> better</w:t>
+      </w:r>
+      <w:r>
+        <w:t>.</w:t>
+      </w:r>
+      <w:r>
+        <w:t xml:space="preserve"> Another issue with the development method was that while it was useful for increasing the scope of the software and monitoring progress it wasn’t very useful for estimating the tasks remaining and the time they would take</w:t>
+      </w:r>
+      <w:r>
+        <w:t xml:space="preserve">. As the software needed to be functional before any testing or studies could take place </w:t>
+      </w:r>
+    </w:p>
+    <w:p>
       <w:pPr>
         <w:pStyle w:val="Heading2"/>
       </w:pPr>
-      <w:bookmarkStart w:id="11" w:name="_Toc415327589"/>
-      <w:r>
-        <w:t>Software Development</w:t>
+      <w:bookmarkStart w:id="11" w:name="_Toc415682118"/>
+      <w:r>
+        <w:lastRenderedPageBreak/>
+        <w:t xml:space="preserve">3.3 </w:t>
+      </w:r>
+      <w:r>
+        <w:t>Toolsets</w:t>
       </w:r>
       <w:bookmarkEnd w:id="11"/>
-    </w:p>
-    <w:p>
-      <w:r>
-        <w:t>In order to carry out this project an interface needed to be developed. The interface needed to work with Scratch 1.4 and the Thymio-II robot. This piece of software is largely unique in its purpose and so it needed to be developed with a method which could accommodate the flexibility that would be necessary to complete it. A variation on the waterfall method was chosen called incremental. Incremental is a method which employs small waterfall stages allowing for reflection and adjustment after each (Cms, 2005).</w:t>
-      </w:r>
-    </w:p>
-    <w:p>
-      <w:r>
-        <w:t>Developing the interface required overcoming unique challenges which were specific to this type of software, as a result some segments of the code needed to be rewritten or upgraded as new knowledge was gained. Incremental development allows for the software to be reviewed after each task is completed so that improvements to the code can added as tasks at suitable points in the development. Consistently improved code was important for this project as this meant the scope of the interface could expand without causing conflicts with obsolete code. Scratch 1.4 and the Thymio-II robot both needed to communicate with the interface and as neither components were built with compatibilities for the other the development process had to account for impassable obstacles which could result in fundamental aspects of the interface needing to be changed such as the programming language or the methods of communication. Incremental development suited this as its review process gives an opportunity to evaluate the current state of the program in addition allowing newly acquired knowledge to be applied to the situation.</w:t>
-      </w:r>
-    </w:p>
-    <w:p>
-      <w:r>
-        <w:t xml:space="preserve">The result of using this method meant that during initial development when experimentation took place there was little commitment to carrying on with a particular plan. </w:t>
-      </w:r>
-      <w:r>
-        <w:t>Following this</w:t>
-      </w:r>
-      <w:r>
-        <w:t xml:space="preserve"> unsuccessful ideas </w:t>
-      </w:r>
-      <w:r>
-        <w:t>could be</w:t>
-      </w:r>
-      <w:r>
-        <w:t xml:space="preserve"> discarded quickly </w:t>
-      </w:r>
-      <w:r>
-        <w:t xml:space="preserve">and </w:t>
-      </w:r>
-      <w:r>
-        <w:t>so</w:t>
-      </w:r>
-      <w:r>
-        <w:t xml:space="preserve"> that the core functionality of the interface was more robust. The incremental</w:t>
-      </w:r>
-      <w:r>
-        <w:t xml:space="preserve"> aspect of the</w:t>
-      </w:r>
-      <w:r>
-        <w:t xml:space="preserve"> development meant that the software was completed in discrete and complete chunks such that each iteration resulted in a working prototype with </w:t>
-      </w:r>
-      <w:r>
-        <w:t>individually</w:t>
-      </w:r>
-      <w:r>
-        <w:t xml:space="preserve"> changing features. This discrete improvement meant that progress could be monitored easily by reviewing which feature</w:t>
-      </w:r>
-      <w:r>
-        <w:t>s</w:t>
-      </w:r>
-      <w:r>
-        <w:t xml:space="preserve"> had been added</w:t>
-      </w:r>
-      <w:r>
-        <w:t xml:space="preserve"> or changed</w:t>
-      </w:r>
-      <w:r>
-        <w:t xml:space="preserve">. </w:t>
-      </w:r>
-      <w:r>
-        <w:t>In addition to this the scope of the interface was expand where appropriate during the brief review periods to include feature which previously could not be planned for</w:t>
-      </w:r>
-      <w:r>
-        <w:t xml:space="preserve"> </w:t>
-      </w:r>
-      <w:r>
-        <w:t>as the relevant knowledge about the system was not known</w:t>
-      </w:r>
-      <w:r>
-        <w:t>.</w:t>
-      </w:r>
-    </w:p>
-    <w:p>
-      <w:r>
-        <w:t xml:space="preserve">One issue with the method was that features were often completed on their own without consideration for future </w:t>
-      </w:r>
-      <w:r>
-        <w:t>iterations</w:t>
-      </w:r>
-      <w:r>
-        <w:t xml:space="preserve">. This caused large amounts of the interface to </w:t>
-      </w:r>
-      <w:r>
-        <w:t xml:space="preserve">need to </w:t>
-      </w:r>
-      <w:r>
-        <w:t>be rewritten, although this had the advantage of ensuring the program was built with recently acquired knowledge it also caused the</w:t>
-      </w:r>
-      <w:r>
-        <w:t xml:space="preserve"> progress of the</w:t>
-      </w:r>
-      <w:r>
-        <w:t xml:space="preserve"> project to slow down. With a more rigid method features could be anticipated and pre</w:t>
-      </w:r>
-      <w:r>
-        <w:t>pared for</w:t>
-      </w:r>
-      <w:r>
-        <w:t xml:space="preserve"> better</w:t>
-      </w:r>
-      <w:r>
-        <w:t>.</w:t>
-      </w:r>
-      <w:r>
-        <w:t xml:space="preserve"> Another issue with the development method was that while it was useful for increasing the scope of the software and monitoring progress it wasn’t very useful for estimating the tasks remaining and the time they would take</w:t>
-      </w:r>
-      <w:r>
-        <w:t xml:space="preserve">. As the software needed to be functional before any testing or studies could take place </w:t>
-      </w:r>
-    </w:p>
-    <w:p>
-      <w:pPr>
-        <w:pStyle w:val="Heading2"/>
-      </w:pPr>
-      <w:bookmarkStart w:id="12" w:name="_Toc415327590"/>
-      <w:r>
-        <w:lastRenderedPageBreak/>
-        <w:t>Toolsets</w:t>
-      </w:r>
-      <w:bookmarkEnd w:id="12"/>
     </w:p>
     <w:p>
       <w:r>
@@ -2718,11 +2889,14 @@
       <w:pPr>
         <w:pStyle w:val="Heading3"/>
       </w:pPr>
-      <w:bookmarkStart w:id="13" w:name="_Toc415327591"/>
+      <w:bookmarkStart w:id="12" w:name="_Toc415682119"/>
+      <w:r>
+        <w:t xml:space="preserve">3.3.1 </w:t>
+      </w:r>
       <w:r>
         <w:t>Thymio-II</w:t>
       </w:r>
-      <w:bookmarkEnd w:id="13"/>
+      <w:bookmarkEnd w:id="12"/>
     </w:p>
     <w:p>
       <w:r>
@@ -2741,7 +2915,15 @@
         <w:t xml:space="preserve"> NXT</w:t>
       </w:r>
       <w:r>
-        <w:t>, the WowWee Rovio and the Aseba Thymio-II were compared and the results are shown in the table below. As the robots were going to be used in an interface some normally prevalent aspects such as ease of use were not important as they would be hidden by the interface.</w:t>
+        <w:t xml:space="preserve">, the </w:t>
+      </w:r>
+      <w:proofErr w:type="spellStart"/>
+      <w:r>
+        <w:t>WowWee</w:t>
+      </w:r>
+      <w:proofErr w:type="spellEnd"/>
+      <w:r>
+        <w:t xml:space="preserve"> Rovio and the Aseba Thymio-II were compared and the results are shown in the table below. As the robots were going to be used in an interface some normally prevalent aspects such as ease of use were not important as they would be hidden by the interface.</w:t>
       </w:r>
     </w:p>
     <w:tbl>
@@ -2907,8 +3089,13 @@
           </w:p>
           <w:p>
             <w:r>
-              <w:t>1500 mAh</w:t>
-            </w:r>
+              <w:t xml:space="preserve">1500 </w:t>
+            </w:r>
+            <w:proofErr w:type="spellStart"/>
+            <w:r>
+              <w:t>mAh</w:t>
+            </w:r>
+            <w:proofErr w:type="spellEnd"/>
           </w:p>
         </w:tc>
       </w:tr>
@@ -2997,8 +3184,13 @@
           </w:p>
           <w:p>
             <w:r>
-              <w:t>2100 mAh</w:t>
-            </w:r>
+              <w:t xml:space="preserve">2100 </w:t>
+            </w:r>
+            <w:proofErr w:type="spellStart"/>
+            <w:r>
+              <w:t>mAh</w:t>
+            </w:r>
+            <w:proofErr w:type="spellEnd"/>
           </w:p>
         </w:tc>
       </w:tr>
@@ -3089,8 +3281,13 @@
           </w:p>
           <w:p>
             <w:r>
-              <w:t>3000 mAh</w:t>
-            </w:r>
+              <w:t xml:space="preserve">3000 </w:t>
+            </w:r>
+            <w:proofErr w:type="spellStart"/>
+            <w:r>
+              <w:t>mAh</w:t>
+            </w:r>
+            <w:proofErr w:type="spellEnd"/>
           </w:p>
         </w:tc>
       </w:tr>
@@ -3119,7 +3316,15 @@
         <w:t>The camera and the microphone</w:t>
       </w:r>
       <w:r>
-        <w:t xml:space="preserve"> on the Rovio cannot easily be integrated in to Scratch 1.4 and so would have little functionality remaining. The NXT has a variety of sensors that can be used in Scratch 1.4 as they can be simplified in to raw numbers. The Thymio-II sensors are also varied, on top of this there are lots of them for users to make use of. The camera mount on the Rovio is largely useless without using the camera. However the wheels on the Rovio allow for omni-directional travel due to rollers on the wheels making the Rovio quite mobile. The three motors on the NXT can have wheels attached or they can be used in other configurations such as the power tracks or simple legs. The Thymio-II has two wheels and a small plastic nub that slides over surfaces. The wheels </w:t>
+        <w:t xml:space="preserve"> on the Rovio cannot easily be integrated in to Scratch 1.4 and so would have little functionality remaining. The NXT has a variety of sensors that can be used in Scratch 1.4 as they can be simplified in to raw numbers. The Thymio-II sensors are also varied, on top of this there are lots of them for users to make use of. The camera mount on the Rovio is largely useless without using the camera. However the wheels on the Rovio allow for </w:t>
+      </w:r>
+      <w:proofErr w:type="spellStart"/>
+      <w:r>
+        <w:t>omni</w:t>
+      </w:r>
+      <w:proofErr w:type="spellEnd"/>
+      <w:r>
+        <w:t xml:space="preserve">-directional travel due to rollers on the wheels making the Rovio quite mobile. The three motors on the NXT can have wheels attached or they can be used in other configurations such as the power tracks or simple legs. The Thymio-II has two wheels and a small plastic nub that slides over surfaces. The wheels </w:t>
       </w:r>
       <w:r>
         <w:t xml:space="preserve">on the Thymio-II have generic construction points that are compatible with Lego, but unlike the NXT the Thymio-IIs wheels are in fixed positions. The length of time a battery charge will last in </w:t>
@@ -3134,6 +3339,7 @@
       <w:r>
         <w:t>nificant impact on battery life (</w:t>
       </w:r>
+      <w:proofErr w:type="spellStart"/>
       <w:r>
         <w:rPr>
           <w:rFonts w:eastAsia="Times New Roman"/>
@@ -3141,6 +3347,7 @@
         </w:rPr>
         <w:t>Retornaz</w:t>
       </w:r>
+      <w:proofErr w:type="spellEnd"/>
       <w:r>
         <w:rPr>
           <w:rFonts w:eastAsia="Times New Roman"/>
@@ -3164,199 +3371,227 @@
           <w:lang w:eastAsia="en-GB"/>
         </w:rPr>
       </w:pPr>
-      <w:bookmarkStart w:id="14" w:name="_Toc415327592"/>
+      <w:bookmarkStart w:id="13" w:name="_Toc415682120"/>
       <w:r>
         <w:rPr>
           <w:rFonts w:eastAsia="Times New Roman"/>
           <w:lang w:eastAsia="en-GB"/>
         </w:rPr>
+        <w:t xml:space="preserve">3.3.2 </w:t>
+      </w:r>
+      <w:r>
+        <w:rPr>
+          <w:rFonts w:eastAsia="Times New Roman"/>
+          <w:lang w:eastAsia="en-GB"/>
+        </w:rPr>
         <w:t>Aseba</w:t>
       </w:r>
+      <w:bookmarkEnd w:id="13"/>
+      <w:r>
+        <w:rPr>
+          <w:rFonts w:eastAsia="Times New Roman"/>
+          <w:lang w:eastAsia="en-GB"/>
+        </w:rPr>
+        <w:t xml:space="preserve"> </w:t>
+      </w:r>
+    </w:p>
+    <w:p>
+      <w:pPr>
+        <w:rPr>
+          <w:rFonts w:eastAsia="Times New Roman"/>
+          <w:lang w:eastAsia="en-GB"/>
+        </w:rPr>
+      </w:pPr>
+      <w:r>
+        <w:rPr>
+          <w:rFonts w:eastAsia="Times New Roman"/>
+          <w:lang w:eastAsia="en-GB"/>
+        </w:rPr>
+        <w:t>The Aseba software package gives the user access to the Thymio-II programming environm</w:t>
+      </w:r>
+      <w:r>
+        <w:rPr>
+          <w:rFonts w:eastAsia="Times New Roman"/>
+          <w:lang w:eastAsia="en-GB"/>
+        </w:rPr>
+        <w:t>ent. The programming environment was used to quickly test concepts without having to fully implement them. Programs can also be loaded on to the Thymio-II which can be executed remotely. The Aseba software also includes Asebamedulla which is required to communicate to the Thymio-II from external software using D-Bus.</w:t>
+      </w:r>
+    </w:p>
+    <w:p>
+      <w:pPr>
+        <w:pStyle w:val="Heading3"/>
+        <w:rPr>
+          <w:rFonts w:eastAsia="Times New Roman"/>
+          <w:lang w:eastAsia="en-GB"/>
+        </w:rPr>
+      </w:pPr>
+      <w:bookmarkStart w:id="14" w:name="_Toc415682121"/>
+      <w:r>
+        <w:rPr>
+          <w:rFonts w:eastAsia="Times New Roman"/>
+          <w:lang w:eastAsia="en-GB"/>
+        </w:rPr>
+        <w:t xml:space="preserve">3.3.3 </w:t>
+      </w:r>
+      <w:r>
+        <w:rPr>
+          <w:rFonts w:eastAsia="Times New Roman"/>
+          <w:lang w:eastAsia="en-GB"/>
+        </w:rPr>
+        <w:t>Scratch 1.4</w:t>
+      </w:r>
       <w:bookmarkEnd w:id="14"/>
-      <w:r>
-        <w:rPr>
-          <w:rFonts w:eastAsia="Times New Roman"/>
-          <w:lang w:eastAsia="en-GB"/>
-        </w:rPr>
-        <w:t xml:space="preserve"> </w:t>
-      </w:r>
-    </w:p>
-    <w:p>
-      <w:pPr>
-        <w:rPr>
-          <w:rFonts w:eastAsia="Times New Roman"/>
-          <w:lang w:eastAsia="en-GB"/>
-        </w:rPr>
-      </w:pPr>
-      <w:r>
-        <w:rPr>
-          <w:rFonts w:eastAsia="Times New Roman"/>
-          <w:lang w:eastAsia="en-GB"/>
-        </w:rPr>
-        <w:t>The Aseba software package gives the user access to the Thymio-II programming environm</w:t>
-      </w:r>
-      <w:r>
-        <w:rPr>
-          <w:rFonts w:eastAsia="Times New Roman"/>
-          <w:lang w:eastAsia="en-GB"/>
-        </w:rPr>
-        <w:t>ent. The programming environment was used to quickly test concepts without having to fully implement them. Programs can also be loaded on to the Thymio-II which can be executed remotely. The Aseba software also includes Asebamedulla which is required to communicate to the Thymio-II from external software using D-Bus.</w:t>
+    </w:p>
+    <w:p>
+      <w:pPr>
+        <w:rPr>
+          <w:lang w:eastAsia="en-GB"/>
+        </w:rPr>
+      </w:pPr>
+      <w:r>
+        <w:rPr>
+          <w:lang w:eastAsia="en-GB"/>
+        </w:rPr>
+        <w:t xml:space="preserve">A programming environment is required so that the user has a means of interacting with the interface. This </w:t>
+      </w:r>
+      <w:r>
+        <w:rPr>
+          <w:lang w:eastAsia="en-GB"/>
+        </w:rPr>
+        <w:t>artefact of this project is aimed at young people and people new to programming. As such the environment user’s use will need to be easy to use and intuitive. As well as this the environment will also need to allow for remote input.</w:t>
+      </w:r>
+    </w:p>
+    <w:p>
+      <w:pPr>
+        <w:rPr>
+          <w:lang w:eastAsia="en-GB"/>
+        </w:rPr>
+      </w:pPr>
+      <w:r>
+        <w:rPr>
+          <w:lang w:eastAsia="en-GB"/>
+        </w:rPr>
+        <w:t xml:space="preserve">Scratch makes use of </w:t>
+      </w:r>
+      <w:r>
+        <w:rPr>
+          <w:lang w:eastAsia="en-GB"/>
+        </w:rPr>
+        <w:t>blocks rather than text for coding. This prevents users from encountering syntax errors and means that they are not required to memorise key words or commands.</w:t>
+      </w:r>
+      <w:r>
+        <w:rPr>
+          <w:lang w:eastAsia="en-GB"/>
+        </w:rPr>
+        <w:t xml:space="preserve"> All of the blocks that a user can use are</w:t>
+      </w:r>
+      <w:r>
+        <w:rPr>
+          <w:lang w:eastAsia="en-GB"/>
+        </w:rPr>
+        <w:t xml:space="preserve"> available in a window to the left. The blocks are also sorted by type with categories such as operators, control and variables so they can be easily found. All of the blocks in Scratch can be execute by themselves allowing programmers to test and explore code easily </w:t>
+      </w:r>
+      <w:r>
+        <w:t>(Maloney, J. et al, 2010)</w:t>
+      </w:r>
+      <w:r>
+        <w:rPr>
+          <w:lang w:eastAsia="en-GB"/>
+        </w:rPr>
+        <w:t>.</w:t>
+      </w:r>
+    </w:p>
+    <w:p>
+      <w:pPr>
+        <w:rPr>
+          <w:lang w:eastAsia="en-GB"/>
+        </w:rPr>
+      </w:pPr>
+      <w:r>
+        <w:rPr>
+          <w:lang w:eastAsia="en-GB"/>
+        </w:rPr>
+        <w:t>There are currently two versions of Scratch available</w:t>
+      </w:r>
+      <w:r>
+        <w:rPr>
+          <w:lang w:eastAsia="en-GB"/>
+        </w:rPr>
+        <w:t>, version 1.4 and 2.0</w:t>
+      </w:r>
+      <w:r>
+        <w:rPr>
+          <w:lang w:eastAsia="en-GB"/>
+        </w:rPr>
+        <w:t>.</w:t>
+      </w:r>
+      <w:r>
+        <w:rPr>
+          <w:lang w:eastAsia="en-GB"/>
+        </w:rPr>
+        <w:t xml:space="preserve"> Scratch 2.0 is an update to Scratch 1.4 and has been ported in to Adobe Flash to allow it to run in a web browser. The update includes customizable blocks, a sound editor, time blocks and image editing. Scratch 2.0 can be used offline but it requires Adobe Air to run which means installing Scratch 2.0 on Linux operating systems is difficult requiring use of the command line. Scratch 2.0 has also had its remote connections server removed as it now runs in a web browser. Scratch 1.4 however has a remote connections server as well as </w:t>
+      </w:r>
+      <w:r>
+        <w:rPr>
+          <w:lang w:eastAsia="en-GB"/>
+        </w:rPr>
+        <w:t>being easy to install on all operating systems.</w:t>
+      </w:r>
+    </w:p>
+    <w:p>
+      <w:pPr>
+        <w:rPr>
+          <w:lang w:eastAsia="en-GB"/>
+        </w:rPr>
+      </w:pPr>
+      <w:r>
+        <w:rPr>
+          <w:lang w:eastAsia="en-GB"/>
+        </w:rPr>
+        <w:t xml:space="preserve">Due to the remote connections as well as a standalone Linux version Scratch 1.4 </w:t>
+      </w:r>
+      <w:proofErr w:type="gramStart"/>
+      <w:r>
+        <w:rPr>
+          <w:lang w:eastAsia="en-GB"/>
+        </w:rPr>
+        <w:t xml:space="preserve">was </w:t>
+      </w:r>
+      <w:r>
+        <w:rPr>
+          <w:lang w:eastAsia="en-GB"/>
+        </w:rPr>
+        <w:t xml:space="preserve"> be</w:t>
+      </w:r>
+      <w:proofErr w:type="gramEnd"/>
+      <w:r>
+        <w:rPr>
+          <w:lang w:eastAsia="en-GB"/>
+        </w:rPr>
+        <w:t xml:space="preserve"> used for this project. Another significant advantage of using Scratch 1.4 is that it can be run on a Raspberry Pi, a cheap and accessible arm computer, making the interface more accessible.</w:t>
       </w:r>
     </w:p>
     <w:p>
       <w:pPr>
         <w:pStyle w:val="Heading3"/>
         <w:rPr>
-          <w:rFonts w:eastAsia="Times New Roman"/>
-          <w:lang w:eastAsia="en-GB"/>
-        </w:rPr>
-      </w:pPr>
-      <w:bookmarkStart w:id="15" w:name="_Toc415327593"/>
-      <w:r>
-        <w:rPr>
-          <w:rFonts w:eastAsia="Times New Roman"/>
-          <w:lang w:eastAsia="en-GB"/>
-        </w:rPr>
-        <w:t>Scratch 1.4</w:t>
+          <w:lang w:eastAsia="en-GB"/>
+        </w:rPr>
+      </w:pPr>
+      <w:bookmarkStart w:id="15" w:name="_Toc415682122"/>
+      <w:r>
+        <w:rPr>
+          <w:lang w:eastAsia="en-GB"/>
+        </w:rPr>
+        <w:t xml:space="preserve">3.3.4 </w:t>
+      </w:r>
+      <w:r>
+        <w:rPr>
+          <w:lang w:eastAsia="en-GB"/>
+        </w:rPr>
+        <w:t>Python 2.7.9</w:t>
       </w:r>
       <w:bookmarkEnd w:id="15"/>
-    </w:p>
-    <w:p>
-      <w:pPr>
-        <w:rPr>
-          <w:lang w:eastAsia="en-GB"/>
-        </w:rPr>
-      </w:pPr>
-      <w:r>
-        <w:rPr>
-          <w:lang w:eastAsia="en-GB"/>
-        </w:rPr>
-        <w:t xml:space="preserve">A programming environment is required so that the user has a means of interacting with the interface. This </w:t>
-      </w:r>
-      <w:r>
-        <w:rPr>
-          <w:lang w:eastAsia="en-GB"/>
-        </w:rPr>
-        <w:t>artefact of this project is aimed at young people and people new to programming. As such the environment user’s use will need to be easy to use and intuitive. As well as this the environment will also need to allow for remote input.</w:t>
-      </w:r>
-    </w:p>
-    <w:p>
-      <w:pPr>
-        <w:rPr>
-          <w:lang w:eastAsia="en-GB"/>
-        </w:rPr>
-      </w:pPr>
-      <w:r>
-        <w:rPr>
-          <w:lang w:eastAsia="en-GB"/>
-        </w:rPr>
-        <w:t xml:space="preserve">Scratch makes use of </w:t>
-      </w:r>
-      <w:r>
-        <w:rPr>
-          <w:lang w:eastAsia="en-GB"/>
-        </w:rPr>
-        <w:t>blocks rather than text for coding. This prevents users from encountering syntax errors and means that they are not required to memorise key words or commands.</w:t>
-      </w:r>
-      <w:r>
-        <w:rPr>
-          <w:lang w:eastAsia="en-GB"/>
-        </w:rPr>
-        <w:t xml:space="preserve"> All of the blocks that a user can use are</w:t>
-      </w:r>
-      <w:r>
-        <w:rPr>
-          <w:lang w:eastAsia="en-GB"/>
-        </w:rPr>
-        <w:t xml:space="preserve"> available in a window to the left. The blocks are also sorted by type with categories such as operators, control and variables so they can be easily found. All of the blocks in Scratch can be execute by themselves allowing programmers to test and explore code easily </w:t>
-      </w:r>
-      <w:r>
-        <w:t>(Maloney, J. et al, 2010)</w:t>
-      </w:r>
-      <w:r>
-        <w:rPr>
-          <w:lang w:eastAsia="en-GB"/>
-        </w:rPr>
-        <w:t>.</w:t>
-      </w:r>
-    </w:p>
-    <w:p>
-      <w:pPr>
-        <w:rPr>
-          <w:lang w:eastAsia="en-GB"/>
-        </w:rPr>
-      </w:pPr>
-      <w:r>
-        <w:rPr>
-          <w:lang w:eastAsia="en-GB"/>
-        </w:rPr>
-        <w:t>There are currently two versions of Scratch available</w:t>
-      </w:r>
-      <w:r>
-        <w:rPr>
-          <w:lang w:eastAsia="en-GB"/>
-        </w:rPr>
-        <w:t>, version 1.4 and 2.0</w:t>
-      </w:r>
-      <w:r>
-        <w:rPr>
-          <w:lang w:eastAsia="en-GB"/>
-        </w:rPr>
-        <w:t>.</w:t>
-      </w:r>
-      <w:r>
-        <w:rPr>
-          <w:lang w:eastAsia="en-GB"/>
-        </w:rPr>
-        <w:t xml:space="preserve"> Scratch 2.0 is an update to Scratch 1.4 and has been ported in to Adobe Flash to allow it to run in a web browser. The update includes customizable blocks, a sound editor, time blocks and image editing. Scratch 2.0 can be used offline but it requires Adobe Air to run which means installing Scratch 2.0 on Linux operating systems is difficult requiring use of the command line. Scratch 2.0 has also had its remote connections server removed as it now runs in a web browser. Scratch 1.4 however has a remote connections server as well as </w:t>
-      </w:r>
-      <w:r>
-        <w:rPr>
-          <w:lang w:eastAsia="en-GB"/>
-        </w:rPr>
-        <w:t>being easy to install on all operating systems.</w:t>
-      </w:r>
-    </w:p>
-    <w:p>
-      <w:pPr>
-        <w:rPr>
-          <w:lang w:eastAsia="en-GB"/>
-        </w:rPr>
-      </w:pPr>
-      <w:r>
-        <w:rPr>
-          <w:lang w:eastAsia="en-GB"/>
-        </w:rPr>
-        <w:t xml:space="preserve">Due to the remote connections as well as a standalone Linux version Scratch 1.4 </w:t>
-      </w:r>
-      <w:r>
-        <w:rPr>
-          <w:lang w:eastAsia="en-GB"/>
-        </w:rPr>
-        <w:t xml:space="preserve">was </w:t>
-      </w:r>
-      <w:r>
-        <w:rPr>
-          <w:lang w:eastAsia="en-GB"/>
-        </w:rPr>
-        <w:t xml:space="preserve"> be used for this project. Another significant advantage of using Scratch 1.4 is that it can be run on a Raspberry Pi, a cheap and accessible arm computer, making the interface more accessible.</w:t>
-      </w:r>
-    </w:p>
-    <w:p>
-      <w:pPr>
-        <w:pStyle w:val="Heading3"/>
-        <w:rPr>
-          <w:lang w:eastAsia="en-GB"/>
-        </w:rPr>
-      </w:pPr>
-      <w:bookmarkStart w:id="16" w:name="_Toc415327594"/>
-      <w:r>
-        <w:rPr>
-          <w:lang w:eastAsia="en-GB"/>
-        </w:rPr>
-        <w:t>Python 2.7.9</w:t>
-      </w:r>
-      <w:bookmarkEnd w:id="16"/>
     </w:p>
     <w:p>
       <w:pPr>
@@ -3470,106 +3705,118 @@
           <w:lang w:eastAsia="en-GB"/>
         </w:rPr>
       </w:pPr>
-      <w:bookmarkStart w:id="17" w:name="_Toc415327595"/>
+      <w:bookmarkStart w:id="16" w:name="_Toc415682123"/>
+      <w:r>
+        <w:rPr>
+          <w:lang w:eastAsia="en-GB"/>
+        </w:rPr>
+        <w:t xml:space="preserve">3.3.5 </w:t>
+      </w:r>
       <w:r>
         <w:rPr>
           <w:lang w:eastAsia="en-GB"/>
         </w:rPr>
         <w:t>Gedit and Idle</w:t>
       </w:r>
+      <w:bookmarkEnd w:id="16"/>
+    </w:p>
+    <w:p>
+      <w:pPr>
+        <w:rPr>
+          <w:lang w:eastAsia="en-GB"/>
+        </w:rPr>
+      </w:pPr>
+      <w:r>
+        <w:rPr>
+          <w:lang w:eastAsia="en-GB"/>
+        </w:rPr>
+        <w:t xml:space="preserve">As the interface will need to be programmed in a Linux operating system a suitable editor is also required. Python is an interpreted language and so does not need a compiler and is instead read and executed at runtime by a Python interpreter. As a result creating the interface does not </w:t>
+      </w:r>
+      <w:r>
+        <w:rPr>
+          <w:lang w:eastAsia="en-GB"/>
+        </w:rPr>
+        <w:t xml:space="preserve">significantly </w:t>
+      </w:r>
+      <w:r>
+        <w:rPr>
+          <w:lang w:eastAsia="en-GB"/>
+        </w:rPr>
+        <w:t>benefit from an integrated development environment (IDE) like C based languages or Java. Instead Python can be programmed using a text editor.</w:t>
+      </w:r>
+    </w:p>
+    <w:p>
+      <w:pPr>
+        <w:rPr>
+          <w:lang w:eastAsia="en-GB"/>
+        </w:rPr>
+      </w:pPr>
+      <w:r>
+        <w:rPr>
+          <w:lang w:eastAsia="en-GB"/>
+        </w:rPr>
+        <w:t>For this project two editor were used. Gedit is the default text editor for GNOME based desktop environments. It supports line counting and simple syntax highlighting for recognised key words. Gedit is Light and quick to use allowing for a program to be amended quickly and then saved and run in the terminal. One advantage of this is that the f</w:t>
+      </w:r>
+      <w:r>
+        <w:rPr>
+          <w:lang w:eastAsia="en-GB"/>
+        </w:rPr>
+        <w:t>inished interface was executed from the terminal so while programming the output from the interface was the same as what a user would be expected to encounter.</w:t>
+      </w:r>
+    </w:p>
+    <w:p>
+      <w:pPr>
+        <w:rPr>
+          <w:lang w:eastAsia="en-GB"/>
+        </w:rPr>
+      </w:pPr>
+      <w:r>
+        <w:rPr>
+          <w:lang w:eastAsia="en-GB"/>
+        </w:rPr>
+        <w:t>The other editor was Idle. Idle is in actuality an IDE that has a built in interpreter allowing code to be tested quickly. Idle also has syntax highlighting like Gedit but Idle also has auto completion for object memb</w:t>
+      </w:r>
+      <w:r>
+        <w:rPr>
+          <w:lang w:eastAsia="en-GB"/>
+        </w:rPr>
+        <w:t>ers. Idle is useful for writing large segments of code as it can check for errors and help with auto completion. Python uses indents to define scope and Idle manages scope automatically again making development easier.</w:t>
+      </w:r>
+    </w:p>
+    <w:p>
+      <w:pPr>
+        <w:rPr>
+          <w:lang w:eastAsia="en-GB"/>
+        </w:rPr>
+      </w:pPr>
+      <w:r>
+        <w:rPr>
+          <w:lang w:eastAsia="en-GB"/>
+        </w:rPr>
+        <w:t>As Gedit is quick and easy to use but lacks some features and Idle is fully featured but not so quick to start and runs code in an environment different to the one the users will use both editors have been used.</w:t>
+      </w:r>
+    </w:p>
+    <w:p>
+      <w:pPr>
+        <w:pStyle w:val="Heading3"/>
+        <w:rPr>
+          <w:lang w:eastAsia="en-GB"/>
+        </w:rPr>
+      </w:pPr>
+      <w:bookmarkStart w:id="17" w:name="_Toc415682124"/>
+      <w:r>
+        <w:rPr>
+          <w:lang w:eastAsia="en-GB"/>
+        </w:rPr>
+        <w:t xml:space="preserve">3.3.6 </w:t>
+      </w:r>
+      <w:r>
+        <w:rPr>
+          <w:lang w:eastAsia="en-GB"/>
+        </w:rPr>
+        <w:t>Microsoft Office</w:t>
+      </w:r>
       <w:bookmarkEnd w:id="17"/>
-    </w:p>
-    <w:p>
-      <w:pPr>
-        <w:rPr>
-          <w:lang w:eastAsia="en-GB"/>
-        </w:rPr>
-      </w:pPr>
-      <w:r>
-        <w:rPr>
-          <w:lang w:eastAsia="en-GB"/>
-        </w:rPr>
-        <w:t xml:space="preserve">As the interface will need to be programmed in a Linux operating system a suitable editor is also required. Python is an interpreted language and so does not need a compiler and is instead read and executed at runtime by a Python interpreter. As a result creating the interface does not </w:t>
-      </w:r>
-      <w:r>
-        <w:rPr>
-          <w:lang w:eastAsia="en-GB"/>
-        </w:rPr>
-        <w:t xml:space="preserve">significantly </w:t>
-      </w:r>
-      <w:r>
-        <w:rPr>
-          <w:lang w:eastAsia="en-GB"/>
-        </w:rPr>
-        <w:t>benefit from an integrated development environment (IDE) like C based languages or Java. Instead Python can be programmed using a text editor.</w:t>
-      </w:r>
-    </w:p>
-    <w:p>
-      <w:pPr>
-        <w:rPr>
-          <w:lang w:eastAsia="en-GB"/>
-        </w:rPr>
-      </w:pPr>
-      <w:r>
-        <w:rPr>
-          <w:lang w:eastAsia="en-GB"/>
-        </w:rPr>
-        <w:t>For this project two editor were used. Gedit is the default text editor for GNOME based desktop environments. It supports line counting and simple syntax highlighting for recognised key words. Gedit is Light and quick to use allowing for a program to be amended quickly and then saved and run in the terminal. One advantage of this is that the f</w:t>
-      </w:r>
-      <w:r>
-        <w:rPr>
-          <w:lang w:eastAsia="en-GB"/>
-        </w:rPr>
-        <w:t>inished interface was executed from the terminal so while programming the output from the interface was the same as what a user would be expected to encounter.</w:t>
-      </w:r>
-    </w:p>
-    <w:p>
-      <w:pPr>
-        <w:rPr>
-          <w:lang w:eastAsia="en-GB"/>
-        </w:rPr>
-      </w:pPr>
-      <w:r>
-        <w:rPr>
-          <w:lang w:eastAsia="en-GB"/>
-        </w:rPr>
-        <w:t>The other editor was Idle. Idle is in actuality an IDE that has a built in interpreter allowing code to be tested quickly. Idle also has syntax highlighting like Gedit but Idle also has auto completion for object memb</w:t>
-      </w:r>
-      <w:r>
-        <w:rPr>
-          <w:lang w:eastAsia="en-GB"/>
-        </w:rPr>
-        <w:t>ers. Idle is useful for writing large segments of code as it can check for errors and help with auto completion. Python uses indents to define scope and Idle manages scope automatically again making development easier.</w:t>
-      </w:r>
-    </w:p>
-    <w:p>
-      <w:pPr>
-        <w:rPr>
-          <w:lang w:eastAsia="en-GB"/>
-        </w:rPr>
-      </w:pPr>
-      <w:r>
-        <w:rPr>
-          <w:lang w:eastAsia="en-GB"/>
-        </w:rPr>
-        <w:t>As Gedit is quick and easy to use but lacks some features and Idle is fully featured but not so quick to start and runs code in an environment different to the one the users will use both editors have been used.</w:t>
-      </w:r>
-    </w:p>
-    <w:p>
-      <w:pPr>
-        <w:pStyle w:val="Heading3"/>
-        <w:rPr>
-          <w:lang w:eastAsia="en-GB"/>
-        </w:rPr>
-      </w:pPr>
-      <w:bookmarkStart w:id="18" w:name="_Toc415327596"/>
-      <w:r>
-        <w:rPr>
-          <w:lang w:eastAsia="en-GB"/>
-        </w:rPr>
-        <w:t>Microsoft Office</w:t>
-      </w:r>
-      <w:bookmarkEnd w:id="18"/>
     </w:p>
     <w:p>
       <w:pPr>
@@ -3632,79 +3879,121 @@
         <w:rPr>
           <w:lang w:eastAsia="en-GB"/>
         </w:rPr>
-        <w:t>An alternative to word would be Libre Office, a free office suite similar to Microsoft Office. Libre Office contains both a spreadsheet program and a word processor but lack the formatting options of Word and the interconnectivity that Word and Excel share.</w:t>
+        <w:t xml:space="preserve">An alternative to word would be </w:t>
+      </w:r>
+      <w:proofErr w:type="spellStart"/>
+      <w:r>
+        <w:rPr>
+          <w:lang w:eastAsia="en-GB"/>
+        </w:rPr>
+        <w:t>Libre</w:t>
+      </w:r>
+      <w:proofErr w:type="spellEnd"/>
+      <w:r>
+        <w:rPr>
+          <w:lang w:eastAsia="en-GB"/>
+        </w:rPr>
+        <w:t xml:space="preserve"> Office, a free office suite similar to Microsoft Office. </w:t>
+      </w:r>
+      <w:proofErr w:type="spellStart"/>
+      <w:r>
+        <w:rPr>
+          <w:lang w:eastAsia="en-GB"/>
+        </w:rPr>
+        <w:t>Libre</w:t>
+      </w:r>
+      <w:proofErr w:type="spellEnd"/>
+      <w:r>
+        <w:rPr>
+          <w:lang w:eastAsia="en-GB"/>
+        </w:rPr>
+        <w:t xml:space="preserve"> Office contains both a spreadsheet program and a word processor but lack the formatting options of Word and the interconnectivity that Word and Excel share.</w:t>
       </w:r>
     </w:p>
     <w:p>
       <w:pPr>
         <w:pStyle w:val="Heading3"/>
       </w:pPr>
-      <w:bookmarkStart w:id="19" w:name="_Toc415327597"/>
+      <w:bookmarkStart w:id="18" w:name="_Toc415682125"/>
+      <w:r>
+        <w:t xml:space="preserve">3.3.7 </w:t>
+      </w:r>
       <w:r>
         <w:t>GitHub</w:t>
       </w:r>
+      <w:bookmarkEnd w:id="18"/>
+    </w:p>
+    <w:p>
+      <w:r>
+        <w:t>In order to effectively manage work as well as maintain backups and manage changes GitHub was used. Git is a version tracking software which allows a user to</w:t>
+      </w:r>
+      <w:r>
+        <w:t xml:space="preserve"> build a repository for a project and</w:t>
+      </w:r>
+      <w:r>
+        <w:t xml:space="preserve"> enter messages that are associated with changes they make, these changes are stored on a database allowing mistakes or errors to be reverted such that the repository returns to a functioning state</w:t>
+      </w:r>
+      <w:r>
+        <w:t>.</w:t>
+      </w:r>
+    </w:p>
+    <w:p>
+      <w:r>
+        <w:t>GitHub extends this versioning software so that repositories can be stored online. This means that a project is backed up on all computers it is stored on as well as on the GitHub servers. Being online the code is also public access allowing people to create forks in the project so that they can develop it themselves and download the project for use. This gives users an easy way to download the project as well as a safe way to back up and store the project.</w:t>
+      </w:r>
+    </w:p>
+    <w:p>
+      <w:pPr>
+        <w:pStyle w:val="Heading2"/>
+      </w:pPr>
+      <w:bookmarkStart w:id="19" w:name="_Toc415594226"/>
+      <w:bookmarkStart w:id="20" w:name="_Toc415682126"/>
+      <w:r>
+        <w:t xml:space="preserve">3.3.8 </w:t>
+      </w:r>
+      <w:r>
+        <w:t>Research methods</w:t>
+      </w:r>
       <w:bookmarkEnd w:id="19"/>
-    </w:p>
-    <w:p>
-      <w:r>
-        <w:t>In order to effectively manage work as well as maintain backups and manage changes GitHub was used. Git is a version tracking software which allows a user to</w:t>
-      </w:r>
-      <w:r>
-        <w:t xml:space="preserve"> build a repository for a project and</w:t>
-      </w:r>
-      <w:r>
-        <w:t xml:space="preserve"> enter messages that are associated with changes they make, these changes are stored on a database allowing mistakes or errors to be reverted such that the repository returns to a functioning state</w:t>
-      </w:r>
-      <w:r>
-        <w:t>.</w:t>
-      </w:r>
-    </w:p>
-    <w:p>
-      <w:r>
-        <w:t>GitHub extends this versioning software so that repositories can be stored online. This means that a project is backed up on all computers it is stored on as well as on the GitHub servers. Being online the code is also public access allowing people to create forks in the project so that they can develop it themselves and download the project for use. This gives users an easy way to download the project as well as a safe way to back up and store the project.</w:t>
-      </w:r>
+      <w:bookmarkEnd w:id="20"/>
+    </w:p>
+    <w:p>
+      <w:r>
+        <w:t>To determine the success of the project the usability and the user friendliness of the interface produced needs to be evaluated. To do this, qualitative research needs to take place in an environment where the users can have access to the hardware and software and their experiences can be recorded. To achieve this, a focus group will be used. A focus group is when multiple individuals gather to perform 'focused' task and influence each other with their ideas. This will be used as it is easy to implement as compared to other methods, has a low cost to create and run and also because it allows for a large sample size (Freitas, H. et al, 1998).</w:t>
+      </w:r>
+    </w:p>
+    <w:p>
+      <w:r>
+        <w:t>The focus will use the software to complete a series of tutorials and task, they will then be handed a standardised questionnaire in which they will be asked about their experience with the interface. The results will then be compiled and analysed.</w:t>
+      </w:r>
+    </w:p>
+    <w:p>
+      <w:r>
+        <w:br w:type="page"/>
+      </w:r>
+    </w:p>
+    <w:p>
+      <w:pPr>
+        <w:pStyle w:val="Heading1"/>
+      </w:pPr>
+      <w:bookmarkStart w:id="21" w:name="_Toc415682127"/>
+      <w:r>
+        <w:lastRenderedPageBreak/>
+        <w:t xml:space="preserve">4 </w:t>
+      </w:r>
+      <w:r>
+        <w:t>Design</w:t>
+      </w:r>
+      <w:bookmarkEnd w:id="21"/>
     </w:p>
     <w:p>
       <w:pPr>
         <w:pStyle w:val="Heading2"/>
       </w:pPr>
-      <w:bookmarkStart w:id="20" w:name="_Toc415594226"/>
-      <w:r>
-        <w:t>Research methods</w:t>
-      </w:r>
-      <w:bookmarkEnd w:id="20"/>
-    </w:p>
-    <w:p>
-      <w:r>
-        <w:t>To determine the success of the project the usability and the user friendliness of the interface produced needs to be evaluated. To do this, qualitative research needs to take place in an environment where the users can have access to the hardware and software and their experiences can be recorded. To achieve this, a focus group will be used. A focus group is when multiple individuals gather to perform 'focused' task and influence each other with their ideas. This will be used as it is easy to implement as compared to other methods, has a low cost to create and run and also because it allows for a large sample size (Freitas, H. et al, 1998).</w:t>
-      </w:r>
-    </w:p>
-    <w:p>
-      <w:r>
-        <w:t>The focus will use the software to complete a series of tutorials and task, they will then be handed a standardised questionnaire in which they will be asked about their experience with the interface. The results will then be compiled and analysed.</w:t>
-      </w:r>
-    </w:p>
-    <w:p>
-      <w:r>
-        <w:br w:type="page"/>
-      </w:r>
-    </w:p>
-    <w:p>
-      <w:pPr>
-        <w:pStyle w:val="Heading1"/>
-      </w:pPr>
-      <w:bookmarkStart w:id="21" w:name="_Toc415327598"/>
-      <w:r>
-        <w:lastRenderedPageBreak/>
-        <w:t>Design</w:t>
-      </w:r>
-      <w:bookmarkEnd w:id="21"/>
-    </w:p>
-    <w:p>
-      <w:pPr>
-        <w:pStyle w:val="Heading2"/>
-      </w:pPr>
-      <w:bookmarkStart w:id="22" w:name="_Toc415327599"/>
+      <w:bookmarkStart w:id="22" w:name="_Toc415682128"/>
+      <w:r>
+        <w:t xml:space="preserve">4.1 </w:t>
+      </w:r>
       <w:r>
         <w:t>Introduction</w:t>
       </w:r>
@@ -3753,8 +4042,9 @@
           <w:szCs w:val="24"/>
           <w:lang w:eastAsia="en-GB"/>
         </w:rPr>
-        <w:t xml:space="preserve">Shin, J., and Magnenat, S. </w:t>
-      </w:r>
+        <w:t xml:space="preserve">Shin, J., and </w:t>
+      </w:r>
+      <w:proofErr w:type="spellStart"/>
       <w:r>
         <w:rPr>
           <w:rFonts w:ascii="Times New Roman" w:eastAsia="Times New Roman" w:hAnsi="Times New Roman" w:cs="Times New Roman"/>
@@ -3762,6 +4052,25 @@
           <w:szCs w:val="24"/>
           <w:lang w:eastAsia="en-GB"/>
         </w:rPr>
+        <w:t>Magnenat</w:t>
+      </w:r>
+      <w:proofErr w:type="spellEnd"/>
+      <w:r>
+        <w:rPr>
+          <w:rFonts w:ascii="Times New Roman" w:eastAsia="Times New Roman" w:hAnsi="Times New Roman" w:cs="Times New Roman"/>
+          <w:sz w:val="24"/>
+          <w:szCs w:val="24"/>
+          <w:lang w:eastAsia="en-GB"/>
+        </w:rPr>
+        <w:t xml:space="preserve">, S. </w:t>
+      </w:r>
+      <w:r>
+        <w:rPr>
+          <w:rFonts w:ascii="Times New Roman" w:eastAsia="Times New Roman" w:hAnsi="Times New Roman" w:cs="Times New Roman"/>
+          <w:sz w:val="24"/>
+          <w:szCs w:val="24"/>
+          <w:lang w:eastAsia="en-GB"/>
+        </w:rPr>
         <w:t>2014)</w:t>
       </w:r>
       <w:r>
@@ -3784,7 +4093,10 @@
       <w:pPr>
         <w:pStyle w:val="Heading2"/>
       </w:pPr>
-      <w:bookmarkStart w:id="23" w:name="_Toc415327600"/>
+      <w:bookmarkStart w:id="23" w:name="_Toc415682129"/>
+      <w:r>
+        <w:t xml:space="preserve">4.2 </w:t>
+      </w:r>
       <w:r>
         <w:t>Scratch 1.4 communication</w:t>
       </w:r>
@@ -3839,7 +4151,10 @@
       <w:pPr>
         <w:pStyle w:val="Heading2"/>
       </w:pPr>
-      <w:bookmarkStart w:id="24" w:name="_Toc415327601"/>
+      <w:bookmarkStart w:id="24" w:name="_Toc415682130"/>
+      <w:r>
+        <w:t xml:space="preserve">4.3 </w:t>
+      </w:r>
       <w:r>
         <w:t>Thymio-II communication</w:t>
       </w:r>
@@ -3884,7 +4199,10 @@
           <w:rStyle w:val="Heading2Char"/>
         </w:rPr>
       </w:pPr>
-      <w:bookmarkStart w:id="25" w:name="_Toc415327602"/>
+      <w:bookmarkStart w:id="25" w:name="_Toc415682131"/>
+      <w:r>
+        <w:t xml:space="preserve">4.4 </w:t>
+      </w:r>
       <w:r>
         <w:t>I</w:t>
       </w:r>
@@ -3897,45 +4215,774 @@
       <w:bookmarkEnd w:id="25"/>
     </w:p>
     <w:p>
-      <w:r>
-        <w:t>[Diagram]</w:t>
-      </w:r>
+      <w:pPr>
+        <w:pStyle w:val="Heading3"/>
+      </w:pPr>
+      <w:r>
+        <w:t>4.4.1 Communication</w:t>
+      </w:r>
+    </w:p>
+    <w:p>
+      <w:r>
+        <w:t>With the methods of communication available and understood the structure of the interface can be planned.</w:t>
+      </w:r>
+      <w:r>
+        <w:t xml:space="preserve"> The Thymio-II will only send messages when requested by the interface and so all communication with the Thymio-II can be managed in the main thread and loop a there will be no wait time. Scratch 1.4 is the side of the interface which sends messages based on when the user wants to send them. The method available to receive commands from Scratch 1.4 require the thread to wait which would cause the thread it was running on to stop until a command has been received. As a result Scratch 1.4 messages cannot be received in the main thread without a message being received every loop. To solve this problem the interface will make use of a separate thread to handle all messages sent from Scratch1.4. As this thread would be dedicated to messages from Scratch it can be left to wait for messages.</w:t>
+      </w:r>
+      <w:r>
+        <w:t xml:space="preserve"> Global variables in python can be accessed by multiple threads so the extra thread doesn’t restrict transferring data.</w:t>
+      </w:r>
+    </w:p>
+    <w:p>
+      <w:r>
+        <w:rPr>
+          <w:noProof/>
+          <w:lang w:eastAsia="en-GB"/>
+        </w:rPr>
+        <mc:AlternateContent>
+          <mc:Choice Requires="wpg">
+            <w:drawing>
+              <wp:anchor distT="0" distB="0" distL="114300" distR="114300" simplePos="0" relativeHeight="251680768" behindDoc="0" locked="0" layoutInCell="1" allowOverlap="1" wp14:anchorId="343C872D" wp14:editId="111A8E96">
+                <wp:simplePos x="0" y="0"/>
+                <wp:positionH relativeFrom="column">
+                  <wp:posOffset>-760958</wp:posOffset>
+                </wp:positionH>
+                <wp:positionV relativeFrom="paragraph">
+                  <wp:posOffset>-2804</wp:posOffset>
+                </wp:positionV>
+                <wp:extent cx="6892231" cy="2722245"/>
+                <wp:effectExtent l="0" t="0" r="23495" b="1905"/>
+                <wp:wrapThrough wrapText="bothSides">
+                  <wp:wrapPolygon edited="0">
+                    <wp:start x="0" y="0"/>
+                    <wp:lineTo x="0" y="21464"/>
+                    <wp:lineTo x="21614" y="21464"/>
+                    <wp:lineTo x="21614" y="0"/>
+                    <wp:lineTo x="0" y="0"/>
+                  </wp:wrapPolygon>
+                </wp:wrapThrough>
+                <wp:docPr id="22" name="Group 22"/>
+                <wp:cNvGraphicFramePr/>
+                <a:graphic xmlns:a="http://schemas.openxmlformats.org/drawingml/2006/main">
+                  <a:graphicData uri="http://schemas.microsoft.com/office/word/2010/wordprocessingGroup">
+                    <wpg:wgp>
+                      <wpg:cNvGrpSpPr/>
+                      <wpg:grpSpPr>
+                        <a:xfrm>
+                          <a:off x="0" y="0"/>
+                          <a:ext cx="6892231" cy="2722245"/>
+                          <a:chOff x="0" y="0"/>
+                          <a:chExt cx="6892231" cy="2722245"/>
+                        </a:xfrm>
+                      </wpg:grpSpPr>
+                      <wpg:grpSp>
+                        <wpg:cNvPr id="20" name="Group 20"/>
+                        <wpg:cNvGrpSpPr/>
+                        <wpg:grpSpPr>
+                          <a:xfrm>
+                            <a:off x="0" y="0"/>
+                            <a:ext cx="6892231" cy="2389517"/>
+                            <a:chOff x="0" y="0"/>
+                            <a:chExt cx="6892231" cy="2389517"/>
+                          </a:xfrm>
+                        </wpg:grpSpPr>
+                        <wpg:grpSp>
+                          <wpg:cNvPr id="10" name="Group 10"/>
+                          <wpg:cNvGrpSpPr/>
+                          <wpg:grpSpPr>
+                            <a:xfrm>
+                              <a:off x="2139351" y="17253"/>
+                              <a:ext cx="2622430" cy="2337758"/>
+                              <a:chOff x="0" y="0"/>
+                              <a:chExt cx="2622430" cy="2337758"/>
+                            </a:xfrm>
+                          </wpg:grpSpPr>
+                          <wps:wsp>
+                            <wps:cNvPr id="5" name="Rectangle 5"/>
+                            <wps:cNvSpPr/>
+                            <wps:spPr>
+                              <a:xfrm>
+                                <a:off x="0" y="0"/>
+                                <a:ext cx="2622430" cy="2337758"/>
+                              </a:xfrm>
+                              <a:prstGeom prst="rect">
+                                <a:avLst/>
+                              </a:prstGeom>
+                            </wps:spPr>
+                            <wps:style>
+                              <a:lnRef idx="2">
+                                <a:schemeClr val="dk1"/>
+                              </a:lnRef>
+                              <a:fillRef idx="1">
+                                <a:schemeClr val="lt1"/>
+                              </a:fillRef>
+                              <a:effectRef idx="0">
+                                <a:schemeClr val="dk1"/>
+                              </a:effectRef>
+                              <a:fontRef idx="minor">
+                                <a:schemeClr val="dk1"/>
+                              </a:fontRef>
+                            </wps:style>
+                            <wps:txbx>
+                              <w:txbxContent>
+                                <w:p>
+                                  <w:pPr>
+                                    <w:jc w:val="center"/>
+                                  </w:pPr>
+                                  <w:r>
+                                    <w:t>Interface</w:t>
+                                  </w:r>
+                                </w:p>
+                              </w:txbxContent>
+                            </wps:txbx>
+                            <wps:bodyPr rot="0" spcFirstLastPara="0" vertOverflow="overflow" horzOverflow="overflow" vert="horz" wrap="square" lIns="91440" tIns="45720" rIns="91440" bIns="45720" numCol="1" spcCol="0" rtlCol="0" fromWordArt="0" anchor="t" anchorCtr="0" forceAA="0" compatLnSpc="1">
+                              <a:prstTxWarp prst="textNoShape">
+                                <a:avLst/>
+                              </a:prstTxWarp>
+                              <a:noAutofit/>
+                            </wps:bodyPr>
+                          </wps:wsp>
+                          <wps:wsp>
+                            <wps:cNvPr id="6" name="Rectangle 6"/>
+                            <wps:cNvSpPr/>
+                            <wps:spPr>
+                              <a:xfrm>
+                                <a:off x="163901" y="1164566"/>
+                                <a:ext cx="1190445" cy="1103990"/>
+                              </a:xfrm>
+                              <a:prstGeom prst="rect">
+                                <a:avLst/>
+                              </a:prstGeom>
+                            </wps:spPr>
+                            <wps:style>
+                              <a:lnRef idx="2">
+                                <a:schemeClr val="dk1"/>
+                              </a:lnRef>
+                              <a:fillRef idx="1">
+                                <a:schemeClr val="lt1"/>
+                              </a:fillRef>
+                              <a:effectRef idx="0">
+                                <a:schemeClr val="dk1"/>
+                              </a:effectRef>
+                              <a:fontRef idx="minor">
+                                <a:schemeClr val="dk1"/>
+                              </a:fontRef>
+                            </wps:style>
+                            <wps:txbx>
+                              <w:txbxContent>
+                                <w:p>
+                                  <w:pPr>
+                                    <w:jc w:val="center"/>
+                                  </w:pPr>
+                                  <w:r>
+                                    <w:t>Receive messages from Scratch 1.4</w:t>
+                                  </w:r>
+                                </w:p>
+                              </w:txbxContent>
+                            </wps:txbx>
+                            <wps:bodyPr rot="0" spcFirstLastPara="0" vertOverflow="overflow" horzOverflow="overflow" vert="horz" wrap="square" lIns="91440" tIns="45720" rIns="91440" bIns="45720" numCol="1" spcCol="0" rtlCol="0" fromWordArt="0" anchor="ctr" anchorCtr="0" forceAA="0" compatLnSpc="1">
+                              <a:prstTxWarp prst="textNoShape">
+                                <a:avLst/>
+                              </a:prstTxWarp>
+                              <a:noAutofit/>
+                            </wps:bodyPr>
+                          </wps:wsp>
+                          <wps:wsp>
+                            <wps:cNvPr id="7" name="Rectangle 7"/>
+                            <wps:cNvSpPr/>
+                            <wps:spPr>
+                              <a:xfrm>
+                                <a:off x="1492369" y="232913"/>
+                                <a:ext cx="1052422" cy="2044460"/>
+                              </a:xfrm>
+                              <a:prstGeom prst="rect">
+                                <a:avLst/>
+                              </a:prstGeom>
+                            </wps:spPr>
+                            <wps:style>
+                              <a:lnRef idx="2">
+                                <a:schemeClr val="dk1"/>
+                              </a:lnRef>
+                              <a:fillRef idx="1">
+                                <a:schemeClr val="lt1"/>
+                              </a:fillRef>
+                              <a:effectRef idx="0">
+                                <a:schemeClr val="dk1"/>
+                              </a:effectRef>
+                              <a:fontRef idx="minor">
+                                <a:schemeClr val="dk1"/>
+                              </a:fontRef>
+                            </wps:style>
+                            <wps:txbx>
+                              <w:txbxContent>
+                                <w:p>
+                                  <w:pPr>
+                                    <w:jc w:val="center"/>
+                                  </w:pPr>
+                                  <w:r>
+                                    <w:t>Send messages to Scratch 1.4 and the Thymio-II</w:t>
+                                  </w:r>
+                                </w:p>
+                                <w:p>
+                                  <w:pPr>
+                                    <w:jc w:val="center"/>
+                                  </w:pPr>
+                                </w:p>
+                                <w:p>
+                                  <w:pPr>
+                                    <w:jc w:val="center"/>
+                                  </w:pPr>
+                                  <w:r>
+                                    <w:t>Receive data from the Thymio-II</w:t>
+                                  </w:r>
+                                </w:p>
+                              </w:txbxContent>
+                            </wps:txbx>
+                            <wps:bodyPr rot="0" spcFirstLastPara="0" vertOverflow="overflow" horzOverflow="overflow" vert="horz" wrap="square" lIns="91440" tIns="45720" rIns="91440" bIns="45720" numCol="1" spcCol="0" rtlCol="0" fromWordArt="0" anchor="t" anchorCtr="0" forceAA="0" compatLnSpc="1">
+                              <a:prstTxWarp prst="textNoShape">
+                                <a:avLst/>
+                              </a:prstTxWarp>
+                              <a:noAutofit/>
+                            </wps:bodyPr>
+                          </wps:wsp>
+                        </wpg:grpSp>
+                        <wps:wsp>
+                          <wps:cNvPr id="8" name="Rectangle 8"/>
+                          <wps:cNvSpPr/>
+                          <wps:spPr>
+                            <a:xfrm>
+                              <a:off x="0" y="8626"/>
+                              <a:ext cx="1242204" cy="2380891"/>
+                            </a:xfrm>
+                            <a:prstGeom prst="rect">
+                              <a:avLst/>
+                            </a:prstGeom>
+                          </wps:spPr>
+                          <wps:style>
+                            <a:lnRef idx="2">
+                              <a:schemeClr val="dk1"/>
+                            </a:lnRef>
+                            <a:fillRef idx="1">
+                              <a:schemeClr val="lt1"/>
+                            </a:fillRef>
+                            <a:effectRef idx="0">
+                              <a:schemeClr val="dk1"/>
+                            </a:effectRef>
+                            <a:fontRef idx="minor">
+                              <a:schemeClr val="dk1"/>
+                            </a:fontRef>
+                          </wps:style>
+                          <wps:txbx>
+                            <w:txbxContent>
+                              <w:p>
+                                <w:pPr>
+                                  <w:jc w:val="center"/>
+                                </w:pPr>
+                                <w:r>
+                                  <w:t>Scratch 1.4 Remote sensor connections</w:t>
+                                </w:r>
+                              </w:p>
+                            </w:txbxContent>
+                          </wps:txbx>
+                          <wps:bodyPr rot="0" spcFirstLastPara="0" vertOverflow="overflow" horzOverflow="overflow" vert="horz" wrap="square" lIns="91440" tIns="45720" rIns="91440" bIns="45720" numCol="1" spcCol="0" rtlCol="0" fromWordArt="0" anchor="t" anchorCtr="0" forceAA="0" compatLnSpc="1">
+                            <a:prstTxWarp prst="textNoShape">
+                              <a:avLst/>
+                            </a:prstTxWarp>
+                            <a:noAutofit/>
+                          </wps:bodyPr>
+                        </wps:wsp>
+                        <wps:wsp>
+                          <wps:cNvPr id="9" name="Rectangle 9"/>
+                          <wps:cNvSpPr/>
+                          <wps:spPr>
+                            <a:xfrm>
+                              <a:off x="5426016" y="0"/>
+                              <a:ext cx="1466215" cy="2389109"/>
+                            </a:xfrm>
+                            <a:prstGeom prst="rect">
+                              <a:avLst/>
+                            </a:prstGeom>
+                          </wps:spPr>
+                          <wps:style>
+                            <a:lnRef idx="2">
+                              <a:schemeClr val="dk1"/>
+                            </a:lnRef>
+                            <a:fillRef idx="1">
+                              <a:schemeClr val="lt1"/>
+                            </a:fillRef>
+                            <a:effectRef idx="0">
+                              <a:schemeClr val="dk1"/>
+                            </a:effectRef>
+                            <a:fontRef idx="minor">
+                              <a:schemeClr val="dk1"/>
+                            </a:fontRef>
+                          </wps:style>
+                          <wps:txbx>
+                            <w:txbxContent>
+                              <w:p>
+                                <w:pPr>
+                                  <w:jc w:val="center"/>
+                                </w:pPr>
+                                <w:r>
+                                  <w:t>Thymio-II</w:t>
+                                </w:r>
+                              </w:p>
+                            </w:txbxContent>
+                          </wps:txbx>
+                          <wps:bodyPr rot="0" spcFirstLastPara="0" vertOverflow="overflow" horzOverflow="overflow" vert="horz" wrap="square" lIns="91440" tIns="45720" rIns="91440" bIns="45720" numCol="1" spcCol="0" rtlCol="0" fromWordArt="0" anchor="t" anchorCtr="0" forceAA="0" compatLnSpc="1">
+                            <a:prstTxWarp prst="textNoShape">
+                              <a:avLst/>
+                            </a:prstTxWarp>
+                            <a:noAutofit/>
+                          </wps:bodyPr>
+                        </wps:wsp>
+                        <wps:wsp>
+                          <wps:cNvPr id="15" name="Straight Arrow Connector 15"/>
+                          <wps:cNvCnPr/>
+                          <wps:spPr>
+                            <a:xfrm>
+                              <a:off x="1242204" y="1785668"/>
+                              <a:ext cx="1078302" cy="0"/>
+                            </a:xfrm>
+                            <a:prstGeom prst="straightConnector1">
+                              <a:avLst/>
+                            </a:prstGeom>
+                            <a:ln>
+                              <a:tailEnd type="triangle"/>
+                            </a:ln>
+                          </wps:spPr>
+                          <wps:style>
+                            <a:lnRef idx="1">
+                              <a:schemeClr val="dk1"/>
+                            </a:lnRef>
+                            <a:fillRef idx="0">
+                              <a:schemeClr val="dk1"/>
+                            </a:fillRef>
+                            <a:effectRef idx="0">
+                              <a:schemeClr val="dk1"/>
+                            </a:effectRef>
+                            <a:fontRef idx="minor">
+                              <a:schemeClr val="tx1"/>
+                            </a:fontRef>
+                          </wps:style>
+                          <wps:bodyPr/>
+                        </wps:wsp>
+                        <wps:wsp>
+                          <wps:cNvPr id="16" name="Straight Arrow Connector 16"/>
+                          <wps:cNvCnPr/>
+                          <wps:spPr>
+                            <a:xfrm flipH="1">
+                              <a:off x="4692770" y="1863305"/>
+                              <a:ext cx="741872" cy="0"/>
+                            </a:xfrm>
+                            <a:prstGeom prst="straightConnector1">
+                              <a:avLst/>
+                            </a:prstGeom>
+                            <a:ln>
+                              <a:tailEnd type="triangle"/>
+                            </a:ln>
+                          </wps:spPr>
+                          <wps:style>
+                            <a:lnRef idx="1">
+                              <a:schemeClr val="dk1"/>
+                            </a:lnRef>
+                            <a:fillRef idx="0">
+                              <a:schemeClr val="dk1"/>
+                            </a:fillRef>
+                            <a:effectRef idx="0">
+                              <a:schemeClr val="dk1"/>
+                            </a:effectRef>
+                            <a:fontRef idx="minor">
+                              <a:schemeClr val="tx1"/>
+                            </a:fontRef>
+                          </wps:style>
+                          <wps:bodyPr/>
+                        </wps:wsp>
+                        <wps:wsp>
+                          <wps:cNvPr id="17" name="Straight Arrow Connector 17"/>
+                          <wps:cNvCnPr/>
+                          <wps:spPr>
+                            <a:xfrm flipH="1">
+                              <a:off x="1242204" y="448573"/>
+                              <a:ext cx="2406770" cy="0"/>
+                            </a:xfrm>
+                            <a:prstGeom prst="straightConnector1">
+                              <a:avLst/>
+                            </a:prstGeom>
+                            <a:ln>
+                              <a:tailEnd type="triangle"/>
+                            </a:ln>
+                          </wps:spPr>
+                          <wps:style>
+                            <a:lnRef idx="1">
+                              <a:schemeClr val="dk1"/>
+                            </a:lnRef>
+                            <a:fillRef idx="0">
+                              <a:schemeClr val="dk1"/>
+                            </a:fillRef>
+                            <a:effectRef idx="0">
+                              <a:schemeClr val="dk1"/>
+                            </a:effectRef>
+                            <a:fontRef idx="minor">
+                              <a:schemeClr val="tx1"/>
+                            </a:fontRef>
+                          </wps:style>
+                          <wps:bodyPr/>
+                        </wps:wsp>
+                        <wps:wsp>
+                          <wps:cNvPr id="18" name="Straight Arrow Connector 18"/>
+                          <wps:cNvCnPr/>
+                          <wps:spPr>
+                            <a:xfrm>
+                              <a:off x="4684144" y="457200"/>
+                              <a:ext cx="759626" cy="0"/>
+                            </a:xfrm>
+                            <a:prstGeom prst="straightConnector1">
+                              <a:avLst/>
+                            </a:prstGeom>
+                            <a:ln>
+                              <a:tailEnd type="triangle"/>
+                            </a:ln>
+                          </wps:spPr>
+                          <wps:style>
+                            <a:lnRef idx="1">
+                              <a:schemeClr val="dk1"/>
+                            </a:lnRef>
+                            <a:fillRef idx="0">
+                              <a:schemeClr val="dk1"/>
+                            </a:fillRef>
+                            <a:effectRef idx="0">
+                              <a:schemeClr val="dk1"/>
+                            </a:effectRef>
+                            <a:fontRef idx="minor">
+                              <a:schemeClr val="tx1"/>
+                            </a:fontRef>
+                          </wps:style>
+                          <wps:bodyPr/>
+                        </wps:wsp>
+                      </wpg:grpSp>
+                      <wps:wsp>
+                        <wps:cNvPr id="21" name="Text Box 21"/>
+                        <wps:cNvSpPr txBox="1"/>
+                        <wps:spPr>
+                          <a:xfrm>
+                            <a:off x="0" y="2449830"/>
+                            <a:ext cx="6891020" cy="272415"/>
+                          </a:xfrm>
+                          <a:prstGeom prst="rect">
+                            <a:avLst/>
+                          </a:prstGeom>
+                          <a:solidFill>
+                            <a:prstClr val="white"/>
+                          </a:solidFill>
+                          <a:ln>
+                            <a:noFill/>
+                          </a:ln>
+                          <a:effectLst/>
+                        </wps:spPr>
+                        <wps:txbx>
+                          <w:txbxContent>
+                            <w:p>
+                              <w:pPr>
+                                <w:pStyle w:val="Caption"/>
+                                <w:rPr>
+                                  <w:noProof/>
+                                </w:rPr>
+                              </w:pPr>
+                              <w:r>
+                                <w:t xml:space="preserve">Figure </w:t>
+                              </w:r>
+                              <w:fldSimple w:instr=" SEQ Figure \* ARABIC ">
+                                <w:r>
+                                  <w:rPr>
+                                    <w:noProof/>
+                                  </w:rPr>
+                                  <w:t>1</w:t>
+                                </w:r>
+                              </w:fldSimple>
+                              <w:r>
+                                <w:t>: A representation of the interface structure</w:t>
+                              </w:r>
+                            </w:p>
+                          </w:txbxContent>
+                        </wps:txbx>
+                        <wps:bodyPr rot="0" spcFirstLastPara="0" vertOverflow="overflow" horzOverflow="overflow" vert="horz" wrap="square" lIns="0" tIns="0" rIns="0" bIns="0" numCol="1" spcCol="0" rtlCol="0" fromWordArt="0" anchor="t" anchorCtr="0" forceAA="0" compatLnSpc="1">
+                          <a:prstTxWarp prst="textNoShape">
+                            <a:avLst/>
+                          </a:prstTxWarp>
+                          <a:spAutoFit/>
+                        </wps:bodyPr>
+                      </wps:wsp>
+                    </wpg:wgp>
+                  </a:graphicData>
+                </a:graphic>
+              </wp:anchor>
+            </w:drawing>
+          </mc:Choice>
+          <mc:Fallback>
+            <w:pict>
+              <v:group w14:anchorId="343C872D" id="Group 22" o:spid="_x0000_s1026" style="position:absolute;margin-left:-59.9pt;margin-top:-.2pt;width:542.7pt;height:214.35pt;z-index:251680768" coordsize="68922,27222" o:gfxdata="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">
+                <v:group id="Group 20" o:spid="_x0000_s1027" style="position:absolute;width:68922;height:23895" coordsize="68922,23895" o:gfxdata="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">
+                  <v:group id="Group 10" o:spid="_x0000_s1028" style="position:absolute;left:21393;top:172;width:26224;height:23378" coordsize="26224,23377" o:gfxdata="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">
+                    <v:rect id="Rectangle 5" o:spid="_x0000_s1029" style="position:absolute;width:26224;height:23377;visibility:visible;mso-wrap-style:square;v-text-anchor:top" o:gfxdata="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" fillcolor="white [3201]" strokecolor="black [3200]" strokeweight="1pt">
+                      <v:textbox>
+                        <w:txbxContent>
+                          <w:p>
+                            <w:pPr>
+                              <w:jc w:val="center"/>
+                            </w:pPr>
+                            <w:r>
+                              <w:t>Interface</w:t>
+                            </w:r>
+                          </w:p>
+                        </w:txbxContent>
+                      </v:textbox>
+                    </v:rect>
+                    <v:rect id="Rectangle 6" o:spid="_x0000_s1030" style="position:absolute;left:1639;top:11645;width:11904;height:11040;visibility:visible;mso-wrap-style:square;v-text-anchor:middle" o:gfxdata="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" fillcolor="white [3201]" strokecolor="black [3200]" strokeweight="1pt">
+                      <v:textbox>
+                        <w:txbxContent>
+                          <w:p>
+                            <w:pPr>
+                              <w:jc w:val="center"/>
+                            </w:pPr>
+                            <w:r>
+                              <w:t>Receive messages from Scratch 1.4</w:t>
+                            </w:r>
+                          </w:p>
+                        </w:txbxContent>
+                      </v:textbox>
+                    </v:rect>
+                    <v:rect id="Rectangle 7" o:spid="_x0000_s1031" style="position:absolute;left:14923;top:2329;width:10524;height:20444;visibility:visible;mso-wrap-style:square;v-text-anchor:top" o:gfxdata="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" fillcolor="white [3201]" strokecolor="black [3200]" strokeweight="1pt">
+                      <v:textbox>
+                        <w:txbxContent>
+                          <w:p>
+                            <w:pPr>
+                              <w:jc w:val="center"/>
+                            </w:pPr>
+                            <w:r>
+                              <w:t>Send messages to Scratch 1.4 and the Thymio-II</w:t>
+                            </w:r>
+                          </w:p>
+                          <w:p>
+                            <w:pPr>
+                              <w:jc w:val="center"/>
+                            </w:pPr>
+                          </w:p>
+                          <w:p>
+                            <w:pPr>
+                              <w:jc w:val="center"/>
+                            </w:pPr>
+                            <w:r>
+                              <w:t>Receive data from the Thymio-II</w:t>
+                            </w:r>
+                          </w:p>
+                        </w:txbxContent>
+                      </v:textbox>
+                    </v:rect>
+                  </v:group>
+                  <v:rect id="Rectangle 8" o:spid="_x0000_s1032" style="position:absolute;top:86;width:12422;height:23809;visibility:visible;mso-wrap-style:square;v-text-anchor:top" o:gfxdata="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" fillcolor="white [3201]" strokecolor="black [3200]" strokeweight="1pt">
+                    <v:textbox>
+                      <w:txbxContent>
+                        <w:p>
+                          <w:pPr>
+                            <w:jc w:val="center"/>
+                          </w:pPr>
+                          <w:r>
+                            <w:t>Scratch 1.4 Remote sensor connections</w:t>
+                          </w:r>
+                        </w:p>
+                      </w:txbxContent>
+                    </v:textbox>
+                  </v:rect>
+                  <v:rect id="Rectangle 9" o:spid="_x0000_s1033" style="position:absolute;left:54260;width:14662;height:23891;visibility:visible;mso-wrap-style:square;v-text-anchor:top" o:gfxdata="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" fillcolor="white [3201]" strokecolor="black [3200]" strokeweight="1pt">
+                    <v:textbox>
+                      <w:txbxContent>
+                        <w:p>
+                          <w:pPr>
+                            <w:jc w:val="center"/>
+                          </w:pPr>
+                          <w:r>
+                            <w:t>Thymio-II</w:t>
+                          </w:r>
+                        </w:p>
+                      </w:txbxContent>
+                    </v:textbox>
+                  </v:rect>
+                  <v:shapetype id="_x0000_t32" coordsize="21600,21600" o:spt="32" o:oned="t" path="m,l21600,21600e" filled="f">
+                    <v:path arrowok="t" fillok="f" o:connecttype="none"/>
+                    <o:lock v:ext="edit" shapetype="t"/>
+                  </v:shapetype>
+                  <v:shape id="Straight Arrow Connector 15" o:spid="_x0000_s1034" type="#_x0000_t32" style="position:absolute;left:12422;top:17856;width:10783;height:0;visibility:visible;mso-wrap-style:square" o:connectortype="straight" o:gfxdata="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" strokecolor="black [3200]" strokeweight=".5pt">
+                    <v:stroke endarrow="block" joinstyle="miter"/>
+                  </v:shape>
+                  <v:shape id="Straight Arrow Connector 16" o:spid="_x0000_s1035" type="#_x0000_t32" style="position:absolute;left:46927;top:18633;width:7419;height:0;flip:x;visibility:visible;mso-wrap-style:square" o:connectortype="straight" o:gfxdata="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" strokecolor="black [3200]" strokeweight=".5pt">
+                    <v:stroke endarrow="block" joinstyle="miter"/>
+                  </v:shape>
+                  <v:shape id="Straight Arrow Connector 17" o:spid="_x0000_s1036" type="#_x0000_t32" style="position:absolute;left:12422;top:4485;width:24067;height:0;flip:x;visibility:visible;mso-wrap-style:square" o:connectortype="straight" o:gfxdata="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" strokecolor="black [3200]" strokeweight=".5pt">
+                    <v:stroke endarrow="block" joinstyle="miter"/>
+                  </v:shape>
+                  <v:shape id="Straight Arrow Connector 18" o:spid="_x0000_s1037" type="#_x0000_t32" style="position:absolute;left:46841;top:4572;width:7596;height:0;visibility:visible;mso-wrap-style:square" o:connectortype="straight" o:gfxdata="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" strokecolor="black [3200]" strokeweight=".5pt">
+                    <v:stroke endarrow="block" joinstyle="miter"/>
+                  </v:shape>
+                </v:group>
+                <v:shapetype id="_x0000_t202" coordsize="21600,21600" o:spt="202" path="m,l,21600r21600,l21600,xe">
+                  <v:stroke joinstyle="miter"/>
+                  <v:path gradientshapeok="t" o:connecttype="rect"/>
+                </v:shapetype>
+                <v:shape id="Text Box 21" o:spid="_x0000_s1038" type="#_x0000_t202" style="position:absolute;top:24498;width:68910;height:2724;visibility:visible;mso-wrap-style:square;v-text-anchor:top" o:gfxdata="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" stroked="f">
+                  <v:textbox style="mso-fit-shape-to-text:t" inset="0,0,0,0">
+                    <w:txbxContent>
+                      <w:p>
+                        <w:pPr>
+                          <w:pStyle w:val="Caption"/>
+                          <w:rPr>
+                            <w:noProof/>
+                          </w:rPr>
+                        </w:pPr>
+                        <w:r>
+                          <w:t xml:space="preserve">Figure </w:t>
+                        </w:r>
+                        <w:fldSimple w:instr=" SEQ Figure \* ARABIC ">
+                          <w:r>
+                            <w:rPr>
+                              <w:noProof/>
+                            </w:rPr>
+                            <w:t>1</w:t>
+                          </w:r>
+                        </w:fldSimple>
+                        <w:r>
+                          <w:t>: A representation of the interface structure</w:t>
+                        </w:r>
+                      </w:p>
+                    </w:txbxContent>
+                  </v:textbox>
+                </v:shape>
+                <w10:wrap type="through"/>
+              </v:group>
+            </w:pict>
+          </mc:Fallback>
+        </mc:AlternateContent>
+      </w:r>
+      <w:r>
+        <w:t xml:space="preserve">All variables related to the state of the, Thymio-II such as speed, duration and command are global so that the Scratch message handling thread can set their values and the main thread can read their values. </w:t>
+      </w:r>
+    </w:p>
+    <w:p>
+      <w:r>
+        <w:t xml:space="preserve">The commands form Scratch 1.4 are received in the second thread and then the message is interpreted. The message is compared to a list of known </w:t>
+      </w:r>
+      <w:r>
+        <w:t>commands, if it matches then the message is a command and the command is carried out. If the message is a variable then a series of if statements checks to see if it’s for a known variable and if it is the value from the message is set in the interface.</w:t>
+      </w:r>
+    </w:p>
+    <w:p>
+      <w:pPr>
+        <w:pStyle w:val="Heading3"/>
+      </w:pPr>
+      <w:r>
+        <w:t xml:space="preserve">4.4.2 Thymio-II </w:t>
+      </w:r>
+      <w:r>
+        <w:t xml:space="preserve">Control </w:t>
+      </w:r>
+      <w:r>
+        <w:t>modes</w:t>
+      </w:r>
+    </w:p>
+    <w:p>
+      <w:r>
+        <w:t>The interface needs to be accessible to inexperienced programmers but have the capability to handle complicated tasks. Accordingly the interface can be used to control the Thymio-II in 3 different ways.</w:t>
+      </w:r>
+    </w:p>
+    <w:p>
+      <w:r>
+        <w:lastRenderedPageBreak/>
+        <w:t xml:space="preserve">The First and easiest method of controlling </w:t>
+      </w:r>
+      <w:r>
+        <w:t xml:space="preserve">the Thymio-II is with commands and a duration. In this mode a user can send commands such as “forward” or “left” and then the robot will react accordingly. This mode limits the Thymio-II to moving in straight lines and turning on the spot or moving in a fixed arc. The user can set the radius and the length of the arc and then send the “arc” command to cause the Thymio-II to move in an arc. This mode is useful for manual control of the Thymio-II </w:t>
+      </w:r>
+      <w:r>
+        <w:t>allowing users to become familiar with the interface. As commands queue in the interface this mode is not useful for loops but can be used for simple linear programs.</w:t>
+      </w:r>
+    </w:p>
+    <w:p>
+      <w:r>
+        <w:t>The Second method for controlling the Thymio-II is similar to the first but requires the duration of commands to be set to zero. When the duration is zero the commands (except arc) will continue to execute until another command is sent.</w:t>
+      </w:r>
+      <w:r>
+        <w:t xml:space="preserve"> For example, if the forward command is sent then in will continue forward until another command is sent. Repeat commands are ignored preventing commands from building up in the queue too much. As the Thymio-II will never stop following a command until another is sent there is a special stop command. The stop command is called “null” and is interpreted as a stop by the interface but it actually represents an empty command which causes the Thymio-II to stop until another command is sent. The null command has no practical purpose outside of this mode. This mode is very useful for </w:t>
+      </w:r>
+      <w:r>
+        <w:t>programs with loops and conditions such as a program which reacts to input from the sensors.</w:t>
+      </w:r>
+    </w:p>
+    <w:p>
+      <w:r>
+        <w:t xml:space="preserve">The final mode for controlling the Thymio-II is with direct input. This mode is entered by sending the command “direct” and can be left by sending the command “command”. In the direct control mode the individual wheels can be controlled. Each wheel has a variable which controls the speed of that wheel. With these variables the users can control the Thymio to move in any way possible. To stop the Thymio-II the user must set both of the wheel speed variables to zero. This mode allows for complete control and is difficult to use manually and is better utilised by programs in Scratch 1.4. This mode is useful for creating behaviours similar to the </w:t>
+      </w:r>
+      <w:proofErr w:type="spellStart"/>
+      <w:r>
+        <w:t>B</w:t>
+      </w:r>
+      <w:r>
+        <w:t>raitenberg</w:t>
+      </w:r>
+      <w:proofErr w:type="spellEnd"/>
+      <w:r>
+        <w:t xml:space="preserve"> </w:t>
+      </w:r>
+      <w:r>
+        <w:t>vehicles.</w:t>
+      </w:r>
+    </w:p>
+    <w:p/>
+    <w:p>
       <w:r>
         <w:br w:type="page"/>
       </w:r>
     </w:p>
+    <w:p>
+      <w:pPr>
+        <w:pStyle w:val="Heading1"/>
+      </w:pPr>
+      <w:bookmarkStart w:id="26" w:name="_Toc415682132"/>
+      <w:r>
+        <w:lastRenderedPageBreak/>
+        <w:t xml:space="preserve">5 </w:t>
+      </w:r>
+      <w:r>
+        <w:t>Development</w:t>
+      </w:r>
+      <w:bookmarkEnd w:id="26"/>
+    </w:p>
+    <w:p>
+      <w:pPr>
+        <w:pStyle w:val="Heading2"/>
+      </w:pPr>
+      <w:bookmarkStart w:id="27" w:name="_Toc415682133"/>
+      <w:r>
+        <w:t xml:space="preserve">5.1 </w:t>
+      </w:r>
+      <w:r>
+        <w:t>Introduction</w:t>
+      </w:r>
+      <w:bookmarkEnd w:id="27"/>
+    </w:p>
+    <w:p>
+      <w:r>
+        <w:t>This section will explain the development process of the project and will go over the steps taken to create and use the interface. In addition any issues encountered will be described along with their solutions. The interface will be explained first followed by the theory behind connecting the interface to the robot.</w:t>
+      </w:r>
+    </w:p>
     <w:p/>
     <w:p>
       <w:pPr>
-        <w:pStyle w:val="Heading1"/>
-      </w:pPr>
-      <w:bookmarkStart w:id="26" w:name="_Toc415327603"/>
-      <w:r>
-        <w:t>Development</w:t>
-      </w:r>
-      <w:bookmarkEnd w:id="26"/>
-    </w:p>
-    <w:p>
-      <w:pPr>
         <w:pStyle w:val="Heading2"/>
       </w:pPr>
-      <w:bookmarkStart w:id="27" w:name="_Toc415327604"/>
-      <w:r>
-        <w:t>Introduction</w:t>
-      </w:r>
-      <w:bookmarkEnd w:id="27"/>
-    </w:p>
-    <w:p>
-      <w:r>
-        <w:t>This section will explain the development process of the project and will go over the steps taken to create and use the interface. In addition any issues encountered will be described along with their solutions. The interface will be explained first followed by the theory behind connecting the interface to the robot.</w:t>
-      </w:r>
-    </w:p>
-    <w:p/>
-    <w:p>
-      <w:pPr>
-        <w:pStyle w:val="Heading2"/>
-      </w:pPr>
-      <w:bookmarkStart w:id="28" w:name="_Toc415327605"/>
+      <w:bookmarkStart w:id="28" w:name="_Toc415682134"/>
+      <w:r>
+        <w:t xml:space="preserve">5.2 </w:t>
+      </w:r>
       <w:r>
         <w:t>Interface implementation</w:t>
       </w:r>
@@ -4036,7 +5083,7 @@
           <w:rPr>
             <w:noProof/>
           </w:rPr>
-          <w:t>1</w:t>
+          <w:t>2</w:t>
         </w:r>
       </w:fldSimple>
       <w:r>
@@ -4058,7 +5105,7 @@
         <mc:AlternateContent>
           <mc:Choice Requires="wps">
             <w:drawing>
-              <wp:anchor distT="0" distB="0" distL="114300" distR="114300" simplePos="0" relativeHeight="251659264" behindDoc="0" locked="0" layoutInCell="1" allowOverlap="1" wp14:anchorId="23780FFA" wp14:editId="5009BAF8">
+              <wp:anchor distT="0" distB="0" distL="114300" distR="114300" simplePos="0" relativeHeight="251635712" behindDoc="0" locked="0" layoutInCell="1" allowOverlap="1" wp14:anchorId="23780FFA" wp14:editId="5009BAF8">
                 <wp:simplePos x="0" y="0"/>
                 <wp:positionH relativeFrom="column">
                   <wp:posOffset>3800475</wp:posOffset>
@@ -4115,7 +5162,7 @@
                                 <w:rPr>
                                   <w:noProof/>
                                 </w:rPr>
-                                <w:t>2</w:t>
+                                <w:t>3</w:t>
                               </w:r>
                             </w:fldSimple>
                             <w:r>
@@ -4138,11 +5185,7 @@
           </mc:Choice>
           <mc:Fallback>
             <w:pict>
-              <v:shapetype w14:anchorId="23780FFA" id="_x0000_t202" coordsize="21600,21600" o:spt="202" path="m,l,21600r21600,l21600,xe">
-                <v:stroke joinstyle="miter"/>
-                <v:path gradientshapeok="t" o:connecttype="rect"/>
-              </v:shapetype>
-              <v:shape id="Text Box 3" o:spid="_x0000_s1026" type="#_x0000_t202" style="position:absolute;margin-left:299.25pt;margin-top:336.55pt;width:164pt;height:.05pt;z-index:251659264;visibility:visible;mso-wrap-style:square;mso-wrap-distance-left:9pt;mso-wrap-distance-top:0;mso-wrap-distance-right:9pt;mso-wrap-distance-bottom:0;mso-position-horizontal:absolute;mso-position-horizontal-relative:text;mso-position-vertical:absolute;mso-position-vertical-relative:text;v-text-anchor:top" o:gfxdata="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" stroked="f">
+              <v:shape w14:anchorId="23780FFA" id="Text Box 3" o:spid="_x0000_s1039" type="#_x0000_t202" style="position:absolute;margin-left:299.25pt;margin-top:336.55pt;width:164pt;height:.05pt;z-index:251635712;visibility:visible;mso-wrap-style:square;mso-wrap-distance-left:9pt;mso-wrap-distance-top:0;mso-wrap-distance-right:9pt;mso-wrap-distance-bottom:0;mso-position-horizontal:absolute;mso-position-horizontal-relative:text;mso-position-vertical:absolute;mso-position-vertical-relative:text;v-text-anchor:top" o:gfxdata="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" stroked="f">
                 <v:textbox style="mso-fit-shape-to-text:t" inset="0,0,0,0">
                   <w:txbxContent>
                     <w:p>
@@ -4160,7 +5203,7 @@
                           <w:rPr>
                             <w:noProof/>
                           </w:rPr>
-                          <w:t>2</w:t>
+                          <w:t>3</w:t>
                         </w:r>
                       </w:fldSimple>
                       <w:r>
@@ -4181,7 +5224,7 @@
           <w:lang w:eastAsia="en-GB"/>
         </w:rPr>
         <w:drawing>
-          <wp:anchor distT="0" distB="0" distL="114300" distR="114300" simplePos="0" relativeHeight="251657216" behindDoc="1" locked="0" layoutInCell="1" allowOverlap="1" wp14:anchorId="5CF6FF9B" wp14:editId="0AB8CC81">
+          <wp:anchor distT="0" distB="0" distL="114300" distR="114300" simplePos="0" relativeHeight="251634688" behindDoc="1" locked="0" layoutInCell="1" allowOverlap="1" wp14:anchorId="5CF6FF9B" wp14:editId="0AB8CC81">
             <wp:simplePos x="0" y="0"/>
             <wp:positionH relativeFrom="column">
               <wp:posOffset>3800475</wp:posOffset>
@@ -4258,10 +5301,34 @@
         <w:t>Thymio-II robot which would apply them as appropriate. The Python code now needs to retrieve and store the current values from the Thymio. To do this a loop was created that would send a command every 100 milliseconds telling the Thymio to send the current values from its proximity sensors.</w:t>
       </w:r>
       <w:r>
-        <w:t xml:space="preserve"> The sensor data could be accessed using the previously declared network variable along with the GetVariable command. The GetVariable command required several </w:t>
-      </w:r>
-      <w:r>
-        <w:t>parameters to function. Firstly it needs the device to be specified which in this case is the Thymio-II. Next the variable that is meant to be returned is set, for the proximity sensor the string “prox.horizontal” is sent. The next parameter is a function to handle the data and finally there needs to be a function to handle any errors</w:t>
+        <w:t xml:space="preserve"> The sensor data could be accessed using the previously declared network variable along with the </w:t>
+      </w:r>
+      <w:proofErr w:type="spellStart"/>
+      <w:r>
+        <w:t>GetVariable</w:t>
+      </w:r>
+      <w:proofErr w:type="spellEnd"/>
+      <w:r>
+        <w:t xml:space="preserve"> command. The </w:t>
+      </w:r>
+      <w:proofErr w:type="spellStart"/>
+      <w:r>
+        <w:t>GetVariable</w:t>
+      </w:r>
+      <w:proofErr w:type="spellEnd"/>
+      <w:r>
+        <w:t xml:space="preserve"> command required several </w:t>
+      </w:r>
+      <w:r>
+        <w:t>parameters to function. Firstly it needs the device to be specified which in this case is the Thymio-II. Next the variable that is meant to be returned is set, for the proximity sensor the string “</w:t>
+      </w:r>
+      <w:proofErr w:type="spellStart"/>
+      <w:r>
+        <w:t>prox.horizontal</w:t>
+      </w:r>
+      <w:proofErr w:type="spellEnd"/>
+      <w:r>
+        <w:t>” is sent. The next parameter is a function to handle the data and finally there needs to be a function to handle any errors</w:t>
       </w:r>
       <w:r>
         <w:t>. The variable handling functions make use of variables declared with appropriate types meaning that for each sensor type the data can be stored directly in to a variable. The error handling receives an error message in the form of a string and cause the current code to quit (figure [X]).</w:t>
@@ -4269,7 +5336,15 @@
     </w:p>
     <w:p>
       <w:r>
-        <w:t xml:space="preserve">Due to the nature of Python variables can be declared with a type and then referred to outside of their initial scope by using the key word “global”.  The proxSensorVal holds an array of 7 floating point variables where each is the current distance </w:t>
+        <w:t xml:space="preserve">Due to the nature of Python variables can be declared with a type and then referred to outside of their initial scope by using the key word “global”.  The </w:t>
+      </w:r>
+      <w:proofErr w:type="spellStart"/>
+      <w:r>
+        <w:t>proxSensorVal</w:t>
+      </w:r>
+      <w:proofErr w:type="spellEnd"/>
+      <w:r>
+        <w:t xml:space="preserve"> holds an array of 7 floating point variables where each is the current distance </w:t>
       </w:r>
       <w:r>
         <w:t>the corresponding</w:t>
@@ -4278,16 +5353,35 @@
         <w:t xml:space="preserve"> proximity sensor</w:t>
       </w:r>
       <w:r>
-        <w:t>. The groundDeltaVal stores 2 values for the downward facing proximity sensors which are used to tell if there is a surface below the front of the robot. The accVal stores 3 floating point variables, each of which representing an axis from the Thymio-II’s accelerometer.</w:t>
-      </w:r>
-    </w:p>
-    <w:p>
+        <w:t xml:space="preserve">. The </w:t>
+      </w:r>
+      <w:proofErr w:type="spellStart"/>
+      <w:r>
+        <w:t>groundDeltaVal</w:t>
+      </w:r>
+      <w:proofErr w:type="spellEnd"/>
+      <w:r>
+        <w:t xml:space="preserve"> stores 2 values for the downward facing proximity sensors which are used to tell if there is a surface below the front of the robot. The </w:t>
+      </w:r>
+      <w:proofErr w:type="spellStart"/>
+      <w:r>
+        <w:t>accVal</w:t>
+      </w:r>
+      <w:proofErr w:type="spellEnd"/>
+      <w:r>
+        <w:t xml:space="preserve"> stores 3 floating point variables, each of which representing an axis from the Thymio-II’s accelerometer.</w:t>
+      </w:r>
+    </w:p>
+    <w:p>
+      <w:r>
+        <w:t>Before the interface and send commands the code first needs a way of dealing with user input. An arra</w:t>
+      </w:r>
+      <w:r>
+        <w:t xml:space="preserve">y of strings is used where </w:t>
+      </w:r>
       <w:r>
         <w:lastRenderedPageBreak/>
-        <w:t>Before the interface and send commands the code first needs a way of dealing with user input. An arra</w:t>
-      </w:r>
-      <w:r>
-        <w:t xml:space="preserve">y of strings is used where each string is the text for a command (e.g. “forward”). This array is used to set a single string to a variable called command which stores the current command. </w:t>
+        <w:t xml:space="preserve">each string is the text for a command (e.g. “forward”). This array is used to set a single string to a variable called command which stores the current command. </w:t>
       </w:r>
       <w:r>
         <w:t xml:space="preserve">As the loop progresses a series of if statements check for the different commands and runs the appropriate command. </w:t>
@@ -4301,7 +5395,23 @@
         <w:t xml:space="preserve">.  The command to set the variables makes use of the network object </w:t>
       </w:r>
       <w:r>
-        <w:t>and is called SetVariable. This function is similar to the GetVariable function in that it requires the device and the variable name but then you send the value you want to set the motor to (figure [X]).</w:t>
+        <w:t xml:space="preserve">and is called </w:t>
+      </w:r>
+      <w:proofErr w:type="spellStart"/>
+      <w:r>
+        <w:t>SetVariable</w:t>
+      </w:r>
+      <w:proofErr w:type="spellEnd"/>
+      <w:r>
+        <w:t xml:space="preserve">. This function is similar to the </w:t>
+      </w:r>
+      <w:proofErr w:type="spellStart"/>
+      <w:r>
+        <w:t>GetVariable</w:t>
+      </w:r>
+      <w:proofErr w:type="spellEnd"/>
+      <w:r>
+        <w:t xml:space="preserve"> function in that it requires the device and the variable name but then you send the value you want to set the motor to (figure [X]).</w:t>
       </w:r>
     </w:p>
     <w:p>
@@ -4375,7 +5485,7 @@
           <w:rPr>
             <w:noProof/>
           </w:rPr>
-          <w:t>3</w:t>
+          <w:t>4</w:t>
         </w:r>
       </w:fldSimple>
       <w:r>
@@ -4458,13 +5568,23 @@
         <w:br/>
         <w:t>5 Receive commands from scratch</w:t>
       </w:r>
+      <w:bookmarkStart w:id="29" w:name="_GoBack"/>
+      <w:bookmarkEnd w:id="29"/>
       <w:r>
         <w:br/>
         <w:t>6 transfer scratch commands into Thymio commands</w:t>
       </w:r>
       <w:r>
         <w:br/>
-        <w:t>7 transfer thymio data to scratch</w:t>
+        <w:t xml:space="preserve">7 transfer </w:t>
+      </w:r>
+      <w:proofErr w:type="spellStart"/>
+      <w:r>
+        <w:t>thymio</w:t>
+      </w:r>
+      <w:proofErr w:type="spellEnd"/>
+      <w:r>
+        <w:t xml:space="preserve"> data to scratch</w:t>
       </w:r>
       <w:r>
         <w:br/>
@@ -4474,7 +5594,26 @@
     <w:p/>
     <w:p>
       <w:r>
+        <w:br w:type="page"/>
+      </w:r>
+    </w:p>
+    <w:p>
+      <w:pPr>
+        <w:pStyle w:val="Heading1"/>
+      </w:pPr>
+      <w:bookmarkStart w:id="30" w:name="_Toc415682135"/>
+      <w:r>
         <w:lastRenderedPageBreak/>
+        <w:t xml:space="preserve">6 </w:t>
+      </w:r>
+      <w:r>
+        <w:t>Evaluation</w:t>
+      </w:r>
+      <w:bookmarkEnd w:id="30"/>
+    </w:p>
+    <w:p/>
+    <w:p>
+      <w:r>
         <w:br w:type="page"/>
       </w:r>
     </w:p>
@@ -4482,12 +5621,15 @@
       <w:pPr>
         <w:pStyle w:val="Heading1"/>
       </w:pPr>
-      <w:bookmarkStart w:id="29" w:name="_Toc415327606"/>
+      <w:bookmarkStart w:id="31" w:name="_Toc415682136"/>
       <w:r>
         <w:lastRenderedPageBreak/>
-        <w:t>Evaluation</w:t>
-      </w:r>
-      <w:bookmarkEnd w:id="29"/>
+        <w:t xml:space="preserve">7 </w:t>
+      </w:r>
+      <w:r>
+        <w:t>Critical Reflection</w:t>
+      </w:r>
+      <w:bookmarkEnd w:id="31"/>
     </w:p>
     <w:p/>
     <w:p>
@@ -4499,38 +5641,34 @@
       <w:pPr>
         <w:pStyle w:val="Heading1"/>
       </w:pPr>
-      <w:bookmarkStart w:id="30" w:name="_Toc415327607"/>
+      <w:bookmarkStart w:id="32" w:name="_Toc415682137"/>
       <w:r>
         <w:lastRenderedPageBreak/>
-        <w:t>Critical Reflection</w:t>
-      </w:r>
-      <w:bookmarkEnd w:id="30"/>
+        <w:t xml:space="preserve">8 </w:t>
+      </w:r>
+      <w:r>
+        <w:t>Appendices</w:t>
+      </w:r>
+      <w:bookmarkEnd w:id="32"/>
     </w:p>
     <w:p/>
     <w:p>
-      <w:r>
-        <w:br w:type="page"/>
-      </w:r>
-    </w:p>
-    <w:p>
-      <w:pPr>
-        <w:pStyle w:val="Heading1"/>
-      </w:pPr>
-      <w:bookmarkStart w:id="31" w:name="_Toc415327608"/>
-      <w:r>
-        <w:lastRenderedPageBreak/>
-        <w:t>Appendices</w:t>
-      </w:r>
-      <w:bookmarkEnd w:id="31"/>
-    </w:p>
-    <w:p/>
-    <w:p>
-      <w:r>
-        <w:t>Riano, L. and</w:t>
-      </w:r>
-      <w:r>
-        <w:t xml:space="preserve"> McGinnity</w:t>
-      </w:r>
+      <w:proofErr w:type="spellStart"/>
+      <w:r>
+        <w:t>Riano</w:t>
+      </w:r>
+      <w:proofErr w:type="spellEnd"/>
+      <w:r>
+        <w:t>, L. and</w:t>
+      </w:r>
+      <w:r>
+        <w:t xml:space="preserve"> </w:t>
+      </w:r>
+      <w:proofErr w:type="spellStart"/>
+      <w:r>
+        <w:t>McGinnity</w:t>
+      </w:r>
+      <w:proofErr w:type="spellEnd"/>
       <w:r>
         <w:t>,</w:t>
       </w:r>
@@ -4566,21 +5704,40 @@
       </w:r>
     </w:p>
     <w:p>
-      <w:r>
-        <w:t>Cms, (2005) Selecting Developing Approach. [Online] Available from: www.cms.gov/Research-Statistics-Data-and-Systems/CMS-Information-Technology/XLC/Downloads/SelectingDevelopmentApproach.pdf [Accessed 18 October 2014].</w:t>
-      </w:r>
-    </w:p>
-    <w:p>
-      <w:pPr>
-        <w:rPr>
-          <w:lang w:eastAsia="en-GB"/>
-        </w:rPr>
-      </w:pPr>
-      <w:r>
-        <w:rPr>
-          <w:lang w:eastAsia="en-GB"/>
-        </w:rPr>
-        <w:t>Malan, J. and Leitner, H. (2007) Scratch for Budding Computer Scientists</w:t>
+      <w:proofErr w:type="spellStart"/>
+      <w:r>
+        <w:t>Cms</w:t>
+      </w:r>
+      <w:proofErr w:type="spellEnd"/>
+      <w:r>
+        <w:t>, (2005) Selecting Developing Approach. [Online] Available from: www.cms.gov/Research-Statistics-Data-and-Systems/CMS-Information-Technology/XLC/Downloads/SelectingDevelopmentApproach.pdf [Accessed 18 October 2014].</w:t>
+      </w:r>
+    </w:p>
+    <w:p>
+      <w:pPr>
+        <w:rPr>
+          <w:lang w:eastAsia="en-GB"/>
+        </w:rPr>
+      </w:pPr>
+      <w:r>
+        <w:rPr>
+          <w:lang w:eastAsia="en-GB"/>
+        </w:rPr>
+        <w:t xml:space="preserve">Malan, J. and </w:t>
+      </w:r>
+      <w:proofErr w:type="spellStart"/>
+      <w:r>
+        <w:rPr>
+          <w:lang w:eastAsia="en-GB"/>
+        </w:rPr>
+        <w:t>Leitner</w:t>
+      </w:r>
+      <w:proofErr w:type="spellEnd"/>
+      <w:r>
+        <w:rPr>
+          <w:lang w:eastAsia="en-GB"/>
+        </w:rPr>
+        <w:t>, H. (2007) Scratch for Budding Computer Scientists</w:t>
       </w:r>
       <w:r>
         <w:rPr>
@@ -4596,11 +5753,19 @@
       </w:r>
     </w:p>
     <w:p>
-      <w:r>
-        <w:rPr>
-          <w:lang w:eastAsia="en-GB"/>
-        </w:rPr>
-        <w:t>Fesakis, G</w:t>
+      <w:proofErr w:type="spellStart"/>
+      <w:r>
+        <w:rPr>
+          <w:lang w:eastAsia="en-GB"/>
+        </w:rPr>
+        <w:t>Fesakis</w:t>
+      </w:r>
+      <w:proofErr w:type="spellEnd"/>
+      <w:r>
+        <w:rPr>
+          <w:lang w:eastAsia="en-GB"/>
+        </w:rPr>
+        <w:t>, G</w:t>
       </w:r>
       <w:r>
         <w:rPr>
@@ -4612,7 +5777,21 @@
         <w:rPr>
           <w:lang w:eastAsia="en-GB"/>
         </w:rPr>
-        <w:t xml:space="preserve"> and Kiriaki, S. (2009) Influence of the familiarization with Scratch on future teachers' opinions and attitudes about programming and ICT in education</w:t>
+        <w:t xml:space="preserve"> and </w:t>
+      </w:r>
+      <w:proofErr w:type="spellStart"/>
+      <w:r>
+        <w:rPr>
+          <w:lang w:eastAsia="en-GB"/>
+        </w:rPr>
+        <w:t>Kiriaki</w:t>
+      </w:r>
+      <w:proofErr w:type="spellEnd"/>
+      <w:r>
+        <w:rPr>
+          <w:lang w:eastAsia="en-GB"/>
+        </w:rPr>
+        <w:t>, S. (2009) Influence of the familiarization with Scratch on future teachers' opinions and attitudes about programming and ICT in education</w:t>
       </w:r>
       <w:r>
         <w:rPr>
@@ -4645,7 +5824,15 @@
     </w:p>
     <w:p>
       <w:r>
-        <w:t>Harvey, B. and Mönig, J. (2010). Bringing “No ceiling” to Scratch: can one language ser</w:t>
+        <w:t xml:space="preserve">Harvey, B. and </w:t>
+      </w:r>
+      <w:proofErr w:type="spellStart"/>
+      <w:r>
+        <w:t>Mönig</w:t>
+      </w:r>
+      <w:proofErr w:type="spellEnd"/>
+      <w:r>
+        <w:t>, J. (2010). Bringing “No ceiling” to Scratch: can one language ser</w:t>
       </w:r>
       <w:r>
         <w:t>ve kids and computer scientists.</w:t>
@@ -4669,11 +5856,47 @@
           <w:lang w:eastAsia="en-GB"/>
         </w:rPr>
       </w:pPr>
-      <w:r>
-        <w:rPr>
-          <w:lang w:eastAsia="en-GB"/>
-        </w:rPr>
-        <w:t xml:space="preserve">Cielniak, G., Bellotto, N. and Duckett, T. (2013) Integrating mobile robotics and vision with </w:t>
+      <w:proofErr w:type="spellStart"/>
+      <w:r>
+        <w:rPr>
+          <w:lang w:eastAsia="en-GB"/>
+        </w:rPr>
+        <w:t>Cielniak</w:t>
+      </w:r>
+      <w:proofErr w:type="spellEnd"/>
+      <w:r>
+        <w:rPr>
+          <w:lang w:eastAsia="en-GB"/>
+        </w:rPr>
+        <w:t xml:space="preserve">, G., </w:t>
+      </w:r>
+      <w:proofErr w:type="spellStart"/>
+      <w:r>
+        <w:rPr>
+          <w:lang w:eastAsia="en-GB"/>
+        </w:rPr>
+        <w:t>Bellotto</w:t>
+      </w:r>
+      <w:proofErr w:type="spellEnd"/>
+      <w:r>
+        <w:rPr>
+          <w:lang w:eastAsia="en-GB"/>
+        </w:rPr>
+        <w:t xml:space="preserve">, N. and </w:t>
+      </w:r>
+      <w:proofErr w:type="spellStart"/>
+      <w:r>
+        <w:rPr>
+          <w:lang w:eastAsia="en-GB"/>
+        </w:rPr>
+        <w:t>Duckett</w:t>
+      </w:r>
+      <w:proofErr w:type="spellEnd"/>
+      <w:r>
+        <w:rPr>
+          <w:lang w:eastAsia="en-GB"/>
+        </w:rPr>
+        <w:t xml:space="preserve">, T. (2013) Integrating mobile robotics and vision with </w:t>
       </w:r>
       <w:r>
         <w:rPr>
@@ -4707,12 +5930,101 @@
           <w:lang w:eastAsia="en-GB"/>
         </w:rPr>
       </w:pPr>
+      <w:proofErr w:type="spellStart"/>
       <w:r>
         <w:rPr>
           <w:rFonts w:eastAsia="Times New Roman"/>
           <w:lang w:eastAsia="en-GB"/>
         </w:rPr>
-        <w:t xml:space="preserve">Retornaz, P., Riedo, F., Magnenat, S., Vaussard, F., Bonani, M. and Mondada, F. (2013) </w:t>
+        <w:t>Retornaz</w:t>
+      </w:r>
+      <w:proofErr w:type="spellEnd"/>
+      <w:r>
+        <w:rPr>
+          <w:rFonts w:eastAsia="Times New Roman"/>
+          <w:lang w:eastAsia="en-GB"/>
+        </w:rPr>
+        <w:t xml:space="preserve">, P., </w:t>
+      </w:r>
+      <w:proofErr w:type="spellStart"/>
+      <w:r>
+        <w:rPr>
+          <w:rFonts w:eastAsia="Times New Roman"/>
+          <w:lang w:eastAsia="en-GB"/>
+        </w:rPr>
+        <w:t>Riedo</w:t>
+      </w:r>
+      <w:proofErr w:type="spellEnd"/>
+      <w:r>
+        <w:rPr>
+          <w:rFonts w:eastAsia="Times New Roman"/>
+          <w:lang w:eastAsia="en-GB"/>
+        </w:rPr>
+        <w:t xml:space="preserve">, F., </w:t>
+      </w:r>
+      <w:proofErr w:type="spellStart"/>
+      <w:r>
+        <w:rPr>
+          <w:rFonts w:eastAsia="Times New Roman"/>
+          <w:lang w:eastAsia="en-GB"/>
+        </w:rPr>
+        <w:t>Magnenat</w:t>
+      </w:r>
+      <w:proofErr w:type="spellEnd"/>
+      <w:r>
+        <w:rPr>
+          <w:rFonts w:eastAsia="Times New Roman"/>
+          <w:lang w:eastAsia="en-GB"/>
+        </w:rPr>
+        <w:t xml:space="preserve">, S., </w:t>
+      </w:r>
+      <w:proofErr w:type="spellStart"/>
+      <w:r>
+        <w:rPr>
+          <w:rFonts w:eastAsia="Times New Roman"/>
+          <w:lang w:eastAsia="en-GB"/>
+        </w:rPr>
+        <w:t>Vaussard</w:t>
+      </w:r>
+      <w:proofErr w:type="spellEnd"/>
+      <w:r>
+        <w:rPr>
+          <w:rFonts w:eastAsia="Times New Roman"/>
+          <w:lang w:eastAsia="en-GB"/>
+        </w:rPr>
+        <w:t xml:space="preserve">, F., </w:t>
+      </w:r>
+      <w:proofErr w:type="spellStart"/>
+      <w:r>
+        <w:rPr>
+          <w:rFonts w:eastAsia="Times New Roman"/>
+          <w:lang w:eastAsia="en-GB"/>
+        </w:rPr>
+        <w:t>Bonani</w:t>
+      </w:r>
+      <w:proofErr w:type="spellEnd"/>
+      <w:r>
+        <w:rPr>
+          <w:rFonts w:eastAsia="Times New Roman"/>
+          <w:lang w:eastAsia="en-GB"/>
+        </w:rPr>
+        <w:t xml:space="preserve">, M. and </w:t>
+      </w:r>
+      <w:proofErr w:type="spellStart"/>
+      <w:r>
+        <w:rPr>
+          <w:rFonts w:eastAsia="Times New Roman"/>
+          <w:lang w:eastAsia="en-GB"/>
+        </w:rPr>
+        <w:t>Mondada</w:t>
+      </w:r>
+      <w:proofErr w:type="spellEnd"/>
+      <w:r>
+        <w:rPr>
+          <w:rFonts w:eastAsia="Times New Roman"/>
+          <w:lang w:eastAsia="en-GB"/>
+        </w:rPr>
+        <w:t xml:space="preserve">, F. (2013) </w:t>
       </w:r>
       <w:r>
         <w:rPr>
@@ -4738,7 +6050,28 @@
     </w:p>
     <w:p>
       <w:r>
-        <w:t xml:space="preserve">Maloney, J., Resnick, M., Rusk, N.,Silverman, B. and Eastmond, E. (2010) The scratch programming language and environment, </w:t>
+        <w:t xml:space="preserve">Maloney, J., Resnick, M., Rusk, </w:t>
+      </w:r>
+      <w:proofErr w:type="spellStart"/>
+      <w:r>
+        <w:t>N.</w:t>
+      </w:r>
+      <w:proofErr w:type="gramStart"/>
+      <w:r>
+        <w:t>,Silverman</w:t>
+      </w:r>
+      <w:proofErr w:type="spellEnd"/>
+      <w:proofErr w:type="gramEnd"/>
+      <w:r>
+        <w:t xml:space="preserve">, B. and </w:t>
+      </w:r>
+      <w:proofErr w:type="spellStart"/>
+      <w:r>
+        <w:t>Eastmond</w:t>
+      </w:r>
+      <w:proofErr w:type="spellEnd"/>
+      <w:r>
+        <w:t xml:space="preserve">, E. (2010) The scratch programming language and environment, </w:t>
       </w:r>
       <w:r>
         <w:rPr>
@@ -4775,7 +6108,23 @@
           <w:rFonts w:eastAsia="Times New Roman" w:cs="Times New Roman"/>
           <w:lang w:eastAsia="en-GB"/>
         </w:rPr>
-        <w:t xml:space="preserve"> and Magnenat, S. (2014). </w:t>
+        <w:t xml:space="preserve"> and </w:t>
+      </w:r>
+      <w:proofErr w:type="spellStart"/>
+      <w:r>
+        <w:rPr>
+          <w:rFonts w:eastAsia="Times New Roman" w:cs="Times New Roman"/>
+          <w:lang w:eastAsia="en-GB"/>
+        </w:rPr>
+        <w:t>Magnenat</w:t>
+      </w:r>
+      <w:proofErr w:type="spellEnd"/>
+      <w:r>
+        <w:rPr>
+          <w:rFonts w:eastAsia="Times New Roman" w:cs="Times New Roman"/>
+          <w:lang w:eastAsia="en-GB"/>
+        </w:rPr>
+        <w:t xml:space="preserve">, S. (2014). </w:t>
       </w:r>
       <w:r>
         <w:rPr>
@@ -4874,7 +6223,7 @@
           <w:rPr>
             <w:noProof/>
           </w:rPr>
-          <w:t>7</w:t>
+          <w:t>15</w:t>
         </w:r>
         <w:r>
           <w:rPr>
@@ -6580,7 +7929,27 @@
       </a:bgFillStyleLst>
     </a:fmtScheme>
   </a:themeElements>
-  <a:objectDefaults/>
+  <a:objectDefaults>
+    <a:spDef>
+      <a:spPr/>
+      <a:bodyPr/>
+      <a:lstStyle/>
+      <a:style>
+        <a:lnRef idx="2">
+          <a:schemeClr val="dk1"/>
+        </a:lnRef>
+        <a:fillRef idx="1">
+          <a:schemeClr val="lt1"/>
+        </a:fillRef>
+        <a:effectRef idx="0">
+          <a:schemeClr val="dk1"/>
+        </a:effectRef>
+        <a:fontRef idx="minor">
+          <a:schemeClr val="dk1"/>
+        </a:fontRef>
+      </a:style>
+    </a:spDef>
+  </a:objectDefaults>
   <a:extraClrSchemeLst/>
   <a:extLst>
     <a:ext uri="{05A4C25C-085E-4340-85A3-A5531E510DB2}">
@@ -6595,7 +7964,7 @@
 </file>
 
 <file path=customXml/itemProps1.xml><?xml version="1.0" encoding="utf-8"?>
-<ds:datastoreItem xmlns:ds="http://schemas.openxmlformats.org/officeDocument/2006/customXml" ds:itemID="{D7F222AD-A54E-4AB8-8425-468E3D6D0DEC}">
+<ds:datastoreItem xmlns:ds="http://schemas.openxmlformats.org/officeDocument/2006/customXml" ds:itemID="{1ED7CAE0-34BD-4B01-BBCD-CE7A2E3F1456}">
   <ds:schemaRefs>
     <ds:schemaRef ds:uri="http://schemas.openxmlformats.org/officeDocument/2006/bibliography"/>
   </ds:schemaRefs>

</xml_diff>

<commit_message>
project management restructured and finished
research methods left to update in the methodologies section
literature review
evaluation
critical reflection
</commit_message>
<xml_diff>
--- a/Educational robots for teaching programming to youths.docx
+++ b/Educational robots for teaching programming to youths.docx
@@ -285,8 +285,6 @@
         </w:rPr>
       </w:sdtEndPr>
       <w:sdtContent>
-        <w:bookmarkStart w:id="5" w:name="_GoBack" w:displacedByCustomXml="prev"/>
-        <w:bookmarkEnd w:id="5" w:displacedByCustomXml="prev"/>
         <w:p>
           <w:pPr>
             <w:pStyle w:val="TOC1"/>
@@ -3527,7 +3525,7 @@
       <w:pPr>
         <w:pStyle w:val="Heading1"/>
       </w:pPr>
-      <w:bookmarkStart w:id="6" w:name="_Toc415938090"/>
+      <w:bookmarkStart w:id="5" w:name="_Toc415938090"/>
       <w:r>
         <w:lastRenderedPageBreak/>
         <w:t xml:space="preserve">1 </w:t>
@@ -3535,7 +3533,7 @@
       <w:r>
         <w:t>Introduction</w:t>
       </w:r>
-      <w:bookmarkEnd w:id="6"/>
+      <w:bookmarkEnd w:id="5"/>
     </w:p>
     <w:p>
       <w:pPr>
@@ -3688,7 +3686,7 @@
       <w:pPr>
         <w:pStyle w:val="Heading1"/>
       </w:pPr>
-      <w:bookmarkStart w:id="7" w:name="_Toc415938091"/>
+      <w:bookmarkStart w:id="6" w:name="_Toc415938091"/>
       <w:r>
         <w:lastRenderedPageBreak/>
         <w:t xml:space="preserve">2 </w:t>
@@ -3696,167 +3694,167 @@
       <w:r>
         <w:t>Literature Review</w:t>
       </w:r>
+      <w:bookmarkEnd w:id="6"/>
+    </w:p>
+    <w:p>
+      <w:r>
+        <w:rPr>
+          <w:lang w:eastAsia="en-GB"/>
+        </w:rPr>
+        <w:t>[!]</w:t>
+      </w:r>
+    </w:p>
+    <w:p>
+      <w:r>
+        <w:t>Programming and computer skills are becoming increasingly important as the influence of the internet and the power of computers grows, programming has even been called the 'second literacy'. Despite this there are still significant barriers to education in this field and few attempts to integrate it in to other computer related topics. This project will use the language Scratch and the Thymio II as they have both been shown to be good at introducing people to the topic of programming and robots as well as maintaining interest and creating enthusiasm.</w:t>
+      </w:r>
+    </w:p>
+    <w:p>
+      <w:r>
+        <w:t xml:space="preserve">Scratch is a language developed at MIT which has been used in education with broad success. Scratch allows for the use of most programming concept without requiring the user to be aware of syntax through the use of blocks. As well as being easy to use it is also free to use and has a large community with a wide range of users from 4 to 60 year olds meaning support can be found relating to the most basic of tasks to complex ones. One study found that during a </w:t>
+      </w:r>
+      <w:r>
+        <w:t>Har</w:t>
+      </w:r>
+      <w:r>
+        <w:rPr>
+          <w:lang w:eastAsia="en-GB"/>
+        </w:rPr>
+        <w:t>vard Summer School for</w:t>
+      </w:r>
+      <w:r>
+        <w:rPr>
+          <w:lang w:eastAsia="en-GB"/>
+        </w:rPr>
+        <w:t xml:space="preserve"> Computer Scienc</w:t>
+      </w:r>
+      <w:r>
+        <w:t>e</w:t>
+      </w:r>
+      <w:r>
+        <w:t xml:space="preserve"> course that 76% of students felt that using Scratch as an introduction help them when they later moved on to java, students also found it was more rewarding to have visual feedback on what they had programmed than just having a text window (Malan and </w:t>
+      </w:r>
+      <w:proofErr w:type="spellStart"/>
+      <w:r>
+        <w:t>Leitner</w:t>
+      </w:r>
+      <w:proofErr w:type="spellEnd"/>
+      <w:r>
+        <w:t>, 2007).</w:t>
+      </w:r>
+    </w:p>
+    <w:p>
+      <w:r>
+        <w:t>Amongst the reasons why teachers don't accept technology in to the class as readily as they do other tool are stress and fear of failure. When a teacher tries to teach using methods in which they have little experience they often find that it can be daunting and cause stress. Introducing people to Scratch has both caused people to be more likely to include programming in lessons and to worry about failing less when they consider programming courses or sessions. A study of students learning to become preschool teachers were given an introductory lesson in computer programming and found that interest in using technology in the classroom increased from 80% to 92%. As well as this they found that 65% found Scratch easy to use and 85% found it simple and understandable (</w:t>
+      </w:r>
+      <w:proofErr w:type="spellStart"/>
+      <w:r>
+        <w:t>Fesakis</w:t>
+      </w:r>
+      <w:proofErr w:type="spellEnd"/>
+      <w:r>
+        <w:t xml:space="preserve"> and </w:t>
+      </w:r>
+      <w:proofErr w:type="spellStart"/>
+      <w:r>
+        <w:t>Kiriaki</w:t>
+      </w:r>
+      <w:proofErr w:type="spellEnd"/>
+      <w:r>
+        <w:t>, 2009).</w:t>
+      </w:r>
+    </w:p>
+    <w:p>
+      <w:r>
+        <w:t>One challenge facing robotics in education is the price of the platforms and how easy they are to use. The Thymio II can be bought for around £100 which is cheaper than alternatives such as the LEGO Mindstorm while still having most of the feature. Besides the LEGO robot there are few available robotics platforms that are simple enough that they can be used for an introduction to the topic while also being capable enough that they can perform complex programs. The Thymio II is a powerful system and with Scratch it would mean that it can be easily picked up by beginners while still being able to perform some complicated programs. Scratch include features such as the ability to create object orientate programs as well as use multithreading, and is seen to have one major limitation which is recursion which has been purposely left out so that beginners would not feel threatened by the complexity (Harvey, B. 2010).</w:t>
+      </w:r>
+    </w:p>
+    <w:p>
+      <w:pPr>
+        <w:rPr>
+          <w:lang w:eastAsia="en-GB"/>
+        </w:rPr>
+      </w:pPr>
+      <w:r>
+        <w:t>Robots have been used before with other aspects of programming to create courses that have proven to create very enthusiastic students. For example, at the University of Lincoln robotics was taught alongside computer vision, this lead to positive results in practical sessions including some students ended up going far beyond the brief of their assignments with some advanced feature that they researched and implemented under their own direction.</w:t>
+      </w:r>
+      <w:r>
+        <w:t xml:space="preserve"> </w:t>
+      </w:r>
+      <w:r>
+        <w:t>(</w:t>
+      </w:r>
+      <w:proofErr w:type="spellStart"/>
+      <w:r>
+        <w:rPr>
+          <w:lang w:eastAsia="en-GB"/>
+        </w:rPr>
+        <w:t>Cielniak</w:t>
+      </w:r>
+      <w:proofErr w:type="spellEnd"/>
+      <w:r>
+        <w:rPr>
+          <w:lang w:eastAsia="en-GB"/>
+        </w:rPr>
+        <w:t>,</w:t>
+      </w:r>
+      <w:r>
+        <w:rPr>
+          <w:lang w:eastAsia="en-GB"/>
+        </w:rPr>
+        <w:t xml:space="preserve"> G. et al,</w:t>
+      </w:r>
+      <w:r>
+        <w:rPr>
+          <w:lang w:eastAsia="en-GB"/>
+        </w:rPr>
+        <w:t xml:space="preserve"> </w:t>
+      </w:r>
+      <w:r>
+        <w:rPr>
+          <w:lang w:eastAsia="en-GB"/>
+        </w:rPr>
+        <w:t>2013), this suggests that enthusiasm can be created with practical assignments using robots.</w:t>
+      </w:r>
+    </w:p>
+    <w:p>
+      <w:r>
+        <w:rPr>
+          <w:lang w:eastAsia="en-GB"/>
+        </w:rPr>
+        <w:t xml:space="preserve">The Thymio II is a programmable robot with a wide variety of sensors and methods for feedback. It has 2 wheels for movement, a speaker for audio output and several lights, some of which are programmable and others which indicate the feedback from the distance sensors. There are 9 </w:t>
+      </w:r>
+      <w:r>
+        <w:rPr>
+          <w:lang w:eastAsia="en-GB"/>
+        </w:rPr>
+        <w:lastRenderedPageBreak/>
+        <w:t xml:space="preserve">distance sensors to prevent it from falling off objects and to detect thing in front or behind it. It also has a 3 axis accelerometer, a microphone and an infrared sensor for remote input. With these features the Thymio II is well suited to education as it can be applied to a lot of situations. The Thymio II is the result of testing amongst children with the Thymio II. After running courses with the Thymio 89.2% of parents thought the session was educational and 78.5% thought that it had increased their child's interest in robotics </w:t>
+      </w:r>
+      <w:r>
+        <w:t>(</w:t>
+      </w:r>
+      <w:proofErr w:type="spellStart"/>
+      <w:r>
+        <w:t>Riedo</w:t>
+      </w:r>
+      <w:proofErr w:type="spellEnd"/>
+      <w:r>
+        <w:t>, F. et al 2012)</w:t>
+      </w:r>
+    </w:p>
+    <w:p>
+      <w:pPr>
+        <w:pStyle w:val="Heading3"/>
+      </w:pPr>
+      <w:bookmarkStart w:id="7" w:name="_Toc415938092"/>
+      <w:r>
+        <w:t>Conclusion</w:t>
+      </w:r>
       <w:bookmarkEnd w:id="7"/>
     </w:p>
     <w:p>
       <w:r>
-        <w:rPr>
-          <w:lang w:eastAsia="en-GB"/>
-        </w:rPr>
-        <w:t>[!]</w:t>
-      </w:r>
-    </w:p>
-    <w:p>
-      <w:r>
-        <w:t>Programming and computer skills are becoming increasingly important as the influence of the internet and the power of computers grows, programming has even been called the 'second literacy'. Despite this there are still significant barriers to education in this field and few attempts to integrate it in to other computer related topics. This project will use the language Scratch and the Thymio II as they have both been shown to be good at introducing people to the topic of programming and robots as well as maintaining interest and creating enthusiasm.</w:t>
-      </w:r>
-    </w:p>
-    <w:p>
-      <w:r>
-        <w:t xml:space="preserve">Scratch is a language developed at MIT which has been used in education with broad success. Scratch allows for the use of most programming concept without requiring the user to be aware of syntax through the use of blocks. As well as being easy to use it is also free to use and has a large community with a wide range of users from 4 to 60 year olds meaning support can be found relating to the most basic of tasks to complex ones. One study found that during a </w:t>
-      </w:r>
-      <w:r>
-        <w:t>Har</w:t>
-      </w:r>
-      <w:r>
-        <w:rPr>
-          <w:lang w:eastAsia="en-GB"/>
-        </w:rPr>
-        <w:t>vard Summer School for</w:t>
-      </w:r>
-      <w:r>
-        <w:rPr>
-          <w:lang w:eastAsia="en-GB"/>
-        </w:rPr>
-        <w:t xml:space="preserve"> Computer Scienc</w:t>
-      </w:r>
-      <w:r>
-        <w:t>e</w:t>
-      </w:r>
-      <w:r>
-        <w:t xml:space="preserve"> course that 76% of students felt that using Scratch as an introduction help them when they later moved on to java, students also found it was more rewarding to have visual feedback on what they had programmed than just having a text window (Malan and </w:t>
-      </w:r>
-      <w:proofErr w:type="spellStart"/>
-      <w:r>
-        <w:t>Leitner</w:t>
-      </w:r>
-      <w:proofErr w:type="spellEnd"/>
-      <w:r>
-        <w:t>, 2007).</w:t>
-      </w:r>
-    </w:p>
-    <w:p>
-      <w:r>
-        <w:t>Amongst the reasons why teachers don't accept technology in to the class as readily as they do other tool are stress and fear of failure. When a teacher tries to teach using methods in which they have little experience they often find that it can be daunting and cause stress. Introducing people to Scratch has both caused people to be more likely to include programming in lessons and to worry about failing less when they consider programming courses or sessions. A study of students learning to become preschool teachers were given an introductory lesson in computer programming and found that interest in using technology in the classroom increased from 80% to 92%. As well as this they found that 65% found Scratch easy to use and 85% found it simple and understandable (</w:t>
-      </w:r>
-      <w:proofErr w:type="spellStart"/>
-      <w:r>
-        <w:t>Fesakis</w:t>
-      </w:r>
-      <w:proofErr w:type="spellEnd"/>
-      <w:r>
-        <w:t xml:space="preserve"> and </w:t>
-      </w:r>
-      <w:proofErr w:type="spellStart"/>
-      <w:r>
-        <w:t>Kiriaki</w:t>
-      </w:r>
-      <w:proofErr w:type="spellEnd"/>
-      <w:r>
-        <w:t>, 2009).</w:t>
-      </w:r>
-    </w:p>
-    <w:p>
-      <w:r>
-        <w:t>One challenge facing robotics in education is the price of the platforms and how easy they are to use. The Thymio II can be bought for around £100 which is cheaper than alternatives such as the LEGO Mindstorm while still having most of the feature. Besides the LEGO robot there are few available robotics platforms that are simple enough that they can be used for an introduction to the topic while also being capable enough that they can perform complex programs. The Thymio II is a powerful system and with Scratch it would mean that it can be easily picked up by beginners while still being able to perform some complicated programs. Scratch include features such as the ability to create object orientate programs as well as use multithreading, and is seen to have one major limitation which is recursion which has been purposely left out so that beginners would not feel threatened by the complexity (Harvey, B. 2010).</w:t>
-      </w:r>
-    </w:p>
-    <w:p>
-      <w:pPr>
-        <w:rPr>
-          <w:lang w:eastAsia="en-GB"/>
-        </w:rPr>
-      </w:pPr>
-      <w:r>
-        <w:t>Robots have been used before with other aspects of programming to create courses that have proven to create very enthusiastic students. For example, at the University of Lincoln robotics was taught alongside computer vision, this lead to positive results in practical sessions including some students ended up going far beyond the brief of their assignments with some advanced feature that they researched and implemented under their own direction.</w:t>
-      </w:r>
-      <w:r>
-        <w:t xml:space="preserve"> </w:t>
-      </w:r>
-      <w:r>
-        <w:t>(</w:t>
-      </w:r>
-      <w:proofErr w:type="spellStart"/>
-      <w:r>
-        <w:rPr>
-          <w:lang w:eastAsia="en-GB"/>
-        </w:rPr>
-        <w:t>Cielniak</w:t>
-      </w:r>
-      <w:proofErr w:type="spellEnd"/>
-      <w:r>
-        <w:rPr>
-          <w:lang w:eastAsia="en-GB"/>
-        </w:rPr>
-        <w:t>,</w:t>
-      </w:r>
-      <w:r>
-        <w:rPr>
-          <w:lang w:eastAsia="en-GB"/>
-        </w:rPr>
-        <w:t xml:space="preserve"> G. et al,</w:t>
-      </w:r>
-      <w:r>
-        <w:rPr>
-          <w:lang w:eastAsia="en-GB"/>
-        </w:rPr>
-        <w:t xml:space="preserve"> </w:t>
-      </w:r>
-      <w:r>
-        <w:rPr>
-          <w:lang w:eastAsia="en-GB"/>
-        </w:rPr>
-        <w:t>2013), this suggests that enthusiasm can be created with practical assignments using robots.</w:t>
-      </w:r>
-    </w:p>
-    <w:p>
-      <w:r>
-        <w:rPr>
-          <w:lang w:eastAsia="en-GB"/>
-        </w:rPr>
-        <w:t xml:space="preserve">The Thymio II is a programmable robot with a wide variety of sensors and methods for feedback. It has 2 wheels for movement, a speaker for audio output and several lights, some of which are </w:t>
-      </w:r>
-      <w:r>
-        <w:rPr>
-          <w:lang w:eastAsia="en-GB"/>
-        </w:rPr>
-        <w:lastRenderedPageBreak/>
-        <w:t xml:space="preserve">programmable and others which indicate the feedback from the distance sensors. There are 9 distance sensors to prevent it from falling off objects and to detect thing in front or behind it. It also has a 3 axis accelerometer, a microphone and an infrared sensor for remote input. With these features the Thymio II is well suited to education as it can be applied to a lot of situations. The Thymio II is the result of testing amongst children with the Thymio II. After running courses with the Thymio 89.2% of parents thought the session was educational and 78.5% thought that it had increased their child's interest in robotics </w:t>
-      </w:r>
-      <w:r>
-        <w:t>(</w:t>
-      </w:r>
-      <w:proofErr w:type="spellStart"/>
-      <w:r>
-        <w:t>Riedo</w:t>
-      </w:r>
-      <w:proofErr w:type="spellEnd"/>
-      <w:r>
-        <w:t>, F. et al 2012)</w:t>
-      </w:r>
-    </w:p>
-    <w:p>
-      <w:pPr>
-        <w:pStyle w:val="Heading3"/>
-      </w:pPr>
-      <w:bookmarkStart w:id="8" w:name="_Toc415938092"/>
-      <w:r>
-        <w:t>Conclusion</w:t>
-      </w:r>
-      <w:bookmarkEnd w:id="8"/>
-    </w:p>
-    <w:p>
-      <w:r>
         <w:t>Several conclusions can be drawn from this research. Firstly, that robots used in education can lead to increased practical achievement and can motivate students to go beyond the constraints of an assignment. Secondly, that Scratch is a very powerful but simple language with a majority of standard features while still remaining user friendly and accessible to beginner programmers. As a result of this it can be used to introduce a variety of people to programming and to reduce their anxiety and discomfort with programming. Thirdly, that the Thymio II is the second iteration of a robot produced through extensive user feedback and as a result is very capable and adaptable platform.</w:t>
       </w:r>
     </w:p>
@@ -3869,7 +3867,7 @@
       <w:pPr>
         <w:pStyle w:val="Heading1"/>
       </w:pPr>
-      <w:bookmarkStart w:id="9" w:name="_Toc415938093"/>
+      <w:bookmarkStart w:id="8" w:name="_Toc415938093"/>
       <w:r>
         <w:lastRenderedPageBreak/>
         <w:t xml:space="preserve">3 </w:t>
@@ -3877,183 +3875,626 @@
       <w:r>
         <w:t>Methodology</w:t>
       </w:r>
+      <w:bookmarkEnd w:id="8"/>
+    </w:p>
+    <w:p/>
+    <w:p>
+      <w:pPr>
+        <w:pStyle w:val="Heading2"/>
+      </w:pPr>
+      <w:bookmarkStart w:id="9" w:name="_Toc415938094"/>
+      <w:r>
+        <w:t xml:space="preserve">3.1 </w:t>
+      </w:r>
+      <w:r>
+        <w:t>Project management</w:t>
+      </w:r>
       <w:bookmarkEnd w:id="9"/>
     </w:p>
+    <w:p>
+      <w:pPr>
+        <w:pStyle w:val="Heading3"/>
+      </w:pPr>
+      <w:bookmarkStart w:id="10" w:name="_Toc415938095"/>
+      <w:r>
+        <w:t>3.</w:t>
+      </w:r>
+      <w:r>
+        <w:t>1.1</w:t>
+      </w:r>
+      <w:r>
+        <w:t xml:space="preserve"> </w:t>
+      </w:r>
+      <w:r>
+        <w:t>Software Development</w:t>
+      </w:r>
+      <w:bookmarkEnd w:id="10"/>
+    </w:p>
+    <w:p>
+      <w:r>
+        <w:t>In order to carry out this project an interface needed to be developed. The interface needed to work with Scratch 1.4 and the Thymio-II robot. This piece of software is largely unique in its purpose and so it needed to be developed with a method which could accommodate the flexibility that would be necessary to complete it. A variation on the waterfall method was chosen called incremental. Incremental is a method which employs small waterfall stages allowing for reflection and adjustment after each (</w:t>
+      </w:r>
+      <w:proofErr w:type="spellStart"/>
+      <w:r>
+        <w:t>Cms</w:t>
+      </w:r>
+      <w:proofErr w:type="spellEnd"/>
+      <w:r>
+        <w:t>, 2005).</w:t>
+      </w:r>
+    </w:p>
+    <w:p>
+      <w:r>
+        <w:t>Developing the interface required overcoming unique challenges which were specific to this type of software, as a result some segments of the code needed to be rewritten or upgraded as new knowledge was gained. Incremental development allows for the software to be reviewed after each task is completed so that improvements to the code can added as tasks at suitable points in the development. Consistently improved code was important for this project as this meant the scope of the interface could expand without causing conflicts with obsolete code. Scratch 1.4 and the Thymio-II robot both needed to communicate with the interface and as neither components were built with compatibilities for the other the development process had to account for impassable obstacles which could result in fundamental aspects of the interface needing to be changed such as the programming language or the methods of communication. Incremental development suited this as its review process gives an opportunity to evaluate the current state of the program in addition allowing newly acquired knowledge to be applied to the situation.</w:t>
+      </w:r>
+    </w:p>
+    <w:p>
+      <w:r>
+        <w:t xml:space="preserve">The result of using this method meant that during initial development when experimentation took place there was little commitment to carrying on with a particular plan. </w:t>
+      </w:r>
+      <w:r>
+        <w:t>Following this</w:t>
+      </w:r>
+      <w:r>
+        <w:t xml:space="preserve"> unsuccessful ideas </w:t>
+      </w:r>
+      <w:r>
+        <w:t>could be</w:t>
+      </w:r>
+      <w:r>
+        <w:t xml:space="preserve"> discarded quickly </w:t>
+      </w:r>
+      <w:r>
+        <w:t xml:space="preserve">and </w:t>
+      </w:r>
+      <w:r>
+        <w:t>so</w:t>
+      </w:r>
+      <w:r>
+        <w:t xml:space="preserve"> that the core functionality of the interface was more robust. The incremental</w:t>
+      </w:r>
+      <w:r>
+        <w:t xml:space="preserve"> aspect of the</w:t>
+      </w:r>
+      <w:r>
+        <w:t xml:space="preserve"> development meant that the software was completed in discrete and complete chunks such that each iteration resulted in a working prototype with </w:t>
+      </w:r>
+      <w:r>
+        <w:t>individually</w:t>
+      </w:r>
+      <w:r>
+        <w:t xml:space="preserve"> changing features. This discrete improvement meant that progress could be monitored easily by reviewing which feature</w:t>
+      </w:r>
+      <w:r>
+        <w:t>s</w:t>
+      </w:r>
+      <w:r>
+        <w:t xml:space="preserve"> had been added</w:t>
+      </w:r>
+      <w:r>
+        <w:t xml:space="preserve"> or changed</w:t>
+      </w:r>
+      <w:r>
+        <w:t xml:space="preserve">. </w:t>
+      </w:r>
+      <w:r>
+        <w:t>In addition to this the scope of the interface was expand where appropriate during the brief review periods to include feature which previously could not be planned for</w:t>
+      </w:r>
+      <w:r>
+        <w:t xml:space="preserve"> </w:t>
+      </w:r>
+      <w:r>
+        <w:t>as the relevant knowledge about the system was not known</w:t>
+      </w:r>
+      <w:r>
+        <w:t>.</w:t>
+      </w:r>
+    </w:p>
+    <w:p>
+      <w:r>
+        <w:t xml:space="preserve">One issue with the method was that features were often completed on their own without consideration for future </w:t>
+      </w:r>
+      <w:r>
+        <w:t>iterations</w:t>
+      </w:r>
+      <w:r>
+        <w:t xml:space="preserve">. This caused large amounts of the interface to </w:t>
+      </w:r>
+      <w:r>
+        <w:t xml:space="preserve">need to </w:t>
+      </w:r>
+      <w:r>
+        <w:t>be rewritten, although this had the advantage of ensuring the program was built with recently acquired knowledge it also caused the</w:t>
+      </w:r>
+      <w:r>
+        <w:t xml:space="preserve"> progress of the</w:t>
+      </w:r>
+      <w:r>
+        <w:t xml:space="preserve"> project to slow down. With a more rigid method features could be anticipated and pre</w:t>
+      </w:r>
+      <w:r>
+        <w:t>pared for</w:t>
+      </w:r>
+      <w:r>
+        <w:t xml:space="preserve"> better</w:t>
+      </w:r>
+      <w:r>
+        <w:t>.</w:t>
+      </w:r>
+      <w:r>
+        <w:t xml:space="preserve"> Another issue with the development method was that while it was useful for increasing the scope of the software and monitoring progress it wasn’t very useful for estimating the tasks remaining and the time they would take</w:t>
+      </w:r>
+      <w:r>
+        <w:t xml:space="preserve">. As the software needed to be functional before any testing or studies could take place </w:t>
+      </w:r>
+    </w:p>
+    <w:p>
+      <w:pPr>
+        <w:pStyle w:val="Heading3"/>
+      </w:pPr>
+      <w:r>
+        <w:t>3.1.2 Gantt chart</w:t>
+      </w:r>
+    </w:p>
+    <w:p>
+      <w:r>
+        <w:t xml:space="preserve">A Gantt chart was created in order to visualise the required tasks and the time frames that were allowed for them (Appendices 8.6). </w:t>
+      </w:r>
+      <w:r>
+        <w:t xml:space="preserve">Gantt charts have many advantages such as they are easy to read and clearly show time required for a project and its tasks. The main downside to a Gantt chart </w:t>
+      </w:r>
+      <w:r>
+        <w:lastRenderedPageBreak/>
+        <w:t xml:space="preserve">is that they don’t not usually show dependency and so calculating a critical path isn’t usually possible </w:t>
+      </w:r>
+      <w:r>
+        <w:rPr>
+          <w:sz w:val="23"/>
+          <w:szCs w:val="23"/>
+        </w:rPr>
+        <w:t>(</w:t>
+      </w:r>
+      <w:proofErr w:type="spellStart"/>
+      <w:r>
+        <w:rPr>
+          <w:sz w:val="23"/>
+          <w:szCs w:val="23"/>
+        </w:rPr>
+        <w:t>Wysocki</w:t>
+      </w:r>
+      <w:proofErr w:type="spellEnd"/>
+      <w:r>
+        <w:rPr>
+          <w:sz w:val="23"/>
+          <w:szCs w:val="23"/>
+        </w:rPr>
+        <w:t>, R. 2012)</w:t>
+      </w:r>
+      <w:r>
+        <w:rPr>
+          <w:sz w:val="23"/>
+          <w:szCs w:val="23"/>
+        </w:rPr>
+        <w:t>. To counter this flaw time was allowed at several intervals for contingence so that tasks which take longer than intended can still be completed without having to modify the Gantt chart.</w:t>
+      </w:r>
+    </w:p>
+    <w:p>
+      <w:pPr>
+        <w:pStyle w:val="Heading3"/>
+      </w:pPr>
+      <w:r>
+        <w:t>3.1.3 Risk assessment</w:t>
+      </w:r>
+    </w:p>
+    <w:p>
+      <w:r>
+        <w:t xml:space="preserve">In order to reduce the </w:t>
+      </w:r>
+      <w:r>
+        <w:rPr>
+          <w:sz w:val="23"/>
+          <w:szCs w:val="23"/>
+        </w:rPr>
+        <w:t>chance of an unexpected failure at some point in the project a chart has been created which outlines serious risks along with their likelihood. The chart then includes a contingence plan to manage the project after a failure as well as steps that can be taken to mitigate the risks.</w:t>
+      </w:r>
+    </w:p>
+    <w:tbl>
+      <w:tblPr>
+        <w:tblStyle w:val="TableGrid"/>
+        <w:tblW w:w="9895" w:type="dxa"/>
+        <w:tblLook w:val="04A0" w:firstRow="1" w:lastRow="0" w:firstColumn="1" w:lastColumn="0" w:noHBand="0" w:noVBand="1"/>
+      </w:tblPr>
+      <w:tblGrid>
+        <w:gridCol w:w="3591"/>
+        <w:gridCol w:w="1133"/>
+        <w:gridCol w:w="1001"/>
+        <w:gridCol w:w="4170"/>
+      </w:tblGrid>
+      <w:tr>
+        <w:tc>
+          <w:tcPr>
+            <w:tcW w:w="3591" w:type="dxa"/>
+          </w:tcPr>
+          <w:p>
+            <w:r>
+              <w:t>Description</w:t>
+            </w:r>
+          </w:p>
+        </w:tc>
+        <w:tc>
+          <w:tcPr>
+            <w:tcW w:w="1133" w:type="dxa"/>
+          </w:tcPr>
+          <w:p>
+            <w:r>
+              <w:t>Likelihood</w:t>
+            </w:r>
+          </w:p>
+        </w:tc>
+        <w:tc>
+          <w:tcPr>
+            <w:tcW w:w="1001" w:type="dxa"/>
+          </w:tcPr>
+          <w:p>
+            <w:r>
+              <w:t>Severity</w:t>
+            </w:r>
+          </w:p>
+        </w:tc>
+        <w:tc>
+          <w:tcPr>
+            <w:tcW w:w="4170" w:type="dxa"/>
+          </w:tcPr>
+          <w:p>
+            <w:r>
+              <w:t>Contingency plan/ Mitigation</w:t>
+            </w:r>
+          </w:p>
+        </w:tc>
+      </w:tr>
+      <w:tr>
+        <w:tc>
+          <w:tcPr>
+            <w:tcW w:w="3591" w:type="dxa"/>
+          </w:tcPr>
+          <w:p>
+            <w:r>
+              <w:t>The Aseba software receives an update that changes the way it works meaning that previous research or code is no longer valid.</w:t>
+            </w:r>
+          </w:p>
+        </w:tc>
+        <w:tc>
+          <w:tcPr>
+            <w:tcW w:w="1133" w:type="dxa"/>
+          </w:tcPr>
+          <w:p>
+            <w:r>
+              <w:t>Low</w:t>
+            </w:r>
+          </w:p>
+        </w:tc>
+        <w:tc>
+          <w:tcPr>
+            <w:tcW w:w="1001" w:type="dxa"/>
+          </w:tcPr>
+          <w:p>
+            <w:r>
+              <w:t>High</w:t>
+            </w:r>
+          </w:p>
+        </w:tc>
+        <w:tc>
+          <w:tcPr>
+            <w:tcW w:w="4170" w:type="dxa"/>
+          </w:tcPr>
+          <w:p>
+            <w:r>
+              <w:t xml:space="preserve">The update notes shall be reviewed for changes that would affect the project, if the project can then it will be adapted to use the update within a reasonable amount of time. Otherwise the update will not be installed and the project will make use of the older version of </w:t>
+            </w:r>
+            <w:proofErr w:type="spellStart"/>
+            <w:r>
+              <w:t>Abesa</w:t>
+            </w:r>
+            <w:proofErr w:type="spellEnd"/>
+            <w:r>
+              <w:t>.</w:t>
+            </w:r>
+          </w:p>
+        </w:tc>
+      </w:tr>
+      <w:tr>
+        <w:tc>
+          <w:tcPr>
+            <w:tcW w:w="3591" w:type="dxa"/>
+          </w:tcPr>
+          <w:p>
+            <w:r>
+              <w:t>The attendance of the focus group is low or there is no attendance.</w:t>
+            </w:r>
+          </w:p>
+        </w:tc>
+        <w:tc>
+          <w:tcPr>
+            <w:tcW w:w="1133" w:type="dxa"/>
+          </w:tcPr>
+          <w:p>
+            <w:r>
+              <w:t>Low</w:t>
+            </w:r>
+          </w:p>
+        </w:tc>
+        <w:tc>
+          <w:tcPr>
+            <w:tcW w:w="1001" w:type="dxa"/>
+          </w:tcPr>
+          <w:p>
+            <w:r>
+              <w:t>Medium</w:t>
+            </w:r>
+          </w:p>
+        </w:tc>
+        <w:tc>
+          <w:tcPr>
+            <w:tcW w:w="4170" w:type="dxa"/>
+          </w:tcPr>
+          <w:p>
+            <w:r>
+              <w:t>The focus group session will be rearranged and the method of advertising the session will be changed.</w:t>
+            </w:r>
+          </w:p>
+        </w:tc>
+      </w:tr>
+      <w:tr>
+        <w:tc>
+          <w:tcPr>
+            <w:tcW w:w="3591" w:type="dxa"/>
+          </w:tcPr>
+          <w:p>
+            <w:r>
+              <w:t>Robot specific hardware failure.</w:t>
+            </w:r>
+          </w:p>
+        </w:tc>
+        <w:tc>
+          <w:tcPr>
+            <w:tcW w:w="1133" w:type="dxa"/>
+          </w:tcPr>
+          <w:p>
+            <w:r>
+              <w:t>Low</w:t>
+            </w:r>
+          </w:p>
+        </w:tc>
+        <w:tc>
+          <w:tcPr>
+            <w:tcW w:w="1001" w:type="dxa"/>
+          </w:tcPr>
+          <w:p>
+            <w:r>
+              <w:t>Medium</w:t>
+            </w:r>
+          </w:p>
+        </w:tc>
+        <w:tc>
+          <w:tcPr>
+            <w:tcW w:w="4170" w:type="dxa"/>
+          </w:tcPr>
+          <w:p>
+            <w:r>
+              <w:t>Measures will be taken to ensure the robot is stored in safe and suitable locations when not in use. If a fault does occur then the robot will have to be replaced.</w:t>
+            </w:r>
+          </w:p>
+        </w:tc>
+      </w:tr>
+      <w:tr>
+        <w:tc>
+          <w:tcPr>
+            <w:tcW w:w="3591" w:type="dxa"/>
+          </w:tcPr>
+          <w:p>
+            <w:r>
+              <w:t>Focus group results are lost</w:t>
+            </w:r>
+          </w:p>
+        </w:tc>
+        <w:tc>
+          <w:tcPr>
+            <w:tcW w:w="1133" w:type="dxa"/>
+          </w:tcPr>
+          <w:p>
+            <w:r>
+              <w:t>Low</w:t>
+            </w:r>
+          </w:p>
+        </w:tc>
+        <w:tc>
+          <w:tcPr>
+            <w:tcW w:w="1001" w:type="dxa"/>
+          </w:tcPr>
+          <w:p>
+            <w:r>
+              <w:t>High</w:t>
+            </w:r>
+          </w:p>
+        </w:tc>
+        <w:tc>
+          <w:tcPr>
+            <w:tcW w:w="4170" w:type="dxa"/>
+          </w:tcPr>
+          <w:p>
+            <w:r>
+              <w:t>GitHub shall be used to store the files, meaning that they will be stored online, also if the data is overwritten or deleted then using GitHub the file can be reverted to previous version. If the data is lost then a secondary study will need to be performed.</w:t>
+            </w:r>
+          </w:p>
+        </w:tc>
+      </w:tr>
+      <w:tr>
+        <w:tc>
+          <w:tcPr>
+            <w:tcW w:w="3591" w:type="dxa"/>
+          </w:tcPr>
+          <w:p>
+            <w:r>
+              <w:t>Thymio II and Scratch are incompatible</w:t>
+            </w:r>
+          </w:p>
+        </w:tc>
+        <w:tc>
+          <w:tcPr>
+            <w:tcW w:w="1133" w:type="dxa"/>
+          </w:tcPr>
+          <w:p>
+            <w:r>
+              <w:t>Low</w:t>
+            </w:r>
+          </w:p>
+        </w:tc>
+        <w:tc>
+          <w:tcPr>
+            <w:tcW w:w="1001" w:type="dxa"/>
+          </w:tcPr>
+          <w:p>
+            <w:r>
+              <w:t>High</w:t>
+            </w:r>
+          </w:p>
+        </w:tc>
+        <w:tc>
+          <w:tcPr>
+            <w:tcW w:w="4170" w:type="dxa"/>
+          </w:tcPr>
+          <w:p>
+            <w:r>
+              <w:t>The language and the robot will need to be re-evaluated and alternatives will need to be considered.</w:t>
+            </w:r>
+          </w:p>
+        </w:tc>
+      </w:tr>
+      <w:tr>
+        <w:tc>
+          <w:tcPr>
+            <w:tcW w:w="3591" w:type="dxa"/>
+          </w:tcPr>
+          <w:p>
+            <w:r>
+              <w:t>A component or feature of the robot is incompatible with Scratch</w:t>
+            </w:r>
+          </w:p>
+        </w:tc>
+        <w:tc>
+          <w:tcPr>
+            <w:tcW w:w="1133" w:type="dxa"/>
+          </w:tcPr>
+          <w:p>
+            <w:r>
+              <w:t>Medium</w:t>
+            </w:r>
+          </w:p>
+        </w:tc>
+        <w:tc>
+          <w:tcPr>
+            <w:tcW w:w="1001" w:type="dxa"/>
+          </w:tcPr>
+          <w:p>
+            <w:r>
+              <w:t>Medium</w:t>
+            </w:r>
+          </w:p>
+        </w:tc>
+        <w:tc>
+          <w:tcPr>
+            <w:tcW w:w="4170" w:type="dxa"/>
+          </w:tcPr>
+          <w:p>
+            <w:r>
+              <w:t xml:space="preserve">Time will be spent considering a possible </w:t>
+            </w:r>
+            <w:r>
+              <w:t xml:space="preserve">work </w:t>
+            </w:r>
+            <w:r>
+              <w:t>around and alternate solutions. If none are available then the feature will have to be considered for its value to the operation of the robot. Fo</w:t>
+            </w:r>
+            <w:r>
+              <w:t>r example, the infrared receiver</w:t>
+            </w:r>
+            <w:r>
+              <w:t xml:space="preserve"> will not be required for the robot to work.</w:t>
+            </w:r>
+          </w:p>
+        </w:tc>
+      </w:tr>
+      <w:tr>
+        <w:tc>
+          <w:tcPr>
+            <w:tcW w:w="3591" w:type="dxa"/>
+          </w:tcPr>
+          <w:p>
+            <w:r>
+              <w:t>Data loss or corruption</w:t>
+            </w:r>
+          </w:p>
+        </w:tc>
+        <w:tc>
+          <w:tcPr>
+            <w:tcW w:w="1133" w:type="dxa"/>
+          </w:tcPr>
+          <w:p>
+            <w:r>
+              <w:t>Low</w:t>
+            </w:r>
+          </w:p>
+        </w:tc>
+        <w:tc>
+          <w:tcPr>
+            <w:tcW w:w="1001" w:type="dxa"/>
+          </w:tcPr>
+          <w:p>
+            <w:r>
+              <w:t>High</w:t>
+            </w:r>
+          </w:p>
+        </w:tc>
+        <w:tc>
+          <w:tcPr>
+            <w:tcW w:w="4170" w:type="dxa"/>
+          </w:tcPr>
+          <w:p>
+            <w:r>
+              <w:t>All work should be stored on GitHub with appropriate summaries and descriptions so that it is clear which version of the work is available.</w:t>
+            </w:r>
+          </w:p>
+        </w:tc>
+      </w:tr>
+    </w:tbl>
+    <w:p>
+      <w:pPr>
+        <w:sectPr>
+          <w:headerReference w:type="default" r:id="rId8"/>
+          <w:footerReference w:type="default" r:id="rId9"/>
+          <w:pgSz w:w="11906" w:h="16838"/>
+          <w:pgMar w:top="1440" w:right="1440" w:bottom="1440" w:left="1440" w:header="708" w:footer="708" w:gutter="0"/>
+          <w:cols w:space="708"/>
+          <w:docGrid w:linePitch="360"/>
+        </w:sectPr>
+      </w:pPr>
+    </w:p>
     <w:p/>
     <w:p>
       <w:pPr>
         <w:pStyle w:val="Heading2"/>
       </w:pPr>
-      <w:bookmarkStart w:id="10" w:name="_Toc415938094"/>
-      <w:r>
-        <w:t xml:space="preserve">3.1 </w:t>
-      </w:r>
-      <w:r>
-        <w:t>Project management</w:t>
-      </w:r>
-      <w:bookmarkEnd w:id="10"/>
-    </w:p>
-    <w:p>
-      <w:r>
-        <w:rPr>
-          <w:lang w:eastAsia="en-GB"/>
-        </w:rPr>
-        <w:t>[!]</w:t>
-      </w:r>
-    </w:p>
-    <w:p>
-      <w:r>
-        <w:t>Agile/learn/extreme</w:t>
-      </w:r>
-    </w:p>
-    <w:p/>
-    <w:p>
-      <w:pPr>
-        <w:pStyle w:val="Heading2"/>
-      </w:pPr>
-      <w:bookmarkStart w:id="11" w:name="_Toc415938095"/>
-      <w:r>
-        <w:t xml:space="preserve">3.2 </w:t>
-      </w:r>
-      <w:r>
-        <w:t>Software Development</w:t>
+      <w:bookmarkStart w:id="11" w:name="_Toc415938096"/>
+      <w:r>
+        <w:t>3.2</w:t>
+      </w:r>
+      <w:r>
+        <w:t xml:space="preserve"> </w:t>
+      </w:r>
+      <w:r>
+        <w:t>Toolsets</w:t>
       </w:r>
       <w:bookmarkEnd w:id="11"/>
-    </w:p>
-    <w:p>
-      <w:r>
-        <w:t>In order to carry out this project an interface needed to be developed. The interface needed to work with Scratch 1.4 and the Thymio-II robot. This piece of software is largely unique in its purpose and so it needed to be developed with a method which could accommodate the flexibility that would be necessary to complete it. A variation on the waterfall method was chosen called incremental. Incremental is a method which employs small waterfall stages allowing for reflection and adjustment after each (</w:t>
-      </w:r>
-      <w:proofErr w:type="spellStart"/>
-      <w:r>
-        <w:t>Cms</w:t>
-      </w:r>
-      <w:proofErr w:type="spellEnd"/>
-      <w:r>
-        <w:t>, 2005).</w:t>
-      </w:r>
-    </w:p>
-    <w:p>
-      <w:r>
-        <w:t>Developing the interface required overcoming unique challenges which were specific to this type of software, as a result some segments of the code needed to be rewritten or upgraded as new knowledge was gained. Incremental development allows for the software to be reviewed after each task is completed so that improvements to the code can added as tasks at suitable points in the development. Consistently improved code was important for this project as this meant the scope of the interface could expand without causing conflicts with obsolete code. Scratch 1.4 and the Thymio-II robot both needed to communicate with the interface and as neither components were built with compatibilities for the other the development process had to account for impassable obstacles which could result in fundamental aspects of the interface needing to be changed such as the programming language or the methods of communication. Incremental development suited this as its review process gives an opportunity to evaluate the current state of the program in addition allowing newly acquired knowledge to be applied to the situation.</w:t>
-      </w:r>
-    </w:p>
-    <w:p>
-      <w:r>
-        <w:t xml:space="preserve">The result of using this method meant that during initial development when experimentation took place there was little commitment to carrying on with a particular plan. </w:t>
-      </w:r>
-      <w:r>
-        <w:t>Following this</w:t>
-      </w:r>
-      <w:r>
-        <w:t xml:space="preserve"> unsuccessful ideas </w:t>
-      </w:r>
-      <w:r>
-        <w:t>could be</w:t>
-      </w:r>
-      <w:r>
-        <w:t xml:space="preserve"> discarded quickly </w:t>
-      </w:r>
-      <w:r>
-        <w:t xml:space="preserve">and </w:t>
-      </w:r>
-      <w:r>
-        <w:t>so</w:t>
-      </w:r>
-      <w:r>
-        <w:t xml:space="preserve"> that the core functionality of the interface was more robust. The incremental</w:t>
-      </w:r>
-      <w:r>
-        <w:t xml:space="preserve"> aspect of the</w:t>
-      </w:r>
-      <w:r>
-        <w:t xml:space="preserve"> development meant that the software was completed in discrete and complete chunks such that each iteration resulted in a working prototype with </w:t>
-      </w:r>
-      <w:r>
-        <w:t>individually</w:t>
-      </w:r>
-      <w:r>
-        <w:t xml:space="preserve"> changing features. This discrete improvement meant that progress could be monitored easily by reviewing which feature</w:t>
-      </w:r>
-      <w:r>
-        <w:t>s</w:t>
-      </w:r>
-      <w:r>
-        <w:t xml:space="preserve"> had been added</w:t>
-      </w:r>
-      <w:r>
-        <w:t xml:space="preserve"> or changed</w:t>
-      </w:r>
-      <w:r>
-        <w:t xml:space="preserve">. </w:t>
-      </w:r>
-      <w:r>
-        <w:t>In addition to this the scope of the interface was expand where appropriate during the brief review periods to include feature which previously could not be planned for</w:t>
-      </w:r>
-      <w:r>
-        <w:t xml:space="preserve"> </w:t>
-      </w:r>
-      <w:r>
-        <w:t>as the relevant knowledge about the system was not known</w:t>
-      </w:r>
-      <w:r>
-        <w:t>.</w:t>
-      </w:r>
-    </w:p>
-    <w:p>
-      <w:r>
-        <w:t xml:space="preserve">One issue with the method was that features were often completed on their own without consideration for future </w:t>
-      </w:r>
-      <w:r>
-        <w:t>iterations</w:t>
-      </w:r>
-      <w:r>
-        <w:t xml:space="preserve">. This caused large amounts of the interface to </w:t>
-      </w:r>
-      <w:r>
-        <w:t xml:space="preserve">need to </w:t>
-      </w:r>
-      <w:r>
-        <w:t>be rewritten, although this had the advantage of ensuring the program was built with recently acquired knowledge it also caused the</w:t>
-      </w:r>
-      <w:r>
-        <w:t xml:space="preserve"> progress of the</w:t>
-      </w:r>
-      <w:r>
-        <w:t xml:space="preserve"> project to slow down. With a more rigid method features could be anticipated and pre</w:t>
-      </w:r>
-      <w:r>
-        <w:t>pared for</w:t>
-      </w:r>
-      <w:r>
-        <w:t xml:space="preserve"> better</w:t>
-      </w:r>
-      <w:r>
-        <w:t>.</w:t>
-      </w:r>
-      <w:r>
-        <w:t xml:space="preserve"> Another issue with the development method was that while it was useful for increasing the scope of the software and monitoring progress it wasn’t very useful for estimating the tasks remaining and the time they </w:t>
-      </w:r>
-      <w:r>
-        <w:lastRenderedPageBreak/>
-        <w:t>would take</w:t>
-      </w:r>
-      <w:r>
-        <w:t xml:space="preserve">. As the software needed to be functional before any testing or studies could take place </w:t>
-      </w:r>
-    </w:p>
-    <w:p>
-      <w:pPr>
-        <w:pStyle w:val="Heading2"/>
-      </w:pPr>
-      <w:bookmarkStart w:id="12" w:name="_Toc415938096"/>
-      <w:r>
-        <w:t xml:space="preserve">3.3 </w:t>
-      </w:r>
-      <w:r>
-        <w:t>Toolsets</w:t>
-      </w:r>
-      <w:bookmarkEnd w:id="12"/>
     </w:p>
     <w:p>
       <w:r>
@@ -4178,14 +4619,17 @@
       <w:pPr>
         <w:pStyle w:val="Heading3"/>
       </w:pPr>
-      <w:bookmarkStart w:id="13" w:name="_Toc415938097"/>
-      <w:r>
-        <w:t xml:space="preserve">3.3.1 </w:t>
+      <w:bookmarkStart w:id="12" w:name="_Toc415938097"/>
+      <w:r>
+        <w:t>3.2</w:t>
+      </w:r>
+      <w:r>
+        <w:t xml:space="preserve">.1 </w:t>
       </w:r>
       <w:r>
         <w:t>Thymio-II</w:t>
       </w:r>
-      <w:bookmarkEnd w:id="13"/>
+      <w:bookmarkEnd w:id="12"/>
     </w:p>
     <w:p>
       <w:r>
@@ -4613,13 +5057,10 @@
       </w:r>
       <w:proofErr w:type="spellEnd"/>
       <w:r>
-        <w:t xml:space="preserve">-directional travel due to rollers on the wheels making the Rovio quite mobile. The three motors on the NXT can have wheels attached or they can be used in other configurations such as the power tracks or simple </w:t>
+        <w:t xml:space="preserve">-directional travel due to rollers on the wheels making the Rovio quite mobile. The three motors on the NXT can have wheels attached or they can be used in other configurations such as the power tracks or simple legs. The Thymio-II has two wheels and a small plastic nub that slides over surfaces. The wheels </w:t>
       </w:r>
       <w:r>
         <w:lastRenderedPageBreak/>
-        <w:t xml:space="preserve">legs. The Thymio-II has two wheels and a small plastic nub that slides over surfaces. The wheels </w:t>
-      </w:r>
-      <w:r>
         <w:t>on the Thymio-II have generic construction points that are compatible with Lego, but unlike the NXT the Thymio-IIs wheels are in fixed positions. The length of time a battery charge will last in one of the robots is dependent on the actions the robot is taking. Although the NXT and the Rovio have larger capacity batteries</w:t>
       </w:r>
       <w:r>
@@ -4660,642 +5101,707 @@
           <w:lang w:eastAsia="en-GB"/>
         </w:rPr>
       </w:pPr>
-      <w:bookmarkStart w:id="14" w:name="_Toc415938098"/>
+      <w:bookmarkStart w:id="13" w:name="_Toc415938098"/>
       <w:r>
         <w:rPr>
           <w:rFonts w:eastAsia="Times New Roman"/>
           <w:lang w:eastAsia="en-GB"/>
         </w:rPr>
-        <w:t xml:space="preserve">3.3.2 </w:t>
+        <w:t>3.2</w:t>
       </w:r>
       <w:r>
         <w:rPr>
           <w:rFonts w:eastAsia="Times New Roman"/>
           <w:lang w:eastAsia="en-GB"/>
         </w:rPr>
+        <w:t xml:space="preserve">.2 </w:t>
+      </w:r>
+      <w:r>
+        <w:rPr>
+          <w:rFonts w:eastAsia="Times New Roman"/>
+          <w:lang w:eastAsia="en-GB"/>
+        </w:rPr>
         <w:t>Aseba</w:t>
       </w:r>
+      <w:bookmarkEnd w:id="13"/>
+      <w:r>
+        <w:rPr>
+          <w:rFonts w:eastAsia="Times New Roman"/>
+          <w:lang w:eastAsia="en-GB"/>
+        </w:rPr>
+        <w:t xml:space="preserve"> </w:t>
+      </w:r>
+    </w:p>
+    <w:p>
+      <w:pPr>
+        <w:rPr>
+          <w:rFonts w:eastAsia="Times New Roman"/>
+          <w:lang w:eastAsia="en-GB"/>
+        </w:rPr>
+      </w:pPr>
+      <w:r>
+        <w:rPr>
+          <w:rFonts w:eastAsia="Times New Roman"/>
+          <w:lang w:eastAsia="en-GB"/>
+        </w:rPr>
+        <w:t>The Aseba software package gives the user access to the Thymio-II programming environm</w:t>
+      </w:r>
+      <w:r>
+        <w:rPr>
+          <w:rFonts w:eastAsia="Times New Roman"/>
+          <w:lang w:eastAsia="en-GB"/>
+        </w:rPr>
+        <w:t>ent. The programming environment was used to quickly test concepts without having to fully implement them. Programs can also be loaded on to the Thymio-II which can be executed remotely. The Aseba software also includes Asebamedulla which is required to communicate to the Thymio-II from external software using D-Bus.</w:t>
+      </w:r>
+    </w:p>
+    <w:p>
+      <w:pPr>
+        <w:pStyle w:val="Heading3"/>
+        <w:rPr>
+          <w:rFonts w:eastAsia="Times New Roman"/>
+          <w:lang w:eastAsia="en-GB"/>
+        </w:rPr>
+      </w:pPr>
+      <w:bookmarkStart w:id="14" w:name="_Toc415938099"/>
+      <w:r>
+        <w:rPr>
+          <w:rFonts w:eastAsia="Times New Roman"/>
+          <w:lang w:eastAsia="en-GB"/>
+        </w:rPr>
+        <w:t>3.2</w:t>
+      </w:r>
+      <w:r>
+        <w:rPr>
+          <w:rFonts w:eastAsia="Times New Roman"/>
+          <w:lang w:eastAsia="en-GB"/>
+        </w:rPr>
+        <w:t>.3 Scratchpy</w:t>
+      </w:r>
       <w:bookmarkEnd w:id="14"/>
-      <w:r>
+    </w:p>
+    <w:p>
+      <w:pPr>
         <w:rPr>
           <w:rFonts w:eastAsia="Times New Roman"/>
           <w:lang w:eastAsia="en-GB"/>
         </w:rPr>
+      </w:pPr>
+      <w:bookmarkStart w:id="15" w:name="_Toc415938100"/>
+      <w:r>
+        <w:rPr>
+          <w:rFonts w:eastAsia="Times New Roman"/>
+          <w:lang w:eastAsia="en-GB"/>
+        </w:rPr>
+        <w:t xml:space="preserve">Scratchpy is an open source python module which manages connections to Scratch 1.4 over TCP/IP </w:t>
+      </w:r>
+      <w:r>
+        <w:t>(</w:t>
+      </w:r>
+      <w:proofErr w:type="spellStart"/>
+      <w:r>
+        <w:rPr>
+          <w:rFonts w:eastAsia="Times New Roman" w:cs="Times New Roman"/>
+          <w:lang w:eastAsia="en-GB"/>
+        </w:rPr>
+        <w:t>Pilliq</w:t>
+      </w:r>
+      <w:proofErr w:type="spellEnd"/>
+      <w:r>
+        <w:rPr>
+          <w:rFonts w:eastAsia="Times New Roman" w:cs="Times New Roman"/>
+          <w:lang w:eastAsia="en-GB"/>
+        </w:rPr>
+        <w:t xml:space="preserve"> 2014)</w:t>
+      </w:r>
+      <w:r>
+        <w:rPr>
+          <w:rFonts w:eastAsia="Times New Roman"/>
+          <w:lang w:eastAsia="en-GB"/>
+        </w:rPr>
+        <w:t>. The interface was chosen as it can be downloaded and applied entirely from the terminal. This is important as it means that the process can be automated leaving less for the users to have to do. The project is not focused on communicating with Scratch 1.4 and so this module saves a significant amount of time meaning that another communication method would not have to be made.</w:t>
+      </w:r>
+    </w:p>
+    <w:p>
+      <w:pPr>
+        <w:pStyle w:val="Heading3"/>
+        <w:rPr>
+          <w:rFonts w:eastAsia="Times New Roman"/>
+          <w:lang w:eastAsia="en-GB"/>
+        </w:rPr>
+      </w:pPr>
+      <w:r>
+        <w:rPr>
+          <w:rFonts w:eastAsia="Times New Roman"/>
+          <w:lang w:eastAsia="en-GB"/>
+        </w:rPr>
+        <w:t>3.2</w:t>
+      </w:r>
+      <w:r>
+        <w:rPr>
+          <w:rFonts w:eastAsia="Times New Roman"/>
+          <w:lang w:eastAsia="en-GB"/>
+        </w:rPr>
+        <w:t>.4</w:t>
+      </w:r>
+      <w:r>
+        <w:rPr>
+          <w:rFonts w:eastAsia="Times New Roman"/>
+          <w:lang w:eastAsia="en-GB"/>
+        </w:rPr>
         <w:t xml:space="preserve"> </w:t>
       </w:r>
-    </w:p>
-    <w:p>
-      <w:pPr>
+      <w:r>
         <w:rPr>
           <w:rFonts w:eastAsia="Times New Roman"/>
           <w:lang w:eastAsia="en-GB"/>
         </w:rPr>
-      </w:pPr>
-      <w:r>
-        <w:rPr>
-          <w:rFonts w:eastAsia="Times New Roman"/>
-          <w:lang w:eastAsia="en-GB"/>
-        </w:rPr>
-        <w:t>The Aseba software package gives the user access to the Thymio-II programming environm</w:t>
-      </w:r>
-      <w:r>
-        <w:rPr>
-          <w:rFonts w:eastAsia="Times New Roman"/>
-          <w:lang w:eastAsia="en-GB"/>
-        </w:rPr>
-        <w:t>ent. The programming environment was used to quickly test concepts without having to fully implement them. Programs can also be loaded on to the Thymio-II which can be executed remotely. The Aseba software also includes Asebamedulla which is required to communicate to the Thymio-II from external software using D-Bus.</w:t>
+        <w:t>Scratch 1.4</w:t>
+      </w:r>
+      <w:bookmarkEnd w:id="15"/>
+    </w:p>
+    <w:p>
+      <w:pPr>
+        <w:rPr>
+          <w:lang w:eastAsia="en-GB"/>
+        </w:rPr>
+      </w:pPr>
+      <w:r>
+        <w:rPr>
+          <w:lang w:eastAsia="en-GB"/>
+        </w:rPr>
+        <w:t xml:space="preserve">A programming environment is required so that the user has a means of interacting with the interface. This </w:t>
+      </w:r>
+      <w:r>
+        <w:rPr>
+          <w:lang w:eastAsia="en-GB"/>
+        </w:rPr>
+        <w:t>artefact of this project is aimed at young people and people new to programming. As such the environment user’s use will need to be easy to use and intuitive. As well as this the environment will also need to allow for remote input.</w:t>
+      </w:r>
+    </w:p>
+    <w:p>
+      <w:pPr>
+        <w:rPr>
+          <w:lang w:eastAsia="en-GB"/>
+        </w:rPr>
+      </w:pPr>
+      <w:r>
+        <w:rPr>
+          <w:lang w:eastAsia="en-GB"/>
+        </w:rPr>
+        <w:t xml:space="preserve">Scratch makes use of </w:t>
+      </w:r>
+      <w:r>
+        <w:rPr>
+          <w:lang w:eastAsia="en-GB"/>
+        </w:rPr>
+        <w:t>blocks rather than text for coding. This prevents users from encountering syntax errors and means that they are not required to memorise key words or commands.</w:t>
+      </w:r>
+      <w:r>
+        <w:rPr>
+          <w:lang w:eastAsia="en-GB"/>
+        </w:rPr>
+        <w:t xml:space="preserve"> All of the blocks that a user can use are</w:t>
+      </w:r>
+      <w:r>
+        <w:rPr>
+          <w:lang w:eastAsia="en-GB"/>
+        </w:rPr>
+        <w:t xml:space="preserve"> available in a window to the left. The blocks are also sorted by type with categories such as operators, control and variables so they can be easily found. All of the blocks in Scratch can be execute by themselves allowing programmers to test and explore code easily </w:t>
+      </w:r>
+      <w:r>
+        <w:t>(Maloney, J. et al, 2010)</w:t>
+      </w:r>
+      <w:r>
+        <w:rPr>
+          <w:lang w:eastAsia="en-GB"/>
+        </w:rPr>
+        <w:t>.</w:t>
+      </w:r>
+    </w:p>
+    <w:p>
+      <w:pPr>
+        <w:rPr>
+          <w:lang w:eastAsia="en-GB"/>
+        </w:rPr>
+      </w:pPr>
+      <w:r>
+        <w:rPr>
+          <w:lang w:eastAsia="en-GB"/>
+        </w:rPr>
+        <w:t>There are currently two versions of Scratch available</w:t>
+      </w:r>
+      <w:r>
+        <w:rPr>
+          <w:lang w:eastAsia="en-GB"/>
+        </w:rPr>
+        <w:t>, version 1.4 and 2.0</w:t>
+      </w:r>
+      <w:r>
+        <w:rPr>
+          <w:lang w:eastAsia="en-GB"/>
+        </w:rPr>
+        <w:t>.</w:t>
+      </w:r>
+      <w:r>
+        <w:rPr>
+          <w:lang w:eastAsia="en-GB"/>
+        </w:rPr>
+        <w:t xml:space="preserve"> Scratch 2.0 is an update to Scratch 1.4 and has been ported in to Adobe Flash to allow it to run in a web browser. The update includes customizable blocks, a sound editor, time blocks and image editing. Scratch 2.0 can be used offline but it requires Adobe Air to run which means installing Scratch 2.0 on Linux operating systems is difficult requiring use of the command line. Scratch 2.0 has also had its remote connections server removed as it now runs in a web browser. Scratch 1.4 however has a remote connections server as well as </w:t>
+      </w:r>
+      <w:r>
+        <w:rPr>
+          <w:lang w:eastAsia="en-GB"/>
+        </w:rPr>
+        <w:t>being easy to install on all operating systems.</w:t>
+      </w:r>
+    </w:p>
+    <w:p>
+      <w:pPr>
+        <w:rPr>
+          <w:lang w:eastAsia="en-GB"/>
+        </w:rPr>
+      </w:pPr>
+      <w:r>
+        <w:rPr>
+          <w:lang w:eastAsia="en-GB"/>
+        </w:rPr>
+        <w:t xml:space="preserve">Due to the remote connections as well as a standalone Linux version Scratch 1.4 </w:t>
+      </w:r>
+      <w:r>
+        <w:rPr>
+          <w:lang w:eastAsia="en-GB"/>
+        </w:rPr>
+        <w:t xml:space="preserve">was </w:t>
+      </w:r>
+      <w:r>
+        <w:rPr>
+          <w:lang w:eastAsia="en-GB"/>
+        </w:rPr>
+        <w:t>used for this project. Another significant advantage of using Scratch 1.4 is that it can be run on a Raspberry Pi, a cheap and accessible arm computer, making the interface more accessible.</w:t>
       </w:r>
     </w:p>
     <w:p>
       <w:pPr>
         <w:pStyle w:val="Heading3"/>
         <w:rPr>
-          <w:rFonts w:eastAsia="Times New Roman"/>
-          <w:lang w:eastAsia="en-GB"/>
-        </w:rPr>
-      </w:pPr>
-      <w:bookmarkStart w:id="15" w:name="_Toc415938099"/>
-      <w:r>
-        <w:rPr>
-          <w:rFonts w:eastAsia="Times New Roman"/>
-          <w:lang w:eastAsia="en-GB"/>
-        </w:rPr>
-        <w:t>3.3.3 Scratchpy</w:t>
-      </w:r>
-      <w:bookmarkEnd w:id="15"/>
-    </w:p>
-    <w:p>
-      <w:pPr>
-        <w:rPr>
-          <w:lang w:eastAsia="en-GB"/>
-        </w:rPr>
-      </w:pPr>
-      <w:r>
-        <w:rPr>
-          <w:lang w:eastAsia="en-GB"/>
-        </w:rPr>
+          <w:lang w:eastAsia="en-GB"/>
+        </w:rPr>
+      </w:pPr>
+      <w:bookmarkStart w:id="16" w:name="_Toc415938101"/>
+      <w:r>
+        <w:rPr>
+          <w:lang w:eastAsia="en-GB"/>
+        </w:rPr>
+        <w:lastRenderedPageBreak/>
+        <w:t>3.2</w:t>
+      </w:r>
+      <w:r>
+        <w:rPr>
+          <w:lang w:eastAsia="en-GB"/>
+        </w:rPr>
+        <w:t>.5</w:t>
+      </w:r>
+      <w:r>
+        <w:rPr>
+          <w:lang w:eastAsia="en-GB"/>
+        </w:rPr>
+        <w:t xml:space="preserve"> </w:t>
+      </w:r>
+      <w:r>
+        <w:rPr>
+          <w:lang w:eastAsia="en-GB"/>
+        </w:rPr>
+        <w:t>Python 2.7.9</w:t>
+      </w:r>
+      <w:bookmarkEnd w:id="16"/>
+    </w:p>
+    <w:p>
+      <w:pPr>
+        <w:rPr>
+          <w:lang w:eastAsia="en-GB"/>
+        </w:rPr>
+      </w:pPr>
+      <w:r>
+        <w:rPr>
+          <w:lang w:eastAsia="en-GB"/>
+        </w:rPr>
+        <w:t>While the user facing side of the interface needs to be easy to use the actual interface itself needs to have the complexity to manage commands between a robot and a programming environment. With this in mind the language used to program the interface needs to be the most suitable to the two chosen components, in this instance Scratch 1.4 and the Thymio-II.</w:t>
+      </w:r>
+    </w:p>
+    <w:p>
+      <w:pPr>
+        <w:rPr>
+          <w:lang w:eastAsia="en-GB"/>
+        </w:rPr>
+      </w:pPr>
+      <w:r>
+        <w:rPr>
+          <w:lang w:eastAsia="en-GB"/>
+        </w:rPr>
+        <w:t xml:space="preserve">During research it was discovered </w:t>
+      </w:r>
+      <w:r>
+        <w:rPr>
+          <w:lang w:eastAsia="en-GB"/>
+        </w:rPr>
+        <w:t xml:space="preserve">that the Thymio-II allows for control over D-Bus. This was built primarily for debugging </w:t>
+      </w:r>
+      <w:r>
+        <w:rPr>
+          <w:lang w:eastAsia="en-GB"/>
+        </w:rPr>
+        <w:t>and allows access to all variables and functions and gives full control over Thymio-II. Scratch is a popular programming environment and already has modules to allow scratch to communicate with some programming languages.</w:t>
+      </w:r>
+    </w:p>
+    <w:p>
+      <w:pPr>
+        <w:rPr>
+          <w:lang w:eastAsia="en-GB"/>
+        </w:rPr>
+      </w:pPr>
+      <w:r>
+        <w:rPr>
+          <w:lang w:eastAsia="en-GB"/>
+        </w:rPr>
+        <w:t>Python is one of the languages with both a D-Bus module. The D-Bus module allows for connections to the Thymio-II such that it can be controlled. There is also a Scratch 1.4 connection module called scratchpy. Scratchpy manages all communication between Scratch 1.4 and Python allowing messages and variables to be sent and received.</w:t>
+      </w:r>
+    </w:p>
+    <w:p>
+      <w:pPr>
+        <w:rPr>
+          <w:lang w:eastAsia="en-GB"/>
+        </w:rPr>
+      </w:pPr>
+      <w:r>
+        <w:rPr>
+          <w:lang w:eastAsia="en-GB"/>
+        </w:rPr>
+        <w:t>Although the interface is not required to be accessible to users it is a desirable feature</w:t>
+      </w:r>
+      <w:r>
+        <w:rPr>
+          <w:lang w:eastAsia="en-GB"/>
+        </w:rPr>
+        <w:t xml:space="preserve"> as users may want to advance from Scratch 1.4 at some point while still using the interface. Python is popular language with lots of support and documentation available online. As well as this it also has a garbage collector meaning the user doesn’t need to manage the programs memory. Another attractive feature is the way that variables in python don’t need to be declared explicitly but instead are inferred by the interpreter.</w:t>
+      </w:r>
+    </w:p>
+    <w:p>
+      <w:pPr>
+        <w:rPr>
+          <w:lang w:eastAsia="en-GB"/>
+        </w:rPr>
+      </w:pPr>
+      <w:r>
+        <w:rPr>
+          <w:lang w:eastAsia="en-GB"/>
+        </w:rPr>
+        <w:t>Due to the ability for Python to communicate with both the Thymio-II and Scratch 1.4 as well as its support and user friendly features it is the most suitable for this project.</w:t>
+      </w:r>
+    </w:p>
+    <w:p>
+      <w:pPr>
+        <w:pStyle w:val="Heading3"/>
+        <w:rPr>
+          <w:lang w:eastAsia="en-GB"/>
+        </w:rPr>
+      </w:pPr>
+      <w:bookmarkStart w:id="17" w:name="_Toc415938102"/>
+      <w:r>
+        <w:rPr>
+          <w:lang w:eastAsia="en-GB"/>
+        </w:rPr>
+        <w:t>3.</w:t>
+      </w:r>
+      <w:r>
+        <w:rPr>
+          <w:lang w:eastAsia="en-GB"/>
+        </w:rPr>
+        <w:t>2</w:t>
+      </w:r>
+      <w:r>
+        <w:rPr>
+          <w:lang w:eastAsia="en-GB"/>
+        </w:rPr>
+        <w:t>.6</w:t>
+      </w:r>
+      <w:r>
+        <w:rPr>
+          <w:lang w:eastAsia="en-GB"/>
+        </w:rPr>
+        <w:t xml:space="preserve"> </w:t>
+      </w:r>
+      <w:r>
+        <w:rPr>
+          <w:lang w:eastAsia="en-GB"/>
+        </w:rPr>
+        <w:t>Gedit and Idle</w:t>
+      </w:r>
+      <w:bookmarkEnd w:id="17"/>
+    </w:p>
+    <w:p>
+      <w:pPr>
+        <w:rPr>
+          <w:lang w:eastAsia="en-GB"/>
+        </w:rPr>
+      </w:pPr>
+      <w:r>
+        <w:rPr>
+          <w:lang w:eastAsia="en-GB"/>
+        </w:rPr>
+        <w:t xml:space="preserve">As the interface will need to be programmed in a Linux operating system a suitable editor is also required. Python is an interpreted language and so does not need a compiler and is instead read and executed at runtime by a Python interpreter. As a result creating the interface does not </w:t>
+      </w:r>
+      <w:r>
+        <w:rPr>
+          <w:lang w:eastAsia="en-GB"/>
+        </w:rPr>
+        <w:t xml:space="preserve">significantly </w:t>
+      </w:r>
+      <w:r>
+        <w:rPr>
+          <w:lang w:eastAsia="en-GB"/>
+        </w:rPr>
+        <w:t>benefit from an integrated development environment (IDE) like C based languages or Java. Instead Python can be programmed using a text editor.</w:t>
+      </w:r>
+    </w:p>
+    <w:p>
+      <w:pPr>
+        <w:rPr>
+          <w:lang w:eastAsia="en-GB"/>
+        </w:rPr>
+      </w:pPr>
+      <w:r>
+        <w:rPr>
+          <w:lang w:eastAsia="en-GB"/>
+        </w:rPr>
+        <w:t>For this project two editor were used. Gedit is the default text editor for GNOME based desktop environments. It supports line counting and simple syntax highlighting for recognised key words. Gedit is Light and quick to use allowing for a program to be amended quickly and then saved and run in the terminal. One advantage of this is that the f</w:t>
+      </w:r>
+      <w:r>
+        <w:rPr>
+          <w:lang w:eastAsia="en-GB"/>
+        </w:rPr>
+        <w:t>inished interface was executed from the terminal so while programming the output from the interface was the same as what a user would be expected to encounter.</w:t>
+      </w:r>
+    </w:p>
+    <w:p>
+      <w:pPr>
+        <w:rPr>
+          <w:lang w:eastAsia="en-GB"/>
+        </w:rPr>
+      </w:pPr>
+      <w:r>
+        <w:rPr>
+          <w:lang w:eastAsia="en-GB"/>
+        </w:rPr>
+        <w:t>The other editor was Idle. Idle is in actuality an IDE that has a built in interpreter allowing code to be tested quickly. Idle also has syntax highlighting like Gedit but Idle also has auto completion for object memb</w:t>
+      </w:r>
+      <w:r>
+        <w:rPr>
+          <w:lang w:eastAsia="en-GB"/>
+        </w:rPr>
+        <w:t>ers. Idle is useful for writing large segments of code as it can check for errors and help with auto completion. Python uses indents to define scope and Idle manages scope automatically again making development easier.</w:t>
+      </w:r>
+    </w:p>
+    <w:p>
+      <w:pPr>
+        <w:rPr>
+          <w:lang w:eastAsia="en-GB"/>
+        </w:rPr>
+      </w:pPr>
+      <w:r>
+        <w:rPr>
+          <w:lang w:eastAsia="en-GB"/>
+        </w:rPr>
+        <w:t>As Gedit is quick and easy to use but lacks some features and Idle is fully featured but not so quick to start and runs code in an environment different to the one the users will use both editors have been used.</w:t>
+      </w:r>
+    </w:p>
+    <w:p>
+      <w:pPr>
+        <w:pStyle w:val="Heading3"/>
+        <w:rPr>
+          <w:lang w:eastAsia="en-GB"/>
+        </w:rPr>
+      </w:pPr>
+      <w:bookmarkStart w:id="18" w:name="_Toc415938103"/>
+      <w:r>
+        <w:rPr>
+          <w:lang w:eastAsia="en-GB"/>
+        </w:rPr>
+        <w:lastRenderedPageBreak/>
+        <w:t>3.2</w:t>
+      </w:r>
+      <w:r>
+        <w:rPr>
+          <w:lang w:eastAsia="en-GB"/>
+        </w:rPr>
+        <w:t>.7</w:t>
+      </w:r>
+      <w:r>
+        <w:rPr>
+          <w:lang w:eastAsia="en-GB"/>
+        </w:rPr>
+        <w:t xml:space="preserve"> </w:t>
+      </w:r>
+      <w:r>
+        <w:rPr>
+          <w:lang w:eastAsia="en-GB"/>
+        </w:rPr>
+        <w:t>Microsoft Office</w:t>
+      </w:r>
+      <w:bookmarkEnd w:id="18"/>
+    </w:p>
+    <w:p>
+      <w:pPr>
+        <w:rPr>
+          <w:lang w:eastAsia="en-GB"/>
+        </w:rPr>
+      </w:pPr>
+      <w:r>
+        <w:rPr>
+          <w:lang w:eastAsia="en-GB"/>
+        </w:rPr>
+        <w:t>As part of a study a questionnaire and a consent form will be required. The Microsoft Office suite includes a fully featured word processor with a range of formatting options allowing</w:t>
+      </w:r>
+      <w:r>
+        <w:rPr>
+          <w:lang w:eastAsia="en-GB"/>
+        </w:rPr>
+        <w:t xml:space="preserve"> it</w:t>
+      </w:r>
+      <w:r>
+        <w:rPr>
+          <w:lang w:eastAsia="en-GB"/>
+        </w:rPr>
+        <w:t xml:space="preserve"> to be used for creating a simple conse</w:t>
+      </w:r>
+      <w:r>
+        <w:rPr>
+          <w:lang w:eastAsia="en-GB"/>
+        </w:rPr>
+        <w:t xml:space="preserve">nt form and a questionnaire. </w:t>
+      </w:r>
+    </w:p>
+    <w:p>
+      <w:pPr>
+        <w:rPr>
+          <w:lang w:eastAsia="en-GB"/>
+        </w:rPr>
+      </w:pPr>
+      <w:r>
+        <w:rPr>
+          <w:lang w:eastAsia="en-GB"/>
+        </w:rPr>
+        <w:t>The Office suite also include Microsoft Excel which is a spreadsheet program. This program can be used for contacting and presenting data via its ability to tabulate and graph raw data. As it is part of the same suite as Word graphs and tables can be copied directly from one program to the other with no issues with formatting. On top of this changes to a table, a graph or the data in Excel are transferred directly in to word ensuring that word always has up to date data.</w:t>
+      </w:r>
+    </w:p>
+    <w:p>
+      <w:pPr>
+        <w:rPr>
+          <w:lang w:eastAsia="en-GB"/>
+        </w:rPr>
+      </w:pPr>
+      <w:r>
+        <w:rPr>
+          <w:lang w:eastAsia="en-GB"/>
+        </w:rPr>
+        <w:t xml:space="preserve">An alternative to word would be </w:t>
+      </w:r>
+      <w:proofErr w:type="spellStart"/>
+      <w:r>
+        <w:rPr>
+          <w:lang w:eastAsia="en-GB"/>
+        </w:rPr>
+        <w:t>Libre</w:t>
+      </w:r>
+      <w:proofErr w:type="spellEnd"/>
+      <w:r>
+        <w:rPr>
+          <w:lang w:eastAsia="en-GB"/>
+        </w:rPr>
+        <w:t xml:space="preserve"> Office, a free office suite similar to Microsoft Office. </w:t>
+      </w:r>
+      <w:proofErr w:type="spellStart"/>
+      <w:r>
+        <w:rPr>
+          <w:lang w:eastAsia="en-GB"/>
+        </w:rPr>
+        <w:t>Libre</w:t>
+      </w:r>
+      <w:proofErr w:type="spellEnd"/>
+      <w:r>
+        <w:rPr>
+          <w:lang w:eastAsia="en-GB"/>
+        </w:rPr>
+        <w:t xml:space="preserve"> Office contains both a spreadsheet program and a word processor but lack the formatting options of Word and the interconnectivity that Word and Excel share.</w:t>
+      </w:r>
+    </w:p>
+    <w:p>
+      <w:pPr>
+        <w:pStyle w:val="Heading3"/>
+      </w:pPr>
+      <w:bookmarkStart w:id="19" w:name="_Toc415938104"/>
+      <w:r>
+        <w:t>3.</w:t>
+      </w:r>
+      <w:r>
+        <w:t>2</w:t>
+      </w:r>
+      <w:r>
+        <w:t>.8</w:t>
+      </w:r>
+      <w:r>
+        <w:t xml:space="preserve"> </w:t>
+      </w:r>
+      <w:r>
+        <w:t>GitHub</w:t>
+      </w:r>
+      <w:bookmarkEnd w:id="19"/>
+    </w:p>
+    <w:p>
+      <w:r>
+        <w:t>In order to effectively manage work as well as maintain backups and manage changes GitHub was used. Git is a version tracking software which allows a user to</w:t>
+      </w:r>
+      <w:r>
+        <w:t xml:space="preserve"> build a repository for a project and</w:t>
+      </w:r>
+      <w:r>
+        <w:t xml:space="preserve"> enter messages that are associated with changes they make, these changes are stored on a database allowing mistakes or errors to be reverted such that the repository returns to a functioning state</w:t>
+      </w:r>
+      <w:r>
+        <w:t>.</w:t>
+      </w:r>
+    </w:p>
+    <w:p>
+      <w:r>
+        <w:t>GitHub extends this versioning software so that repositories can be stored online. This means that a project is backed up on all computers it is stored on as well as on the GitHub servers. Being online the code is also public access allowing people to create forks in the project so that they can develop it themselves and download the project for use. This gives users an easy way to download the project as well as a safe way to back up and store the project.</w:t>
+      </w:r>
+    </w:p>
+    <w:p>
+      <w:pPr>
+        <w:pStyle w:val="Heading2"/>
+      </w:pPr>
+      <w:bookmarkStart w:id="20" w:name="_Toc415594226"/>
+      <w:bookmarkStart w:id="21" w:name="_Toc415938105"/>
+      <w:r>
+        <w:t>3.</w:t>
+      </w:r>
+      <w:r>
+        <w:t>3</w:t>
+      </w:r>
+      <w:bookmarkStart w:id="22" w:name="_GoBack"/>
+      <w:bookmarkEnd w:id="22"/>
+      <w:r>
+        <w:t xml:space="preserve"> </w:t>
+      </w:r>
+      <w:r>
+        <w:t>Research methods</w:t>
+      </w:r>
+      <w:bookmarkEnd w:id="20"/>
+      <w:bookmarkEnd w:id="21"/>
+    </w:p>
+    <w:p>
+      <w:r>
         <w:t>[!]</w:t>
       </w:r>
-    </w:p>
-    <w:p>
-      <w:pPr>
-        <w:pStyle w:val="Heading3"/>
-        <w:rPr>
-          <w:rFonts w:eastAsia="Times New Roman"/>
-          <w:lang w:eastAsia="en-GB"/>
-        </w:rPr>
-      </w:pPr>
-      <w:bookmarkStart w:id="16" w:name="_Toc415938100"/>
-      <w:r>
-        <w:rPr>
-          <w:rFonts w:eastAsia="Times New Roman"/>
-          <w:lang w:eastAsia="en-GB"/>
-        </w:rPr>
-        <w:t>3.3.4</w:t>
-      </w:r>
-      <w:r>
-        <w:rPr>
-          <w:rFonts w:eastAsia="Times New Roman"/>
-          <w:lang w:eastAsia="en-GB"/>
-        </w:rPr>
-        <w:t xml:space="preserve"> </w:t>
-      </w:r>
-      <w:r>
-        <w:rPr>
-          <w:rFonts w:eastAsia="Times New Roman"/>
-          <w:lang w:eastAsia="en-GB"/>
-        </w:rPr>
-        <w:t>Scratch 1.4</w:t>
-      </w:r>
-      <w:bookmarkEnd w:id="16"/>
-    </w:p>
-    <w:p>
-      <w:pPr>
-        <w:rPr>
-          <w:lang w:eastAsia="en-GB"/>
-        </w:rPr>
-      </w:pPr>
-      <w:r>
-        <w:rPr>
-          <w:lang w:eastAsia="en-GB"/>
-        </w:rPr>
-        <w:t xml:space="preserve">A programming environment is required so that the user has a means of interacting with the interface. This </w:t>
-      </w:r>
-      <w:r>
-        <w:rPr>
-          <w:lang w:eastAsia="en-GB"/>
-        </w:rPr>
-        <w:t>artefact of this project is aimed at young people and people new to programming. As such the environment user’s use will need to be easy to use and intuitive. As well as this the environment will also need to allow for remote input.</w:t>
-      </w:r>
-    </w:p>
-    <w:p>
-      <w:pPr>
-        <w:rPr>
-          <w:lang w:eastAsia="en-GB"/>
-        </w:rPr>
-      </w:pPr>
-      <w:r>
-        <w:rPr>
-          <w:lang w:eastAsia="en-GB"/>
-        </w:rPr>
-        <w:t xml:space="preserve">Scratch makes use of </w:t>
-      </w:r>
-      <w:r>
-        <w:rPr>
-          <w:lang w:eastAsia="en-GB"/>
-        </w:rPr>
-        <w:t>blocks rather than text for coding. This prevents users from encountering syntax errors and means that they are not required to memorise key words or commands.</w:t>
-      </w:r>
-      <w:r>
-        <w:rPr>
-          <w:lang w:eastAsia="en-GB"/>
-        </w:rPr>
-        <w:t xml:space="preserve"> All of the blocks that a user can use are</w:t>
-      </w:r>
-      <w:r>
-        <w:rPr>
-          <w:lang w:eastAsia="en-GB"/>
-        </w:rPr>
-        <w:t xml:space="preserve"> available in a window to the left. The blocks are also sorted by type with categories such as operators, control and variables so they can be easily found. All of the blocks in Scratch can be execute by themselves allowing programmers to test and explore code easily </w:t>
-      </w:r>
-      <w:r>
-        <w:t>(Maloney, J. et al, 2010)</w:t>
-      </w:r>
-      <w:r>
-        <w:rPr>
-          <w:lang w:eastAsia="en-GB"/>
-        </w:rPr>
-        <w:t>.</w:t>
-      </w:r>
-    </w:p>
-    <w:p>
-      <w:pPr>
-        <w:rPr>
-          <w:lang w:eastAsia="en-GB"/>
-        </w:rPr>
-      </w:pPr>
-      <w:r>
-        <w:rPr>
-          <w:lang w:eastAsia="en-GB"/>
-        </w:rPr>
-        <w:t>There are currently two versions of Scratch available</w:t>
-      </w:r>
-      <w:r>
-        <w:rPr>
-          <w:lang w:eastAsia="en-GB"/>
-        </w:rPr>
-        <w:t>, version 1.4 and 2.0</w:t>
-      </w:r>
-      <w:r>
-        <w:rPr>
-          <w:lang w:eastAsia="en-GB"/>
-        </w:rPr>
-        <w:t>.</w:t>
-      </w:r>
-      <w:r>
-        <w:rPr>
-          <w:lang w:eastAsia="en-GB"/>
-        </w:rPr>
-        <w:t xml:space="preserve"> Scratch 2.0 is an update to Scratch 1.4 and has been ported in to Adobe Flash to allow it to run in a web browser. The update includes customizable blocks, a sound editor, time blocks and image editing. Scratch 2.0 can be used offline but it requires Adobe Air to run which means installing Scratch 2.0 on Linux operating systems is difficult requiring use of the command line. Scratch 2.0 has also had its remote connections server removed as it now runs in a web browser. Scratch 1.4 however has a remote connections server as well as </w:t>
-      </w:r>
-      <w:r>
-        <w:rPr>
-          <w:lang w:eastAsia="en-GB"/>
-        </w:rPr>
-        <w:t>being easy to install on all operating systems.</w:t>
-      </w:r>
-    </w:p>
-    <w:p>
-      <w:pPr>
-        <w:rPr>
-          <w:lang w:eastAsia="en-GB"/>
-        </w:rPr>
-      </w:pPr>
-      <w:r>
-        <w:rPr>
-          <w:lang w:eastAsia="en-GB"/>
-        </w:rPr>
-        <w:t xml:space="preserve">Due to the remote connections as well as a standalone Linux version Scratch 1.4 </w:t>
-      </w:r>
-      <w:r>
-        <w:rPr>
-          <w:lang w:eastAsia="en-GB"/>
-        </w:rPr>
-        <w:t xml:space="preserve">was </w:t>
-      </w:r>
-      <w:r>
-        <w:rPr>
-          <w:lang w:eastAsia="en-GB"/>
-        </w:rPr>
-        <w:t>used for this project. Another significant advantage of using Scratch 1.4 is that it can be run on a Raspberry Pi, a cheap and accessible arm computer, making the interface more accessible.</w:t>
-      </w:r>
-    </w:p>
-    <w:p>
-      <w:pPr>
-        <w:pStyle w:val="Heading3"/>
-        <w:rPr>
-          <w:lang w:eastAsia="en-GB"/>
-        </w:rPr>
-      </w:pPr>
-      <w:bookmarkStart w:id="17" w:name="_Toc415938101"/>
-      <w:r>
-        <w:rPr>
-          <w:lang w:eastAsia="en-GB"/>
-        </w:rPr>
-        <w:t>3.3.5</w:t>
-      </w:r>
-      <w:r>
-        <w:rPr>
-          <w:lang w:eastAsia="en-GB"/>
-        </w:rPr>
-        <w:t xml:space="preserve"> </w:t>
-      </w:r>
-      <w:r>
-        <w:rPr>
-          <w:lang w:eastAsia="en-GB"/>
-        </w:rPr>
-        <w:t>Python 2.7.9</w:t>
-      </w:r>
-      <w:bookmarkEnd w:id="17"/>
-    </w:p>
-    <w:p>
-      <w:pPr>
-        <w:rPr>
-          <w:lang w:eastAsia="en-GB"/>
-        </w:rPr>
-      </w:pPr>
-      <w:r>
-        <w:rPr>
-          <w:lang w:eastAsia="en-GB"/>
-        </w:rPr>
-        <w:t xml:space="preserve">While the user facing side of the interface needs to be easy to use the actual interface itself needs to have the complexity to manage commands between a robot and a programming environment. </w:t>
-      </w:r>
-      <w:r>
-        <w:rPr>
-          <w:lang w:eastAsia="en-GB"/>
-        </w:rPr>
-        <w:lastRenderedPageBreak/>
-        <w:t>With this in mind the language used to program the interface needs to be the most suitable to the two chosen components, in this instance Scratch 1.4 and the Thymio-II.</w:t>
-      </w:r>
-    </w:p>
-    <w:p>
-      <w:pPr>
-        <w:rPr>
-          <w:lang w:eastAsia="en-GB"/>
-        </w:rPr>
-      </w:pPr>
-      <w:r>
-        <w:rPr>
-          <w:lang w:eastAsia="en-GB"/>
-        </w:rPr>
-        <w:t xml:space="preserve">During research it was discovered </w:t>
-      </w:r>
-      <w:r>
-        <w:rPr>
-          <w:lang w:eastAsia="en-GB"/>
-        </w:rPr>
-        <w:t xml:space="preserve">that the Thymio-II allows for control over D-Bus. This was built primarily for debugging </w:t>
-      </w:r>
-      <w:r>
-        <w:rPr>
-          <w:lang w:eastAsia="en-GB"/>
-        </w:rPr>
-        <w:t>and allows access to all variables and functions and gives full control over Thymio-II. Scratch is a popular programming environment and already has modules to allow scratch to communicate with some programming languages.</w:t>
-      </w:r>
-    </w:p>
-    <w:p>
-      <w:pPr>
-        <w:rPr>
-          <w:lang w:eastAsia="en-GB"/>
-        </w:rPr>
-      </w:pPr>
-      <w:r>
-        <w:rPr>
-          <w:lang w:eastAsia="en-GB"/>
-        </w:rPr>
-        <w:t xml:space="preserve">Python is one of the languages with both a D-Bus module. The D-Bus module allows for connections to the Thymio-II such that it can be controlled. There is also a Scratch 1.4 connection module called scratchpy (available at: </w:t>
-      </w:r>
-      <w:hyperlink r:id="rId8" w:history="1">
-        <w:r>
-          <w:rPr>
-            <w:rStyle w:val="Hyperlink"/>
-            <w:lang w:eastAsia="en-GB"/>
-          </w:rPr>
-          <w:t>https://github.com/pilliq/scratchpy</w:t>
-        </w:r>
-      </w:hyperlink>
-      <w:r>
-        <w:rPr>
-          <w:lang w:eastAsia="en-GB"/>
-        </w:rPr>
-        <w:t>). Scratchpy manages all communication between Scratch 1.4 and Python allowing messages and variables to be sent and received.</w:t>
-      </w:r>
-    </w:p>
-    <w:p>
-      <w:pPr>
-        <w:rPr>
-          <w:lang w:eastAsia="en-GB"/>
-        </w:rPr>
-      </w:pPr>
-      <w:r>
-        <w:rPr>
-          <w:lang w:eastAsia="en-GB"/>
-        </w:rPr>
-        <w:t>Although the interface is not required to be accessible to users it is a desirable feature</w:t>
-      </w:r>
-      <w:r>
-        <w:rPr>
-          <w:lang w:eastAsia="en-GB"/>
-        </w:rPr>
-        <w:t xml:space="preserve"> as users may want to advance from Scratch 1.4 at some point while still using the interface. Python is popular language with lots of support and documentation available online. As well as this it also has a garbage collector meaning the user doesn’t need to manage the programs memory. Another attractive feature is the way that variables in python don’t need to be declared explicitly but instead are inferred by the interpreter.</w:t>
-      </w:r>
-    </w:p>
-    <w:p>
-      <w:pPr>
-        <w:rPr>
-          <w:lang w:eastAsia="en-GB"/>
-        </w:rPr>
-      </w:pPr>
-      <w:r>
-        <w:rPr>
-          <w:lang w:eastAsia="en-GB"/>
-        </w:rPr>
-        <w:t>Due to the ability for Python to communicate with both the Thymio-II and Scratch 1.4 as well as its support and user friendly features it is the most suitable for this project.</w:t>
-      </w:r>
-    </w:p>
-    <w:p>
-      <w:pPr>
-        <w:pStyle w:val="Heading3"/>
-        <w:rPr>
-          <w:lang w:eastAsia="en-GB"/>
-        </w:rPr>
-      </w:pPr>
-      <w:bookmarkStart w:id="18" w:name="_Toc415938102"/>
-      <w:r>
-        <w:rPr>
-          <w:lang w:eastAsia="en-GB"/>
-        </w:rPr>
-        <w:t>3.3.6</w:t>
-      </w:r>
-      <w:r>
-        <w:rPr>
-          <w:lang w:eastAsia="en-GB"/>
-        </w:rPr>
-        <w:t xml:space="preserve"> </w:t>
-      </w:r>
-      <w:r>
-        <w:rPr>
-          <w:lang w:eastAsia="en-GB"/>
-        </w:rPr>
-        <w:t>Gedit and Idle</w:t>
-      </w:r>
-      <w:bookmarkEnd w:id="18"/>
-    </w:p>
-    <w:p>
-      <w:pPr>
-        <w:rPr>
-          <w:lang w:eastAsia="en-GB"/>
-        </w:rPr>
-      </w:pPr>
-      <w:r>
-        <w:rPr>
-          <w:lang w:eastAsia="en-GB"/>
-        </w:rPr>
-        <w:t xml:space="preserve">As the interface will need to be programmed in a Linux operating system a suitable editor is also required. Python is an interpreted language and so does not need a compiler and is instead read and executed at runtime by a Python interpreter. As a result creating the interface does not </w:t>
-      </w:r>
-      <w:r>
-        <w:rPr>
-          <w:lang w:eastAsia="en-GB"/>
-        </w:rPr>
-        <w:t xml:space="preserve">significantly </w:t>
-      </w:r>
-      <w:r>
-        <w:rPr>
-          <w:lang w:eastAsia="en-GB"/>
-        </w:rPr>
-        <w:t>benefit from an integrated development environment (IDE) like C based languages or Java. Instead Python can be programmed using a text editor.</w:t>
-      </w:r>
-    </w:p>
-    <w:p>
-      <w:pPr>
-        <w:rPr>
-          <w:lang w:eastAsia="en-GB"/>
-        </w:rPr>
-      </w:pPr>
-      <w:r>
-        <w:rPr>
-          <w:lang w:eastAsia="en-GB"/>
-        </w:rPr>
-        <w:t>For this project two editor were used. Gedit is the default text editor for GNOME based desktop environments. It supports line counting and simple syntax highlighting for recognised key words. Gedit is Light and quick to use allowing for a program to be amended quickly and then saved and run in the terminal. One advantage of this is that the f</w:t>
-      </w:r>
-      <w:r>
-        <w:rPr>
-          <w:lang w:eastAsia="en-GB"/>
-        </w:rPr>
-        <w:t>inished interface was executed from the terminal so while programming the output from the interface was the same as what a user would be expected to encounter.</w:t>
-      </w:r>
-    </w:p>
-    <w:p>
-      <w:pPr>
-        <w:rPr>
-          <w:lang w:eastAsia="en-GB"/>
-        </w:rPr>
-      </w:pPr>
-      <w:r>
-        <w:rPr>
-          <w:lang w:eastAsia="en-GB"/>
-        </w:rPr>
-        <w:t>The other editor was Idle. Idle is in actuality an IDE that has a built in interpreter allowing code to be tested quickly. Idle also has syntax highlighting like Gedit but Idle also has auto completion for object memb</w:t>
-      </w:r>
-      <w:r>
-        <w:rPr>
-          <w:lang w:eastAsia="en-GB"/>
-        </w:rPr>
-        <w:t>ers. Idle is useful for writing large segments of code as it can check for errors and help with auto completion. Python uses indents to define scope and Idle manages scope automatically again making development easier.</w:t>
-      </w:r>
-    </w:p>
-    <w:p>
-      <w:pPr>
-        <w:rPr>
-          <w:lang w:eastAsia="en-GB"/>
-        </w:rPr>
-      </w:pPr>
-      <w:r>
-        <w:rPr>
-          <w:lang w:eastAsia="en-GB"/>
-        </w:rPr>
-        <w:t>As Gedit is quick and easy to use but lacks some features and Idle is fully featured but not so quick to start and runs code in an environment different to the one the users will use both editors have been used.</w:t>
-      </w:r>
-    </w:p>
-    <w:p>
-      <w:pPr>
-        <w:pStyle w:val="Heading3"/>
-        <w:rPr>
-          <w:lang w:eastAsia="en-GB"/>
-        </w:rPr>
-      </w:pPr>
-      <w:bookmarkStart w:id="19" w:name="_Toc415938103"/>
-      <w:r>
-        <w:rPr>
-          <w:lang w:eastAsia="en-GB"/>
-        </w:rPr>
-        <w:lastRenderedPageBreak/>
-        <w:t>3.3.7</w:t>
-      </w:r>
-      <w:r>
-        <w:rPr>
-          <w:lang w:eastAsia="en-GB"/>
-        </w:rPr>
-        <w:t xml:space="preserve"> </w:t>
-      </w:r>
-      <w:r>
-        <w:rPr>
-          <w:lang w:eastAsia="en-GB"/>
-        </w:rPr>
-        <w:t>Microsoft Office</w:t>
-      </w:r>
-      <w:bookmarkEnd w:id="19"/>
-    </w:p>
-    <w:p>
-      <w:pPr>
-        <w:rPr>
-          <w:lang w:eastAsia="en-GB"/>
-        </w:rPr>
-      </w:pPr>
-      <w:r>
-        <w:rPr>
-          <w:lang w:eastAsia="en-GB"/>
-        </w:rPr>
-        <w:t>As part of a study a questionnaire and a consent form will be required. The Microsoft Office suite includes a fully featured word processor with a range of formatting options allowing</w:t>
-      </w:r>
-      <w:r>
-        <w:rPr>
-          <w:lang w:eastAsia="en-GB"/>
-        </w:rPr>
-        <w:t xml:space="preserve"> it</w:t>
-      </w:r>
-      <w:r>
-        <w:rPr>
-          <w:lang w:eastAsia="en-GB"/>
-        </w:rPr>
-        <w:t xml:space="preserve"> to be used for creating a simple conse</w:t>
-      </w:r>
-      <w:r>
-        <w:rPr>
-          <w:lang w:eastAsia="en-GB"/>
-        </w:rPr>
-        <w:t xml:space="preserve">nt form and a questionnaire. </w:t>
-      </w:r>
-    </w:p>
-    <w:p>
-      <w:pPr>
-        <w:rPr>
-          <w:lang w:eastAsia="en-GB"/>
-        </w:rPr>
-      </w:pPr>
-      <w:r>
-        <w:rPr>
-          <w:lang w:eastAsia="en-GB"/>
-        </w:rPr>
-        <w:t>The Office suite also include Microsoft Excel which is a spreadsheet program. This program can be used for contacting and presenting data via its ability to tabulate and graph raw data. As it is part of the same suite as Word graphs and tables can be copied directly from one program to the other with no issues with formatting. On top of this changes to a table, a graph or the data in Excel are transferred directly in to word ensuring that word always has up to date data.</w:t>
-      </w:r>
-    </w:p>
-    <w:p>
-      <w:pPr>
-        <w:rPr>
-          <w:lang w:eastAsia="en-GB"/>
-        </w:rPr>
-      </w:pPr>
-      <w:r>
-        <w:rPr>
-          <w:lang w:eastAsia="en-GB"/>
-        </w:rPr>
-        <w:t xml:space="preserve">An alternative to word would be </w:t>
-      </w:r>
-      <w:proofErr w:type="spellStart"/>
-      <w:r>
-        <w:rPr>
-          <w:lang w:eastAsia="en-GB"/>
-        </w:rPr>
-        <w:t>Libre</w:t>
-      </w:r>
-      <w:proofErr w:type="spellEnd"/>
-      <w:r>
-        <w:rPr>
-          <w:lang w:eastAsia="en-GB"/>
-        </w:rPr>
-        <w:t xml:space="preserve"> Office, a free office suite similar to Microsoft Office. </w:t>
-      </w:r>
-      <w:proofErr w:type="spellStart"/>
-      <w:r>
-        <w:rPr>
-          <w:lang w:eastAsia="en-GB"/>
-        </w:rPr>
-        <w:t>Libre</w:t>
-      </w:r>
-      <w:proofErr w:type="spellEnd"/>
-      <w:r>
-        <w:rPr>
-          <w:lang w:eastAsia="en-GB"/>
-        </w:rPr>
-        <w:t xml:space="preserve"> Office contains both a spreadsheet program and a word processor but lack the formatting options of Word and the interconnectivity that Word and Excel share.</w:t>
-      </w:r>
-    </w:p>
-    <w:p>
-      <w:pPr>
-        <w:pStyle w:val="Heading3"/>
-      </w:pPr>
-      <w:bookmarkStart w:id="20" w:name="_Toc415938104"/>
-      <w:r>
-        <w:t>3.3.8</w:t>
-      </w:r>
-      <w:r>
-        <w:t xml:space="preserve"> </w:t>
-      </w:r>
-      <w:r>
-        <w:t>GitHub</w:t>
-      </w:r>
-      <w:bookmarkEnd w:id="20"/>
-    </w:p>
-    <w:p>
-      <w:r>
-        <w:t>In order to effectively manage work as well as maintain backups and manage changes GitHub was used. Git is a version tracking software which allows a user to</w:t>
-      </w:r>
-      <w:r>
-        <w:t xml:space="preserve"> build a repository for a project and</w:t>
-      </w:r>
-      <w:r>
-        <w:t xml:space="preserve"> enter messages that are associated with changes they make, these changes are stored on a database allowing mistakes or errors to be reverted such that the repository returns to a functioning state</w:t>
-      </w:r>
-      <w:r>
-        <w:t>.</w:t>
-      </w:r>
-    </w:p>
-    <w:p>
-      <w:r>
-        <w:t>GitHub extends this versioning software so that repositories can be stored online. This means that a project is backed up on all computers it is stored on as well as on the GitHub servers. Being online the code is also public access allowing people to create forks in the project so that they can develop it themselves and download the project for use. This gives users an easy way to download the project as well as a safe way to back up and store the project.</w:t>
-      </w:r>
-    </w:p>
-    <w:p>
-      <w:pPr>
-        <w:pStyle w:val="Heading2"/>
-      </w:pPr>
-      <w:bookmarkStart w:id="21" w:name="_Toc415594226"/>
-      <w:bookmarkStart w:id="22" w:name="_Toc415938105"/>
-      <w:r>
-        <w:t>3.</w:t>
-      </w:r>
-      <w:r>
-        <w:t>4</w:t>
-      </w:r>
-      <w:r>
-        <w:t xml:space="preserve"> </w:t>
-      </w:r>
-      <w:r>
-        <w:t>Research methods</w:t>
-      </w:r>
-      <w:bookmarkEnd w:id="21"/>
-      <w:bookmarkEnd w:id="22"/>
     </w:p>
     <w:p>
       <w:r>
@@ -6436,7 +6942,7 @@
                     </pic:cNvPicPr>
                   </pic:nvPicPr>
                   <pic:blipFill>
-                    <a:blip r:embed="rId9">
+                    <a:blip r:embed="rId10">
                       <a:extLst>
                         <a:ext uri="{28A0092B-C50C-407E-A947-70E740481C1C}">
                           <a14:useLocalDpi xmlns:a14="http://schemas.microsoft.com/office/drawing/2010/main" val="0"/>
@@ -6574,7 +7080,7 @@
                           </pic:cNvPicPr>
                         </pic:nvPicPr>
                         <pic:blipFill>
-                          <a:blip r:embed="rId10">
+                          <a:blip r:embed="rId11">
                             <a:extLst>
                               <a:ext uri="{28A0092B-C50C-407E-A947-70E740481C1C}">
                                 <a14:useLocalDpi xmlns:a14="http://schemas.microsoft.com/office/drawing/2010/main" val="0"/>
@@ -6681,7 +7187,7 @@
                   <o:lock v:ext="edit" aspectratio="t"/>
                 </v:shapetype>
                 <v:shape id="Picture 2" o:spid="_x0000_s1040" type="#_x0000_t75" style="position:absolute;width:20828;height:19424;visibility:visible;mso-wrap-style:square" o:gfxdata="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">
-                  <v:imagedata r:id="rId11" o:title="D-Bus variable handling"/>
+                  <v:imagedata r:id="rId12" o:title="D-Bus variable handling"/>
                   <v:path arrowok="t"/>
                 </v:shape>
                 <v:shape id="Text Box 3" o:spid="_x0000_s1041" type="#_x0000_t202" style="position:absolute;left:345;top:18891;width:20828;height:4426;visibility:visible;mso-wrap-style:square;v-text-anchor:top" o:gfxdata="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" stroked="f">
@@ -7013,6 +7519,7 @@
       <w:r>
         <w:rPr>
           <w:noProof/>
+          <w:lang w:eastAsia="en-GB"/>
         </w:rPr>
         <mc:AlternateContent>
           <mc:Choice Requires="wps">
@@ -8018,7 +8525,7 @@
                           </pic:cNvPicPr>
                         </pic:nvPicPr>
                         <pic:blipFill>
-                          <a:blip r:embed="rId12">
+                          <a:blip r:embed="rId13">
                             <a:extLst>
                               <a:ext uri="{28A0092B-C50C-407E-A947-70E740481C1C}">
                                 <a14:useLocalDpi xmlns:a14="http://schemas.microsoft.com/office/drawing/2010/main" val="0"/>
@@ -8103,7 +8610,7 @@
             <w:pict>
               <v:group id="Group 42" o:spid="_x0000_s1060" style="position:absolute;margin-left:297.35pt;margin-top:.5pt;width:198.5pt;height:212.8pt;z-index:251694080" coordsize="25206,27025" o:gfxdata="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">
                 <v:shape id="Picture 40" o:spid="_x0000_s1061" type="#_x0000_t75" style="position:absolute;width:25126;height:22574;visibility:visible;mso-wrap-style:square" o:gfxdata="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">
-                  <v:imagedata r:id="rId13" o:title=""/>
+                  <v:imagedata r:id="rId14" o:title=""/>
                   <v:path arrowok="t"/>
                 </v:shape>
                 <v:shape id="Text Box 41" o:spid="_x0000_s1062" type="#_x0000_t202" style="position:absolute;left:86;top:22599;width:25120;height:4426;visibility:visible;mso-wrap-style:square;v-text-anchor:top" o:gfxdata="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" stroked="f">
@@ -25863,10 +26370,10 @@
     <w:p>
       <w:r>
         <w:object w:dxaOrig="9026" w:dyaOrig="11785">
-          <v:shape id="_x0000_i1027" type="#_x0000_t75" style="width:451.3pt;height:589.25pt" o:ole="">
-            <v:imagedata r:id="rId14" o:title=""/>
+          <v:shape id="_x0000_i1025" type="#_x0000_t75" style="width:451.5pt;height:589.5pt" o:ole="">
+            <v:imagedata r:id="rId15" o:title=""/>
           </v:shape>
-          <o:OLEObject Type="Embed" ProgID="Word.Document.12" ShapeID="_x0000_i1027" DrawAspect="Content" ObjectID="_1489679976" r:id="rId15">
+          <o:OLEObject Type="Embed" ProgID="Word.Document.12" ShapeID="_x0000_i1025" DrawAspect="Content" ObjectID="_1489684606" r:id="rId16">
             <o:FieldCodes>\s</o:FieldCodes>
           </o:OLEObject>
         </w:object>
@@ -25879,10 +26386,10 @@
     <w:p>
       <w:r>
         <w:object w:dxaOrig="9026" w:dyaOrig="13495">
-          <v:shape id="_x0000_i1031" type="#_x0000_t75" style="width:451.3pt;height:674.75pt" o:ole="">
-            <v:imagedata r:id="rId16" o:title=""/>
+          <v:shape id="_x0000_i1026" type="#_x0000_t75" style="width:451.5pt;height:675pt" o:ole="">
+            <v:imagedata r:id="rId17" o:title=""/>
           </v:shape>
-          <o:OLEObject Type="Embed" ProgID="Word.Document.12" ShapeID="_x0000_i1031" DrawAspect="Content" ObjectID="_1489679977" r:id="rId17">
+          <o:OLEObject Type="Embed" ProgID="Word.Document.12" ShapeID="_x0000_i1026" DrawAspect="Content" ObjectID="_1489684607" r:id="rId18">
             <o:FieldCodes>\s</o:FieldCodes>
           </o:OLEObject>
         </w:object>
@@ -25905,10 +26412,10 @@
       </w:pPr>
       <w:r>
         <w:object w:dxaOrig="9026" w:dyaOrig="8506">
-          <v:shape id="_x0000_i1032" type="#_x0000_t75" style="width:451.3pt;height:425.3pt" o:ole="">
-            <v:imagedata r:id="rId18" o:title=""/>
+          <v:shape id="_x0000_i1027" type="#_x0000_t75" style="width:451.5pt;height:425.25pt" o:ole="">
+            <v:imagedata r:id="rId19" o:title=""/>
           </v:shape>
-          <o:OLEObject Type="Embed" ProgID="Word.Document.12" ShapeID="_x0000_i1032" DrawAspect="Content" ObjectID="_1489679978" r:id="rId19">
+          <o:OLEObject Type="Embed" ProgID="Word.Document.12" ShapeID="_x0000_i1027" DrawAspect="Content" ObjectID="_1489684608" r:id="rId20">
             <o:FieldCodes>\s</o:FieldCodes>
           </o:OLEObject>
         </w:object>
@@ -25945,10 +26452,10 @@
       </w:pPr>
       <w:r>
         <w:object w:dxaOrig="9026" w:dyaOrig="12594">
-          <v:shape id="_x0000_i1028" type="#_x0000_t75" style="width:451.3pt;height:629.7pt" o:ole="">
-            <v:imagedata r:id="rId20" o:title=""/>
+          <v:shape id="_x0000_i1028" type="#_x0000_t75" style="width:451.5pt;height:630pt" o:ole="">
+            <v:imagedata r:id="rId21" o:title=""/>
           </v:shape>
-          <o:OLEObject Type="Embed" ProgID="Word.Document.12" ShapeID="_x0000_i1028" DrawAspect="Content" ObjectID="_1489679979" r:id="rId21">
+          <o:OLEObject Type="Embed" ProgID="Word.Document.12" ShapeID="_x0000_i1028" DrawAspect="Content" ObjectID="_1489684609" r:id="rId22">
             <o:FieldCodes>\s</o:FieldCodes>
           </o:OLEObject>
         </w:object>
@@ -25970,10 +26477,10 @@
       </w:pPr>
       <w:r>
         <w:object w:dxaOrig="9026" w:dyaOrig="11958">
-          <v:shape id="_x0000_i1029" type="#_x0000_t75" style="width:451.3pt;height:597.9pt" o:ole="">
-            <v:imagedata r:id="rId22" o:title=""/>
+          <v:shape id="_x0000_i1029" type="#_x0000_t75" style="width:451.5pt;height:597.75pt" o:ole="">
+            <v:imagedata r:id="rId23" o:title=""/>
           </v:shape>
-          <o:OLEObject Type="Embed" ProgID="Word.Document.12" ShapeID="_x0000_i1029" DrawAspect="Content" ObjectID="_1489679980" r:id="rId23">
+          <o:OLEObject Type="Embed" ProgID="Word.Document.12" ShapeID="_x0000_i1029" DrawAspect="Content" ObjectID="_1489684610" r:id="rId24">
             <o:FieldCodes>\s</o:FieldCodes>
           </o:OLEObject>
         </w:object>
@@ -25995,10 +26502,10 @@
       </w:pPr>
       <w:r>
         <w:object w:dxaOrig="9026" w:dyaOrig="7143">
-          <v:shape id="_x0000_i1030" type="#_x0000_t75" style="width:451.3pt;height:357.15pt" o:ole="">
-            <v:imagedata r:id="rId24" o:title=""/>
+          <v:shape id="_x0000_i1030" type="#_x0000_t75" style="width:451.5pt;height:357pt" o:ole="">
+            <v:imagedata r:id="rId25" o:title=""/>
           </v:shape>
-          <o:OLEObject Type="Embed" ProgID="Word.Document.12" ShapeID="_x0000_i1030" DrawAspect="Content" ObjectID="_1489679981" r:id="rId25">
+          <o:OLEObject Type="Embed" ProgID="Word.Document.12" ShapeID="_x0000_i1030" DrawAspect="Content" ObjectID="_1489684611" r:id="rId26">
             <o:FieldCodes>\s</o:FieldCodes>
           </o:OLEObject>
         </w:object>
@@ -26023,10 +26530,10 @@
     <w:p>
       <w:r>
         <w:object w:dxaOrig="8876" w:dyaOrig="12969">
-          <v:shape id="_x0000_i1025" type="#_x0000_t75" style="width:443.8pt;height:648.45pt" o:ole="">
-            <v:imagedata r:id="rId26" o:title=""/>
+          <v:shape id="_x0000_i1031" type="#_x0000_t75" style="width:444pt;height:648.75pt" o:ole="">
+            <v:imagedata r:id="rId27" o:title=""/>
           </v:shape>
-          <o:OLEObject Type="Embed" ProgID="Word.Document.12" ShapeID="_x0000_i1025" DrawAspect="Content" ObjectID="_1489679982" r:id="rId27">
+          <o:OLEObject Type="Embed" ProgID="Word.Document.12" ShapeID="_x0000_i1031" DrawAspect="Content" ObjectID="_1489684612" r:id="rId28">
             <o:FieldCodes>\s</o:FieldCodes>
           </o:OLEObject>
         </w:object>
@@ -26051,10 +26558,10 @@
     <w:p>
       <w:r>
         <w:object w:dxaOrig="9660" w:dyaOrig="9091">
-          <v:shape id="_x0000_i1026" type="#_x0000_t75" style="width:483pt;height:454.55pt" o:ole="">
-            <v:imagedata r:id="rId28" o:title=""/>
+          <v:shape id="_x0000_i1032" type="#_x0000_t75" style="width:483pt;height:454.5pt" o:ole="">
+            <v:imagedata r:id="rId29" o:title=""/>
           </v:shape>
-          <o:OLEObject Type="Embed" ProgID="Word.Document.12" ShapeID="_x0000_i1026" DrawAspect="Content" ObjectID="_1489679983" r:id="rId29">
+          <o:OLEObject Type="Embed" ProgID="Word.Document.12" ShapeID="_x0000_i1032" DrawAspect="Content" ObjectID="_1489684613" r:id="rId30">
             <o:FieldCodes>\s</o:FieldCodes>
           </o:OLEObject>
         </w:object>
@@ -26065,9 +26572,115 @@
     </w:p>
     <w:p>
       <w:pPr>
-        <w:pStyle w:val="Heading1"/>
+        <w:pStyle w:val="Heading2"/>
+        <w:sectPr>
+          <w:footerReference w:type="default" r:id="rId31"/>
+          <w:pgSz w:w="11906" w:h="16838" w:code="9"/>
+          <w:pgMar w:top="1440" w:right="1418" w:bottom="1440" w:left="1701" w:header="709" w:footer="709" w:gutter="0"/>
+          <w:cols w:space="708"/>
+          <w:docGrid w:linePitch="360"/>
+        </w:sectPr>
       </w:pPr>
       <w:bookmarkStart w:id="59" w:name="_Toc415938133"/>
+    </w:p>
+    <w:p>
+      <w:pPr>
+        <w:pStyle w:val="Heading2"/>
+      </w:pPr>
+      <w:r>
+        <w:lastRenderedPageBreak/>
+        <w:t>8.6 Gantt Chart</w:t>
+      </w:r>
+    </w:p>
+    <w:p>
+      <w:r>
+        <w:rPr>
+          <w:noProof/>
+          <w:lang w:eastAsia="en-GB"/>
+        </w:rPr>
+        <w:drawing>
+          <wp:anchor distT="0" distB="0" distL="114300" distR="114300" simplePos="0" relativeHeight="251661824" behindDoc="0" locked="0" layoutInCell="1" allowOverlap="1" wp14:anchorId="00F8B6FA" wp14:editId="60903DBB">
+            <wp:simplePos x="0" y="0"/>
+            <wp:positionH relativeFrom="column">
+              <wp:posOffset>-466725</wp:posOffset>
+            </wp:positionH>
+            <wp:positionV relativeFrom="paragraph">
+              <wp:posOffset>99060</wp:posOffset>
+            </wp:positionV>
+            <wp:extent cx="7962900" cy="5467350"/>
+            <wp:effectExtent l="0" t="0" r="0" b="0"/>
+            <wp:wrapThrough wrapText="bothSides">
+              <wp:wrapPolygon edited="0">
+                <wp:start x="0" y="0"/>
+                <wp:lineTo x="0" y="21525"/>
+                <wp:lineTo x="21548" y="21525"/>
+                <wp:lineTo x="21548" y="0"/>
+                <wp:lineTo x="0" y="0"/>
+              </wp:wrapPolygon>
+            </wp:wrapThrough>
+            <wp:docPr id="14" name="Picture 14" descr="A:\Users\Adam\Desktop\proj-prop - 19-10-14\gantt1.png"/>
+            <wp:cNvGraphicFramePr>
+              <a:graphicFrameLocks xmlns:a="http://schemas.openxmlformats.org/drawingml/2006/main" noChangeAspect="1"/>
+            </wp:cNvGraphicFramePr>
+            <a:graphic xmlns:a="http://schemas.openxmlformats.org/drawingml/2006/main">
+              <a:graphicData uri="http://schemas.openxmlformats.org/drawingml/2006/picture">
+                <pic:pic xmlns:pic="http://schemas.openxmlformats.org/drawingml/2006/picture">
+                  <pic:nvPicPr>
+                    <pic:cNvPr id="0" name="Picture 1" descr="A:\Users\Adam\Desktop\proj-prop - 19-10-14\gantt1.png"/>
+                    <pic:cNvPicPr>
+                      <a:picLocks noChangeAspect="1" noChangeArrowheads="1"/>
+                    </pic:cNvPicPr>
+                  </pic:nvPicPr>
+                  <pic:blipFill>
+                    <a:blip r:embed="rId32" cstate="print"/>
+                    <a:srcRect/>
+                    <a:stretch>
+                      <a:fillRect/>
+                    </a:stretch>
+                  </pic:blipFill>
+                  <pic:spPr bwMode="auto">
+                    <a:xfrm>
+                      <a:off x="0" y="0"/>
+                      <a:ext cx="7962900" cy="5467350"/>
+                    </a:xfrm>
+                    <a:prstGeom prst="rect">
+                      <a:avLst/>
+                    </a:prstGeom>
+                    <a:noFill/>
+                    <a:ln w="9525">
+                      <a:noFill/>
+                      <a:miter lim="800000"/>
+                      <a:headEnd/>
+                      <a:tailEnd/>
+                    </a:ln>
+                  </pic:spPr>
+                </pic:pic>
+              </a:graphicData>
+            </a:graphic>
+          </wp:anchor>
+        </w:drawing>
+      </w:r>
+    </w:p>
+    <w:p/>
+    <w:p>
+      <w:pPr>
+        <w:sectPr>
+          <w:pgSz w:w="16838" w:h="11906" w:orient="landscape" w:code="9"/>
+          <w:pgMar w:top="1418" w:right="1440" w:bottom="1701" w:left="1440" w:header="709" w:footer="709" w:gutter="0"/>
+          <w:cols w:space="708"/>
+          <w:docGrid w:linePitch="360"/>
+        </w:sectPr>
+      </w:pPr>
+    </w:p>
+    <w:p>
+      <w:pPr>
+        <w:pStyle w:val="Heading2"/>
+        <w:rPr>
+          <w:color w:val="1F4E79" w:themeColor="accent1" w:themeShade="80"/>
+          <w:sz w:val="36"/>
+          <w:szCs w:val="36"/>
+        </w:rPr>
+      </w:pPr>
       <w:r>
         <w:lastRenderedPageBreak/>
         <w:t>9 References</w:t>
@@ -26603,7 +27216,7 @@
         </w:rPr>
         <w:t xml:space="preserve"> [software] GitHub. Available from </w:t>
       </w:r>
-      <w:hyperlink r:id="rId30" w:history="1">
+      <w:hyperlink r:id="rId33" w:history="1">
         <w:r>
           <w:rPr>
             <w:rStyle w:val="Hyperlink"/>
@@ -26624,8 +27237,11 @@
     <w:p>
       <w:pPr>
         <w:rPr>
-          <w:rFonts w:eastAsia="Times New Roman" w:cs="Times New Roman"/>
-          <w:lang w:eastAsia="en-GB"/>
+          <w:rFonts w:ascii="Arial" w:hAnsi="Arial" w:cs="Arial"/>
+          <w:color w:val="222222"/>
+          <w:sz w:val="20"/>
+          <w:szCs w:val="20"/>
+          <w:shd w:val="clear" w:color="auto" w:fill="FFFFFF"/>
         </w:rPr>
       </w:pPr>
       <w:proofErr w:type="spellStart"/>
@@ -26718,8 +27334,52 @@
         <w:t>.</w:t>
       </w:r>
     </w:p>
+    <w:p>
+      <w:pPr>
+        <w:rPr>
+          <w:rFonts w:eastAsia="Times New Roman" w:cs="Times New Roman"/>
+          <w:lang w:eastAsia="en-GB"/>
+        </w:rPr>
+      </w:pPr>
+      <w:proofErr w:type="spellStart"/>
+      <w:r>
+        <w:t>Wysocki</w:t>
+      </w:r>
+      <w:proofErr w:type="spellEnd"/>
+      <w:r>
+        <w:t>, RK. (2012). [</w:t>
+      </w:r>
+      <w:proofErr w:type="spellStart"/>
+      <w:r>
+        <w:t>Ebook</w:t>
+      </w:r>
+      <w:proofErr w:type="spellEnd"/>
+      <w:proofErr w:type="gramStart"/>
+      <w:r>
+        <w:t>] :</w:t>
+      </w:r>
+      <w:proofErr w:type="gramEnd"/>
+      <w:r>
+        <w:t xml:space="preserve">Effective Project Management : Traditional, Agile, Extreme / Robert K. </w:t>
+      </w:r>
+      <w:proofErr w:type="spellStart"/>
+      <w:r>
+        <w:t>Wysocki</w:t>
+      </w:r>
+      <w:proofErr w:type="spellEnd"/>
+      <w:r>
+        <w:t xml:space="preserve">, </w:t>
+      </w:r>
+      <w:proofErr w:type="spellStart"/>
+      <w:r>
+        <w:t>n.p</w:t>
+      </w:r>
+      <w:proofErr w:type="spellEnd"/>
+      <w:r>
+        <w:t>.: Hoboken, N.J. : Wiley, c2012., University of Lincoln Library Catalogue, EBSCOhost, viewed 26 October 2013.</w:t>
+      </w:r>
+    </w:p>
     <w:sectPr>
-      <w:footerReference w:type="default" r:id="rId31"/>
       <w:pgSz w:w="11906" w:h="16838" w:code="9"/>
       <w:pgMar w:top="1440" w:right="1418" w:bottom="1440" w:left="1701" w:header="709" w:footer="709" w:gutter="0"/>
       <w:cols w:space="708"/>
@@ -26755,6 +27415,19 @@
 </file>
 
 <file path=word/footer1.xml><?xml version="1.0" encoding="utf-8"?>
+<w:ftr xmlns:wpc="http://schemas.microsoft.com/office/word/2010/wordprocessingCanvas" xmlns:mc="http://schemas.openxmlformats.org/markup-compatibility/2006" xmlns:o="urn:schemas-microsoft-com:office:office" xmlns:r="http://schemas.openxmlformats.org/officeDocument/2006/relationships" xmlns:m="http://schemas.openxmlformats.org/officeDocument/2006/math" xmlns:v="urn:schemas-microsoft-com:vml" xmlns:wp14="http://schemas.microsoft.com/office/word/2010/wordprocessingDrawing" xmlns:wp="http://schemas.openxmlformats.org/drawingml/2006/wordprocessingDrawing" xmlns:w10="urn:schemas-microsoft-com:office:word" xmlns:w="http://schemas.openxmlformats.org/wordprocessingml/2006/main" xmlns:w14="http://schemas.microsoft.com/office/word/2010/wordml" xmlns:w15="http://schemas.microsoft.com/office/word/2012/wordml" xmlns:wpg="http://schemas.microsoft.com/office/word/2010/wordprocessingGroup" xmlns:wpi="http://schemas.microsoft.com/office/word/2010/wordprocessingInk" xmlns:wne="http://schemas.microsoft.com/office/word/2006/wordml" xmlns:wps="http://schemas.microsoft.com/office/word/2010/wordprocessingShape" mc:Ignorable="w14 w15 wp14">
+  <w:p>
+    <w:pPr>
+      <w:pStyle w:val="Footer"/>
+    </w:pPr>
+    <w:r>
+      <w:t>BOW10237560 Adam Bowes</w:t>
+    </w:r>
+  </w:p>
+</w:ftr>
+</file>
+
+<file path=word/footer2.xml><?xml version="1.0" encoding="utf-8"?>
 <w:ftr xmlns:wpc="http://schemas.microsoft.com/office/word/2010/wordprocessingCanvas" xmlns:mc="http://schemas.openxmlformats.org/markup-compatibility/2006" xmlns:o="urn:schemas-microsoft-com:office:office" xmlns:r="http://schemas.openxmlformats.org/officeDocument/2006/relationships" xmlns:m="http://schemas.openxmlformats.org/officeDocument/2006/math" xmlns:v="urn:schemas-microsoft-com:vml" xmlns:wp14="http://schemas.microsoft.com/office/word/2010/wordprocessingDrawing" xmlns:wp="http://schemas.openxmlformats.org/drawingml/2006/wordprocessingDrawing" xmlns:w10="urn:schemas-microsoft-com:office:word" xmlns:w="http://schemas.openxmlformats.org/wordprocessingml/2006/main" xmlns:w14="http://schemas.microsoft.com/office/word/2010/wordml" xmlns:w15="http://schemas.microsoft.com/office/word/2012/wordml" xmlns:wpg="http://schemas.microsoft.com/office/word/2010/wordprocessingGroup" xmlns:wpi="http://schemas.microsoft.com/office/word/2010/wordprocessingInk" xmlns:wne="http://schemas.microsoft.com/office/word/2006/wordml" xmlns:wps="http://schemas.microsoft.com/office/word/2010/wordprocessingShape" mc:Ignorable="w14 w15 wp14">
   <w:p>
     <w:pPr>
@@ -26799,7 +27472,7 @@
           <w:rPr>
             <w:noProof/>
           </w:rPr>
-          <w:t>4</w:t>
+          <w:t>13</w:t>
         </w:r>
         <w:r>
           <w:rPr>
@@ -26841,6 +27514,25 @@
     </w:p>
   </w:footnote>
 </w:footnotes>
+</file>
+
+<file path=word/header1.xml><?xml version="1.0" encoding="utf-8"?>
+<w:hdr xmlns:wpc="http://schemas.microsoft.com/office/word/2010/wordprocessingCanvas" xmlns:mc="http://schemas.openxmlformats.org/markup-compatibility/2006" xmlns:o="urn:schemas-microsoft-com:office:office" xmlns:r="http://schemas.openxmlformats.org/officeDocument/2006/relationships" xmlns:m="http://schemas.openxmlformats.org/officeDocument/2006/math" xmlns:v="urn:schemas-microsoft-com:vml" xmlns:wp14="http://schemas.microsoft.com/office/word/2010/wordprocessingDrawing" xmlns:wp="http://schemas.openxmlformats.org/drawingml/2006/wordprocessingDrawing" xmlns:w10="urn:schemas-microsoft-com:office:word" xmlns:w="http://schemas.openxmlformats.org/wordprocessingml/2006/main" xmlns:w14="http://schemas.microsoft.com/office/word/2010/wordml" xmlns:w15="http://schemas.microsoft.com/office/word/2012/wordml" xmlns:wpg="http://schemas.microsoft.com/office/word/2010/wordprocessingGroup" xmlns:wpi="http://schemas.microsoft.com/office/word/2010/wordprocessingInk" xmlns:wne="http://schemas.microsoft.com/office/word/2006/wordml" xmlns:wps="http://schemas.microsoft.com/office/word/2010/wordprocessingShape" mc:Ignorable="w14 w15 wp14">
+  <w:p>
+    <w:pPr>
+      <w:pStyle w:val="Header"/>
+    </w:pPr>
+    <w:r>
+      <w:t>CMP3638M</w:t>
+    </w:r>
+    <w:r>
+      <w:t xml:space="preserve"> Project preparation</w:t>
+    </w:r>
+    <w:r>
+      <w:tab/>
+    </w:r>
+  </w:p>
+</w:hdr>
 </file>
 
 <file path=word/numbering.xml><?xml version="1.0" encoding="utf-8"?>
@@ -27689,7 +28381,7 @@
     <w:lsdException w:name="Table Web 2" w:semiHidden="1" w:unhideWhenUsed="1"/>
     <w:lsdException w:name="Table Web 3" w:semiHidden="1" w:unhideWhenUsed="1"/>
     <w:lsdException w:name="Balloon Text" w:semiHidden="1" w:unhideWhenUsed="1"/>
-    <w:lsdException w:name="Table Grid" w:uiPriority="39"/>
+    <w:lsdException w:name="Table Grid" w:uiPriority="59"/>
     <w:lsdException w:name="Table Theme" w:semiHidden="1" w:unhideWhenUsed="1"/>
     <w:lsdException w:name="Placeholder Text" w:semiHidden="1"/>
     <w:lsdException w:name="No Spacing" w:uiPriority="1" w:qFormat="1"/>
@@ -28666,7 +29358,7 @@
   <w:style w:type="table" w:styleId="TableGrid">
     <w:name w:val="Table Grid"/>
     <w:basedOn w:val="TableNormal"/>
-    <w:uiPriority w:val="39"/>
+    <w:uiPriority w:val="59"/>
     <w:rsid w:val="00930121"/>
     <w:pPr>
       <w:spacing w:after="0" w:line="240" w:lineRule="auto"/>
@@ -29021,7 +29713,7 @@
 </file>
 
 <file path=customXml/itemProps1.xml><?xml version="1.0" encoding="utf-8"?>
-<ds:datastoreItem xmlns:ds="http://schemas.openxmlformats.org/officeDocument/2006/customXml" ds:itemID="{11D52C9D-0EFA-4542-9229-AFB71A66D165}">
+<ds:datastoreItem xmlns:ds="http://schemas.openxmlformats.org/officeDocument/2006/customXml" ds:itemID="{2EAC849C-A819-4651-ADDA-507F15C22B61}">
   <ds:schemaRefs>
     <ds:schemaRef ds:uri="http://schemas.openxmlformats.org/officeDocument/2006/bibliography"/>
   </ds:schemaRefs>

</xml_diff>

<commit_message>
another paragraph in the lit review
finish the lit review
</commit_message>
<xml_diff>
--- a/Educational robots for teaching programming to youths.docx
+++ b/Educational robots for teaching programming to youths.docx
@@ -314,8 +314,6 @@
         </w:rPr>
       </w:sdtEndPr>
       <w:sdtContent>
-        <w:bookmarkStart w:id="5" w:name="_GoBack" w:displacedByCustomXml="prev"/>
-        <w:bookmarkEnd w:id="5" w:displacedByCustomXml="prev"/>
         <w:p>
           <w:pPr>
             <w:pStyle w:val="TOC1"/>
@@ -4050,7 +4048,7 @@
         <w:pStyle w:val="Heading1"/>
         <w:spacing w:line="360" w:lineRule="auto"/>
       </w:pPr>
-      <w:bookmarkStart w:id="6" w:name="_Toc416130965"/>
+      <w:bookmarkStart w:id="5" w:name="_Toc416130965"/>
       <w:r>
         <w:lastRenderedPageBreak/>
         <w:t xml:space="preserve">1 </w:t>
@@ -4058,7 +4056,7 @@
       <w:r>
         <w:t>Introduction</w:t>
       </w:r>
-      <w:bookmarkEnd w:id="6"/>
+      <w:bookmarkEnd w:id="5"/>
     </w:p>
     <w:p>
       <w:pPr>
@@ -4218,7 +4216,7 @@
         <w:pStyle w:val="Heading1"/>
         <w:spacing w:line="360" w:lineRule="auto"/>
       </w:pPr>
-      <w:bookmarkStart w:id="7" w:name="_Toc416130966"/>
+      <w:bookmarkStart w:id="6" w:name="_Toc416130966"/>
       <w:r>
         <w:lastRenderedPageBreak/>
         <w:t xml:space="preserve">2 </w:t>
@@ -4226,35 +4224,35 @@
       <w:r>
         <w:t>Literature Review</w:t>
       </w:r>
+      <w:bookmarkEnd w:id="6"/>
+    </w:p>
+    <w:p>
+      <w:pPr>
+        <w:pStyle w:val="Heading2"/>
+      </w:pPr>
+      <w:bookmarkStart w:id="7" w:name="_Toc416130967"/>
+      <w:r>
+        <w:t>2.1 Introduction</w:t>
+      </w:r>
       <w:bookmarkEnd w:id="7"/>
     </w:p>
     <w:p>
       <w:pPr>
+        <w:spacing w:line="360" w:lineRule="auto"/>
+      </w:pPr>
+      <w:r>
+        <w:t>Programming and computer skills are becoming increasingly important as the influence of the internet and the power of computers grows, programming has even been called the 'second literacy'. Despite this there are still significant barriers to education in this field and few attempts to integrate it in to other computer related topics. This project will use the language Scratch and the Thymio II as they have both been shown to be good at introducing people to the topic of programming and robots as well as maintaining interest and creating enthusiasm.</w:t>
+      </w:r>
+    </w:p>
+    <w:p>
+      <w:pPr>
         <w:pStyle w:val="Heading2"/>
       </w:pPr>
-      <w:bookmarkStart w:id="8" w:name="_Toc416130967"/>
-      <w:r>
-        <w:t>2.1 Introduction</w:t>
+      <w:bookmarkStart w:id="8" w:name="_Toc416130968"/>
+      <w:r>
+        <w:t>2.2 Education</w:t>
       </w:r>
       <w:bookmarkEnd w:id="8"/>
-    </w:p>
-    <w:p>
-      <w:pPr>
-        <w:spacing w:line="360" w:lineRule="auto"/>
-      </w:pPr>
-      <w:r>
-        <w:t>Programming and computer skills are becoming increasingly important as the influence of the internet and the power of computers grows, programming has even been called the 'second literacy'. Despite this there are still significant barriers to education in this field and few attempts to integrate it in to other computer related topics. This project will use the language Scratch and the Thymio II as they have both been shown to be good at introducing people to the topic of programming and robots as well as maintaining interest and creating enthusiasm.</w:t>
-      </w:r>
-    </w:p>
-    <w:p>
-      <w:pPr>
-        <w:pStyle w:val="Heading2"/>
-      </w:pPr>
-      <w:bookmarkStart w:id="9" w:name="_Toc416130968"/>
-      <w:r>
-        <w:t>2.2 Education</w:t>
-      </w:r>
-      <w:bookmarkEnd w:id="9"/>
     </w:p>
     <w:p>
       <w:pPr>
@@ -4345,11 +4343,14 @@
       <w:pPr>
         <w:pStyle w:val="Heading2"/>
       </w:pPr>
-      <w:bookmarkStart w:id="10" w:name="_Toc416130969"/>
+      <w:bookmarkStart w:id="9" w:name="_Toc416130969"/>
       <w:r>
         <w:t>2.3 Programming</w:t>
       </w:r>
-      <w:bookmarkEnd w:id="10"/>
+      <w:bookmarkEnd w:id="9"/>
+      <w:r>
+        <w:t xml:space="preserve"> Language</w:t>
+      </w:r>
     </w:p>
     <w:p>
       <w:pPr>
@@ -4394,116 +4395,181 @@
     </w:p>
     <w:p>
       <w:pPr>
+        <w:spacing w:line="360" w:lineRule="auto"/>
+      </w:pPr>
+      <w:r>
+        <w:t>Though languages like Scratch tend to be limited and lack features available in languages like C++ and LISP, they do however have strong visual feedback enabling a user to understand the semantics of programming</w:t>
+      </w:r>
+      <w:r>
+        <w:t xml:space="preserve">. General purpose languages often have issues with their size and their </w:t>
+      </w:r>
+      <w:r>
+        <w:t>idiosyncratic</w:t>
+      </w:r>
+      <w:r>
+        <w:t xml:space="preserve"> language often preventing users from forming an understanding of fundamental principles that are required to program. General purpose languages are also used in professional environments which favour speed and efficiency over intuitiveness and ease of use. </w:t>
+      </w:r>
+      <w:r>
+        <w:rPr>
+          <w:color w:val="000000"/>
+          <w:shd w:val="clear" w:color="auto" w:fill="FFFFFF"/>
+        </w:rPr>
+        <w:t>(</w:t>
+      </w:r>
+      <w:proofErr w:type="spellStart"/>
+      <w:r>
+        <w:rPr>
+          <w:color w:val="000000"/>
+          <w:shd w:val="clear" w:color="auto" w:fill="FFFFFF"/>
+        </w:rPr>
+        <w:t>Brusilovsky</w:t>
+      </w:r>
+      <w:proofErr w:type="spellEnd"/>
+      <w:r>
+        <w:rPr>
+          <w:color w:val="000000"/>
+          <w:shd w:val="clear" w:color="auto" w:fill="FFFFFF"/>
+        </w:rPr>
+        <w:t>, P</w:t>
+      </w:r>
+      <w:r>
+        <w:rPr>
+          <w:color w:val="000000"/>
+          <w:shd w:val="clear" w:color="auto" w:fill="FFFFFF"/>
+        </w:rPr>
+        <w:t>, et al</w:t>
+      </w:r>
+      <w:r>
+        <w:rPr>
+          <w:color w:val="000000"/>
+          <w:shd w:val="clear" w:color="auto" w:fill="FFFFFF"/>
+        </w:rPr>
+        <w:t xml:space="preserve"> 1997)</w:t>
+      </w:r>
+    </w:p>
+    <w:p>
+      <w:pPr>
         <w:pStyle w:val="Heading2"/>
       </w:pPr>
-      <w:bookmarkStart w:id="11" w:name="_Toc416130970"/>
+      <w:bookmarkStart w:id="10" w:name="_Toc416130970"/>
       <w:r>
         <w:t>2.4 Robotics</w:t>
       </w:r>
+      <w:bookmarkEnd w:id="10"/>
+    </w:p>
+    <w:p>
+      <w:pPr>
+        <w:spacing w:line="360" w:lineRule="auto"/>
+      </w:pPr>
+      <w:r>
+        <w:t xml:space="preserve">One challenge facing robotics in education is the price of the platforms and how easy they are to use. The Thymio II can be bought for around £100 which is cheaper than alternatives such as the </w:t>
+      </w:r>
+      <w:bookmarkStart w:id="11" w:name="_GoBack"/>
+      <w:r>
+        <w:t xml:space="preserve">LEGO Mindstorm while still having most of the feature. Besides the LEGO robot there are few available robotics platforms that are simple enough that they can be used for an introduction to the </w:t>
+      </w:r>
       <w:bookmarkEnd w:id="11"/>
+      <w:r>
+        <w:t>topic while also being capable enough that they can perform complex programs. The Thymio II is a powerful system and with Scratch it would mean that it can be easily picked up by beginners while still being able to perform some complicated programs. Scratch include features such as the ability to create object orientate programs as well as use multithreading, and is seen to have one major limitation which is recursion which has been purposely left out so that beginners would not feel threatened by the complexity (Harvey, B. 2010).</w:t>
+      </w:r>
     </w:p>
     <w:p>
       <w:pPr>
         <w:spacing w:line="360" w:lineRule="auto"/>
-      </w:pPr>
-      <w:r>
-        <w:t>One challenge facing robotics in education is the price of the platforms and how easy they are to use. The Thymio II can be bought for around £100 which is cheaper than alternatives such as the LEGO Mindstorm while still having most of the feature. Besides the LEGO robot there are few available robotics platforms that are simple enough that they can be used for an introduction to the topic while also being capable enough that they can perform complex programs. The Thymio II is a powerful system and with Scratch it would mean that it can be easily picked up by beginners while still being able to perform some complicated programs. Scratch include features such as the ability to create object orientate programs as well as use multithreading, and is seen to have one major limitation which is recursion which has been purposely left out so that beginners would not feel threatened by the complexity (Harvey, B. 2010).</w:t>
+        <w:rPr>
+          <w:lang w:eastAsia="en-GB"/>
+        </w:rPr>
+      </w:pPr>
+      <w:r>
+        <w:t>Robots have been used before with other aspects of programming to create courses that have proven to create very enthusiastic students. For example, at the University of Lincoln robotics was taught alongside computer vision, this lead to positive results in practical sessions including some students ended up going far beyond the brief of their assignments with some advanced feature that they researched and implemented under their own direction.</w:t>
+      </w:r>
+      <w:r>
+        <w:t xml:space="preserve"> </w:t>
+      </w:r>
+      <w:r>
+        <w:t>(</w:t>
+      </w:r>
+      <w:proofErr w:type="spellStart"/>
+      <w:r>
+        <w:rPr>
+          <w:lang w:eastAsia="en-GB"/>
+        </w:rPr>
+        <w:t>Cielniak</w:t>
+      </w:r>
+      <w:proofErr w:type="spellEnd"/>
+      <w:r>
+        <w:rPr>
+          <w:lang w:eastAsia="en-GB"/>
+        </w:rPr>
+        <w:t>,</w:t>
+      </w:r>
+      <w:r>
+        <w:rPr>
+          <w:lang w:eastAsia="en-GB"/>
+        </w:rPr>
+        <w:t xml:space="preserve"> G. et al,</w:t>
+      </w:r>
+      <w:r>
+        <w:rPr>
+          <w:lang w:eastAsia="en-GB"/>
+        </w:rPr>
+        <w:t xml:space="preserve"> </w:t>
+      </w:r>
+      <w:r>
+        <w:rPr>
+          <w:lang w:eastAsia="en-GB"/>
+        </w:rPr>
+        <w:t>2013), this suggests that enthusiasm can be created with practical assignments using robots.</w:t>
       </w:r>
     </w:p>
     <w:p>
       <w:pPr>
         <w:spacing w:line="360" w:lineRule="auto"/>
-        <w:rPr>
-          <w:lang w:eastAsia="en-GB"/>
-        </w:rPr>
-      </w:pPr>
-      <w:r>
-        <w:t>Robots have been used before with other aspects of programming to create courses that have proven to create very enthusiastic students. For example, at the University of Lincoln robotics was taught alongside computer vision, this lead to positive results in practical sessions including some students ended up going far beyond the brief of their assignments with some advanced feature that they researched and implemented under their own direction.</w:t>
-      </w:r>
-      <w:r>
-        <w:t xml:space="preserve"> </w:t>
+      </w:pPr>
+      <w:r>
+        <w:rPr>
+          <w:lang w:eastAsia="en-GB"/>
+        </w:rPr>
+        <w:t xml:space="preserve">The Thymio II is a programmable robot with a wide variety of sensors and methods for feedback. It has 2 wheels for movement, a speaker for audio output and several lights, some of which are programmable and others which indicate the feedback from the distance sensors. There are 9 distance sensors to prevent it from falling off objects and to detect thing in front or behind it. It also has a 3 axis accelerometer, a microphone and an infrared sensor for remote input. With these features the Thymio II is well suited to education as it can be applied to a lot of situations. The </w:t>
+      </w:r>
+      <w:r>
+        <w:rPr>
+          <w:lang w:eastAsia="en-GB"/>
+        </w:rPr>
+        <w:lastRenderedPageBreak/>
+        <w:t xml:space="preserve">Thymio II is the result of testing amongst children with the Thymio II. After running courses with the Thymio 89.2% of parents thought the session was educational and 78.5% thought that it had increased their child's interest in robotics </w:t>
       </w:r>
       <w:r>
         <w:t>(</w:t>
       </w:r>
       <w:proofErr w:type="spellStart"/>
       <w:r>
-        <w:rPr>
-          <w:lang w:eastAsia="en-GB"/>
-        </w:rPr>
-        <w:t>Cielniak</w:t>
+        <w:t>Riedo</w:t>
       </w:r>
       <w:proofErr w:type="spellEnd"/>
       <w:r>
-        <w:rPr>
-          <w:lang w:eastAsia="en-GB"/>
-        </w:rPr>
-        <w:t>,</w:t>
-      </w:r>
-      <w:r>
-        <w:rPr>
-          <w:lang w:eastAsia="en-GB"/>
-        </w:rPr>
-        <w:t xml:space="preserve"> G. et al,</w:t>
-      </w:r>
-      <w:r>
-        <w:rPr>
-          <w:lang w:eastAsia="en-GB"/>
-        </w:rPr>
-        <w:t xml:space="preserve"> </w:t>
-      </w:r>
-      <w:r>
-        <w:rPr>
-          <w:lang w:eastAsia="en-GB"/>
-        </w:rPr>
-        <w:t>2013), this suggests that enthusiasm can be created with practical assignments using robots.</w:t>
-      </w:r>
+        <w:t>, F. et al 2012)</w:t>
+      </w:r>
+    </w:p>
+    <w:p>
+      <w:pPr>
+        <w:pStyle w:val="Heading2"/>
+      </w:pPr>
+      <w:bookmarkStart w:id="12" w:name="_Toc416130971"/>
+      <w:r>
+        <w:t xml:space="preserve">2.5 </w:t>
+      </w:r>
+      <w:r>
+        <w:t>Conclusion</w:t>
+      </w:r>
+      <w:bookmarkEnd w:id="12"/>
     </w:p>
     <w:p>
       <w:pPr>
         <w:spacing w:line="360" w:lineRule="auto"/>
       </w:pPr>
       <w:r>
-        <w:rPr>
-          <w:lang w:eastAsia="en-GB"/>
-        </w:rPr>
-        <w:t xml:space="preserve">The Thymio II is a programmable robot with a wide variety of sensors and methods for feedback. It has 2 wheels for movement, a speaker for audio output and several lights, some of which are programmable and others which indicate the feedback from the distance sensors. There are 9 distance sensors to prevent it from falling off objects and to detect thing in front or behind it. It also has a 3 axis accelerometer, a microphone and an infrared sensor for remote input. With these features the Thymio II is well suited to education as it can be applied to a lot of situations. The Thymio II is the result of testing amongst children with the Thymio II. After running courses with the Thymio 89.2% of parents thought the session was educational and 78.5% thought that it had increased their child's interest in robotics </w:t>
-      </w:r>
-      <w:r>
-        <w:t>(</w:t>
-      </w:r>
-      <w:proofErr w:type="spellStart"/>
-      <w:r>
-        <w:t>Riedo</w:t>
-      </w:r>
-      <w:proofErr w:type="spellEnd"/>
-      <w:r>
-        <w:t>, F. et al 2012)</w:t>
-      </w:r>
-    </w:p>
-    <w:p>
-      <w:pPr>
-        <w:pStyle w:val="Heading2"/>
-      </w:pPr>
-      <w:bookmarkStart w:id="12" w:name="_Toc416130971"/>
-      <w:r>
-        <w:t xml:space="preserve">2.5 </w:t>
-      </w:r>
-      <w:r>
-        <w:t>Conclusion</w:t>
-      </w:r>
-      <w:bookmarkEnd w:id="12"/>
-    </w:p>
-    <w:p>
-      <w:pPr>
-        <w:spacing w:line="360" w:lineRule="auto"/>
-      </w:pPr>
-      <w:r>
-        <w:t xml:space="preserve">Several conclusions can be drawn from this research. Firstly, that robots used in education can lead to increased practical achievement and can motivate students to go beyond the constraints of an </w:t>
-      </w:r>
-      <w:r>
-        <w:lastRenderedPageBreak/>
-        <w:t>assignment. Secondly, that Scratch is a very powerful but simple language with a majority of standard features while still remaining user friendly and accessible to beginner programmers. As a result of this it can be used to introduce a variety of people to programming and to reduce their anxiety and discomfort with programming. Thirdly, that the Thymio II is the second iteration of a robot produced through extensive user feedback and as a result is very capable and adaptable platform.</w:t>
+        <w:t>Several conclusions can be drawn from this research. Firstly, that robots used in education can lead to increased practical achievement and can motivate students to go beyond the constraints of an assignment. Secondly, that Scratch is a very powerful but simple language with a majority of standard features while still remaining user friendly and accessible to beginner programmers. As a result of this it can be used to introduce a variety of people to programming and to reduce their anxiety and discomfort with programming. Thirdly, that the Thymio II is the second iteration of a robot produced through extensive user feedback and as a result is very capable and adaptable platform.</w:t>
       </w:r>
       <w:r>
         <w:br w:type="page"/>
@@ -4534,7 +4600,13 @@
         <w:t xml:space="preserve">3.1 </w:t>
       </w:r>
       <w:r>
-        <w:t>Project management</w:t>
+        <w:t>Pro</w:t>
+      </w:r>
+      <w:r>
+        <w:t>ject M</w:t>
+      </w:r>
+      <w:r>
+        <w:t>anagement</w:t>
       </w:r>
       <w:bookmarkEnd w:id="14"/>
     </w:p>
@@ -27596,7 +27668,7 @@
           <v:shape id="_x0000_i1025" type="#_x0000_t75" style="width:451.3pt;height:589.25pt" o:ole="">
             <v:imagedata r:id="rId15" o:title=""/>
           </v:shape>
-          <o:OLEObject Type="Embed" ProgID="Word.Document.12" ShapeID="_x0000_i1025" DrawAspect="Content" ObjectID="_1489873116" r:id="rId16">
+          <o:OLEObject Type="Embed" ProgID="Word.Document.12" ShapeID="_x0000_i1025" DrawAspect="Content" ObjectID="_1489942453" r:id="rId16">
             <o:FieldCodes>\s</o:FieldCodes>
           </o:OLEObject>
         </w:object>
@@ -27616,10 +27688,10 @@
       </w:pPr>
       <w:r>
         <w:object w:dxaOrig="8786" w:dyaOrig="13495">
-          <v:shape id="_x0000_i1031" type="#_x0000_t75" style="width:451.15pt;height:674.75pt" o:ole="">
+          <v:shape id="_x0000_i1026" type="#_x0000_t75" style="width:451.15pt;height:674.75pt" o:ole="">
             <v:imagedata r:id="rId17" o:title=""/>
           </v:shape>
-          <o:OLEObject Type="Embed" ProgID="Word.Document.12" ShapeID="_x0000_i1031" DrawAspect="Content" ObjectID="_1489873117" r:id="rId18">
+          <o:OLEObject Type="Embed" ProgID="Word.Document.12" ShapeID="_x0000_i1026" DrawAspect="Content" ObjectID="_1489942454" r:id="rId18">
             <o:FieldCodes>\s</o:FieldCodes>
           </o:OLEObject>
         </w:object>
@@ -27629,10 +27701,10 @@
       <w:bookmarkEnd w:id="56"/>
       <w:r>
         <w:object w:dxaOrig="9026" w:dyaOrig="8506">
-          <v:shape id="_x0000_i1032" type="#_x0000_t75" style="width:451.3pt;height:425.3pt" o:ole="">
+          <v:shape id="_x0000_i1027" type="#_x0000_t75" style="width:451.3pt;height:425.3pt" o:ole="">
             <v:imagedata r:id="rId19" o:title=""/>
           </v:shape>
-          <o:OLEObject Type="Embed" ProgID="Word.Document.12" ShapeID="_x0000_i1032" DrawAspect="Content" ObjectID="_1489873118" r:id="rId20">
+          <o:OLEObject Type="Embed" ProgID="Word.Document.12" ShapeID="_x0000_i1027" DrawAspect="Content" ObjectID="_1489942455" r:id="rId20">
             <o:FieldCodes>\s</o:FieldCodes>
           </o:OLEObject>
         </w:object>
@@ -27671,10 +27743,10 @@
       </w:pPr>
       <w:r>
         <w:object w:dxaOrig="9026" w:dyaOrig="12594">
-          <v:shape id="_x0000_i1026" type="#_x0000_t75" style="width:451.3pt;height:629.7pt" o:ole="">
+          <v:shape id="_x0000_i1028" type="#_x0000_t75" style="width:451.3pt;height:629.7pt" o:ole="">
             <v:imagedata r:id="rId21" o:title=""/>
           </v:shape>
-          <o:OLEObject Type="Embed" ProgID="Word.Document.12" ShapeID="_x0000_i1026" DrawAspect="Content" ObjectID="_1489873119" r:id="rId22">
+          <o:OLEObject Type="Embed" ProgID="Word.Document.12" ShapeID="_x0000_i1028" DrawAspect="Content" ObjectID="_1489942456" r:id="rId22">
             <o:FieldCodes>\s</o:FieldCodes>
           </o:OLEObject>
         </w:object>
@@ -27697,10 +27769,10 @@
       </w:pPr>
       <w:r>
         <w:object w:dxaOrig="9026" w:dyaOrig="11958">
-          <v:shape id="_x0000_i1027" type="#_x0000_t75" style="width:451.3pt;height:597.9pt" o:ole="">
+          <v:shape id="_x0000_i1029" type="#_x0000_t75" style="width:451.3pt;height:597.9pt" o:ole="">
             <v:imagedata r:id="rId23" o:title=""/>
           </v:shape>
-          <o:OLEObject Type="Embed" ProgID="Word.Document.12" ShapeID="_x0000_i1027" DrawAspect="Content" ObjectID="_1489873120" r:id="rId24">
+          <o:OLEObject Type="Embed" ProgID="Word.Document.12" ShapeID="_x0000_i1029" DrawAspect="Content" ObjectID="_1489942457" r:id="rId24">
             <o:FieldCodes>\s</o:FieldCodes>
           </o:OLEObject>
         </w:object>
@@ -27723,10 +27795,10 @@
       </w:pPr>
       <w:r>
         <w:object w:dxaOrig="9026" w:dyaOrig="7143">
-          <v:shape id="_x0000_i1028" type="#_x0000_t75" style="width:451.3pt;height:357.15pt" o:ole="">
+          <v:shape id="_x0000_i1030" type="#_x0000_t75" style="width:451.3pt;height:357.15pt" o:ole="">
             <v:imagedata r:id="rId25" o:title=""/>
           </v:shape>
-          <o:OLEObject Type="Embed" ProgID="Word.Document.12" ShapeID="_x0000_i1028" DrawAspect="Content" ObjectID="_1489873121" r:id="rId26">
+          <o:OLEObject Type="Embed" ProgID="Word.Document.12" ShapeID="_x0000_i1030" DrawAspect="Content" ObjectID="_1489942458" r:id="rId26">
             <o:FieldCodes>\s</o:FieldCodes>
           </o:OLEObject>
         </w:object>
@@ -27755,10 +27827,10 @@
       </w:pPr>
       <w:r>
         <w:object w:dxaOrig="8876" w:dyaOrig="12969">
-          <v:shape id="_x0000_i1029" type="#_x0000_t75" style="width:443.8pt;height:648.45pt" o:ole="">
+          <v:shape id="_x0000_i1031" type="#_x0000_t75" style="width:443.8pt;height:648.45pt" o:ole="">
             <v:imagedata r:id="rId27" o:title=""/>
           </v:shape>
-          <o:OLEObject Type="Embed" ProgID="Word.Document.12" ShapeID="_x0000_i1029" DrawAspect="Content" ObjectID="_1489873122" r:id="rId28">
+          <o:OLEObject Type="Embed" ProgID="Word.Document.12" ShapeID="_x0000_i1031" DrawAspect="Content" ObjectID="_1489942459" r:id="rId28">
             <o:FieldCodes>\s</o:FieldCodes>
           </o:OLEObject>
         </w:object>
@@ -27787,10 +27859,10 @@
       </w:pPr>
       <w:r>
         <w:object w:dxaOrig="9660" w:dyaOrig="9091">
-          <v:shape id="_x0000_i1030" type="#_x0000_t75" style="width:483pt;height:454.55pt" o:ole="">
+          <v:shape id="_x0000_i1032" type="#_x0000_t75" style="width:483pt;height:454.55pt" o:ole="">
             <v:imagedata r:id="rId29" o:title=""/>
           </v:shape>
-          <o:OLEObject Type="Embed" ProgID="Word.Document.12" ShapeID="_x0000_i1030" DrawAspect="Content" ObjectID="_1489873123" r:id="rId30">
+          <o:OLEObject Type="Embed" ProgID="Word.Document.12" ShapeID="_x0000_i1032" DrawAspect="Content" ObjectID="_1489942460" r:id="rId30">
             <o:FieldCodes>\s</o:FieldCodes>
           </o:OLEObject>
         </w:object>
@@ -27925,9 +27997,12 @@
       <w:bookmarkStart w:id="66" w:name="_Toc416131015"/>
       <w:r>
         <w:lastRenderedPageBreak/>
-        <w:t>9 References</w:t>
+        <w:t>9 Reference</w:t>
       </w:r>
       <w:bookmarkEnd w:id="66"/>
+      <w:r>
+        <w:t xml:space="preserve"> List</w:t>
+      </w:r>
     </w:p>
     <w:p>
       <w:pPr>
@@ -28758,10 +28833,6 @@
     <w:p>
       <w:pPr>
         <w:spacing w:line="360" w:lineRule="auto"/>
-        <w:rPr>
-          <w:rFonts w:eastAsia="Times New Roman" w:cs="Times New Roman"/>
-          <w:lang w:eastAsia="en-GB"/>
-        </w:rPr>
       </w:pPr>
       <w:r>
         <w:rPr>
@@ -28818,6 +28889,112 @@
       </w:r>
       <w:r>
         <w:t>International Journal of Computer and Communication Engineering, Vol. 2, No. 3.</w:t>
+      </w:r>
+    </w:p>
+    <w:p>
+      <w:pPr>
+        <w:spacing w:line="360" w:lineRule="auto"/>
+        <w:rPr>
+          <w:rFonts w:eastAsia="Times New Roman" w:cs="Times New Roman"/>
+          <w:lang w:eastAsia="en-GB"/>
+        </w:rPr>
+      </w:pPr>
+      <w:proofErr w:type="spellStart"/>
+      <w:r>
+        <w:rPr>
+          <w:color w:val="000000"/>
+          <w:shd w:val="clear" w:color="auto" w:fill="FFFFFF"/>
+        </w:rPr>
+        <w:t>Brusilovsky</w:t>
+      </w:r>
+      <w:proofErr w:type="spellEnd"/>
+      <w:r>
+        <w:rPr>
+          <w:color w:val="000000"/>
+          <w:shd w:val="clear" w:color="auto" w:fill="FFFFFF"/>
+        </w:rPr>
+        <w:t xml:space="preserve">, P., Calabrese, E., </w:t>
+      </w:r>
+      <w:proofErr w:type="spellStart"/>
+      <w:r>
+        <w:rPr>
+          <w:color w:val="000000"/>
+          <w:shd w:val="clear" w:color="auto" w:fill="FFFFFF"/>
+        </w:rPr>
+        <w:t>Hvorecky</w:t>
+      </w:r>
+      <w:proofErr w:type="spellEnd"/>
+      <w:r>
+        <w:rPr>
+          <w:color w:val="000000"/>
+          <w:shd w:val="clear" w:color="auto" w:fill="FFFFFF"/>
+        </w:rPr>
+        <w:t xml:space="preserve">, J., </w:t>
+      </w:r>
+      <w:proofErr w:type="spellStart"/>
+      <w:r>
+        <w:rPr>
+          <w:color w:val="000000"/>
+          <w:shd w:val="clear" w:color="auto" w:fill="FFFFFF"/>
+        </w:rPr>
+        <w:t>Kouchnirenko</w:t>
+      </w:r>
+      <w:proofErr w:type="spellEnd"/>
+      <w:r>
+        <w:rPr>
+          <w:color w:val="000000"/>
+          <w:shd w:val="clear" w:color="auto" w:fill="FFFFFF"/>
+        </w:rPr>
+        <w:t>, A., and Miller, P. (1997) Mini-languages: A Way to Learn Programming Principles.</w:t>
+      </w:r>
+      <w:r>
+        <w:rPr>
+          <w:rStyle w:val="apple-converted-space"/>
+          <w:color w:val="000000"/>
+          <w:shd w:val="clear" w:color="auto" w:fill="FFFFFF"/>
+        </w:rPr>
+        <w:t> </w:t>
+      </w:r>
+      <w:r>
+        <w:rPr>
+          <w:i/>
+          <w:iCs/>
+          <w:color w:val="000000"/>
+          <w:shd w:val="clear" w:color="auto" w:fill="FFFFFF"/>
+        </w:rPr>
+        <w:t>Education and Information Technologies</w:t>
+      </w:r>
+      <w:r>
+        <w:rPr>
+          <w:rStyle w:val="apple-converted-space"/>
+          <w:color w:val="000000"/>
+          <w:shd w:val="clear" w:color="auto" w:fill="FFFFFF"/>
+        </w:rPr>
+        <w:t> </w:t>
+      </w:r>
+      <w:r>
+        <w:rPr>
+          <w:b/>
+          <w:bCs/>
+          <w:color w:val="000000"/>
+          <w:shd w:val="clear" w:color="auto" w:fill="FFFFFF"/>
+        </w:rPr>
+        <w:t>2</w:t>
+      </w:r>
+      <w:r>
+        <w:rPr>
+          <w:rStyle w:val="apple-converted-space"/>
+          <w:color w:val="000000"/>
+          <w:shd w:val="clear" w:color="auto" w:fill="FFFFFF"/>
+        </w:rPr>
+        <w:t> </w:t>
+      </w:r>
+      <w:r>
+        <w:rPr>
+          <w:color w:val="000000"/>
+          <w:shd w:val="clear" w:color="auto" w:fill="FFFFFF"/>
+        </w:rPr>
+        <w:t>(1), pp. 65-83.</w:t>
       </w:r>
     </w:p>
     <w:sectPr>
@@ -30253,7 +30430,6 @@
   <w:style w:type="character" w:default="1" w:styleId="DefaultParagraphFont">
     <w:name w:val="Default Paragraph Font"/>
     <w:uiPriority w:val="1"/>
-    <w:semiHidden/>
     <w:unhideWhenUsed/>
   </w:style>
   <w:style w:type="table" w:default="1" w:styleId="TableNormal">
@@ -31154,7 +31330,7 @@
 </file>
 
 <file path=customXml/itemProps1.xml><?xml version="1.0" encoding="utf-8"?>
-<ds:datastoreItem xmlns:ds="http://schemas.openxmlformats.org/officeDocument/2006/customXml" ds:itemID="{7D27FD0E-63C7-4F03-A09B-3F3F8AE8FDA2}">
+<ds:datastoreItem xmlns:ds="http://schemas.openxmlformats.org/officeDocument/2006/customXml" ds:itemID="{A80692D8-4E81-4306-AAD0-1EF931477CB2}">
   <ds:schemaRefs>
     <ds:schemaRef ds:uri="http://schemas.openxmlformats.org/officeDocument/2006/bibliography"/>
   </ds:schemaRefs>

</xml_diff>

<commit_message>
added short future work
</commit_message>
<xml_diff>
--- a/Educational robots for teaching programming to youths.docx
+++ b/Educational robots for teaching programming to youths.docx
@@ -14475,6 +14475,54 @@
         <w:spacing w:line="360" w:lineRule="auto"/>
       </w:pPr>
       <w:r>
+        <w:t>For future wo</w:t>
+      </w:r>
+      <w:r>
+        <w:t>rk the interface would need to be used in an extended study to test its educational merit. Testing how useful it is and how much it helps students to learn.</w:t>
+      </w:r>
+      <w:r>
+        <w:t xml:space="preserve"> The interface could also be impro</w:t>
+      </w:r>
+      <w:r>
+        <w:t>ved to work with</w:t>
+      </w:r>
+      <w:bookmarkStart w:id="66" w:name="_GoBack"/>
+      <w:bookmarkEnd w:id="66"/>
+      <w:r>
+        <w:t xml:space="preserve"> the Wi-Fi module </w:t>
+      </w:r>
+      <w:r>
+        <w:t>(</w:t>
+      </w:r>
+      <w:proofErr w:type="spellStart"/>
+      <w:r>
+        <w:rPr>
+          <w:rFonts w:eastAsia="Times New Roman"/>
+          <w:lang w:eastAsia="en-GB"/>
+        </w:rPr>
+        <w:t>Retornaz</w:t>
+      </w:r>
+      <w:proofErr w:type="spellEnd"/>
+      <w:r>
+        <w:rPr>
+          <w:rFonts w:eastAsia="Times New Roman"/>
+          <w:lang w:eastAsia="en-GB"/>
+        </w:rPr>
+        <w:t>, P. et al, 2013)</w:t>
+      </w:r>
+      <w:r>
+        <w:rPr>
+          <w:rFonts w:eastAsia="Times New Roman"/>
+          <w:lang w:eastAsia="en-GB"/>
+        </w:rPr>
+        <w:t>.</w:t>
+      </w:r>
+    </w:p>
+    <w:p>
+      <w:pPr>
+        <w:spacing w:line="360" w:lineRule="auto"/>
+      </w:pPr>
+      <w:r>
         <w:br w:type="page"/>
       </w:r>
     </w:p>
@@ -14483,7 +14531,7 @@
         <w:pStyle w:val="Heading1"/>
         <w:spacing w:line="360" w:lineRule="auto"/>
       </w:pPr>
-      <w:bookmarkStart w:id="66" w:name="_Toc416613792"/>
+      <w:bookmarkStart w:id="67" w:name="_Toc416613792"/>
       <w:r>
         <w:lastRenderedPageBreak/>
         <w:t xml:space="preserve">7 </w:t>
@@ -14491,7 +14539,7 @@
       <w:r>
         <w:t>Critical Reflection</w:t>
       </w:r>
-      <w:bookmarkEnd w:id="66"/>
+      <w:bookmarkEnd w:id="67"/>
     </w:p>
     <w:p>
       <w:pPr>
@@ -14582,7 +14630,7 @@
         <w:pStyle w:val="Heading1"/>
         <w:spacing w:line="360" w:lineRule="auto"/>
       </w:pPr>
-      <w:bookmarkStart w:id="67" w:name="_Toc416613793"/>
+      <w:bookmarkStart w:id="68" w:name="_Toc416613793"/>
       <w:r>
         <w:lastRenderedPageBreak/>
         <w:t xml:space="preserve">8 </w:t>
@@ -14590,18 +14638,18 @@
       <w:r>
         <w:t>Appendices</w:t>
       </w:r>
-      <w:bookmarkEnd w:id="67"/>
+      <w:bookmarkEnd w:id="68"/>
     </w:p>
     <w:p>
       <w:pPr>
         <w:pStyle w:val="Heading2"/>
         <w:spacing w:line="360" w:lineRule="auto"/>
       </w:pPr>
-      <w:bookmarkStart w:id="68" w:name="_Toc416613794"/>
+      <w:bookmarkStart w:id="69" w:name="_Toc416613794"/>
       <w:r>
         <w:t>8.1 Python interface code</w:t>
       </w:r>
-      <w:bookmarkEnd w:id="68"/>
+      <w:bookmarkEnd w:id="69"/>
     </w:p>
     <w:p>
       <w:pPr>
@@ -14658,8 +14706,6 @@
         </w:rPr>
         <w:t>dbus</w:t>
       </w:r>
-      <w:bookmarkStart w:id="69" w:name="_GoBack"/>
-      <w:bookmarkEnd w:id="69"/>
       <w:proofErr w:type="spellEnd"/>
       <w:r>
         <w:rPr>
@@ -32069,7 +32115,7 @@
           <v:shape id="_x0000_i1025" type="#_x0000_t75" style="width:453.1pt;height:590.45pt" o:ole="">
             <v:imagedata r:id="rId24" o:title=""/>
           </v:shape>
-          <o:OLEObject Type="Embed" ProgID="Word.Document.12" ShapeID="_x0000_i1025" DrawAspect="Content" ObjectID="_1490436404" r:id="rId25">
+          <o:OLEObject Type="Embed" ProgID="Word.Document.12" ShapeID="_x0000_i1025" DrawAspect="Content" ObjectID="_1490441241" r:id="rId25">
             <o:FieldCodes>\s</o:FieldCodes>
           </o:OLEObject>
         </w:object>
@@ -32097,7 +32143,7 @@
           <v:shape id="_x0000_i1026" type="#_x0000_t75" style="width:453.8pt;height:676.75pt" o:ole="">
             <v:imagedata r:id="rId26" o:title=""/>
           </v:shape>
-          <o:OLEObject Type="Embed" ProgID="Word.Document.12" ShapeID="_x0000_i1026" DrawAspect="Content" ObjectID="_1490436405" r:id="rId27">
+          <o:OLEObject Type="Embed" ProgID="Word.Document.12" ShapeID="_x0000_i1026" DrawAspect="Content" ObjectID="_1490441242" r:id="rId27">
             <o:FieldCodes>\s</o:FieldCodes>
           </o:OLEObject>
         </w:object>
@@ -32110,7 +32156,7 @@
           <v:shape id="_x0000_i1027" type="#_x0000_t75" style="width:453.1pt;height:424.45pt" o:ole="">
             <v:imagedata r:id="rId28" o:title=""/>
           </v:shape>
-          <o:OLEObject Type="Embed" ProgID="Word.Document.12" ShapeID="_x0000_i1027" DrawAspect="Content" ObjectID="_1490436406" r:id="rId29">
+          <o:OLEObject Type="Embed" ProgID="Word.Document.12" ShapeID="_x0000_i1027" DrawAspect="Content" ObjectID="_1490441243" r:id="rId29">
             <o:FieldCodes>\s</o:FieldCodes>
           </o:OLEObject>
         </w:object>
@@ -32152,7 +32198,7 @@
           <v:shape id="_x0000_i1028" type="#_x0000_t75" style="width:453.1pt;height:626.55pt" o:ole="">
             <v:imagedata r:id="rId30" o:title=""/>
           </v:shape>
-          <o:OLEObject Type="Embed" ProgID="Word.Document.12" ShapeID="_x0000_i1028" DrawAspect="Content" ObjectID="_1490436407" r:id="rId31">
+          <o:OLEObject Type="Embed" ProgID="Word.Document.12" ShapeID="_x0000_i1028" DrawAspect="Content" ObjectID="_1490441244" r:id="rId31">
             <o:FieldCodes>\s</o:FieldCodes>
           </o:OLEObject>
         </w:object>
@@ -32178,7 +32224,7 @@
           <v:shape id="_x0000_i1029" type="#_x0000_t75" style="width:453.1pt;height:596.7pt" o:ole="">
             <v:imagedata r:id="rId32" o:title=""/>
           </v:shape>
-          <o:OLEObject Type="Embed" ProgID="Word.Document.12" ShapeID="_x0000_i1029" DrawAspect="Content" ObjectID="_1490436408" r:id="rId33">
+          <o:OLEObject Type="Embed" ProgID="Word.Document.12" ShapeID="_x0000_i1029" DrawAspect="Content" ObjectID="_1490441245" r:id="rId33">
             <o:FieldCodes>\s</o:FieldCodes>
           </o:OLEObject>
         </w:object>
@@ -32204,7 +32250,7 @@
           <v:shape id="_x0000_i1030" type="#_x0000_t75" style="width:453.1pt;height:5in" o:ole="">
             <v:imagedata r:id="rId34" o:title=""/>
           </v:shape>
-          <o:OLEObject Type="Embed" ProgID="Word.Document.12" ShapeID="_x0000_i1030" DrawAspect="Content" ObjectID="_1490436409" r:id="rId35">
+          <o:OLEObject Type="Embed" ProgID="Word.Document.12" ShapeID="_x0000_i1030" DrawAspect="Content" ObjectID="_1490441246" r:id="rId35">
             <o:FieldCodes>\s</o:FieldCodes>
           </o:OLEObject>
         </w:object>
@@ -32236,7 +32282,7 @@
           <v:shape id="_x0000_i1031" type="#_x0000_t75" style="width:446.45pt;height:647.8pt" o:ole="">
             <v:imagedata r:id="rId36" o:title=""/>
           </v:shape>
-          <o:OLEObject Type="Embed" ProgID="Word.Document.12" ShapeID="_x0000_i1031" DrawAspect="Content" ObjectID="_1490436410" r:id="rId37">
+          <o:OLEObject Type="Embed" ProgID="Word.Document.12" ShapeID="_x0000_i1031" DrawAspect="Content" ObjectID="_1490441247" r:id="rId37">
             <o:FieldCodes>\s</o:FieldCodes>
           </o:OLEObject>
         </w:object>
@@ -32268,7 +32314,7 @@
           <v:shape id="_x0000_i1032" type="#_x0000_t75" style="width:482.05pt;height:454.1pt" o:ole="">
             <v:imagedata r:id="rId38" o:title=""/>
           </v:shape>
-          <o:OLEObject Type="Embed" ProgID="Word.Document.12" ShapeID="_x0000_i1032" DrawAspect="Content" ObjectID="_1490436411" r:id="rId39">
+          <o:OLEObject Type="Embed" ProgID="Word.Document.12" ShapeID="_x0000_i1032" DrawAspect="Content" ObjectID="_1490441248" r:id="rId39">
             <o:FieldCodes>\s</o:FieldCodes>
           </o:OLEObject>
         </w:object>
@@ -32900,7 +32946,7 @@
       </w:r>
       <w:proofErr w:type="spellEnd"/>
       <w:r>
-        <w:t xml:space="preserve">, E. (2010) The scratch programming language and environment, </w:t>
+        <w:t xml:space="preserve">, E. (2010) The scratch programming, </w:t>
       </w:r>
       <w:r>
         <w:rPr>
@@ -33840,7 +33886,7 @@
           <w:rPr>
             <w:noProof/>
           </w:rPr>
-          <w:t>38</w:t>
+          <w:t>36</w:t>
         </w:r>
         <w:r>
           <w:rPr>
@@ -37547,12 +37593,12 @@
         </c:dLbls>
         <c:gapWidth val="150"/>
         <c:shape val="box"/>
-        <c:axId val="119143424"/>
-        <c:axId val="124334848"/>
+        <c:axId val="125449344"/>
+        <c:axId val="125450880"/>
         <c:axId val="0"/>
       </c:bar3DChart>
       <c:catAx>
-        <c:axId val="119143424"/>
+        <c:axId val="125449344"/>
         <c:scaling>
           <c:orientation val="minMax"/>
         </c:scaling>
@@ -37589,7 +37635,7 @@
             <a:endParaRPr lang="en-US"/>
           </a:p>
         </c:txPr>
-        <c:crossAx val="124334848"/>
+        <c:crossAx val="125450880"/>
         <c:crosses val="autoZero"/>
         <c:auto val="1"/>
         <c:lblAlgn val="ctr"/>
@@ -37597,7 +37643,7 @@
         <c:noMultiLvlLbl val="0"/>
       </c:catAx>
       <c:valAx>
-        <c:axId val="124334848"/>
+        <c:axId val="125450880"/>
         <c:scaling>
           <c:orientation val="minMax"/>
         </c:scaling>
@@ -37648,7 +37694,7 @@
             <a:endParaRPr lang="en-US"/>
           </a:p>
         </c:txPr>
-        <c:crossAx val="119143424"/>
+        <c:crossAx val="125449344"/>
         <c:crosses val="autoZero"/>
         <c:crossBetween val="between"/>
       </c:valAx>
@@ -38359,12 +38405,12 @@
         </c:dLbls>
         <c:gapWidth val="150"/>
         <c:shape val="box"/>
-        <c:axId val="124373632"/>
-        <c:axId val="124383616"/>
+        <c:axId val="129184512"/>
+        <c:axId val="129186048"/>
         <c:axId val="0"/>
       </c:bar3DChart>
       <c:catAx>
-        <c:axId val="124373632"/>
+        <c:axId val="129184512"/>
         <c:scaling>
           <c:orientation val="minMax"/>
         </c:scaling>
@@ -38400,7 +38446,7 @@
             <a:endParaRPr lang="en-US"/>
           </a:p>
         </c:txPr>
-        <c:crossAx val="124383616"/>
+        <c:crossAx val="129186048"/>
         <c:crosses val="autoZero"/>
         <c:auto val="1"/>
         <c:lblAlgn val="ctr"/>
@@ -38408,7 +38454,7 @@
         <c:noMultiLvlLbl val="0"/>
       </c:catAx>
       <c:valAx>
-        <c:axId val="124383616"/>
+        <c:axId val="129186048"/>
         <c:scaling>
           <c:orientation val="minMax"/>
         </c:scaling>
@@ -38459,7 +38505,7 @@
             <a:endParaRPr lang="en-US"/>
           </a:p>
         </c:txPr>
-        <c:crossAx val="124373632"/>
+        <c:crossAx val="129184512"/>
         <c:crosses val="autoZero"/>
         <c:crossBetween val="between"/>
       </c:valAx>
@@ -38812,7 +38858,7 @@
   <a:extraClrSchemeLst/>
   <a:extLst>
     <a:ext uri="{05A4C25C-085E-4340-85A3-A5531E510DB2}">
-      <thm15:themeFamily xmlns:thm15="http://schemas.microsoft.com/office/thememl/2012/main" xmlns="" name="Office Theme" id="{62F939B6-93AF-4DB8-9C6B-D6C7DFDC589F}" vid="{4A3C46E8-61CC-4603-A589-7422A47A8E4A}"/>
+      <thm15:themeFamily xmlns="" xmlns:thm15="http://schemas.microsoft.com/office/thememl/2012/main" name="Office Theme" id="{62F939B6-93AF-4DB8-9C6B-D6C7DFDC589F}" vid="{4A3C46E8-61CC-4603-A589-7422A47A8E4A}"/>
     </a:ext>
   </a:extLst>
 </a:theme>
@@ -38823,7 +38869,7 @@
 </file>
 
 <file path=customXml/itemProps1.xml><?xml version="1.0" encoding="utf-8"?>
-<ds:datastoreItem xmlns:ds="http://schemas.openxmlformats.org/officeDocument/2006/customXml" ds:itemID="{2766080A-998D-482D-8A7C-1DA52282A266}">
+<ds:datastoreItem xmlns:ds="http://schemas.openxmlformats.org/officeDocument/2006/customXml" ds:itemID="{F8CAB8E6-070C-4047-B3F4-C1EACCEBDF05}">
   <ds:schemaRefs>
     <ds:schemaRef ds:uri="http://schemas.openxmlformats.org/officeDocument/2006/bibliography"/>
   </ds:schemaRefs>

</xml_diff>